<commit_message>
[2. Display a List] List & Detail of Heros
</commit_message>
<xml_diff>
--- a/zAngular7.docx
+++ b/zAngular7.docx
@@ -2322,8 +2322,6 @@
               </w:rPr>
               <w:t>app.module.ts</w:t>
             </w:r>
-            <w:bookmarkStart w:id="0" w:name="_GoBack"/>
-            <w:bookmarkEnd w:id="0"/>
           </w:p>
           <w:p>
             <w:pPr>
@@ -3171,6 +3169,8 @@
               </w:rPr>
               <w:t>&lt;/div&gt;</w:t>
             </w:r>
+            <w:bookmarkStart w:id="0" w:name="_GoBack"/>
+            <w:bookmarkEnd w:id="0"/>
           </w:p>
         </w:tc>
       </w:tr>
@@ -3352,6 +3352,24 @@
               </w:rPr>
               <w:t>Event binding ( )</w:t>
             </w:r>
+          </w:p>
+          <w:p>
+            <w:pPr>
+              <w:rPr>
+                <w:rFonts w:cstheme="minorHAnsi"/>
+                <w:sz w:val="24"/>
+                <w:szCs w:val="24"/>
+                <w:lang w:val="en-US"/>
+              </w:rPr>
+            </w:pPr>
+            <w:hyperlink r:id="rId30" w:anchor="event-binding-event" w:history="1">
+              <w:r>
+                <w:rPr>
+                  <w:rStyle w:val="Hyperlink"/>
+                </w:rPr>
+                <w:t>https://angular.io/guide/template-syntax#event-binding-event</w:t>
+              </w:r>
+            </w:hyperlink>
           </w:p>
         </w:tc>
         <w:tc>
@@ -3541,7 +3559,7 @@
           <w:lang w:val="en-US"/>
         </w:rPr>
       </w:pPr>
-      <w:hyperlink r:id="rId30" w:anchor="input" w:history="1">
+      <w:hyperlink r:id="rId31" w:anchor="input" w:history="1">
         <w:r>
           <w:rPr>
             <w:rStyle w:val="Hyperlink"/>
@@ -3609,7 +3627,7 @@
         </w:rPr>
         <w:t>@</w:t>
       </w:r>
-      <w:hyperlink r:id="rId31" w:history="1">
+      <w:hyperlink r:id="rId32" w:history="1">
         <w:r>
           <w:rPr>
             <w:rStyle w:val="Hyperlink"/>
@@ -3751,7 +3769,7 @@
               </w:rPr>
               <w:t xml:space="preserve"> </w:t>
             </w:r>
-            <w:hyperlink r:id="rId32" w:history="1">
+            <w:hyperlink r:id="rId33" w:history="1">
               <w:r>
                 <w:rPr>
                   <w:rStyle w:val="typ"/>
@@ -3876,7 +3894,7 @@
               </w:rPr>
               <w:t>@</w:t>
             </w:r>
-            <w:hyperlink r:id="rId33" w:history="1">
+            <w:hyperlink r:id="rId34" w:history="1">
               <w:r>
                 <w:rPr>
                   <w:rStyle w:val="lit"/>
@@ -4001,7 +4019,7 @@
               </w:rPr>
               <w:t xml:space="preserve"> *</w:t>
             </w:r>
-            <w:hyperlink r:id="rId34" w:history="1">
+            <w:hyperlink r:id="rId35" w:history="1">
               <w:r>
                 <w:rPr>
                   <w:rStyle w:val="atn"/>
@@ -4353,7 +4371,7 @@
           <w:lang w:val="en-US"/>
         </w:rPr>
       </w:pPr>
-      <w:hyperlink r:id="rId35" w:anchor="output" w:history="1">
+      <w:hyperlink r:id="rId36" w:anchor="output" w:history="1">
         <w:r>
           <w:rPr>
             <w:rStyle w:val="Hyperlink"/>
@@ -4534,7 +4552,7 @@
               </w:rPr>
               <w:t xml:space="preserve"> </w:t>
             </w:r>
-            <w:hyperlink r:id="rId36" w:history="1">
+            <w:hyperlink r:id="rId37" w:history="1">
               <w:r>
                 <w:rPr>
                   <w:rStyle w:val="typ"/>
@@ -4569,7 +4587,7 @@
               </w:rPr>
               <w:t xml:space="preserve"> </w:t>
             </w:r>
-            <w:hyperlink r:id="rId37" w:history="1">
+            <w:hyperlink r:id="rId38" w:history="1">
               <w:r>
                 <w:rPr>
                   <w:rStyle w:val="typ"/>
@@ -4695,7 +4713,7 @@
               </w:rPr>
               <w:t>@</w:t>
             </w:r>
-            <w:hyperlink r:id="rId38" w:history="1">
+            <w:hyperlink r:id="rId39" w:history="1">
               <w:r>
                 <w:rPr>
                   <w:rStyle w:val="lit"/>
@@ -4797,7 +4815,7 @@
               </w:rPr>
               <w:t xml:space="preserve"> </w:t>
             </w:r>
-            <w:hyperlink r:id="rId39" w:history="1">
+            <w:hyperlink r:id="rId40" w:history="1">
               <w:r>
                 <w:rPr>
                   <w:rStyle w:val="typ"/>
@@ -5510,7 +5528,7 @@
           <w:lang w:val="en-US"/>
         </w:rPr>
       </w:pPr>
-      <w:hyperlink r:id="rId40" w:history="1">
+      <w:hyperlink r:id="rId41" w:history="1">
         <w:r>
           <w:rPr>
             <w:rStyle w:val="Hyperlink"/>
@@ -6028,7 +6046,7 @@
               </w:rPr>
               <w:t xml:space="preserve"> </w:t>
             </w:r>
-            <w:hyperlink r:id="rId41" w:history="1">
+            <w:hyperlink r:id="rId42" w:history="1">
               <w:r>
                 <w:rPr>
                   <w:rStyle w:val="typ"/>
@@ -6231,7 +6249,7 @@
               </w:rPr>
               <w:t xml:space="preserve"> </w:t>
             </w:r>
-            <w:hyperlink r:id="rId42" w:history="1">
+            <w:hyperlink r:id="rId43" w:history="1">
               <w:r>
                 <w:rPr>
                   <w:rStyle w:val="typ"/>
@@ -6565,7 +6583,7 @@
           <w:lang w:val="en-US"/>
         </w:rPr>
       </w:pPr>
-      <w:hyperlink r:id="rId43" w:anchor="services" w:history="1">
+      <w:hyperlink r:id="rId44" w:anchor="services" w:history="1">
         <w:r>
           <w:rPr>
             <w:rStyle w:val="Hyperlink"/>
@@ -6728,7 +6746,7 @@
               </w:rPr>
               <w:t xml:space="preserve"> </w:t>
             </w:r>
-            <w:hyperlink r:id="rId44" w:history="1">
+            <w:hyperlink r:id="rId45" w:history="1">
               <w:r>
                 <w:rPr>
                   <w:rStyle w:val="typ"/>
@@ -8406,7 +8424,7 @@
           <w:lang w:val="en-US"/>
         </w:rPr>
       </w:pPr>
-      <w:hyperlink r:id="rId45" w:anchor="services" w:history="1">
+      <w:hyperlink r:id="rId46" w:anchor="services" w:history="1">
         <w:r>
           <w:rPr>
             <w:rStyle w:val="Hyperlink"/>
@@ -8446,7 +8464,7 @@
           <w:rStyle w:val="Hyperlink"/>
         </w:rPr>
       </w:pPr>
-      <w:hyperlink r:id="rId46" w:history="1">
+      <w:hyperlink r:id="rId47" w:history="1">
         <w:r>
           <w:rPr>
             <w:rStyle w:val="Hyperlink"/>
@@ -8910,7 +8928,7 @@
               </w:rPr>
               <w:t xml:space="preserve"> </w:t>
             </w:r>
-            <w:hyperlink r:id="rId47" w:history="1">
+            <w:hyperlink r:id="rId48" w:history="1">
               <w:r>
                 <w:rPr>
                   <w:rStyle w:val="typ"/>
@@ -8989,7 +9007,7 @@
               </w:rPr>
               <w:t>'@angular/common/</w:t>
             </w:r>
-            <w:hyperlink r:id="rId48" w:history="1">
+            <w:hyperlink r:id="rId49" w:history="1">
               <w:r>
                 <w:rPr>
                   <w:rStyle w:val="str"/>
@@ -9391,7 +9409,7 @@
               </w:rPr>
               <w:t xml:space="preserve"> </w:t>
             </w:r>
-            <w:hyperlink r:id="rId49" w:history="1">
+            <w:hyperlink r:id="rId50" w:history="1">
               <w:r>
                 <w:rPr>
                   <w:rStyle w:val="typ"/>
@@ -9470,7 +9488,7 @@
               </w:rPr>
               <w:t>'@angular/common/</w:t>
             </w:r>
-            <w:hyperlink r:id="rId50" w:history="1">
+            <w:hyperlink r:id="rId51" w:history="1">
               <w:r>
                 <w:rPr>
                   <w:rStyle w:val="str"/>
@@ -9584,7 +9602,7 @@
               </w:rPr>
               <w:t xml:space="preserve"> </w:t>
             </w:r>
-            <w:hyperlink r:id="rId51" w:history="1">
+            <w:hyperlink r:id="rId52" w:history="1">
               <w:r>
                 <w:rPr>
                   <w:rStyle w:val="pln"/>
@@ -9620,7 +9638,7 @@
               </w:rPr>
               <w:t xml:space="preserve"> </w:t>
             </w:r>
-            <w:hyperlink r:id="rId52" w:history="1">
+            <w:hyperlink r:id="rId53" w:history="1">
               <w:r>
                 <w:rPr>
                   <w:rStyle w:val="typ"/>
@@ -10608,7 +10626,7 @@
           <w:szCs w:val="24"/>
         </w:rPr>
       </w:pPr>
-      <w:hyperlink r:id="rId53" w:anchor="define-the-checkout-form-model" w:history="1">
+      <w:hyperlink r:id="rId54" w:anchor="define-the-checkout-form-model" w:history="1">
         <w:r>
           <w:rPr>
             <w:rStyle w:val="Hyperlink"/>
@@ -10680,7 +10698,7 @@
           <w:lang w:val="en-US"/>
         </w:rPr>
       </w:pPr>
-      <w:hyperlink r:id="rId54" w:history="1">
+      <w:hyperlink r:id="rId55" w:history="1">
         <w:r>
           <w:rPr>
             <w:rStyle w:val="Hyperlink"/>
@@ -10702,7 +10720,7 @@
           <w:lang w:val="en-US"/>
         </w:rPr>
       </w:pPr>
-      <w:hyperlink r:id="rId55" w:history="1">
+      <w:hyperlink r:id="rId56" w:history="1">
         <w:r>
           <w:rPr>
             <w:rStyle w:val="Hyperlink"/>
@@ -10715,7 +10733,7 @@
       <w:pPr>
         <w:pStyle w:val="ListParagraph"/>
       </w:pPr>
-      <w:hyperlink r:id="rId56" w:history="1">
+      <w:hyperlink r:id="rId57" w:history="1">
         <w:r>
           <w:rPr>
             <w:rStyle w:val="Hyperlink"/>
@@ -10816,7 +10834,7 @@
               </w:rPr>
               <w:t xml:space="preserve"> </w:t>
             </w:r>
-            <w:hyperlink r:id="rId57" w:history="1">
+            <w:hyperlink r:id="rId58" w:history="1">
               <w:r>
                 <w:rPr>
                   <w:rStyle w:val="typ"/>
@@ -13682,7 +13700,7 @@
           <w:lang w:val="en-US"/>
         </w:rPr>
       </w:pPr>
-      <w:hyperlink r:id="rId58" w:history="1">
+      <w:hyperlink r:id="rId59" w:history="1">
         <w:r>
           <w:rPr>
             <w:rStyle w:val="Hyperlink"/>
@@ -13692,7 +13710,7 @@
       </w:hyperlink>
     </w:p>
     <w:p>
-      <w:hyperlink r:id="rId59" w:history="1">
+      <w:hyperlink r:id="rId60" w:history="1">
         <w:r>
           <w:rPr>
             <w:rStyle w:val="Hyperlink"/>
@@ -13733,7 +13751,7 @@
                     </pic:cNvPicPr>
                   </pic:nvPicPr>
                   <pic:blipFill>
-                    <a:blip r:embed="rId60">
+                    <a:blip r:embed="rId61">
                       <a:extLst>
                         <a:ext uri="{28A0092B-C50C-407E-A947-70E740481C1C}">
                           <a14:useLocalDpi xmlns:a14="http://schemas.microsoft.com/office/drawing/2010/main" val="0"/>
@@ -13785,7 +13803,7 @@
 <w:numbering xmlns:wpc="http://schemas.microsoft.com/office/word/2010/wordprocessingCanvas" xmlns:cx="http://schemas.microsoft.com/office/drawing/2014/chartex" xmlns:mc="http://schemas.openxmlformats.org/markup-compatibility/2006" xmlns:o="urn:schemas-microsoft-com:office:office" xmlns:r="http://schemas.openxmlformats.org/officeDocument/2006/relationships" xmlns:m="http://schemas.openxmlformats.org/officeDocument/2006/math" xmlns:v="urn:schemas-microsoft-com:vml" xmlns:wp14="http://schemas.microsoft.com/office/word/2010/wordprocessingDrawing" xmlns:wp="http://schemas.openxmlformats.org/drawingml/2006/wordprocessingDrawing" xmlns:w10="urn:schemas-microsoft-com:office:word" xmlns:w="http://schemas.openxmlformats.org/wordprocessingml/2006/main" xmlns:w14="http://schemas.microsoft.com/office/word/2010/wordml" xmlns:w15="http://schemas.microsoft.com/office/word/2012/wordml" xmlns:w16se="http://schemas.microsoft.com/office/word/2015/wordml/symex" xmlns:wpg="http://schemas.microsoft.com/office/word/2010/wordprocessingGroup" xmlns:wpi="http://schemas.microsoft.com/office/word/2010/wordprocessingInk" xmlns:wne="http://schemas.microsoft.com/office/word/2006/wordml" xmlns:wps="http://schemas.microsoft.com/office/word/2010/wordprocessingShape" mc:Ignorable="w14 w15 w16se wp14">
   <w:numPicBullet w:numPicBulletId="0">
     <w:pict>
-      <v:rect id="_x0000_i1034" style="width:0;height:1.5pt" o:hralign="center" o:bullet="t" o:hrstd="t" o:hr="t" fillcolor="#a0a0a0" stroked="f"/>
+      <v:rect id="_x0000_i1028" style="width:0;height:1.5pt" o:hralign="center" o:bullet="t" o:hrstd="t" o:hr="t" fillcolor="#a0a0a0" stroked="f"/>
     </w:pict>
   </w:numPicBullet>
   <w:numPicBullet w:numPicBulletId="1">
@@ -13809,7 +13827,7 @@
         <v:path o:extrusionok="f" gradientshapeok="t" o:connecttype="rect"/>
         <o:lock v:ext="edit" aspectratio="t"/>
       </v:shapetype>
-      <v:shape id="_x0000_i1035" type="#_x0000_t75" style="width:11.4pt;height:11.4pt" o:bullet="t">
+      <v:shape id="_x0000_i1029" type="#_x0000_t75" style="width:11.4pt;height:11.4pt" o:bullet="t">
         <v:imagedata r:id="rId1" o:title="mso817E"/>
       </v:shape>
     </w:pict>
@@ -19532,7 +19550,7 @@
 </file>
 
 <file path=customXml/itemProps1.xml><?xml version="1.0" encoding="utf-8"?>
-<ds:datastoreItem xmlns:ds="http://schemas.openxmlformats.org/officeDocument/2006/customXml" ds:itemID="{582ED82F-C43F-47DC-B2A5-B4AEA8F70911}">
+<ds:datastoreItem xmlns:ds="http://schemas.openxmlformats.org/officeDocument/2006/customXml" ds:itemID="{FD60F2BB-FBCF-4B46-8F64-197E3A91E57D}">
   <ds:schemaRefs>
     <ds:schemaRef ds:uri="http://schemas.openxmlformats.org/officeDocument/2006/bibliography"/>
   </ds:schemaRefs>

</xml_diff>

<commit_message>
[2. Display a List] toggle class of selected hero (by class binding)
</commit_message>
<xml_diff>
--- a/zAngular7.docx
+++ b/zAngular7.docx
@@ -2237,6 +2237,34 @@
                 <w:lang w:val="en-US"/>
               </w:rPr>
             </w:pPr>
+            <w:r>
+              <w:rPr>
+                <w:rFonts w:cstheme="minorHAnsi"/>
+                <w:sz w:val="24"/>
+                <w:szCs w:val="24"/>
+                <w:lang w:val="en-US"/>
+              </w:rPr>
+              <w:t>ngModel</w:t>
+            </w:r>
+          </w:p>
+          <w:p>
+            <w:pPr>
+              <w:rPr>
+                <w:rFonts w:cstheme="minorHAnsi"/>
+                <w:sz w:val="24"/>
+                <w:szCs w:val="24"/>
+                <w:lang w:val="en-US"/>
+              </w:rPr>
+            </w:pPr>
+            <w:r>
+              <w:rPr>
+                <w:rFonts w:cstheme="minorHAnsi"/>
+                <w:sz w:val="24"/>
+                <w:szCs w:val="24"/>
+                <w:lang w:val="en-US"/>
+              </w:rPr>
+              <w:t>(data binding)</w:t>
+            </w:r>
           </w:p>
         </w:tc>
         <w:tc>
@@ -2280,6 +2308,8 @@
               </w:rPr>
               <w:t>="hero.name"&gt;</w:t>
             </w:r>
+            <w:bookmarkStart w:id="0" w:name="_GoBack"/>
+            <w:bookmarkEnd w:id="0"/>
           </w:p>
         </w:tc>
         <w:tc>
@@ -2632,6 +2662,15 @@
                 <w:lang w:val="en-US"/>
               </w:rPr>
             </w:pPr>
+            <w:r>
+              <w:rPr>
+                <w:rFonts w:cstheme="minorHAnsi"/>
+                <w:sz w:val="24"/>
+                <w:szCs w:val="24"/>
+                <w:lang w:val="en-US"/>
+              </w:rPr>
+              <w:t>Class binding</w:t>
+            </w:r>
           </w:p>
         </w:tc>
         <w:tc>
@@ -2647,6 +2686,85 @@
                 <w:lang w:val="en-US"/>
               </w:rPr>
             </w:pPr>
+            <w:r>
+              <w:rPr>
+                <w:rFonts w:cstheme="minorHAnsi"/>
+                <w:sz w:val="24"/>
+                <w:szCs w:val="24"/>
+                <w:lang w:val="en-US"/>
+              </w:rPr>
+              <w:t>[class.some-css-class]="some-condition"</w:t>
+            </w:r>
+          </w:p>
+          <w:p>
+            <w:pPr>
+              <w:rPr>
+                <w:rFonts w:cstheme="minorHAnsi"/>
+                <w:sz w:val="24"/>
+                <w:szCs w:val="24"/>
+                <w:lang w:val="en-US"/>
+              </w:rPr>
+            </w:pPr>
+            <w:r>
+              <w:rPr>
+                <w:rStyle w:val="pun"/>
+                <w:rFonts w:ascii="Courier New" w:hAnsi="Courier New" w:cs="Courier New"/>
+                <w:color w:val="666600"/>
+                <w:sz w:val="19"/>
+                <w:szCs w:val="19"/>
+              </w:rPr>
+              <w:t>[</w:t>
+            </w:r>
+            <w:r>
+              <w:rPr>
+                <w:rStyle w:val="kwd"/>
+                <w:rFonts w:ascii="Courier New" w:hAnsi="Courier New" w:cs="Courier New"/>
+                <w:color w:val="0000FF"/>
+                <w:sz w:val="19"/>
+                <w:szCs w:val="19"/>
+              </w:rPr>
+              <w:t>class</w:t>
+            </w:r>
+            <w:r>
+              <w:rPr>
+                <w:rStyle w:val="pun"/>
+                <w:rFonts w:ascii="Courier New" w:hAnsi="Courier New" w:cs="Courier New"/>
+                <w:color w:val="666600"/>
+                <w:sz w:val="19"/>
+                <w:szCs w:val="19"/>
+              </w:rPr>
+              <w:t>.</w:t>
+            </w:r>
+            <w:r>
+              <w:rPr>
+                <w:rStyle w:val="pln"/>
+                <w:rFonts w:ascii="Courier New" w:hAnsi="Courier New" w:cs="Courier New"/>
+                <w:color w:val="000000"/>
+                <w:sz w:val="19"/>
+                <w:szCs w:val="19"/>
+              </w:rPr>
+              <w:t>selected</w:t>
+            </w:r>
+            <w:r>
+              <w:rPr>
+                <w:rStyle w:val="pun"/>
+                <w:rFonts w:ascii="Courier New" w:hAnsi="Courier New" w:cs="Courier New"/>
+                <w:color w:val="666600"/>
+                <w:sz w:val="19"/>
+                <w:szCs w:val="19"/>
+              </w:rPr>
+              <w:t>]=</w:t>
+            </w:r>
+            <w:r>
+              <w:rPr>
+                <w:rStyle w:val="str"/>
+                <w:rFonts w:ascii="Courier New" w:hAnsi="Courier New" w:cs="Courier New"/>
+                <w:color w:val="880000"/>
+                <w:sz w:val="19"/>
+                <w:szCs w:val="19"/>
+              </w:rPr>
+              <w:t>"hero === selectedHero"</w:t>
+            </w:r>
           </w:p>
         </w:tc>
         <w:tc>
@@ -2662,6 +2780,14 @@
                 <w:lang w:val="en-US"/>
               </w:rPr>
             </w:pPr>
+            <w:hyperlink r:id="rId30" w:anchor="class-binding" w:history="1">
+              <w:r>
+                <w:rPr>
+                  <w:rStyle w:val="Hyperlink"/>
+                </w:rPr>
+                <w:t>https://angular.io/guide/template-syntax#class-binding</w:t>
+              </w:r>
+            </w:hyperlink>
           </w:p>
         </w:tc>
       </w:tr>
@@ -3169,8 +3295,6 @@
               </w:rPr>
               <w:t>&lt;/div&gt;</w:t>
             </w:r>
-            <w:bookmarkStart w:id="0" w:name="_GoBack"/>
-            <w:bookmarkEnd w:id="0"/>
           </w:p>
         </w:tc>
       </w:tr>
@@ -3362,7 +3486,7 @@
                 <w:lang w:val="en-US"/>
               </w:rPr>
             </w:pPr>
-            <w:hyperlink r:id="rId30" w:anchor="event-binding-event" w:history="1">
+            <w:hyperlink r:id="rId31" w:anchor="event-binding-event" w:history="1">
               <w:r>
                 <w:rPr>
                   <w:rStyle w:val="Hyperlink"/>
@@ -3559,7 +3683,7 @@
           <w:lang w:val="en-US"/>
         </w:rPr>
       </w:pPr>
-      <w:hyperlink r:id="rId31" w:anchor="input" w:history="1">
+      <w:hyperlink r:id="rId32" w:anchor="input" w:history="1">
         <w:r>
           <w:rPr>
             <w:rStyle w:val="Hyperlink"/>
@@ -3627,7 +3751,7 @@
         </w:rPr>
         <w:t>@</w:t>
       </w:r>
-      <w:hyperlink r:id="rId32" w:history="1">
+      <w:hyperlink r:id="rId33" w:history="1">
         <w:r>
           <w:rPr>
             <w:rStyle w:val="Hyperlink"/>
@@ -3769,7 +3893,7 @@
               </w:rPr>
               <w:t xml:space="preserve"> </w:t>
             </w:r>
-            <w:hyperlink r:id="rId33" w:history="1">
+            <w:hyperlink r:id="rId34" w:history="1">
               <w:r>
                 <w:rPr>
                   <w:rStyle w:val="typ"/>
@@ -3894,7 +4018,7 @@
               </w:rPr>
               <w:t>@</w:t>
             </w:r>
-            <w:hyperlink r:id="rId34" w:history="1">
+            <w:hyperlink r:id="rId35" w:history="1">
               <w:r>
                 <w:rPr>
                   <w:rStyle w:val="lit"/>
@@ -4019,7 +4143,7 @@
               </w:rPr>
               <w:t xml:space="preserve"> *</w:t>
             </w:r>
-            <w:hyperlink r:id="rId35" w:history="1">
+            <w:hyperlink r:id="rId36" w:history="1">
               <w:r>
                 <w:rPr>
                   <w:rStyle w:val="atn"/>
@@ -4371,7 +4495,7 @@
           <w:lang w:val="en-US"/>
         </w:rPr>
       </w:pPr>
-      <w:hyperlink r:id="rId36" w:anchor="output" w:history="1">
+      <w:hyperlink r:id="rId37" w:anchor="output" w:history="1">
         <w:r>
           <w:rPr>
             <w:rStyle w:val="Hyperlink"/>
@@ -4552,7 +4676,7 @@
               </w:rPr>
               <w:t xml:space="preserve"> </w:t>
             </w:r>
-            <w:hyperlink r:id="rId37" w:history="1">
+            <w:hyperlink r:id="rId38" w:history="1">
               <w:r>
                 <w:rPr>
                   <w:rStyle w:val="typ"/>
@@ -4587,7 +4711,7 @@
               </w:rPr>
               <w:t xml:space="preserve"> </w:t>
             </w:r>
-            <w:hyperlink r:id="rId38" w:history="1">
+            <w:hyperlink r:id="rId39" w:history="1">
               <w:r>
                 <w:rPr>
                   <w:rStyle w:val="typ"/>
@@ -4713,7 +4837,7 @@
               </w:rPr>
               <w:t>@</w:t>
             </w:r>
-            <w:hyperlink r:id="rId39" w:history="1">
+            <w:hyperlink r:id="rId40" w:history="1">
               <w:r>
                 <w:rPr>
                   <w:rStyle w:val="lit"/>
@@ -4815,7 +4939,7 @@
               </w:rPr>
               <w:t xml:space="preserve"> </w:t>
             </w:r>
-            <w:hyperlink r:id="rId40" w:history="1">
+            <w:hyperlink r:id="rId41" w:history="1">
               <w:r>
                 <w:rPr>
                   <w:rStyle w:val="typ"/>
@@ -5528,7 +5652,7 @@
           <w:lang w:val="en-US"/>
         </w:rPr>
       </w:pPr>
-      <w:hyperlink r:id="rId41" w:history="1">
+      <w:hyperlink r:id="rId42" w:history="1">
         <w:r>
           <w:rPr>
             <w:rStyle w:val="Hyperlink"/>
@@ -6046,7 +6170,7 @@
               </w:rPr>
               <w:t xml:space="preserve"> </w:t>
             </w:r>
-            <w:hyperlink r:id="rId42" w:history="1">
+            <w:hyperlink r:id="rId43" w:history="1">
               <w:r>
                 <w:rPr>
                   <w:rStyle w:val="typ"/>
@@ -6249,7 +6373,7 @@
               </w:rPr>
               <w:t xml:space="preserve"> </w:t>
             </w:r>
-            <w:hyperlink r:id="rId43" w:history="1">
+            <w:hyperlink r:id="rId44" w:history="1">
               <w:r>
                 <w:rPr>
                   <w:rStyle w:val="typ"/>
@@ -6583,7 +6707,7 @@
           <w:lang w:val="en-US"/>
         </w:rPr>
       </w:pPr>
-      <w:hyperlink r:id="rId44" w:anchor="services" w:history="1">
+      <w:hyperlink r:id="rId45" w:anchor="services" w:history="1">
         <w:r>
           <w:rPr>
             <w:rStyle w:val="Hyperlink"/>
@@ -6746,7 +6870,7 @@
               </w:rPr>
               <w:t xml:space="preserve"> </w:t>
             </w:r>
-            <w:hyperlink r:id="rId45" w:history="1">
+            <w:hyperlink r:id="rId46" w:history="1">
               <w:r>
                 <w:rPr>
                   <w:rStyle w:val="typ"/>
@@ -8424,7 +8548,7 @@
           <w:lang w:val="en-US"/>
         </w:rPr>
       </w:pPr>
-      <w:hyperlink r:id="rId46" w:anchor="services" w:history="1">
+      <w:hyperlink r:id="rId47" w:anchor="services" w:history="1">
         <w:r>
           <w:rPr>
             <w:rStyle w:val="Hyperlink"/>
@@ -8464,7 +8588,7 @@
           <w:rStyle w:val="Hyperlink"/>
         </w:rPr>
       </w:pPr>
-      <w:hyperlink r:id="rId47" w:history="1">
+      <w:hyperlink r:id="rId48" w:history="1">
         <w:r>
           <w:rPr>
             <w:rStyle w:val="Hyperlink"/>
@@ -8928,7 +9052,7 @@
               </w:rPr>
               <w:t xml:space="preserve"> </w:t>
             </w:r>
-            <w:hyperlink r:id="rId48" w:history="1">
+            <w:hyperlink r:id="rId49" w:history="1">
               <w:r>
                 <w:rPr>
                   <w:rStyle w:val="typ"/>
@@ -9007,7 +9131,7 @@
               </w:rPr>
               <w:t>'@angular/common/</w:t>
             </w:r>
-            <w:hyperlink r:id="rId49" w:history="1">
+            <w:hyperlink r:id="rId50" w:history="1">
               <w:r>
                 <w:rPr>
                   <w:rStyle w:val="str"/>
@@ -9409,7 +9533,7 @@
               </w:rPr>
               <w:t xml:space="preserve"> </w:t>
             </w:r>
-            <w:hyperlink r:id="rId50" w:history="1">
+            <w:hyperlink r:id="rId51" w:history="1">
               <w:r>
                 <w:rPr>
                   <w:rStyle w:val="typ"/>
@@ -9488,7 +9612,7 @@
               </w:rPr>
               <w:t>'@angular/common/</w:t>
             </w:r>
-            <w:hyperlink r:id="rId51" w:history="1">
+            <w:hyperlink r:id="rId52" w:history="1">
               <w:r>
                 <w:rPr>
                   <w:rStyle w:val="str"/>
@@ -9602,7 +9726,7 @@
               </w:rPr>
               <w:t xml:space="preserve"> </w:t>
             </w:r>
-            <w:hyperlink r:id="rId52" w:history="1">
+            <w:hyperlink r:id="rId53" w:history="1">
               <w:r>
                 <w:rPr>
                   <w:rStyle w:val="pln"/>
@@ -9638,7 +9762,7 @@
               </w:rPr>
               <w:t xml:space="preserve"> </w:t>
             </w:r>
-            <w:hyperlink r:id="rId53" w:history="1">
+            <w:hyperlink r:id="rId54" w:history="1">
               <w:r>
                 <w:rPr>
                   <w:rStyle w:val="typ"/>
@@ -10626,7 +10750,7 @@
           <w:szCs w:val="24"/>
         </w:rPr>
       </w:pPr>
-      <w:hyperlink r:id="rId54" w:anchor="define-the-checkout-form-model" w:history="1">
+      <w:hyperlink r:id="rId55" w:anchor="define-the-checkout-form-model" w:history="1">
         <w:r>
           <w:rPr>
             <w:rStyle w:val="Hyperlink"/>
@@ -10698,7 +10822,7 @@
           <w:lang w:val="en-US"/>
         </w:rPr>
       </w:pPr>
-      <w:hyperlink r:id="rId55" w:history="1">
+      <w:hyperlink r:id="rId56" w:history="1">
         <w:r>
           <w:rPr>
             <w:rStyle w:val="Hyperlink"/>
@@ -10720,7 +10844,7 @@
           <w:lang w:val="en-US"/>
         </w:rPr>
       </w:pPr>
-      <w:hyperlink r:id="rId56" w:history="1">
+      <w:hyperlink r:id="rId57" w:history="1">
         <w:r>
           <w:rPr>
             <w:rStyle w:val="Hyperlink"/>
@@ -10733,7 +10857,7 @@
       <w:pPr>
         <w:pStyle w:val="ListParagraph"/>
       </w:pPr>
-      <w:hyperlink r:id="rId57" w:history="1">
+      <w:hyperlink r:id="rId58" w:history="1">
         <w:r>
           <w:rPr>
             <w:rStyle w:val="Hyperlink"/>
@@ -10834,7 +10958,7 @@
               </w:rPr>
               <w:t xml:space="preserve"> </w:t>
             </w:r>
-            <w:hyperlink r:id="rId58" w:history="1">
+            <w:hyperlink r:id="rId59" w:history="1">
               <w:r>
                 <w:rPr>
                   <w:rStyle w:val="typ"/>
@@ -13700,7 +13824,7 @@
           <w:lang w:val="en-US"/>
         </w:rPr>
       </w:pPr>
-      <w:hyperlink r:id="rId59" w:history="1">
+      <w:hyperlink r:id="rId60" w:history="1">
         <w:r>
           <w:rPr>
             <w:rStyle w:val="Hyperlink"/>
@@ -13710,7 +13834,7 @@
       </w:hyperlink>
     </w:p>
     <w:p>
-      <w:hyperlink r:id="rId60" w:history="1">
+      <w:hyperlink r:id="rId61" w:history="1">
         <w:r>
           <w:rPr>
             <w:rStyle w:val="Hyperlink"/>
@@ -13751,7 +13875,7 @@
                     </pic:cNvPicPr>
                   </pic:nvPicPr>
                   <pic:blipFill>
-                    <a:blip r:embed="rId61">
+                    <a:blip r:embed="rId62">
                       <a:extLst>
                         <a:ext uri="{28A0092B-C50C-407E-A947-70E740481C1C}">
                           <a14:useLocalDpi xmlns:a14="http://schemas.microsoft.com/office/drawing/2010/main" val="0"/>
@@ -13803,7 +13927,7 @@
 <w:numbering xmlns:wpc="http://schemas.microsoft.com/office/word/2010/wordprocessingCanvas" xmlns:cx="http://schemas.microsoft.com/office/drawing/2014/chartex" xmlns:mc="http://schemas.openxmlformats.org/markup-compatibility/2006" xmlns:o="urn:schemas-microsoft-com:office:office" xmlns:r="http://schemas.openxmlformats.org/officeDocument/2006/relationships" xmlns:m="http://schemas.openxmlformats.org/officeDocument/2006/math" xmlns:v="urn:schemas-microsoft-com:vml" xmlns:wp14="http://schemas.microsoft.com/office/word/2010/wordprocessingDrawing" xmlns:wp="http://schemas.openxmlformats.org/drawingml/2006/wordprocessingDrawing" xmlns:w10="urn:schemas-microsoft-com:office:word" xmlns:w="http://schemas.openxmlformats.org/wordprocessingml/2006/main" xmlns:w14="http://schemas.microsoft.com/office/word/2010/wordml" xmlns:w15="http://schemas.microsoft.com/office/word/2012/wordml" xmlns:w16se="http://schemas.microsoft.com/office/word/2015/wordml/symex" xmlns:wpg="http://schemas.microsoft.com/office/word/2010/wordprocessingGroup" xmlns:wpi="http://schemas.microsoft.com/office/word/2010/wordprocessingInk" xmlns:wne="http://schemas.microsoft.com/office/word/2006/wordml" xmlns:wps="http://schemas.microsoft.com/office/word/2010/wordprocessingShape" mc:Ignorable="w14 w15 w16se wp14">
   <w:numPicBullet w:numPicBulletId="0">
     <w:pict>
-      <v:rect id="_x0000_i1028" style="width:0;height:1.5pt" o:hralign="center" o:bullet="t" o:hrstd="t" o:hr="t" fillcolor="#a0a0a0" stroked="f"/>
+      <v:rect id="_x0000_i1036" style="width:0;height:1.5pt" o:hralign="center" o:bullet="t" o:hrstd="t" o:hr="t" fillcolor="#a0a0a0" stroked="f"/>
     </w:pict>
   </w:numPicBullet>
   <w:numPicBullet w:numPicBulletId="1">
@@ -13827,7 +13951,7 @@
         <v:path o:extrusionok="f" gradientshapeok="t" o:connecttype="rect"/>
         <o:lock v:ext="edit" aspectratio="t"/>
       </v:shapetype>
-      <v:shape id="_x0000_i1029" type="#_x0000_t75" style="width:11.4pt;height:11.4pt" o:bullet="t">
+      <v:shape id="_x0000_i1037" type="#_x0000_t75" style="width:11.4pt;height:11.4pt" o:bullet="t">
         <v:imagedata r:id="rId1" o:title="mso817E"/>
       </v:shape>
     </w:pict>
@@ -19550,7 +19674,7 @@
 </file>
 
 <file path=customXml/itemProps1.xml><?xml version="1.0" encoding="utf-8"?>
-<ds:datastoreItem xmlns:ds="http://schemas.openxmlformats.org/officeDocument/2006/customXml" ds:itemID="{FD60F2BB-FBCF-4B46-8F64-197E3A91E57D}">
+<ds:datastoreItem xmlns:ds="http://schemas.openxmlformats.org/officeDocument/2006/customXml" ds:itemID="{03817774-2002-43BC-8C61-A3093D14837E}">
   <ds:schemaRefs>
     <ds:schemaRef ds:uri="http://schemas.openxmlformats.org/officeDocument/2006/bibliography"/>
   </ds:schemaRefs>

</xml_diff>

<commit_message>
[3. Create a Feature Component] Show HeroDetailComponent by @Input()
</commit_message>
<xml_diff>
--- a/zAngular7.docx
+++ b/zAngular7.docx
@@ -1,6 +1,6 @@
 
 <file path=word/document.xml><?xml version="1.0" encoding="utf-8"?>
-<w:document xmlns:wpc="http://schemas.microsoft.com/office/word/2010/wordprocessingCanvas" xmlns:cx="http://schemas.microsoft.com/office/drawing/2014/chartex" xmlns:mc="http://schemas.openxmlformats.org/markup-compatibility/2006" xmlns:o="urn:schemas-microsoft-com:office:office" xmlns:r="http://schemas.openxmlformats.org/officeDocument/2006/relationships" xmlns:m="http://schemas.openxmlformats.org/officeDocument/2006/math" xmlns:v="urn:schemas-microsoft-com:vml" xmlns:wp14="http://schemas.microsoft.com/office/word/2010/wordprocessingDrawing" xmlns:wp="http://schemas.openxmlformats.org/drawingml/2006/wordprocessingDrawing" xmlns:w10="urn:schemas-microsoft-com:office:word" xmlns:w="http://schemas.openxmlformats.org/wordprocessingml/2006/main" xmlns:w14="http://schemas.microsoft.com/office/word/2010/wordml" xmlns:w15="http://schemas.microsoft.com/office/word/2012/wordml" xmlns:w16se="http://schemas.microsoft.com/office/word/2015/wordml/symex" xmlns:wpg="http://schemas.microsoft.com/office/word/2010/wordprocessingGroup" xmlns:wpi="http://schemas.microsoft.com/office/word/2010/wordprocessingInk" xmlns:wne="http://schemas.microsoft.com/office/word/2006/wordml" xmlns:wps="http://schemas.microsoft.com/office/word/2010/wordprocessingShape" mc:Ignorable="w14 w15 w16se wp14">
+<w:document xmlns:wpc="http://schemas.microsoft.com/office/word/2010/wordprocessingCanvas" xmlns:cx="http://schemas.microsoft.com/office/drawing/2014/chartex" xmlns:cx1="http://schemas.microsoft.com/office/drawing/2015/9/8/chartex" xmlns:cx2="http://schemas.microsoft.com/office/drawing/2015/10/21/chartex" xmlns:cx3="http://schemas.microsoft.com/office/drawing/2016/5/9/chartex" xmlns:cx4="http://schemas.microsoft.com/office/drawing/2016/5/10/chartex" xmlns:cx5="http://schemas.microsoft.com/office/drawing/2016/5/11/chartex" xmlns:cx6="http://schemas.microsoft.com/office/drawing/2016/5/12/chartex" xmlns:cx7="http://schemas.microsoft.com/office/drawing/2016/5/13/chartex" xmlns:cx8="http://schemas.microsoft.com/office/drawing/2016/5/14/chartex" xmlns:mc="http://schemas.openxmlformats.org/markup-compatibility/2006" xmlns:aink="http://schemas.microsoft.com/office/drawing/2016/ink" xmlns:am3d="http://schemas.microsoft.com/office/drawing/2017/model3d" xmlns:o="urn:schemas-microsoft-com:office:office" xmlns:r="http://schemas.openxmlformats.org/officeDocument/2006/relationships" xmlns:m="http://schemas.openxmlformats.org/officeDocument/2006/math" xmlns:v="urn:schemas-microsoft-com:vml" xmlns:wp14="http://schemas.microsoft.com/office/word/2010/wordprocessingDrawing" xmlns:wp="http://schemas.openxmlformats.org/drawingml/2006/wordprocessingDrawing" xmlns:w10="urn:schemas-microsoft-com:office:word" xmlns:w="http://schemas.openxmlformats.org/wordprocessingml/2006/main" xmlns:w14="http://schemas.microsoft.com/office/word/2010/wordml" xmlns:w15="http://schemas.microsoft.com/office/word/2012/wordml" xmlns:w16cid="http://schemas.microsoft.com/office/word/2016/wordml/cid" xmlns:w16se="http://schemas.microsoft.com/office/word/2015/wordml/symex" xmlns:wpg="http://schemas.microsoft.com/office/word/2010/wordprocessingGroup" xmlns:wpi="http://schemas.microsoft.com/office/word/2010/wordprocessingInk" xmlns:wne="http://schemas.microsoft.com/office/word/2006/wordml" xmlns:wps="http://schemas.microsoft.com/office/word/2010/wordprocessingShape" mc:Ignorable="w14 w15 w16se w16cid wp14">
   <w:background w:color="A5A5A5" w:themeColor="background1" w:themeShade="A5"/>
   <w:body>
     <w:p>
@@ -1416,7 +1416,7 @@
         <w:tblLook w:val="04A0" w:firstRow="1" w:lastRow="0" w:firstColumn="1" w:lastColumn="0" w:noHBand="0" w:noVBand="1"/>
       </w:tblPr>
       <w:tblGrid>
-        <w:gridCol w:w="1999"/>
+        <w:gridCol w:w="2106"/>
         <w:gridCol w:w="5375"/>
         <w:gridCol w:w="9150"/>
       </w:tblGrid>
@@ -1424,6 +1424,7 @@
         <w:tc>
           <w:tcPr>
             <w:tcW w:w="0" w:type="auto"/>
+            <w:vMerge w:val="restart"/>
           </w:tcPr>
           <w:p>
             <w:pPr>
@@ -1443,6 +1444,62 @@
               </w:rPr>
               <w:t>Property binding [ ]</w:t>
             </w:r>
+          </w:p>
+        </w:tc>
+        <w:tc>
+          <w:tcPr>
+            <w:tcW w:w="5375" w:type="dxa"/>
+          </w:tcPr>
+          <w:p>
+            <w:pPr>
+              <w:rPr>
+                <w:rFonts w:cstheme="minorHAnsi"/>
+                <w:sz w:val="24"/>
+                <w:szCs w:val="24"/>
+                <w:lang w:val="en-US"/>
+              </w:rPr>
+            </w:pPr>
+          </w:p>
+        </w:tc>
+        <w:tc>
+          <w:tcPr>
+            <w:tcW w:w="9150" w:type="dxa"/>
+          </w:tcPr>
+          <w:p>
+            <w:pPr>
+              <w:rPr>
+                <w:rFonts w:cstheme="minorHAnsi"/>
+                <w:sz w:val="24"/>
+                <w:szCs w:val="24"/>
+                <w:lang w:val="en-US"/>
+              </w:rPr>
+            </w:pPr>
+            <w:hyperlink r:id="rId21" w:anchor="property-binding-property" w:history="1">
+              <w:r>
+                <w:rPr>
+                  <w:rStyle w:val="Hyperlink"/>
+                </w:rPr>
+                <w:t>https://angular.io/guide/template-syntax#property-binding-property</w:t>
+              </w:r>
+            </w:hyperlink>
+          </w:p>
+        </w:tc>
+      </w:tr>
+      <w:tr>
+        <w:tc>
+          <w:tcPr>
+            <w:tcW w:w="0" w:type="auto"/>
+            <w:vMerge/>
+          </w:tcPr>
+          <w:p>
+            <w:pPr>
+              <w:rPr>
+                <w:rFonts w:cstheme="minorHAnsi"/>
+                <w:sz w:val="24"/>
+                <w:szCs w:val="24"/>
+                <w:lang w:val="en-US"/>
+              </w:rPr>
+            </w:pPr>
           </w:p>
         </w:tc>
         <w:tc>
@@ -1625,6 +1682,7 @@
         <w:tc>
           <w:tcPr>
             <w:tcW w:w="0" w:type="auto"/>
+            <w:vMerge/>
           </w:tcPr>
           <w:p>
             <w:pPr>
@@ -1635,15 +1693,6 @@
                 <w:lang w:val="en-US"/>
               </w:rPr>
             </w:pPr>
-            <w:r>
-              <w:rPr>
-                <w:rFonts w:cstheme="minorHAnsi"/>
-                <w:sz w:val="24"/>
-                <w:szCs w:val="24"/>
-                <w:lang w:val="en-US"/>
-              </w:rPr>
-              <w:t>Link href</w:t>
-            </w:r>
           </w:p>
         </w:tc>
         <w:tc>
@@ -1876,7 +1925,7 @@
                 <w:lang w:val="en-US"/>
               </w:rPr>
             </w:pPr>
-            <w:hyperlink r:id="rId21" w:history="1">
+            <w:hyperlink r:id="rId22" w:history="1">
               <w:r>
                 <w:rPr>
                   <w:rStyle w:val="Hyperlink"/>
@@ -2019,7 +2068,7 @@
                 <w:lang w:val="en-US"/>
               </w:rPr>
             </w:pPr>
-            <w:hyperlink r:id="rId22" w:anchor="the-pipe-operator-" w:history="1">
+            <w:hyperlink r:id="rId23" w:anchor="the-pipe-operator-" w:history="1">
               <w:r>
                 <w:rPr>
                   <w:rStyle w:val="Hyperlink"/>
@@ -2029,7 +2078,7 @@
             </w:hyperlink>
           </w:p>
           <w:p>
-            <w:hyperlink r:id="rId23" w:history="1">
+            <w:hyperlink r:id="rId24" w:history="1">
               <w:r>
                 <w:rPr>
                   <w:rStyle w:val="Hyperlink"/>
@@ -2044,7 +2093,7 @@
                 <w:rStyle w:val="Hyperlink"/>
               </w:rPr>
             </w:pPr>
-            <w:hyperlink r:id="rId24" w:history="1">
+            <w:hyperlink r:id="rId25" w:history="1">
               <w:r>
                 <w:rPr>
                   <w:rStyle w:val="Hyperlink"/>
@@ -2062,7 +2111,7 @@
                 <w:lang w:val="en-US"/>
               </w:rPr>
             </w:pPr>
-            <w:hyperlink r:id="rId25" w:history="1">
+            <w:hyperlink r:id="rId26" w:history="1">
               <w:r>
                 <w:rPr>
                   <w:rStyle w:val="Hyperlink"/>
@@ -2209,7 +2258,7 @@
                 <w:lang w:val="en-US"/>
               </w:rPr>
             </w:pPr>
-            <w:hyperlink r:id="rId26" w:history="1">
+            <w:hyperlink r:id="rId27" w:history="1">
               <w:r>
                 <w:rPr>
                   <w:rStyle w:val="Hyperlink"/>
@@ -2308,8 +2357,6 @@
               </w:rPr>
               <w:t>="hero.name"&gt;</w:t>
             </w:r>
-            <w:bookmarkStart w:id="0" w:name="_GoBack"/>
-            <w:bookmarkEnd w:id="0"/>
           </w:p>
         </w:tc>
         <w:tc>
@@ -2403,7 +2450,7 @@
               </w:rPr>
               <w:t xml:space="preserve"> </w:t>
             </w:r>
-            <w:hyperlink r:id="rId27" w:history="1">
+            <w:hyperlink r:id="rId28" w:history="1">
               <w:r>
                 <w:rPr>
                   <w:rStyle w:val="typ"/>
@@ -2557,7 +2604,7 @@
               </w:rPr>
               <w:t xml:space="preserve"> </w:t>
             </w:r>
-            <w:hyperlink r:id="rId28" w:history="1">
+            <w:hyperlink r:id="rId29" w:history="1">
               <w:r>
                 <w:rPr>
                   <w:rStyle w:val="typ"/>
@@ -2600,7 +2647,7 @@
               </w:rPr>
               <w:t xml:space="preserve"> </w:t>
             </w:r>
-            <w:hyperlink r:id="rId29" w:history="1">
+            <w:hyperlink r:id="rId30" w:history="1">
               <w:r>
                 <w:rPr>
                   <w:rStyle w:val="typ"/>
@@ -2780,7 +2827,7 @@
                 <w:lang w:val="en-US"/>
               </w:rPr>
             </w:pPr>
-            <w:hyperlink r:id="rId30" w:anchor="class-binding" w:history="1">
+            <w:hyperlink r:id="rId31" w:anchor="class-binding" w:history="1">
               <w:r>
                 <w:rPr>
                   <w:rStyle w:val="Hyperlink"/>
@@ -3486,7 +3533,7 @@
                 <w:lang w:val="en-US"/>
               </w:rPr>
             </w:pPr>
-            <w:hyperlink r:id="rId31" w:anchor="event-binding-event" w:history="1">
+            <w:hyperlink r:id="rId32" w:anchor="event-binding-event" w:history="1">
               <w:r>
                 <w:rPr>
                   <w:rStyle w:val="Hyperlink"/>
@@ -3626,6 +3673,8 @@
         </w:rPr>
         <w:t>Import</w:t>
       </w:r>
+      <w:bookmarkStart w:id="0" w:name="_GoBack"/>
+      <w:bookmarkEnd w:id="0"/>
     </w:p>
     <w:p>
       <w:pPr>
@@ -3677,13 +3726,14 @@
       <w:pPr>
         <w:pStyle w:val="ListParagraph"/>
         <w:rPr>
+          <w:rStyle w:val="Hyperlink"/>
           <w:rFonts w:cstheme="minorHAnsi"/>
           <w:sz w:val="24"/>
           <w:szCs w:val="24"/>
           <w:lang w:val="en-US"/>
         </w:rPr>
       </w:pPr>
-      <w:hyperlink r:id="rId32" w:anchor="input" w:history="1">
+      <w:hyperlink r:id="rId33" w:anchor="input" w:history="1">
         <w:r>
           <w:rPr>
             <w:rStyle w:val="Hyperlink"/>
@@ -3720,6 +3770,45 @@
       <w:pPr>
         <w:pStyle w:val="ListParagraph"/>
         <w:rPr>
+          <w:rStyle w:val="Hyperlink"/>
+          <w:rFonts w:cstheme="minorHAnsi"/>
+          <w:sz w:val="24"/>
+          <w:szCs w:val="24"/>
+          <w:lang w:val="en-US"/>
+        </w:rPr>
+      </w:pPr>
+      <w:hyperlink r:id="rId34" w:anchor="how-to-use-input" w:history="1">
+        <w:r>
+          <w:rPr>
+            <w:rStyle w:val="Hyperlink"/>
+          </w:rPr>
+          <w:t>https://angular.io/guide/template-syntax#how-to-use-input</w:t>
+        </w:r>
+      </w:hyperlink>
+    </w:p>
+    <w:p>
+      <w:pPr>
+        <w:pStyle w:val="ListParagraph"/>
+        <w:rPr>
+          <w:rFonts w:cstheme="minorHAnsi"/>
+          <w:sz w:val="24"/>
+          <w:szCs w:val="24"/>
+          <w:lang w:val="en-US"/>
+        </w:rPr>
+      </w:pPr>
+      <w:hyperlink r:id="rId35" w:anchor="input-and-output-properties" w:history="1">
+        <w:r>
+          <w:rPr>
+            <w:rStyle w:val="Hyperlink"/>
+          </w:rPr>
+          <w:t>https://angular.io/guide/template-syntax#input-and-output-properties</w:t>
+        </w:r>
+      </w:hyperlink>
+    </w:p>
+    <w:p>
+      <w:pPr>
+        <w:pStyle w:val="ListParagraph"/>
+        <w:rPr>
           <w:rFonts w:ascii="Helvetica" w:hAnsi="Helvetica" w:cs="Helvetica"/>
           <w:color w:val="FF0000"/>
           <w:spacing w:val="5"/>
@@ -3751,7 +3840,7 @@
         </w:rPr>
         <w:t>@</w:t>
       </w:r>
-      <w:hyperlink r:id="rId33" w:history="1">
+      <w:hyperlink r:id="rId36" w:history="1">
         <w:r>
           <w:rPr>
             <w:rStyle w:val="Hyperlink"/>
@@ -3893,7 +3982,7 @@
               </w:rPr>
               <w:t xml:space="preserve"> </w:t>
             </w:r>
-            <w:hyperlink r:id="rId34" w:history="1">
+            <w:hyperlink r:id="rId37" w:history="1">
               <w:r>
                 <w:rPr>
                   <w:rStyle w:val="typ"/>
@@ -4018,7 +4107,7 @@
               </w:rPr>
               <w:t>@</w:t>
             </w:r>
-            <w:hyperlink r:id="rId35" w:history="1">
+            <w:hyperlink r:id="rId38" w:history="1">
               <w:r>
                 <w:rPr>
                   <w:rStyle w:val="lit"/>
@@ -4143,7 +4232,7 @@
               </w:rPr>
               <w:t xml:space="preserve"> *</w:t>
             </w:r>
-            <w:hyperlink r:id="rId36" w:history="1">
+            <w:hyperlink r:id="rId39" w:history="1">
               <w:r>
                 <w:rPr>
                   <w:rStyle w:val="atn"/>
@@ -4495,7 +4584,7 @@
           <w:lang w:val="en-US"/>
         </w:rPr>
       </w:pPr>
-      <w:hyperlink r:id="rId37" w:anchor="output" w:history="1">
+      <w:hyperlink r:id="rId40" w:anchor="output" w:history="1">
         <w:r>
           <w:rPr>
             <w:rStyle w:val="Hyperlink"/>
@@ -4520,6 +4609,37 @@
             <w:lang w:val="en-US"/>
           </w:rPr>
           <w:t xml:space="preserve"> # Output</w:t>
+        </w:r>
+      </w:hyperlink>
+    </w:p>
+    <w:p>
+      <w:pPr>
+        <w:pStyle w:val="ListParagraph"/>
+      </w:pPr>
+      <w:hyperlink r:id="rId41" w:anchor="how-to-use-output" w:history="1">
+        <w:r>
+          <w:rPr>
+            <w:rStyle w:val="Hyperlink"/>
+          </w:rPr>
+          <w:t>https://angular.io/guide/template-syntax#how-to-use-output</w:t>
+        </w:r>
+      </w:hyperlink>
+    </w:p>
+    <w:p>
+      <w:pPr>
+        <w:pStyle w:val="ListParagraph"/>
+        <w:rPr>
+          <w:rStyle w:val="Hyperlink"/>
+          <w:shd w:val="clear" w:color="auto" w:fill="FFFFFF"/>
+          <w:lang w:val="en-US"/>
+        </w:rPr>
+      </w:pPr>
+      <w:hyperlink r:id="rId42" w:anchor="input-and-output-properties" w:history="1">
+        <w:r>
+          <w:rPr>
+            <w:rStyle w:val="Hyperlink"/>
+          </w:rPr>
+          <w:t>https://angular.io/guide/template-syntax#input-and-output-properties</w:t>
         </w:r>
       </w:hyperlink>
     </w:p>
@@ -4676,7 +4796,7 @@
               </w:rPr>
               <w:t xml:space="preserve"> </w:t>
             </w:r>
-            <w:hyperlink r:id="rId38" w:history="1">
+            <w:hyperlink r:id="rId43" w:history="1">
               <w:r>
                 <w:rPr>
                   <w:rStyle w:val="typ"/>
@@ -4711,7 +4831,7 @@
               </w:rPr>
               <w:t xml:space="preserve"> </w:t>
             </w:r>
-            <w:hyperlink r:id="rId39" w:history="1">
+            <w:hyperlink r:id="rId44" w:history="1">
               <w:r>
                 <w:rPr>
                   <w:rStyle w:val="typ"/>
@@ -4837,7 +4957,7 @@
               </w:rPr>
               <w:t>@</w:t>
             </w:r>
-            <w:hyperlink r:id="rId40" w:history="1">
+            <w:hyperlink r:id="rId45" w:history="1">
               <w:r>
                 <w:rPr>
                   <w:rStyle w:val="lit"/>
@@ -4939,7 +5059,7 @@
               </w:rPr>
               <w:t xml:space="preserve"> </w:t>
             </w:r>
-            <w:hyperlink r:id="rId41" w:history="1">
+            <w:hyperlink r:id="rId46" w:history="1">
               <w:r>
                 <w:rPr>
                   <w:rStyle w:val="typ"/>
@@ -5652,7 +5772,7 @@
           <w:lang w:val="en-US"/>
         </w:rPr>
       </w:pPr>
-      <w:hyperlink r:id="rId42" w:history="1">
+      <w:hyperlink r:id="rId47" w:history="1">
         <w:r>
           <w:rPr>
             <w:rStyle w:val="Hyperlink"/>
@@ -6170,7 +6290,7 @@
               </w:rPr>
               <w:t xml:space="preserve"> </w:t>
             </w:r>
-            <w:hyperlink r:id="rId43" w:history="1">
+            <w:hyperlink r:id="rId48" w:history="1">
               <w:r>
                 <w:rPr>
                   <w:rStyle w:val="typ"/>
@@ -6373,7 +6493,7 @@
               </w:rPr>
               <w:t xml:space="preserve"> </w:t>
             </w:r>
-            <w:hyperlink r:id="rId44" w:history="1">
+            <w:hyperlink r:id="rId49" w:history="1">
               <w:r>
                 <w:rPr>
                   <w:rStyle w:val="typ"/>
@@ -6707,7 +6827,7 @@
           <w:lang w:val="en-US"/>
         </w:rPr>
       </w:pPr>
-      <w:hyperlink r:id="rId45" w:anchor="services" w:history="1">
+      <w:hyperlink r:id="rId50" w:anchor="services" w:history="1">
         <w:r>
           <w:rPr>
             <w:rStyle w:val="Hyperlink"/>
@@ -6870,7 +6990,7 @@
               </w:rPr>
               <w:t xml:space="preserve"> </w:t>
             </w:r>
-            <w:hyperlink r:id="rId46" w:history="1">
+            <w:hyperlink r:id="rId51" w:history="1">
               <w:r>
                 <w:rPr>
                   <w:rStyle w:val="typ"/>
@@ -8548,7 +8668,7 @@
           <w:lang w:val="en-US"/>
         </w:rPr>
       </w:pPr>
-      <w:hyperlink r:id="rId47" w:anchor="services" w:history="1">
+      <w:hyperlink r:id="rId52" w:anchor="services" w:history="1">
         <w:r>
           <w:rPr>
             <w:rStyle w:val="Hyperlink"/>
@@ -8588,7 +8708,7 @@
           <w:rStyle w:val="Hyperlink"/>
         </w:rPr>
       </w:pPr>
-      <w:hyperlink r:id="rId48" w:history="1">
+      <w:hyperlink r:id="rId53" w:history="1">
         <w:r>
           <w:rPr>
             <w:rStyle w:val="Hyperlink"/>
@@ -9052,7 +9172,7 @@
               </w:rPr>
               <w:t xml:space="preserve"> </w:t>
             </w:r>
-            <w:hyperlink r:id="rId49" w:history="1">
+            <w:hyperlink r:id="rId54" w:history="1">
               <w:r>
                 <w:rPr>
                   <w:rStyle w:val="typ"/>
@@ -9131,7 +9251,7 @@
               </w:rPr>
               <w:t>'@angular/common/</w:t>
             </w:r>
-            <w:hyperlink r:id="rId50" w:history="1">
+            <w:hyperlink r:id="rId55" w:history="1">
               <w:r>
                 <w:rPr>
                   <w:rStyle w:val="str"/>
@@ -9533,7 +9653,7 @@
               </w:rPr>
               <w:t xml:space="preserve"> </w:t>
             </w:r>
-            <w:hyperlink r:id="rId51" w:history="1">
+            <w:hyperlink r:id="rId56" w:history="1">
               <w:r>
                 <w:rPr>
                   <w:rStyle w:val="typ"/>
@@ -9612,7 +9732,7 @@
               </w:rPr>
               <w:t>'@angular/common/</w:t>
             </w:r>
-            <w:hyperlink r:id="rId52" w:history="1">
+            <w:hyperlink r:id="rId57" w:history="1">
               <w:r>
                 <w:rPr>
                   <w:rStyle w:val="str"/>
@@ -9726,7 +9846,7 @@
               </w:rPr>
               <w:t xml:space="preserve"> </w:t>
             </w:r>
-            <w:hyperlink r:id="rId53" w:history="1">
+            <w:hyperlink r:id="rId58" w:history="1">
               <w:r>
                 <w:rPr>
                   <w:rStyle w:val="pln"/>
@@ -9762,7 +9882,7 @@
               </w:rPr>
               <w:t xml:space="preserve"> </w:t>
             </w:r>
-            <w:hyperlink r:id="rId54" w:history="1">
+            <w:hyperlink r:id="rId59" w:history="1">
               <w:r>
                 <w:rPr>
                   <w:rStyle w:val="typ"/>
@@ -10750,7 +10870,7 @@
           <w:szCs w:val="24"/>
         </w:rPr>
       </w:pPr>
-      <w:hyperlink r:id="rId55" w:anchor="define-the-checkout-form-model" w:history="1">
+      <w:hyperlink r:id="rId60" w:anchor="define-the-checkout-form-model" w:history="1">
         <w:r>
           <w:rPr>
             <w:rStyle w:val="Hyperlink"/>
@@ -10822,7 +10942,7 @@
           <w:lang w:val="en-US"/>
         </w:rPr>
       </w:pPr>
-      <w:hyperlink r:id="rId56" w:history="1">
+      <w:hyperlink r:id="rId61" w:history="1">
         <w:r>
           <w:rPr>
             <w:rStyle w:val="Hyperlink"/>
@@ -10844,7 +10964,7 @@
           <w:lang w:val="en-US"/>
         </w:rPr>
       </w:pPr>
-      <w:hyperlink r:id="rId57" w:history="1">
+      <w:hyperlink r:id="rId62" w:history="1">
         <w:r>
           <w:rPr>
             <w:rStyle w:val="Hyperlink"/>
@@ -10857,7 +10977,7 @@
       <w:pPr>
         <w:pStyle w:val="ListParagraph"/>
       </w:pPr>
-      <w:hyperlink r:id="rId58" w:history="1">
+      <w:hyperlink r:id="rId63" w:history="1">
         <w:r>
           <w:rPr>
             <w:rStyle w:val="Hyperlink"/>
@@ -10958,7 +11078,7 @@
               </w:rPr>
               <w:t xml:space="preserve"> </w:t>
             </w:r>
-            <w:hyperlink r:id="rId59" w:history="1">
+            <w:hyperlink r:id="rId64" w:history="1">
               <w:r>
                 <w:rPr>
                   <w:rStyle w:val="typ"/>
@@ -13824,7 +13944,7 @@
           <w:lang w:val="en-US"/>
         </w:rPr>
       </w:pPr>
-      <w:hyperlink r:id="rId60" w:history="1">
+      <w:hyperlink r:id="rId65" w:history="1">
         <w:r>
           <w:rPr>
             <w:rStyle w:val="Hyperlink"/>
@@ -13834,7 +13954,7 @@
       </w:hyperlink>
     </w:p>
     <w:p>
-      <w:hyperlink r:id="rId61" w:history="1">
+      <w:hyperlink r:id="rId66" w:history="1">
         <w:r>
           <w:rPr>
             <w:rStyle w:val="Hyperlink"/>
@@ -13875,7 +13995,7 @@
                     </pic:cNvPicPr>
                   </pic:nvPicPr>
                   <pic:blipFill>
-                    <a:blip r:embed="rId62">
+                    <a:blip r:embed="rId67">
                       <a:extLst>
                         <a:ext uri="{28A0092B-C50C-407E-A947-70E740481C1C}">
                           <a14:useLocalDpi xmlns:a14="http://schemas.microsoft.com/office/drawing/2010/main" val="0"/>
@@ -13924,10 +14044,10 @@
 </file>
 
 <file path=word/numbering.xml><?xml version="1.0" encoding="utf-8"?>
-<w:numbering xmlns:wpc="http://schemas.microsoft.com/office/word/2010/wordprocessingCanvas" xmlns:cx="http://schemas.microsoft.com/office/drawing/2014/chartex" xmlns:mc="http://schemas.openxmlformats.org/markup-compatibility/2006" xmlns:o="urn:schemas-microsoft-com:office:office" xmlns:r="http://schemas.openxmlformats.org/officeDocument/2006/relationships" xmlns:m="http://schemas.openxmlformats.org/officeDocument/2006/math" xmlns:v="urn:schemas-microsoft-com:vml" xmlns:wp14="http://schemas.microsoft.com/office/word/2010/wordprocessingDrawing" xmlns:wp="http://schemas.openxmlformats.org/drawingml/2006/wordprocessingDrawing" xmlns:w10="urn:schemas-microsoft-com:office:word" xmlns:w="http://schemas.openxmlformats.org/wordprocessingml/2006/main" xmlns:w14="http://schemas.microsoft.com/office/word/2010/wordml" xmlns:w15="http://schemas.microsoft.com/office/word/2012/wordml" xmlns:w16se="http://schemas.microsoft.com/office/word/2015/wordml/symex" xmlns:wpg="http://schemas.microsoft.com/office/word/2010/wordprocessingGroup" xmlns:wpi="http://schemas.microsoft.com/office/word/2010/wordprocessingInk" xmlns:wne="http://schemas.microsoft.com/office/word/2006/wordml" xmlns:wps="http://schemas.microsoft.com/office/word/2010/wordprocessingShape" mc:Ignorable="w14 w15 w16se wp14">
+<w:numbering xmlns:wpc="http://schemas.microsoft.com/office/word/2010/wordprocessingCanvas" xmlns:cx="http://schemas.microsoft.com/office/drawing/2014/chartex" xmlns:cx1="http://schemas.microsoft.com/office/drawing/2015/9/8/chartex" xmlns:cx2="http://schemas.microsoft.com/office/drawing/2015/10/21/chartex" xmlns:cx3="http://schemas.microsoft.com/office/drawing/2016/5/9/chartex" xmlns:cx4="http://schemas.microsoft.com/office/drawing/2016/5/10/chartex" xmlns:cx5="http://schemas.microsoft.com/office/drawing/2016/5/11/chartex" xmlns:cx6="http://schemas.microsoft.com/office/drawing/2016/5/12/chartex" xmlns:cx7="http://schemas.microsoft.com/office/drawing/2016/5/13/chartex" xmlns:cx8="http://schemas.microsoft.com/office/drawing/2016/5/14/chartex" xmlns:mc="http://schemas.openxmlformats.org/markup-compatibility/2006" xmlns:aink="http://schemas.microsoft.com/office/drawing/2016/ink" xmlns:am3d="http://schemas.microsoft.com/office/drawing/2017/model3d" xmlns:o="urn:schemas-microsoft-com:office:office" xmlns:r="http://schemas.openxmlformats.org/officeDocument/2006/relationships" xmlns:m="http://schemas.openxmlformats.org/officeDocument/2006/math" xmlns:v="urn:schemas-microsoft-com:vml" xmlns:wp14="http://schemas.microsoft.com/office/word/2010/wordprocessingDrawing" xmlns:wp="http://schemas.openxmlformats.org/drawingml/2006/wordprocessingDrawing" xmlns:w10="urn:schemas-microsoft-com:office:word" xmlns:w="http://schemas.openxmlformats.org/wordprocessingml/2006/main" xmlns:w14="http://schemas.microsoft.com/office/word/2010/wordml" xmlns:w15="http://schemas.microsoft.com/office/word/2012/wordml" xmlns:w16cid="http://schemas.microsoft.com/office/word/2016/wordml/cid" xmlns:w16se="http://schemas.microsoft.com/office/word/2015/wordml/symex" xmlns:wpg="http://schemas.microsoft.com/office/word/2010/wordprocessingGroup" xmlns:wpi="http://schemas.microsoft.com/office/word/2010/wordprocessingInk" xmlns:wne="http://schemas.microsoft.com/office/word/2006/wordml" xmlns:wps="http://schemas.microsoft.com/office/word/2010/wordprocessingShape" mc:Ignorable="w14 w15 w16se w16cid wp14">
   <w:numPicBullet w:numPicBulletId="0">
     <w:pict>
-      <v:rect id="_x0000_i1036" style="width:0;height:1.5pt" o:hralign="center" o:bullet="t" o:hrstd="t" o:hr="t" fillcolor="#a0a0a0" stroked="f"/>
+      <v:rect id="_x0000_i1052" style="width:0;height:1.5pt" o:hralign="center" o:bullet="t" o:hrstd="t" o:hr="t" fillcolor="#a0a0a0" stroked="f"/>
     </w:pict>
   </w:numPicBullet>
   <w:numPicBullet w:numPicBulletId="1">
@@ -13951,7 +14071,7 @@
         <v:path o:extrusionok="f" gradientshapeok="t" o:connecttype="rect"/>
         <o:lock v:ext="edit" aspectratio="t"/>
       </v:shapetype>
-      <v:shape id="_x0000_i1037" type="#_x0000_t75" style="width:11.4pt;height:11.4pt" o:bullet="t">
+      <v:shape id="_x0000_i1053" type="#_x0000_t75" style="width:11.25pt;height:11.25pt" o:bullet="t">
         <v:imagedata r:id="rId1" o:title="mso817E"/>
       </v:shape>
     </w:pict>
@@ -18437,7 +18557,7 @@
 </file>
 
 <file path=word/styles.xml><?xml version="1.0" encoding="utf-8"?>
-<w:styles xmlns:mc="http://schemas.openxmlformats.org/markup-compatibility/2006" xmlns:r="http://schemas.openxmlformats.org/officeDocument/2006/relationships" xmlns:w="http://schemas.openxmlformats.org/wordprocessingml/2006/main" xmlns:w14="http://schemas.microsoft.com/office/word/2010/wordml" xmlns:w15="http://schemas.microsoft.com/office/word/2012/wordml" xmlns:w16se="http://schemas.microsoft.com/office/word/2015/wordml/symex" mc:Ignorable="w14 w15 w16se">
+<w:styles xmlns:mc="http://schemas.openxmlformats.org/markup-compatibility/2006" xmlns:r="http://schemas.openxmlformats.org/officeDocument/2006/relationships" xmlns:w="http://schemas.openxmlformats.org/wordprocessingml/2006/main" xmlns:w14="http://schemas.microsoft.com/office/word/2010/wordml" xmlns:w15="http://schemas.microsoft.com/office/word/2012/wordml" xmlns:w16cid="http://schemas.microsoft.com/office/word/2016/wordml/cid" xmlns:w16se="http://schemas.microsoft.com/office/word/2015/wordml/symex" mc:Ignorable="w14 w15 w16se w16cid">
   <w:docDefaults>
     <w:rPrDefault>
       <w:rPr>
@@ -18453,7 +18573,7 @@
       </w:pPr>
     </w:pPrDefault>
   </w:docDefaults>
-  <w:latentStyles w:defLockedState="0" w:defUIPriority="99" w:defSemiHidden="0" w:defUnhideWhenUsed="0" w:defQFormat="0" w:count="371">
+  <w:latentStyles w:defLockedState="0" w:defUIPriority="99" w:defSemiHidden="0" w:defUnhideWhenUsed="0" w:defQFormat="0" w:count="375">
     <w:lsdException w:name="Normal" w:uiPriority="0" w:qFormat="1"/>
     <w:lsdException w:name="heading 1" w:uiPriority="9" w:qFormat="1"/>
     <w:lsdException w:name="heading 2" w:semiHidden="1" w:uiPriority="9" w:unhideWhenUsed="1" w:qFormat="1"/>
@@ -18559,7 +18679,6 @@
     <w:lsdException w:name="HTML Sample" w:semiHidden="1" w:unhideWhenUsed="1"/>
     <w:lsdException w:name="HTML Typewriter" w:semiHidden="1" w:unhideWhenUsed="1"/>
     <w:lsdException w:name="HTML Variable" w:semiHidden="1" w:unhideWhenUsed="1"/>
-    <w:lsdException w:name="Normal Table" w:semiHidden="1" w:unhideWhenUsed="1"/>
     <w:lsdException w:name="annotation subject" w:semiHidden="1" w:unhideWhenUsed="1"/>
     <w:lsdException w:name="No List" w:semiHidden="1" w:unhideWhenUsed="1"/>
     <w:lsdException w:name="Outline List 1" w:semiHidden="1" w:unhideWhenUsed="1"/>
@@ -18603,10 +18722,8 @@
     <w:lsdException w:name="Table Elegant" w:semiHidden="1" w:unhideWhenUsed="1"/>
     <w:lsdException w:name="Table Professional" w:semiHidden="1" w:unhideWhenUsed="1"/>
     <w:lsdException w:name="Table Subtle 1" w:semiHidden="1" w:unhideWhenUsed="1"/>
-    <w:lsdException w:name="Table Subtle 2" w:semiHidden="1" w:unhideWhenUsed="1"/>
     <w:lsdException w:name="Table Web 1" w:semiHidden="1" w:unhideWhenUsed="1"/>
     <w:lsdException w:name="Table Web 2" w:semiHidden="1" w:unhideWhenUsed="1"/>
-    <w:lsdException w:name="Table Web 3" w:semiHidden="1" w:unhideWhenUsed="1"/>
     <w:lsdException w:name="Balloon Text" w:semiHidden="1" w:unhideWhenUsed="1"/>
     <w:lsdException w:name="Table Grid" w:uiPriority="39"/>
     <w:lsdException w:name="Table Theme" w:semiHidden="1" w:unhideWhenUsed="1"/>
@@ -18825,6 +18942,10 @@
     <w:lsdException w:name="List Table 5 Dark Accent 6" w:uiPriority="50"/>
     <w:lsdException w:name="List Table 6 Colorful Accent 6" w:uiPriority="51"/>
     <w:lsdException w:name="List Table 7 Colorful Accent 6" w:uiPriority="52"/>
+    <w:lsdException w:name="Mention" w:semiHidden="1" w:unhideWhenUsed="1"/>
+    <w:lsdException w:name="Smart Hyperlink" w:semiHidden="1" w:unhideWhenUsed="1"/>
+    <w:lsdException w:name="Hashtag" w:semiHidden="1" w:unhideWhenUsed="1"/>
+    <w:lsdException w:name="Unresolved Mention" w:semiHidden="1" w:unhideWhenUsed="1"/>
   </w:latentStyles>
   <w:style w:type="paragraph" w:default="1" w:styleId="Normal">
     <w:name w:val="Normal"/>
@@ -19674,7 +19795,7 @@
 </file>
 
 <file path=customXml/itemProps1.xml><?xml version="1.0" encoding="utf-8"?>
-<ds:datastoreItem xmlns:ds="http://schemas.openxmlformats.org/officeDocument/2006/customXml" ds:itemID="{03817774-2002-43BC-8C61-A3093D14837E}">
+<ds:datastoreItem xmlns:ds="http://schemas.openxmlformats.org/officeDocument/2006/customXml" ds:itemID="{CF5F5CEF-6839-47BA-B9FE-1794B5F44DFC}">
   <ds:schemaRefs>
     <ds:schemaRef ds:uri="http://schemas.openxmlformats.org/officeDocument/2006/bibliography"/>
   </ds:schemaRefs>

</xml_diff>

<commit_message>
[4. Add Services] Add additional messages to hero service
</commit_message>
<xml_diff>
--- a/zAngular7.docx
+++ b/zAngular7.docx
@@ -905,13 +905,140 @@
                 <w:lang w:val="en-US"/>
               </w:rPr>
             </w:pPr>
+            <w:r>
+              <w:rPr>
+                <w:rFonts w:cstheme="minorHAnsi"/>
+                <w:sz w:val="24"/>
+                <w:szCs w:val="24"/>
+                <w:lang w:val="en-US"/>
+              </w:rPr>
+              <w:t>Lifecycle hooks</w:t>
+            </w:r>
           </w:p>
         </w:tc>
         <w:tc>
           <w:tcPr>
             <w:tcW w:w="0" w:type="auto"/>
           </w:tcPr>
-          <w:p/>
+          <w:p>
+            <w:hyperlink r:id="rId19" w:history="1">
+              <w:r>
+                <w:rPr>
+                  <w:rStyle w:val="Hyperlink"/>
+                </w:rPr>
+                <w:t>https://angular.io/guide/lifecycle-hooks</w:t>
+              </w:r>
+            </w:hyperlink>
+          </w:p>
+        </w:tc>
+      </w:tr>
+      <w:tr>
+        <w:tc>
+          <w:tcPr>
+            <w:tcW w:w="0" w:type="auto"/>
+          </w:tcPr>
+          <w:p>
+            <w:pPr>
+              <w:rPr>
+                <w:rFonts w:cstheme="minorHAnsi"/>
+                <w:sz w:val="24"/>
+                <w:szCs w:val="24"/>
+                <w:lang w:val="en-US"/>
+              </w:rPr>
+            </w:pPr>
+            <w:r>
+              <w:rPr>
+                <w:rFonts w:cstheme="minorHAnsi"/>
+                <w:sz w:val="24"/>
+                <w:szCs w:val="24"/>
+                <w:lang w:val="en-US"/>
+              </w:rPr>
+              <w:t xml:space="preserve">Observe </w:t>
+            </w:r>
+            <w:r>
+              <w:rPr>
+                <w:rFonts w:cstheme="minorHAnsi"/>
+                <w:sz w:val="24"/>
+                <w:szCs w:val="24"/>
+                <w:lang w:val="en-US"/>
+              </w:rPr>
+              <w:t>API</w:t>
+            </w:r>
+            <w:r>
+              <w:rPr>
+                <w:rFonts w:cstheme="minorHAnsi"/>
+                <w:sz w:val="24"/>
+                <w:szCs w:val="24"/>
+                <w:lang w:val="en-US"/>
+              </w:rPr>
+              <w:t xml:space="preserve"> response</w:t>
+            </w:r>
+          </w:p>
+          <w:p>
+            <w:pPr>
+              <w:rPr>
+                <w:rFonts w:cstheme="minorHAnsi"/>
+                <w:sz w:val="24"/>
+                <w:szCs w:val="24"/>
+                <w:lang w:val="en-US"/>
+              </w:rPr>
+            </w:pPr>
+            <w:r>
+              <w:rPr>
+                <w:rFonts w:cstheme="minorHAnsi"/>
+                <w:sz w:val="24"/>
+                <w:szCs w:val="24"/>
+                <w:lang w:val="en-US"/>
+              </w:rPr>
+              <w:t>Subcribe data</w:t>
+            </w:r>
+          </w:p>
+        </w:tc>
+        <w:tc>
+          <w:tcPr>
+            <w:tcW w:w="0" w:type="auto"/>
+          </w:tcPr>
+          <w:p>
+            <w:hyperlink r:id="rId20" w:history="1">
+              <w:r>
+                <w:rPr>
+                  <w:rStyle w:val="Hyperlink"/>
+                </w:rPr>
+                <w:t>https://angular.io/guide/http</w:t>
+              </w:r>
+            </w:hyperlink>
+          </w:p>
+          <w:p>
+            <w:hyperlink r:id="rId21" w:anchor="observable-data" w:history="1">
+              <w:r>
+                <w:rPr>
+                  <w:rStyle w:val="Hyperlink"/>
+                </w:rPr>
+                <w:t>https://angular.io/tutorial/toh-pt4#observable-data</w:t>
+              </w:r>
+            </w:hyperlink>
+          </w:p>
+          <w:p>
+            <w:pPr>
+              <w:rPr>
+                <w:lang w:val="en-US"/>
+              </w:rPr>
+            </w:pPr>
+            <w:hyperlink r:id="rId22" w:history="1">
+              <w:r>
+                <w:rPr>
+                  <w:rStyle w:val="Hyperlink"/>
+                </w:rPr>
+                <w:t>https://rxjs-dev.firebaseapp.com/guide/overview</w:t>
+              </w:r>
+            </w:hyperlink>
+            <w:r>
+              <w:rPr>
+                <w:lang w:val="en-US"/>
+              </w:rPr>
+              <w:t xml:space="preserve"> </w:t>
+            </w:r>
+          </w:p>
         </w:tc>
       </w:tr>
     </w:tbl>
@@ -967,7 +1094,7 @@
           <w:lang w:val="en-US"/>
         </w:rPr>
       </w:pPr>
-      <w:hyperlink r:id="rId19" w:history="1">
+      <w:hyperlink r:id="rId23" w:history="1">
         <w:r>
           <w:rPr>
             <w:rStyle w:val="Hyperlink"/>
@@ -1053,11 +1180,21 @@
             <w:r>
               <w:rPr>
                 <w:rFonts w:cstheme="minorHAnsi"/>
-                <w:sz w:val="24"/>
-                <w:szCs w:val="24"/>
-                <w:lang w:val="en-US"/>
-              </w:rPr>
-              <w:t>ng new my-project-name</w:t>
+                <w:b/>
+                <w:sz w:val="24"/>
+                <w:szCs w:val="24"/>
+                <w:lang w:val="en-US"/>
+              </w:rPr>
+              <w:t>ng new</w:t>
+            </w:r>
+            <w:r>
+              <w:rPr>
+                <w:rFonts w:cstheme="minorHAnsi"/>
+                <w:sz w:val="24"/>
+                <w:szCs w:val="24"/>
+                <w:lang w:val="en-US"/>
+              </w:rPr>
+              <w:t xml:space="preserve"> my-project-name</w:t>
             </w:r>
           </w:p>
         </w:tc>
@@ -1274,7 +1411,7 @@
                 <w:lang w:val="en-US"/>
               </w:rPr>
             </w:pPr>
-            <w:hyperlink r:id="rId20" w:history="1">
+            <w:hyperlink r:id="rId24" w:history="1">
               <w:r>
                 <w:rPr>
                   <w:rStyle w:val="Hyperlink"/>
@@ -1331,11 +1468,21 @@
             <w:r>
               <w:rPr>
                 <w:rFonts w:cstheme="minorHAnsi"/>
-                <w:sz w:val="24"/>
-                <w:szCs w:val="24"/>
-                <w:lang w:val="en-US"/>
-              </w:rPr>
-              <w:t>ng generate component heroes</w:t>
+                <w:b/>
+                <w:sz w:val="24"/>
+                <w:szCs w:val="24"/>
+                <w:lang w:val="en-US"/>
+              </w:rPr>
+              <w:t>ng generate component</w:t>
+            </w:r>
+            <w:r>
+              <w:rPr>
+                <w:rFonts w:cstheme="minorHAnsi"/>
+                <w:sz w:val="24"/>
+                <w:szCs w:val="24"/>
+                <w:lang w:val="en-US"/>
+              </w:rPr>
+              <w:t xml:space="preserve"> heroes</w:t>
             </w:r>
           </w:p>
         </w:tc>
@@ -1350,7 +1497,119 @@
               </w:rPr>
             </w:pPr>
             <w:r>
-              <w:t>generate a new component</w:t>
+              <w:t>generate a new</w:t>
+            </w:r>
+            <w:r>
+              <w:rPr>
+                <w:lang w:val="en-US"/>
+              </w:rPr>
+              <w:t xml:space="preserve"> ”</w:t>
+            </w:r>
+            <w:r>
+              <w:rPr>
+                <w:rFonts w:cstheme="minorHAnsi"/>
+                <w:sz w:val="24"/>
+                <w:szCs w:val="24"/>
+                <w:lang w:val="en-US"/>
+              </w:rPr>
+              <w:t>heroes</w:t>
+            </w:r>
+            <w:r>
+              <w:rPr>
+                <w:lang w:val="en-US"/>
+              </w:rPr>
+              <w:t>”</w:t>
+            </w:r>
+            <w:r>
+              <w:t xml:space="preserve"> </w:t>
+            </w:r>
+            <w:r>
+              <w:rPr>
+                <w:b/>
+              </w:rPr>
+              <w:t>component</w:t>
+            </w:r>
+          </w:p>
+        </w:tc>
+      </w:tr>
+      <w:tr>
+        <w:tc>
+          <w:tcPr>
+            <w:tcW w:w="0" w:type="auto"/>
+          </w:tcPr>
+          <w:p>
+            <w:pPr>
+              <w:rPr>
+                <w:rFonts w:cstheme="minorHAnsi"/>
+                <w:sz w:val="24"/>
+                <w:szCs w:val="24"/>
+                <w:lang w:val="en-US"/>
+              </w:rPr>
+            </w:pPr>
+            <w:r>
+              <w:rPr>
+                <w:rFonts w:cstheme="minorHAnsi"/>
+                <w:b/>
+                <w:sz w:val="24"/>
+                <w:szCs w:val="24"/>
+                <w:lang w:val="en-US"/>
+              </w:rPr>
+              <w:t>ng generate service</w:t>
+            </w:r>
+            <w:r>
+              <w:rPr>
+                <w:rFonts w:cstheme="minorHAnsi"/>
+                <w:sz w:val="24"/>
+                <w:szCs w:val="24"/>
+                <w:lang w:val="en-US"/>
+              </w:rPr>
+              <w:t xml:space="preserve"> hero</w:t>
+            </w:r>
+          </w:p>
+        </w:tc>
+        <w:tc>
+          <w:tcPr>
+            <w:tcW w:w="0" w:type="auto"/>
+          </w:tcPr>
+          <w:p>
+            <w:pPr>
+              <w:rPr>
+                <w:lang w:val="en-US"/>
+              </w:rPr>
+            </w:pPr>
+            <w:r>
+              <w:t>generate a new</w:t>
+            </w:r>
+            <w:r>
+              <w:rPr>
+                <w:lang w:val="en-US"/>
+              </w:rPr>
+              <w:t xml:space="preserve"> ”</w:t>
+            </w:r>
+            <w:r>
+              <w:rPr>
+                <w:rFonts w:cstheme="minorHAnsi"/>
+                <w:sz w:val="24"/>
+                <w:szCs w:val="24"/>
+                <w:lang w:val="en-US"/>
+              </w:rPr>
+              <w:t>hero</w:t>
+            </w:r>
+            <w:r>
+              <w:rPr>
+                <w:lang w:val="en-US"/>
+              </w:rPr>
+              <w:t>”</w:t>
+            </w:r>
+            <w:r>
+              <w:t xml:space="preserve"> </w:t>
+            </w:r>
+            <w:r>
+              <w:rPr>
+                <w:b/>
+                <w:lang w:val="en-US"/>
+              </w:rPr>
+              <w:t>service</w:t>
             </w:r>
           </w:p>
         </w:tc>
@@ -1474,7 +1733,7 @@
                 <w:lang w:val="en-US"/>
               </w:rPr>
             </w:pPr>
-            <w:hyperlink r:id="rId21" w:anchor="property-binding-property" w:history="1">
+            <w:hyperlink r:id="rId25" w:anchor="property-binding-property" w:history="1">
               <w:r>
                 <w:rPr>
                   <w:rStyle w:val="Hyperlink"/>
@@ -1925,7 +2184,7 @@
                 <w:lang w:val="en-US"/>
               </w:rPr>
             </w:pPr>
-            <w:hyperlink r:id="rId22" w:history="1">
+            <w:hyperlink r:id="rId26" w:history="1">
               <w:r>
                 <w:rPr>
                   <w:rStyle w:val="Hyperlink"/>
@@ -2068,7 +2327,7 @@
                 <w:lang w:val="en-US"/>
               </w:rPr>
             </w:pPr>
-            <w:hyperlink r:id="rId23" w:anchor="the-pipe-operator-" w:history="1">
+            <w:hyperlink r:id="rId27" w:anchor="the-pipe-operator-" w:history="1">
               <w:r>
                 <w:rPr>
                   <w:rStyle w:val="Hyperlink"/>
@@ -2078,7 +2337,7 @@
             </w:hyperlink>
           </w:p>
           <w:p>
-            <w:hyperlink r:id="rId24" w:history="1">
+            <w:hyperlink r:id="rId28" w:history="1">
               <w:r>
                 <w:rPr>
                   <w:rStyle w:val="Hyperlink"/>
@@ -2093,7 +2352,7 @@
                 <w:rStyle w:val="Hyperlink"/>
               </w:rPr>
             </w:pPr>
-            <w:hyperlink r:id="rId25" w:history="1">
+            <w:hyperlink r:id="rId29" w:history="1">
               <w:r>
                 <w:rPr>
                   <w:rStyle w:val="Hyperlink"/>
@@ -2111,7 +2370,7 @@
                 <w:lang w:val="en-US"/>
               </w:rPr>
             </w:pPr>
-            <w:hyperlink r:id="rId26" w:history="1">
+            <w:hyperlink r:id="rId30" w:history="1">
               <w:r>
                 <w:rPr>
                   <w:rStyle w:val="Hyperlink"/>
@@ -2258,7 +2517,7 @@
                 <w:lang w:val="en-US"/>
               </w:rPr>
             </w:pPr>
-            <w:hyperlink r:id="rId27" w:history="1">
+            <w:hyperlink r:id="rId31" w:history="1">
               <w:r>
                 <w:rPr>
                   <w:rStyle w:val="Hyperlink"/>
@@ -2450,7 +2709,7 @@
               </w:rPr>
               <w:t xml:space="preserve"> </w:t>
             </w:r>
-            <w:hyperlink r:id="rId28" w:history="1">
+            <w:hyperlink r:id="rId32" w:history="1">
               <w:r>
                 <w:rPr>
                   <w:rStyle w:val="typ"/>
@@ -2604,7 +2863,7 @@
               </w:rPr>
               <w:t xml:space="preserve"> </w:t>
             </w:r>
-            <w:hyperlink r:id="rId29" w:history="1">
+            <w:hyperlink r:id="rId33" w:history="1">
               <w:r>
                 <w:rPr>
                   <w:rStyle w:val="typ"/>
@@ -2647,7 +2906,7 @@
               </w:rPr>
               <w:t xml:space="preserve"> </w:t>
             </w:r>
-            <w:hyperlink r:id="rId30" w:history="1">
+            <w:hyperlink r:id="rId34" w:history="1">
               <w:r>
                 <w:rPr>
                   <w:rStyle w:val="typ"/>
@@ -2827,7 +3086,7 @@
                 <w:lang w:val="en-US"/>
               </w:rPr>
             </w:pPr>
-            <w:hyperlink r:id="rId31" w:anchor="class-binding" w:history="1">
+            <w:hyperlink r:id="rId35" w:anchor="class-binding" w:history="1">
               <w:r>
                 <w:rPr>
                   <w:rStyle w:val="Hyperlink"/>
@@ -2907,7 +3166,7 @@
       </w:tblPr>
       <w:tblGrid>
         <w:gridCol w:w="776"/>
-        <w:gridCol w:w="1801"/>
+        <w:gridCol w:w="5866"/>
         <w:gridCol w:w="8419"/>
       </w:tblGrid>
       <w:tr>
@@ -3533,14 +3792,23 @@
                 <w:lang w:val="en-US"/>
               </w:rPr>
             </w:pPr>
-            <w:hyperlink r:id="rId32" w:anchor="event-binding-event" w:history="1">
+            <w:hyperlink r:id="rId36" w:anchor="event-binding" w:history="1">
               <w:r>
                 <w:rPr>
                   <w:rStyle w:val="Hyperlink"/>
                 </w:rPr>
-                <w:t>https://angular.io/guide/template-syntax#event-binding-event</w:t>
+                <w:t>https://angular.io/guide/template-syntax#event-binding</w:t>
               </w:r>
             </w:hyperlink>
+            <w:r>
+              <w:rPr>
+                <w:rFonts w:cstheme="minorHAnsi"/>
+                <w:sz w:val="24"/>
+                <w:szCs w:val="24"/>
+                <w:lang w:val="en-US"/>
+              </w:rPr>
+              <w:t xml:space="preserve"> </w:t>
+            </w:r>
           </w:p>
         </w:tc>
         <w:tc>
@@ -3642,6 +3910,8 @@
           <w:lang w:val="en-US"/>
         </w:rPr>
       </w:pPr>
+      <w:bookmarkStart w:id="0" w:name="_GoBack"/>
+      <w:bookmarkEnd w:id="0"/>
     </w:p>
     <w:p>
       <w:pPr>
@@ -3673,8 +3943,6 @@
         </w:rPr>
         <w:t>Import</w:t>
       </w:r>
-      <w:bookmarkStart w:id="0" w:name="_GoBack"/>
-      <w:bookmarkEnd w:id="0"/>
     </w:p>
     <w:p>
       <w:pPr>
@@ -3733,7 +4001,7 @@
           <w:lang w:val="en-US"/>
         </w:rPr>
       </w:pPr>
-      <w:hyperlink r:id="rId33" w:anchor="input" w:history="1">
+      <w:hyperlink r:id="rId37" w:anchor="input" w:history="1">
         <w:r>
           <w:rPr>
             <w:rStyle w:val="Hyperlink"/>
@@ -3777,7 +4045,7 @@
           <w:lang w:val="en-US"/>
         </w:rPr>
       </w:pPr>
-      <w:hyperlink r:id="rId34" w:anchor="how-to-use-input" w:history="1">
+      <w:hyperlink r:id="rId38" w:anchor="how-to-use-input" w:history="1">
         <w:r>
           <w:rPr>
             <w:rStyle w:val="Hyperlink"/>
@@ -3796,7 +4064,7 @@
           <w:lang w:val="en-US"/>
         </w:rPr>
       </w:pPr>
-      <w:hyperlink r:id="rId35" w:anchor="input-and-output-properties" w:history="1">
+      <w:hyperlink r:id="rId39" w:anchor="input-and-output-properties" w:history="1">
         <w:r>
           <w:rPr>
             <w:rStyle w:val="Hyperlink"/>
@@ -3840,7 +4108,7 @@
         </w:rPr>
         <w:t>@</w:t>
       </w:r>
-      <w:hyperlink r:id="rId36" w:history="1">
+      <w:hyperlink r:id="rId40" w:history="1">
         <w:r>
           <w:rPr>
             <w:rStyle w:val="Hyperlink"/>
@@ -3982,7 +4250,7 @@
               </w:rPr>
               <w:t xml:space="preserve"> </w:t>
             </w:r>
-            <w:hyperlink r:id="rId37" w:history="1">
+            <w:hyperlink r:id="rId41" w:history="1">
               <w:r>
                 <w:rPr>
                   <w:rStyle w:val="typ"/>
@@ -4107,7 +4375,7 @@
               </w:rPr>
               <w:t>@</w:t>
             </w:r>
-            <w:hyperlink r:id="rId38" w:history="1">
+            <w:hyperlink r:id="rId42" w:history="1">
               <w:r>
                 <w:rPr>
                   <w:rStyle w:val="lit"/>
@@ -4232,7 +4500,7 @@
               </w:rPr>
               <w:t xml:space="preserve"> *</w:t>
             </w:r>
-            <w:hyperlink r:id="rId39" w:history="1">
+            <w:hyperlink r:id="rId43" w:history="1">
               <w:r>
                 <w:rPr>
                   <w:rStyle w:val="atn"/>
@@ -4584,7 +4852,7 @@
           <w:lang w:val="en-US"/>
         </w:rPr>
       </w:pPr>
-      <w:hyperlink r:id="rId40" w:anchor="output" w:history="1">
+      <w:hyperlink r:id="rId44" w:anchor="output" w:history="1">
         <w:r>
           <w:rPr>
             <w:rStyle w:val="Hyperlink"/>
@@ -4616,7 +4884,7 @@
       <w:pPr>
         <w:pStyle w:val="ListParagraph"/>
       </w:pPr>
-      <w:hyperlink r:id="rId41" w:anchor="how-to-use-output" w:history="1">
+      <w:hyperlink r:id="rId45" w:anchor="how-to-use-output" w:history="1">
         <w:r>
           <w:rPr>
             <w:rStyle w:val="Hyperlink"/>
@@ -4634,7 +4902,7 @@
           <w:lang w:val="en-US"/>
         </w:rPr>
       </w:pPr>
-      <w:hyperlink r:id="rId42" w:anchor="input-and-output-properties" w:history="1">
+      <w:hyperlink r:id="rId46" w:anchor="input-and-output-properties" w:history="1">
         <w:r>
           <w:rPr>
             <w:rStyle w:val="Hyperlink"/>
@@ -4796,7 +5064,7 @@
               </w:rPr>
               <w:t xml:space="preserve"> </w:t>
             </w:r>
-            <w:hyperlink r:id="rId43" w:history="1">
+            <w:hyperlink r:id="rId47" w:history="1">
               <w:r>
                 <w:rPr>
                   <w:rStyle w:val="typ"/>
@@ -4831,7 +5099,7 @@
               </w:rPr>
               <w:t xml:space="preserve"> </w:t>
             </w:r>
-            <w:hyperlink r:id="rId44" w:history="1">
+            <w:hyperlink r:id="rId48" w:history="1">
               <w:r>
                 <w:rPr>
                   <w:rStyle w:val="typ"/>
@@ -4957,7 +5225,7 @@
               </w:rPr>
               <w:t>@</w:t>
             </w:r>
-            <w:hyperlink r:id="rId45" w:history="1">
+            <w:hyperlink r:id="rId49" w:history="1">
               <w:r>
                 <w:rPr>
                   <w:rStyle w:val="lit"/>
@@ -5059,7 +5327,7 @@
               </w:rPr>
               <w:t xml:space="preserve"> </w:t>
             </w:r>
-            <w:hyperlink r:id="rId46" w:history="1">
+            <w:hyperlink r:id="rId50" w:history="1">
               <w:r>
                 <w:rPr>
                   <w:rStyle w:val="typ"/>
@@ -5772,7 +6040,7 @@
           <w:lang w:val="en-US"/>
         </w:rPr>
       </w:pPr>
-      <w:hyperlink r:id="rId47" w:history="1">
+      <w:hyperlink r:id="rId51" w:history="1">
         <w:r>
           <w:rPr>
             <w:rStyle w:val="Hyperlink"/>
@@ -6290,7 +6558,7 @@
               </w:rPr>
               <w:t xml:space="preserve"> </w:t>
             </w:r>
-            <w:hyperlink r:id="rId48" w:history="1">
+            <w:hyperlink r:id="rId52" w:history="1">
               <w:r>
                 <w:rPr>
                   <w:rStyle w:val="typ"/>
@@ -6493,7 +6761,7 @@
               </w:rPr>
               <w:t xml:space="preserve"> </w:t>
             </w:r>
-            <w:hyperlink r:id="rId49" w:history="1">
+            <w:hyperlink r:id="rId53" w:history="1">
               <w:r>
                 <w:rPr>
                   <w:rStyle w:val="typ"/>
@@ -6827,7 +7095,7 @@
           <w:lang w:val="en-US"/>
         </w:rPr>
       </w:pPr>
-      <w:hyperlink r:id="rId50" w:anchor="services" w:history="1">
+      <w:hyperlink r:id="rId54" w:anchor="services" w:history="1">
         <w:r>
           <w:rPr>
             <w:rStyle w:val="Hyperlink"/>
@@ -6854,12 +7122,30 @@
       <w:pPr>
         <w:pStyle w:val="ListParagraph"/>
         <w:rPr>
-          <w:rFonts w:ascii="Helvetica" w:hAnsi="Helvetica" w:cs="Helvetica"/>
-          <w:color w:val="FF0000"/>
-          <w:spacing w:val="5"/>
-          <w:sz w:val="21"/>
-          <w:szCs w:val="21"/>
-          <w:shd w:val="clear" w:color="auto" w:fill="FFFFFF"/>
+          <w:rStyle w:val="Hyperlink"/>
+          <w:rFonts w:cstheme="minorHAnsi"/>
+          <w:sz w:val="24"/>
+          <w:szCs w:val="24"/>
+          <w:lang w:val="en-US"/>
+        </w:rPr>
+      </w:pPr>
+      <w:hyperlink r:id="rId55" w:history="1">
+        <w:r>
+          <w:rPr>
+            <w:rStyle w:val="Hyperlink"/>
+          </w:rPr>
+          <w:t>https://angular.io/guide/providers</w:t>
+        </w:r>
+      </w:hyperlink>
+    </w:p>
+    <w:p>
+      <w:pPr>
+        <w:pStyle w:val="ListParagraph"/>
+        <w:rPr>
+          <w:rFonts w:cstheme="minorHAnsi"/>
+          <w:sz w:val="24"/>
+          <w:szCs w:val="24"/>
+          <w:lang w:val="en-US"/>
         </w:rPr>
       </w:pPr>
       <w:r>
@@ -6900,6 +7186,28 @@
         <w:t>across components</w:t>
       </w:r>
     </w:p>
+    <w:p>
+      <w:pPr>
+        <w:pStyle w:val="ListParagraph"/>
+        <w:rPr>
+          <w:rFonts w:ascii="Helvetica" w:hAnsi="Helvetica" w:cs="Helvetica"/>
+          <w:spacing w:val="5"/>
+          <w:sz w:val="21"/>
+          <w:szCs w:val="21"/>
+          <w:shd w:val="clear" w:color="auto" w:fill="FFFFFF"/>
+        </w:rPr>
+      </w:pPr>
+      <w:r>
+        <w:rPr>
+          <w:rFonts w:ascii="Helvetica" w:hAnsi="Helvetica" w:cs="Helvetica"/>
+          <w:spacing w:val="5"/>
+          <w:sz w:val="21"/>
+          <w:szCs w:val="21"/>
+          <w:shd w:val="clear" w:color="auto" w:fill="FFFFFF"/>
+        </w:rPr>
+        <w:t>When you provide the service at the root level, Angular creates a single, shared instance of HeroService and injects into any class that asks for it. Registering the provider in the @Injectable metadata also allows Angular to optimize an app by removing the service if it turns out not to be used after all.</w:t>
+      </w:r>
+    </w:p>
     <w:tbl>
       <w:tblPr>
         <w:tblStyle w:val="TableGrid"/>
@@ -6990,7 +7298,7 @@
               </w:rPr>
               <w:t xml:space="preserve"> </w:t>
             </w:r>
-            <w:hyperlink r:id="rId51" w:history="1">
+            <w:hyperlink r:id="rId56" w:history="1">
               <w:r>
                 <w:rPr>
                   <w:rStyle w:val="typ"/>
@@ -7146,7 +7454,17 @@
                 <w:szCs w:val="24"/>
                 <w:lang w:val="en-US"/>
               </w:rPr>
-              <w:t xml:space="preserve">  providedIn: 'root'</w:t>
+              <w:t xml:space="preserve">  providedIn: </w:t>
+            </w:r>
+            <w:r>
+              <w:rPr>
+                <w:rFonts w:cstheme="minorHAnsi"/>
+                <w:sz w:val="24"/>
+                <w:szCs w:val="24"/>
+                <w:highlight w:val="yellow"/>
+                <w:lang w:val="en-US"/>
+              </w:rPr>
+              <w:t>'root'</w:t>
             </w:r>
           </w:p>
           <w:p>
@@ -8668,7 +8986,7 @@
           <w:lang w:val="en-US"/>
         </w:rPr>
       </w:pPr>
-      <w:hyperlink r:id="rId52" w:anchor="services" w:history="1">
+      <w:hyperlink r:id="rId57" w:anchor="services" w:history="1">
         <w:r>
           <w:rPr>
             <w:rStyle w:val="Hyperlink"/>
@@ -8708,7 +9026,7 @@
           <w:rStyle w:val="Hyperlink"/>
         </w:rPr>
       </w:pPr>
-      <w:hyperlink r:id="rId53" w:history="1">
+      <w:hyperlink r:id="rId58" w:history="1">
         <w:r>
           <w:rPr>
             <w:rStyle w:val="Hyperlink"/>
@@ -9172,7 +9490,7 @@
               </w:rPr>
               <w:t xml:space="preserve"> </w:t>
             </w:r>
-            <w:hyperlink r:id="rId54" w:history="1">
+            <w:hyperlink r:id="rId59" w:history="1">
               <w:r>
                 <w:rPr>
                   <w:rStyle w:val="typ"/>
@@ -9251,7 +9569,7 @@
               </w:rPr>
               <w:t>'@angular/common/</w:t>
             </w:r>
-            <w:hyperlink r:id="rId55" w:history="1">
+            <w:hyperlink r:id="rId60" w:history="1">
               <w:r>
                 <w:rPr>
                   <w:rStyle w:val="str"/>
@@ -9653,7 +9971,7 @@
               </w:rPr>
               <w:t xml:space="preserve"> </w:t>
             </w:r>
-            <w:hyperlink r:id="rId56" w:history="1">
+            <w:hyperlink r:id="rId61" w:history="1">
               <w:r>
                 <w:rPr>
                   <w:rStyle w:val="typ"/>
@@ -9732,7 +10050,7 @@
               </w:rPr>
               <w:t>'@angular/common/</w:t>
             </w:r>
-            <w:hyperlink r:id="rId57" w:history="1">
+            <w:hyperlink r:id="rId62" w:history="1">
               <w:r>
                 <w:rPr>
                   <w:rStyle w:val="str"/>
@@ -9846,7 +10164,7 @@
               </w:rPr>
               <w:t xml:space="preserve"> </w:t>
             </w:r>
-            <w:hyperlink r:id="rId58" w:history="1">
+            <w:hyperlink r:id="rId63" w:history="1">
               <w:r>
                 <w:rPr>
                   <w:rStyle w:val="pln"/>
@@ -9882,7 +10200,7 @@
               </w:rPr>
               <w:t xml:space="preserve"> </w:t>
             </w:r>
-            <w:hyperlink r:id="rId59" w:history="1">
+            <w:hyperlink r:id="rId64" w:history="1">
               <w:r>
                 <w:rPr>
                   <w:rStyle w:val="typ"/>
@@ -10870,7 +11188,7 @@
           <w:szCs w:val="24"/>
         </w:rPr>
       </w:pPr>
-      <w:hyperlink r:id="rId60" w:anchor="define-the-checkout-form-model" w:history="1">
+      <w:hyperlink r:id="rId65" w:anchor="define-the-checkout-form-model" w:history="1">
         <w:r>
           <w:rPr>
             <w:rStyle w:val="Hyperlink"/>
@@ -10942,7 +11260,7 @@
           <w:lang w:val="en-US"/>
         </w:rPr>
       </w:pPr>
-      <w:hyperlink r:id="rId61" w:history="1">
+      <w:hyperlink r:id="rId66" w:history="1">
         <w:r>
           <w:rPr>
             <w:rStyle w:val="Hyperlink"/>
@@ -10964,7 +11282,7 @@
           <w:lang w:val="en-US"/>
         </w:rPr>
       </w:pPr>
-      <w:hyperlink r:id="rId62" w:history="1">
+      <w:hyperlink r:id="rId67" w:history="1">
         <w:r>
           <w:rPr>
             <w:rStyle w:val="Hyperlink"/>
@@ -10977,7 +11295,7 @@
       <w:pPr>
         <w:pStyle w:val="ListParagraph"/>
       </w:pPr>
-      <w:hyperlink r:id="rId63" w:history="1">
+      <w:hyperlink r:id="rId68" w:history="1">
         <w:r>
           <w:rPr>
             <w:rStyle w:val="Hyperlink"/>
@@ -11078,7 +11396,7 @@
               </w:rPr>
               <w:t xml:space="preserve"> </w:t>
             </w:r>
-            <w:hyperlink r:id="rId64" w:history="1">
+            <w:hyperlink r:id="rId69" w:history="1">
               <w:r>
                 <w:rPr>
                   <w:rStyle w:val="typ"/>
@@ -13934,6 +14252,482 @@
           <w:highlight w:val="yellow"/>
           <w:lang w:val="en-US"/>
         </w:rPr>
+        <w:t>NOTE</w:t>
+      </w:r>
+    </w:p>
+    <w:p>
+      <w:pPr>
+        <w:pStyle w:val="ListParagraph"/>
+        <w:numPr>
+          <w:ilvl w:val="0"/>
+          <w:numId w:val="38"/>
+        </w:numPr>
+        <w:spacing w:before="210" w:after="0" w:line="240" w:lineRule="auto"/>
+        <w:rPr>
+          <w:rFonts w:ascii="Helvetica" w:eastAsia="Times New Roman" w:hAnsi="Helvetica" w:cs="Helvetica"/>
+          <w:noProof w:val="0"/>
+          <w:color w:val="444444"/>
+          <w:sz w:val="21"/>
+          <w:szCs w:val="21"/>
+          <w:lang w:val="en-US"/>
+        </w:rPr>
+      </w:pPr>
+      <w:r>
+        <w:rPr>
+          <w:rFonts w:ascii="Helvetica" w:eastAsia="Times New Roman" w:hAnsi="Helvetica" w:cs="Helvetica"/>
+          <w:noProof w:val="0"/>
+          <w:color w:val="444444"/>
+          <w:sz w:val="21"/>
+          <w:szCs w:val="21"/>
+          <w:lang w:val="en-US"/>
+        </w:rPr>
+        <w:t xml:space="preserve">Reserve the </w:t>
+      </w:r>
+      <w:proofErr w:type="gramStart"/>
+      <w:r>
+        <w:rPr>
+          <w:rFonts w:ascii="Helvetica" w:eastAsia="Times New Roman" w:hAnsi="Helvetica" w:cs="Helvetica"/>
+          <w:noProof w:val="0"/>
+          <w:color w:val="FF0000"/>
+          <w:sz w:val="21"/>
+          <w:szCs w:val="21"/>
+          <w:highlight w:val="yellow"/>
+          <w:lang w:val="en-US"/>
+        </w:rPr>
+        <w:t>constructor</w:t>
+      </w:r>
+      <w:r>
+        <w:rPr>
+          <w:rFonts w:ascii="Helvetica" w:eastAsia="Times New Roman" w:hAnsi="Helvetica" w:cs="Helvetica"/>
+          <w:noProof w:val="0"/>
+          <w:color w:val="FF0000"/>
+          <w:sz w:val="21"/>
+          <w:szCs w:val="21"/>
+          <w:highlight w:val="yellow"/>
+          <w:lang w:val="en-US"/>
+        </w:rPr>
+        <w:t>(</w:t>
+      </w:r>
+      <w:proofErr w:type="gramEnd"/>
+      <w:r>
+        <w:rPr>
+          <w:rFonts w:ascii="Helvetica" w:eastAsia="Times New Roman" w:hAnsi="Helvetica" w:cs="Helvetica"/>
+          <w:noProof w:val="0"/>
+          <w:color w:val="FF0000"/>
+          <w:sz w:val="21"/>
+          <w:szCs w:val="21"/>
+          <w:highlight w:val="yellow"/>
+          <w:lang w:val="en-US"/>
+        </w:rPr>
+        <w:t>)</w:t>
+      </w:r>
+      <w:r>
+        <w:rPr>
+          <w:rFonts w:ascii="Helvetica" w:eastAsia="Times New Roman" w:hAnsi="Helvetica" w:cs="Helvetica"/>
+          <w:noProof w:val="0"/>
+          <w:color w:val="FF0000"/>
+          <w:sz w:val="21"/>
+          <w:szCs w:val="21"/>
+          <w:lang w:val="en-US"/>
+        </w:rPr>
+        <w:t xml:space="preserve"> </w:t>
+      </w:r>
+      <w:r>
+        <w:rPr>
+          <w:rFonts w:ascii="Helvetica" w:eastAsia="Times New Roman" w:hAnsi="Helvetica" w:cs="Helvetica"/>
+          <w:noProof w:val="0"/>
+          <w:color w:val="444444"/>
+          <w:sz w:val="21"/>
+          <w:szCs w:val="21"/>
+          <w:lang w:val="en-US"/>
+        </w:rPr>
+        <w:t>for simple initialization such as wiring constructor parameters to properties. The constructor shouldn't </w:t>
+      </w:r>
+      <w:r>
+        <w:rPr>
+          <w:rFonts w:ascii="Helvetica" w:eastAsia="Times New Roman" w:hAnsi="Helvetica" w:cs="Helvetica"/>
+          <w:i/>
+          <w:iCs/>
+          <w:noProof w:val="0"/>
+          <w:color w:val="444444"/>
+          <w:sz w:val="21"/>
+          <w:szCs w:val="21"/>
+          <w:lang w:val="en-US"/>
+        </w:rPr>
+        <w:t>do anything</w:t>
+      </w:r>
+      <w:r>
+        <w:rPr>
+          <w:rFonts w:ascii="Helvetica" w:eastAsia="Times New Roman" w:hAnsi="Helvetica" w:cs="Helvetica"/>
+          <w:noProof w:val="0"/>
+          <w:color w:val="444444"/>
+          <w:sz w:val="21"/>
+          <w:szCs w:val="21"/>
+          <w:lang w:val="en-US"/>
+        </w:rPr>
+        <w:t>. It certainly shouldn't call a function that makes HTTP requests to a remote server as a </w:t>
+      </w:r>
+      <w:r>
+        <w:rPr>
+          <w:rFonts w:ascii="Helvetica" w:eastAsia="Times New Roman" w:hAnsi="Helvetica" w:cs="Helvetica"/>
+          <w:i/>
+          <w:iCs/>
+          <w:noProof w:val="0"/>
+          <w:color w:val="444444"/>
+          <w:sz w:val="21"/>
+          <w:szCs w:val="21"/>
+          <w:lang w:val="en-US"/>
+        </w:rPr>
+        <w:t>real</w:t>
+      </w:r>
+      <w:r>
+        <w:rPr>
+          <w:rFonts w:ascii="Helvetica" w:eastAsia="Times New Roman" w:hAnsi="Helvetica" w:cs="Helvetica"/>
+          <w:noProof w:val="0"/>
+          <w:color w:val="444444"/>
+          <w:sz w:val="21"/>
+          <w:szCs w:val="21"/>
+          <w:lang w:val="en-US"/>
+        </w:rPr>
+        <w:t> data service would.</w:t>
+      </w:r>
+    </w:p>
+    <w:p>
+      <w:pPr>
+        <w:pStyle w:val="ListParagraph"/>
+        <w:numPr>
+          <w:ilvl w:val="0"/>
+          <w:numId w:val="38"/>
+        </w:numPr>
+        <w:spacing w:before="210" w:after="0" w:line="240" w:lineRule="auto"/>
+        <w:rPr>
+          <w:rFonts w:ascii="Helvetica" w:eastAsia="Times New Roman" w:hAnsi="Helvetica" w:cs="Helvetica"/>
+          <w:noProof w:val="0"/>
+          <w:color w:val="444444"/>
+          <w:sz w:val="21"/>
+          <w:szCs w:val="21"/>
+          <w:lang w:val="en-US"/>
+        </w:rPr>
+      </w:pPr>
+      <w:r>
+        <w:rPr>
+          <w:rFonts w:ascii="Helvetica" w:eastAsia="Times New Roman" w:hAnsi="Helvetica" w:cs="Helvetica"/>
+          <w:noProof w:val="0"/>
+          <w:color w:val="444444"/>
+          <w:sz w:val="21"/>
+          <w:szCs w:val="21"/>
+          <w:lang w:val="en-US"/>
+        </w:rPr>
+        <w:t>Instead, call </w:t>
+      </w:r>
+      <w:proofErr w:type="spellStart"/>
+      <w:proofErr w:type="gramStart"/>
+      <w:r>
+        <w:rPr>
+          <w:rFonts w:ascii="Courier New" w:eastAsia="Times New Roman" w:hAnsi="Courier New" w:cs="Courier New"/>
+          <w:noProof w:val="0"/>
+          <w:color w:val="444444"/>
+          <w:sz w:val="19"/>
+          <w:szCs w:val="19"/>
+          <w:lang w:val="en-US"/>
+        </w:rPr>
+        <w:t>getHeroes</w:t>
+      </w:r>
+      <w:proofErr w:type="spellEnd"/>
+      <w:r>
+        <w:rPr>
+          <w:rFonts w:ascii="Courier New" w:eastAsia="Times New Roman" w:hAnsi="Courier New" w:cs="Courier New"/>
+          <w:noProof w:val="0"/>
+          <w:color w:val="444444"/>
+          <w:sz w:val="19"/>
+          <w:szCs w:val="19"/>
+          <w:lang w:val="en-US"/>
+        </w:rPr>
+        <w:t>(</w:t>
+      </w:r>
+      <w:proofErr w:type="gramEnd"/>
+      <w:r>
+        <w:rPr>
+          <w:rFonts w:ascii="Courier New" w:eastAsia="Times New Roman" w:hAnsi="Courier New" w:cs="Courier New"/>
+          <w:noProof w:val="0"/>
+          <w:color w:val="444444"/>
+          <w:sz w:val="19"/>
+          <w:szCs w:val="19"/>
+          <w:lang w:val="en-US"/>
+        </w:rPr>
+        <w:t>)</w:t>
+      </w:r>
+      <w:r>
+        <w:rPr>
+          <w:rFonts w:ascii="Helvetica" w:eastAsia="Times New Roman" w:hAnsi="Helvetica" w:cs="Helvetica"/>
+          <w:noProof w:val="0"/>
+          <w:color w:val="444444"/>
+          <w:sz w:val="21"/>
+          <w:szCs w:val="21"/>
+          <w:lang w:val="en-US"/>
+        </w:rPr>
+        <w:t> inside the </w:t>
+      </w:r>
+      <w:proofErr w:type="spellStart"/>
+      <w:r>
+        <w:rPr>
+          <w:rFonts w:ascii="Helvetica" w:eastAsia="Times New Roman" w:hAnsi="Helvetica" w:cs="Helvetica"/>
+          <w:noProof w:val="0"/>
+          <w:color w:val="444444"/>
+          <w:sz w:val="21"/>
+          <w:szCs w:val="21"/>
+          <w:lang w:val="en-US"/>
+        </w:rPr>
+        <w:fldChar w:fldCharType="begin"/>
+      </w:r>
+      <w:r>
+        <w:rPr>
+          <w:rFonts w:ascii="Helvetica" w:eastAsia="Times New Roman" w:hAnsi="Helvetica" w:cs="Helvetica"/>
+          <w:noProof w:val="0"/>
+          <w:color w:val="444444"/>
+          <w:sz w:val="21"/>
+          <w:szCs w:val="21"/>
+          <w:lang w:val="en-US"/>
+        </w:rPr>
+        <w:instrText xml:space="preserve"> HYPERLINK "https://angular.io/guide/lifecycle-hooks" </w:instrText>
+      </w:r>
+      <w:r>
+        <w:rPr>
+          <w:rFonts w:ascii="Helvetica" w:eastAsia="Times New Roman" w:hAnsi="Helvetica" w:cs="Helvetica"/>
+          <w:noProof w:val="0"/>
+          <w:color w:val="444444"/>
+          <w:sz w:val="21"/>
+          <w:szCs w:val="21"/>
+          <w:lang w:val="en-US"/>
+        </w:rPr>
+        <w:fldChar w:fldCharType="separate"/>
+      </w:r>
+      <w:r>
+        <w:rPr>
+          <w:rFonts w:ascii="Helvetica" w:eastAsia="Times New Roman" w:hAnsi="Helvetica" w:cs="Helvetica"/>
+          <w:i/>
+          <w:iCs/>
+          <w:noProof w:val="0"/>
+          <w:color w:val="1976D2"/>
+          <w:sz w:val="21"/>
+          <w:szCs w:val="21"/>
+          <w:lang w:val="en-US"/>
+        </w:rPr>
+        <w:t>ngOnInit</w:t>
+      </w:r>
+      <w:proofErr w:type="spellEnd"/>
+      <w:r>
+        <w:rPr>
+          <w:rFonts w:ascii="Helvetica" w:eastAsia="Times New Roman" w:hAnsi="Helvetica" w:cs="Helvetica"/>
+          <w:i/>
+          <w:iCs/>
+          <w:noProof w:val="0"/>
+          <w:color w:val="1976D2"/>
+          <w:sz w:val="21"/>
+          <w:szCs w:val="21"/>
+          <w:lang w:val="en-US"/>
+        </w:rPr>
+        <w:t xml:space="preserve"> lifecycle hook</w:t>
+      </w:r>
+      <w:r>
+        <w:rPr>
+          <w:rFonts w:ascii="Helvetica" w:eastAsia="Times New Roman" w:hAnsi="Helvetica" w:cs="Helvetica"/>
+          <w:noProof w:val="0"/>
+          <w:color w:val="444444"/>
+          <w:sz w:val="21"/>
+          <w:szCs w:val="21"/>
+          <w:lang w:val="en-US"/>
+        </w:rPr>
+        <w:fldChar w:fldCharType="end"/>
+      </w:r>
+      <w:r>
+        <w:rPr>
+          <w:rFonts w:ascii="Helvetica" w:eastAsia="Times New Roman" w:hAnsi="Helvetica" w:cs="Helvetica"/>
+          <w:noProof w:val="0"/>
+          <w:color w:val="444444"/>
+          <w:sz w:val="21"/>
+          <w:szCs w:val="21"/>
+          <w:lang w:val="en-US"/>
+        </w:rPr>
+        <w:t> and let Angular call </w:t>
+      </w:r>
+      <w:proofErr w:type="spellStart"/>
+      <w:r>
+        <w:rPr>
+          <w:rFonts w:ascii="Courier New" w:eastAsia="Times New Roman" w:hAnsi="Courier New" w:cs="Courier New"/>
+          <w:noProof w:val="0"/>
+          <w:color w:val="FF0000"/>
+          <w:sz w:val="19"/>
+          <w:szCs w:val="19"/>
+          <w:highlight w:val="yellow"/>
+          <w:lang w:val="en-US"/>
+        </w:rPr>
+        <w:t>ngOnInit</w:t>
+      </w:r>
+      <w:proofErr w:type="spellEnd"/>
+      <w:r>
+        <w:rPr>
+          <w:rFonts w:ascii="Courier New" w:eastAsia="Times New Roman" w:hAnsi="Courier New" w:cs="Courier New"/>
+          <w:noProof w:val="0"/>
+          <w:color w:val="FF0000"/>
+          <w:sz w:val="19"/>
+          <w:szCs w:val="19"/>
+          <w:highlight w:val="yellow"/>
+          <w:lang w:val="en-US"/>
+        </w:rPr>
+        <w:t>()</w:t>
+      </w:r>
+      <w:r>
+        <w:rPr>
+          <w:rFonts w:ascii="Helvetica" w:eastAsia="Times New Roman" w:hAnsi="Helvetica" w:cs="Helvetica"/>
+          <w:noProof w:val="0"/>
+          <w:color w:val="FF0000"/>
+          <w:sz w:val="21"/>
+          <w:szCs w:val="21"/>
+          <w:lang w:val="en-US"/>
+        </w:rPr>
+        <w:t> </w:t>
+      </w:r>
+      <w:r>
+        <w:rPr>
+          <w:rFonts w:ascii="Helvetica" w:eastAsia="Times New Roman" w:hAnsi="Helvetica" w:cs="Helvetica"/>
+          <w:noProof w:val="0"/>
+          <w:color w:val="444444"/>
+          <w:sz w:val="21"/>
+          <w:szCs w:val="21"/>
+          <w:lang w:val="en-US"/>
+        </w:rPr>
+        <w:t>at an appropriate time </w:t>
+      </w:r>
+      <w:r>
+        <w:rPr>
+          <w:rFonts w:ascii="Helvetica" w:eastAsia="Times New Roman" w:hAnsi="Helvetica" w:cs="Helvetica"/>
+          <w:i/>
+          <w:iCs/>
+          <w:noProof w:val="0"/>
+          <w:color w:val="444444"/>
+          <w:sz w:val="21"/>
+          <w:szCs w:val="21"/>
+          <w:lang w:val="en-US"/>
+        </w:rPr>
+        <w:t>after</w:t>
+      </w:r>
+      <w:r>
+        <w:rPr>
+          <w:rFonts w:ascii="Helvetica" w:eastAsia="Times New Roman" w:hAnsi="Helvetica" w:cs="Helvetica"/>
+          <w:noProof w:val="0"/>
+          <w:color w:val="444444"/>
+          <w:sz w:val="21"/>
+          <w:szCs w:val="21"/>
+          <w:lang w:val="en-US"/>
+        </w:rPr>
+        <w:t> constructing a </w:t>
+      </w:r>
+      <w:proofErr w:type="spellStart"/>
+      <w:r>
+        <w:rPr>
+          <w:rFonts w:ascii="Courier New" w:eastAsia="Times New Roman" w:hAnsi="Courier New" w:cs="Courier New"/>
+          <w:noProof w:val="0"/>
+          <w:color w:val="444444"/>
+          <w:sz w:val="19"/>
+          <w:szCs w:val="19"/>
+          <w:lang w:val="en-US"/>
+        </w:rPr>
+        <w:t>HeroesComponent</w:t>
+      </w:r>
+      <w:proofErr w:type="spellEnd"/>
+      <w:r>
+        <w:rPr>
+          <w:rFonts w:ascii="Helvetica" w:eastAsia="Times New Roman" w:hAnsi="Helvetica" w:cs="Helvetica"/>
+          <w:noProof w:val="0"/>
+          <w:color w:val="444444"/>
+          <w:sz w:val="21"/>
+          <w:szCs w:val="21"/>
+          <w:lang w:val="en-US"/>
+        </w:rPr>
+        <w:t> instance.</w:t>
+      </w:r>
+    </w:p>
+    <w:p>
+      <w:pPr>
+        <w:pStyle w:val="ListParagraph"/>
+        <w:numPr>
+          <w:ilvl w:val="0"/>
+          <w:numId w:val="38"/>
+        </w:numPr>
+        <w:spacing w:before="210" w:after="0" w:line="240" w:lineRule="auto"/>
+        <w:rPr>
+          <w:rFonts w:ascii="Helvetica" w:eastAsia="Times New Roman" w:hAnsi="Helvetica" w:cs="Helvetica"/>
+          <w:noProof w:val="0"/>
+          <w:color w:val="444444"/>
+          <w:sz w:val="21"/>
+          <w:szCs w:val="21"/>
+          <w:lang w:val="en-US"/>
+        </w:rPr>
+      </w:pPr>
+      <w:r>
+        <w:rPr>
+          <w:rFonts w:ascii="Helvetica" w:eastAsia="Times New Roman" w:hAnsi="Helvetica" w:cs="Helvetica"/>
+          <w:noProof w:val="0"/>
+          <w:color w:val="444444"/>
+          <w:sz w:val="21"/>
+          <w:szCs w:val="21"/>
+          <w:lang w:val="en-US"/>
+        </w:rPr>
+        <w:t xml:space="preserve">Angular only binds to </w:t>
+      </w:r>
+      <w:r>
+        <w:rPr>
+          <w:rFonts w:ascii="Helvetica" w:eastAsia="Times New Roman" w:hAnsi="Helvetica" w:cs="Helvetica"/>
+          <w:b/>
+          <w:noProof w:val="0"/>
+          <w:color w:val="444444"/>
+          <w:sz w:val="21"/>
+          <w:szCs w:val="21"/>
+          <w:lang w:val="en-US"/>
+        </w:rPr>
+        <w:t>public</w:t>
+      </w:r>
+      <w:r>
+        <w:rPr>
+          <w:rFonts w:ascii="Helvetica" w:eastAsia="Times New Roman" w:hAnsi="Helvetica" w:cs="Helvetica"/>
+          <w:noProof w:val="0"/>
+          <w:color w:val="444444"/>
+          <w:sz w:val="21"/>
+          <w:szCs w:val="21"/>
+          <w:lang w:val="en-US"/>
+        </w:rPr>
+        <w:t xml:space="preserve"> component properties</w:t>
+      </w:r>
+    </w:p>
+    <w:p>
+      <w:pPr>
+        <w:pStyle w:val="Heading1"/>
+        <w:numPr>
+          <w:ilvl w:val="0"/>
+          <w:numId w:val="8"/>
+        </w:numPr>
+        <w:ind w:left="360"/>
+        <w:rPr>
+          <w:rFonts w:asciiTheme="minorHAnsi" w:hAnsiTheme="minorHAnsi" w:cstheme="minorHAnsi"/>
+          <w:b/>
+          <w:color w:val="4472C4" w:themeColor="accent5"/>
+          <w:sz w:val="24"/>
+          <w:szCs w:val="24"/>
+          <w:highlight w:val="yellow"/>
+          <w:lang w:val="en-US"/>
+        </w:rPr>
+      </w:pPr>
+      <w:r>
+        <w:rPr>
+          <w:rFonts w:asciiTheme="minorHAnsi" w:hAnsiTheme="minorHAnsi" w:cstheme="minorHAnsi"/>
+          <w:b/>
+          <w:color w:val="4472C4" w:themeColor="accent5"/>
+          <w:sz w:val="24"/>
+          <w:szCs w:val="24"/>
+          <w:highlight w:val="yellow"/>
+          <w:lang w:val="en-US"/>
+        </w:rPr>
         <w:t>Tour of Heros App</w:t>
       </w:r>
     </w:p>
@@ -13944,7 +14738,7 @@
           <w:lang w:val="en-US"/>
         </w:rPr>
       </w:pPr>
-      <w:hyperlink r:id="rId65" w:history="1">
+      <w:hyperlink r:id="rId70" w:history="1">
         <w:r>
           <w:rPr>
             <w:rStyle w:val="Hyperlink"/>
@@ -13954,7 +14748,7 @@
       </w:hyperlink>
     </w:p>
     <w:p>
-      <w:hyperlink r:id="rId66" w:history="1">
+      <w:hyperlink r:id="rId71" w:history="1">
         <w:r>
           <w:rPr>
             <w:rStyle w:val="Hyperlink"/>
@@ -13995,7 +14789,7 @@
                     </pic:cNvPicPr>
                   </pic:nvPicPr>
                   <pic:blipFill>
-                    <a:blip r:embed="rId67">
+                    <a:blip r:embed="rId72">
                       <a:extLst>
                         <a:ext uri="{28A0092B-C50C-407E-A947-70E740481C1C}">
                           <a14:useLocalDpi xmlns:a14="http://schemas.microsoft.com/office/drawing/2010/main" val="0"/>
@@ -14033,6 +14827,3053 @@
         </w:drawing>
       </w:r>
     </w:p>
+    <w:p>
+      <w:pPr>
+        <w:pStyle w:val="ListParagraph"/>
+        <w:rPr>
+          <w:rFonts w:ascii="Helvetica" w:hAnsi="Helvetica" w:cs="Helvetica"/>
+          <w:color w:val="FF0000"/>
+          <w:spacing w:val="5"/>
+          <w:sz w:val="21"/>
+          <w:szCs w:val="21"/>
+          <w:shd w:val="clear" w:color="auto" w:fill="FFFFFF"/>
+        </w:rPr>
+      </w:pPr>
+    </w:p>
+    <w:tbl>
+      <w:tblPr>
+        <w:tblStyle w:val="TableGrid"/>
+        <w:tblW w:w="0" w:type="auto"/>
+        <w:jc w:val="center"/>
+        <w:tblLook w:val="04A0" w:firstRow="1" w:lastRow="0" w:firstColumn="1" w:lastColumn="0" w:noHBand="0" w:noVBand="1"/>
+      </w:tblPr>
+      <w:tblGrid>
+        <w:gridCol w:w="1089"/>
+        <w:gridCol w:w="14196"/>
+      </w:tblGrid>
+      <w:tr>
+        <w:trPr>
+          <w:jc w:val="center"/>
+        </w:trPr>
+        <w:tc>
+          <w:tcPr>
+            <w:tcW w:w="0" w:type="auto"/>
+          </w:tcPr>
+          <w:p>
+            <w:pPr>
+              <w:rPr>
+                <w:rFonts w:cstheme="minorHAnsi"/>
+                <w:sz w:val="24"/>
+                <w:szCs w:val="24"/>
+                <w:lang w:val="en-US"/>
+              </w:rPr>
+            </w:pPr>
+            <w:r>
+              <w:rPr>
+                <w:rFonts w:cstheme="minorHAnsi"/>
+                <w:sz w:val="24"/>
+                <w:szCs w:val="24"/>
+                <w:lang w:val="en-US"/>
+              </w:rPr>
+              <w:t>interface</w:t>
+            </w:r>
+          </w:p>
+        </w:tc>
+        <w:tc>
+          <w:tcPr>
+            <w:tcW w:w="0" w:type="auto"/>
+          </w:tcPr>
+          <w:p>
+            <w:pPr>
+              <w:shd w:val="clear" w:color="auto" w:fill="1E1E1E"/>
+              <w:spacing w:line="285" w:lineRule="atLeast"/>
+              <w:rPr>
+                <w:rFonts w:ascii="Consolas" w:eastAsia="Times New Roman" w:hAnsi="Consolas" w:cs="Times New Roman"/>
+                <w:noProof w:val="0"/>
+                <w:color w:val="D4D4D4"/>
+                <w:sz w:val="21"/>
+                <w:szCs w:val="21"/>
+                <w:lang w:val="en-US"/>
+              </w:rPr>
+            </w:pPr>
+            <w:r>
+              <w:rPr>
+                <w:rFonts w:ascii="Consolas" w:eastAsia="Times New Roman" w:hAnsi="Consolas" w:cs="Times New Roman"/>
+                <w:noProof w:val="0"/>
+                <w:color w:val="C586C0"/>
+                <w:sz w:val="21"/>
+                <w:szCs w:val="21"/>
+                <w:lang w:val="en-US"/>
+              </w:rPr>
+              <w:t>export</w:t>
+            </w:r>
+            <w:r>
+              <w:rPr>
+                <w:rFonts w:ascii="Consolas" w:eastAsia="Times New Roman" w:hAnsi="Consolas" w:cs="Times New Roman"/>
+                <w:noProof w:val="0"/>
+                <w:color w:val="D4D4D4"/>
+                <w:sz w:val="21"/>
+                <w:szCs w:val="21"/>
+                <w:lang w:val="en-US"/>
+              </w:rPr>
+              <w:t> </w:t>
+            </w:r>
+            <w:r>
+              <w:rPr>
+                <w:rFonts w:ascii="Consolas" w:eastAsia="Times New Roman" w:hAnsi="Consolas" w:cs="Times New Roman"/>
+                <w:noProof w:val="0"/>
+                <w:color w:val="569CD6"/>
+                <w:sz w:val="21"/>
+                <w:szCs w:val="21"/>
+                <w:lang w:val="en-US"/>
+              </w:rPr>
+              <w:t>interface</w:t>
+            </w:r>
+            <w:r>
+              <w:rPr>
+                <w:rFonts w:ascii="Consolas" w:eastAsia="Times New Roman" w:hAnsi="Consolas" w:cs="Times New Roman"/>
+                <w:noProof w:val="0"/>
+                <w:color w:val="D4D4D4"/>
+                <w:sz w:val="21"/>
+                <w:szCs w:val="21"/>
+                <w:lang w:val="en-US"/>
+              </w:rPr>
+              <w:t> </w:t>
+            </w:r>
+            <w:r>
+              <w:rPr>
+                <w:rFonts w:ascii="Consolas" w:eastAsia="Times New Roman" w:hAnsi="Consolas" w:cs="Times New Roman"/>
+                <w:noProof w:val="0"/>
+                <w:color w:val="4EC9B0"/>
+                <w:sz w:val="21"/>
+                <w:szCs w:val="21"/>
+                <w:lang w:val="en-US"/>
+              </w:rPr>
+              <w:t>Hero</w:t>
+            </w:r>
+            <w:r>
+              <w:rPr>
+                <w:rFonts w:ascii="Consolas" w:eastAsia="Times New Roman" w:hAnsi="Consolas" w:cs="Times New Roman"/>
+                <w:noProof w:val="0"/>
+                <w:color w:val="D4D4D4"/>
+                <w:sz w:val="21"/>
+                <w:szCs w:val="21"/>
+                <w:lang w:val="en-US"/>
+              </w:rPr>
+              <w:t> {</w:t>
+            </w:r>
+          </w:p>
+          <w:p>
+            <w:pPr>
+              <w:shd w:val="clear" w:color="auto" w:fill="1E1E1E"/>
+              <w:spacing w:line="285" w:lineRule="atLeast"/>
+              <w:rPr>
+                <w:rFonts w:ascii="Consolas" w:eastAsia="Times New Roman" w:hAnsi="Consolas" w:cs="Times New Roman"/>
+                <w:noProof w:val="0"/>
+                <w:color w:val="D4D4D4"/>
+                <w:sz w:val="21"/>
+                <w:szCs w:val="21"/>
+                <w:lang w:val="en-US"/>
+              </w:rPr>
+            </w:pPr>
+            <w:r>
+              <w:rPr>
+                <w:rFonts w:ascii="Consolas" w:eastAsia="Times New Roman" w:hAnsi="Consolas" w:cs="Times New Roman"/>
+                <w:noProof w:val="0"/>
+                <w:color w:val="D4D4D4"/>
+                <w:sz w:val="21"/>
+                <w:szCs w:val="21"/>
+                <w:lang w:val="en-US"/>
+              </w:rPr>
+              <w:t>    </w:t>
+            </w:r>
+            <w:r>
+              <w:rPr>
+                <w:rFonts w:ascii="Consolas" w:eastAsia="Times New Roman" w:hAnsi="Consolas" w:cs="Times New Roman"/>
+                <w:noProof w:val="0"/>
+                <w:color w:val="9CDCFE"/>
+                <w:sz w:val="21"/>
+                <w:szCs w:val="21"/>
+                <w:lang w:val="en-US"/>
+              </w:rPr>
+              <w:t>id</w:t>
+            </w:r>
+            <w:r>
+              <w:rPr>
+                <w:rFonts w:ascii="Consolas" w:eastAsia="Times New Roman" w:hAnsi="Consolas" w:cs="Times New Roman"/>
+                <w:noProof w:val="0"/>
+                <w:color w:val="D4D4D4"/>
+                <w:sz w:val="21"/>
+                <w:szCs w:val="21"/>
+                <w:lang w:val="en-US"/>
+              </w:rPr>
+              <w:t>: </w:t>
+            </w:r>
+            <w:r>
+              <w:rPr>
+                <w:rFonts w:ascii="Consolas" w:eastAsia="Times New Roman" w:hAnsi="Consolas" w:cs="Times New Roman"/>
+                <w:noProof w:val="0"/>
+                <w:color w:val="4EC9B0"/>
+                <w:sz w:val="21"/>
+                <w:szCs w:val="21"/>
+                <w:lang w:val="en-US"/>
+              </w:rPr>
+              <w:t>number</w:t>
+            </w:r>
+            <w:r>
+              <w:rPr>
+                <w:rFonts w:ascii="Consolas" w:eastAsia="Times New Roman" w:hAnsi="Consolas" w:cs="Times New Roman"/>
+                <w:noProof w:val="0"/>
+                <w:color w:val="D4D4D4"/>
+                <w:sz w:val="21"/>
+                <w:szCs w:val="21"/>
+                <w:lang w:val="en-US"/>
+              </w:rPr>
+              <w:t>;</w:t>
+            </w:r>
+          </w:p>
+          <w:p>
+            <w:pPr>
+              <w:shd w:val="clear" w:color="auto" w:fill="1E1E1E"/>
+              <w:spacing w:line="285" w:lineRule="atLeast"/>
+              <w:rPr>
+                <w:rFonts w:ascii="Consolas" w:eastAsia="Times New Roman" w:hAnsi="Consolas" w:cs="Times New Roman"/>
+                <w:noProof w:val="0"/>
+                <w:color w:val="D4D4D4"/>
+                <w:sz w:val="21"/>
+                <w:szCs w:val="21"/>
+                <w:lang w:val="en-US"/>
+              </w:rPr>
+            </w:pPr>
+            <w:r>
+              <w:rPr>
+                <w:rFonts w:ascii="Consolas" w:eastAsia="Times New Roman" w:hAnsi="Consolas" w:cs="Times New Roman"/>
+                <w:noProof w:val="0"/>
+                <w:color w:val="D4D4D4"/>
+                <w:sz w:val="21"/>
+                <w:szCs w:val="21"/>
+                <w:lang w:val="en-US"/>
+              </w:rPr>
+              <w:t>    </w:t>
+            </w:r>
+            <w:r>
+              <w:rPr>
+                <w:rFonts w:ascii="Consolas" w:eastAsia="Times New Roman" w:hAnsi="Consolas" w:cs="Times New Roman"/>
+                <w:noProof w:val="0"/>
+                <w:color w:val="9CDCFE"/>
+                <w:sz w:val="21"/>
+                <w:szCs w:val="21"/>
+                <w:lang w:val="en-US"/>
+              </w:rPr>
+              <w:t>name</w:t>
+            </w:r>
+            <w:r>
+              <w:rPr>
+                <w:rFonts w:ascii="Consolas" w:eastAsia="Times New Roman" w:hAnsi="Consolas" w:cs="Times New Roman"/>
+                <w:noProof w:val="0"/>
+                <w:color w:val="D4D4D4"/>
+                <w:sz w:val="21"/>
+                <w:szCs w:val="21"/>
+                <w:lang w:val="en-US"/>
+              </w:rPr>
+              <w:t>: </w:t>
+            </w:r>
+            <w:r>
+              <w:rPr>
+                <w:rFonts w:ascii="Consolas" w:eastAsia="Times New Roman" w:hAnsi="Consolas" w:cs="Times New Roman"/>
+                <w:noProof w:val="0"/>
+                <w:color w:val="4EC9B0"/>
+                <w:sz w:val="21"/>
+                <w:szCs w:val="21"/>
+                <w:lang w:val="en-US"/>
+              </w:rPr>
+              <w:t>string</w:t>
+            </w:r>
+            <w:r>
+              <w:rPr>
+                <w:rFonts w:ascii="Consolas" w:eastAsia="Times New Roman" w:hAnsi="Consolas" w:cs="Times New Roman"/>
+                <w:noProof w:val="0"/>
+                <w:color w:val="D4D4D4"/>
+                <w:sz w:val="21"/>
+                <w:szCs w:val="21"/>
+                <w:lang w:val="en-US"/>
+              </w:rPr>
+              <w:t>;</w:t>
+            </w:r>
+          </w:p>
+          <w:p>
+            <w:pPr>
+              <w:shd w:val="clear" w:color="auto" w:fill="1E1E1E"/>
+              <w:spacing w:line="285" w:lineRule="atLeast"/>
+              <w:rPr>
+                <w:rFonts w:ascii="Consolas" w:eastAsia="Times New Roman" w:hAnsi="Consolas" w:cs="Times New Roman"/>
+                <w:noProof w:val="0"/>
+                <w:color w:val="D4D4D4"/>
+                <w:sz w:val="21"/>
+                <w:szCs w:val="21"/>
+                <w:lang w:val="en-US"/>
+              </w:rPr>
+            </w:pPr>
+            <w:r>
+              <w:rPr>
+                <w:rFonts w:ascii="Consolas" w:eastAsia="Times New Roman" w:hAnsi="Consolas" w:cs="Times New Roman"/>
+                <w:noProof w:val="0"/>
+                <w:color w:val="D4D4D4"/>
+                <w:sz w:val="21"/>
+                <w:szCs w:val="21"/>
+                <w:lang w:val="en-US"/>
+              </w:rPr>
+              <w:t>}</w:t>
+            </w:r>
+          </w:p>
+        </w:tc>
+      </w:tr>
+      <w:tr>
+        <w:trPr>
+          <w:jc w:val="center"/>
+        </w:trPr>
+        <w:tc>
+          <w:tcPr>
+            <w:tcW w:w="0" w:type="auto"/>
+          </w:tcPr>
+          <w:p>
+            <w:pPr>
+              <w:rPr>
+                <w:rFonts w:cstheme="minorHAnsi"/>
+                <w:sz w:val="24"/>
+                <w:szCs w:val="24"/>
+                <w:lang w:val="en-US"/>
+              </w:rPr>
+            </w:pPr>
+          </w:p>
+        </w:tc>
+        <w:tc>
+          <w:tcPr>
+            <w:tcW w:w="0" w:type="auto"/>
+          </w:tcPr>
+          <w:p>
+            <w:pPr>
+              <w:shd w:val="clear" w:color="auto" w:fill="1E1E1E"/>
+              <w:spacing w:line="285" w:lineRule="atLeast"/>
+              <w:rPr>
+                <w:rFonts w:ascii="Consolas" w:eastAsia="Times New Roman" w:hAnsi="Consolas" w:cs="Times New Roman"/>
+                <w:noProof w:val="0"/>
+                <w:color w:val="D4D4D4"/>
+                <w:sz w:val="21"/>
+                <w:szCs w:val="21"/>
+                <w:lang w:val="en-US"/>
+              </w:rPr>
+            </w:pPr>
+            <w:r>
+              <w:rPr>
+                <w:rFonts w:ascii="Consolas" w:eastAsia="Times New Roman" w:hAnsi="Consolas" w:cs="Times New Roman"/>
+                <w:noProof w:val="0"/>
+                <w:color w:val="C586C0"/>
+                <w:sz w:val="21"/>
+                <w:szCs w:val="21"/>
+                <w:lang w:val="en-US"/>
+              </w:rPr>
+              <w:t>import</w:t>
+            </w:r>
+            <w:r>
+              <w:rPr>
+                <w:rFonts w:ascii="Consolas" w:eastAsia="Times New Roman" w:hAnsi="Consolas" w:cs="Times New Roman"/>
+                <w:noProof w:val="0"/>
+                <w:color w:val="D4D4D4"/>
+                <w:sz w:val="21"/>
+                <w:szCs w:val="21"/>
+                <w:lang w:val="en-US"/>
+              </w:rPr>
+              <w:t> </w:t>
+            </w:r>
+            <w:proofErr w:type="gramStart"/>
+            <w:r>
+              <w:rPr>
+                <w:rFonts w:ascii="Consolas" w:eastAsia="Times New Roman" w:hAnsi="Consolas" w:cs="Times New Roman"/>
+                <w:noProof w:val="0"/>
+                <w:color w:val="D4D4D4"/>
+                <w:sz w:val="21"/>
+                <w:szCs w:val="21"/>
+                <w:lang w:val="en-US"/>
+              </w:rPr>
+              <w:t>{ </w:t>
+            </w:r>
+            <w:r>
+              <w:rPr>
+                <w:rFonts w:ascii="Consolas" w:eastAsia="Times New Roman" w:hAnsi="Consolas" w:cs="Times New Roman"/>
+                <w:noProof w:val="0"/>
+                <w:color w:val="9CDCFE"/>
+                <w:sz w:val="21"/>
+                <w:szCs w:val="21"/>
+                <w:lang w:val="en-US"/>
+              </w:rPr>
+              <w:t>Hero</w:t>
+            </w:r>
+            <w:proofErr w:type="gramEnd"/>
+            <w:r>
+              <w:rPr>
+                <w:rFonts w:ascii="Consolas" w:eastAsia="Times New Roman" w:hAnsi="Consolas" w:cs="Times New Roman"/>
+                <w:noProof w:val="0"/>
+                <w:color w:val="D4D4D4"/>
+                <w:sz w:val="21"/>
+                <w:szCs w:val="21"/>
+                <w:lang w:val="en-US"/>
+              </w:rPr>
+              <w:t> } </w:t>
+            </w:r>
+            <w:r>
+              <w:rPr>
+                <w:rFonts w:ascii="Consolas" w:eastAsia="Times New Roman" w:hAnsi="Consolas" w:cs="Times New Roman"/>
+                <w:noProof w:val="0"/>
+                <w:color w:val="C586C0"/>
+                <w:sz w:val="21"/>
+                <w:szCs w:val="21"/>
+                <w:lang w:val="en-US"/>
+              </w:rPr>
+              <w:t>from</w:t>
+            </w:r>
+            <w:r>
+              <w:rPr>
+                <w:rFonts w:ascii="Consolas" w:eastAsia="Times New Roman" w:hAnsi="Consolas" w:cs="Times New Roman"/>
+                <w:noProof w:val="0"/>
+                <w:color w:val="D4D4D4"/>
+                <w:sz w:val="21"/>
+                <w:szCs w:val="21"/>
+                <w:lang w:val="en-US"/>
+              </w:rPr>
+              <w:t> </w:t>
+            </w:r>
+            <w:r>
+              <w:rPr>
+                <w:rFonts w:ascii="Consolas" w:eastAsia="Times New Roman" w:hAnsi="Consolas" w:cs="Times New Roman"/>
+                <w:noProof w:val="0"/>
+                <w:color w:val="CE9178"/>
+                <w:sz w:val="21"/>
+                <w:szCs w:val="21"/>
+                <w:lang w:val="en-US"/>
+              </w:rPr>
+              <w:t>'../hero'</w:t>
+            </w:r>
+            <w:r>
+              <w:rPr>
+                <w:rFonts w:ascii="Consolas" w:eastAsia="Times New Roman" w:hAnsi="Consolas" w:cs="Times New Roman"/>
+                <w:noProof w:val="0"/>
+                <w:color w:val="D4D4D4"/>
+                <w:sz w:val="21"/>
+                <w:szCs w:val="21"/>
+                <w:lang w:val="en-US"/>
+              </w:rPr>
+              <w:t>;</w:t>
+            </w:r>
+          </w:p>
+          <w:p>
+            <w:pPr>
+              <w:rPr>
+                <w:rFonts w:cstheme="minorHAnsi"/>
+                <w:sz w:val="24"/>
+                <w:szCs w:val="24"/>
+                <w:lang w:val="en-US"/>
+              </w:rPr>
+            </w:pPr>
+          </w:p>
+          <w:p>
+            <w:pPr>
+              <w:shd w:val="clear" w:color="auto" w:fill="1E1E1E"/>
+              <w:spacing w:line="285" w:lineRule="atLeast"/>
+              <w:rPr>
+                <w:rFonts w:ascii="Consolas" w:eastAsia="Times New Roman" w:hAnsi="Consolas" w:cs="Times New Roman"/>
+                <w:noProof w:val="0"/>
+                <w:color w:val="D4D4D4"/>
+                <w:sz w:val="21"/>
+                <w:szCs w:val="21"/>
+                <w:lang w:val="en-US"/>
+              </w:rPr>
+            </w:pPr>
+            <w:r>
+              <w:rPr>
+                <w:rFonts w:ascii="Consolas" w:eastAsia="Times New Roman" w:hAnsi="Consolas" w:cs="Times New Roman"/>
+                <w:noProof w:val="0"/>
+                <w:color w:val="D4D4D4"/>
+                <w:sz w:val="21"/>
+                <w:szCs w:val="21"/>
+                <w:lang w:val="en-US"/>
+              </w:rPr>
+              <w:t>  </w:t>
+            </w:r>
+            <w:r>
+              <w:rPr>
+                <w:rFonts w:ascii="Consolas" w:eastAsia="Times New Roman" w:hAnsi="Consolas" w:cs="Times New Roman"/>
+                <w:noProof w:val="0"/>
+                <w:color w:val="9CDCFE"/>
+                <w:sz w:val="21"/>
+                <w:szCs w:val="21"/>
+                <w:lang w:val="en-US"/>
+              </w:rPr>
+              <w:t>hero</w:t>
+            </w:r>
+            <w:r>
+              <w:rPr>
+                <w:rFonts w:ascii="Consolas" w:eastAsia="Times New Roman" w:hAnsi="Consolas" w:cs="Times New Roman"/>
+                <w:noProof w:val="0"/>
+                <w:color w:val="D4D4D4"/>
+                <w:sz w:val="21"/>
+                <w:szCs w:val="21"/>
+                <w:lang w:val="en-US"/>
+              </w:rPr>
+              <w:t>: </w:t>
+            </w:r>
+            <w:r>
+              <w:rPr>
+                <w:rFonts w:ascii="Consolas" w:eastAsia="Times New Roman" w:hAnsi="Consolas" w:cs="Times New Roman"/>
+                <w:noProof w:val="0"/>
+                <w:color w:val="4EC9B0"/>
+                <w:sz w:val="21"/>
+                <w:szCs w:val="21"/>
+                <w:lang w:val="en-US"/>
+              </w:rPr>
+              <w:t>Hero</w:t>
+            </w:r>
+            <w:r>
+              <w:rPr>
+                <w:rFonts w:ascii="Consolas" w:eastAsia="Times New Roman" w:hAnsi="Consolas" w:cs="Times New Roman"/>
+                <w:noProof w:val="0"/>
+                <w:color w:val="D4D4D4"/>
+                <w:sz w:val="21"/>
+                <w:szCs w:val="21"/>
+                <w:lang w:val="en-US"/>
+              </w:rPr>
+              <w:t> = {</w:t>
+            </w:r>
+          </w:p>
+          <w:p>
+            <w:pPr>
+              <w:shd w:val="clear" w:color="auto" w:fill="1E1E1E"/>
+              <w:spacing w:line="285" w:lineRule="atLeast"/>
+              <w:rPr>
+                <w:rFonts w:ascii="Consolas" w:eastAsia="Times New Roman" w:hAnsi="Consolas" w:cs="Times New Roman"/>
+                <w:noProof w:val="0"/>
+                <w:color w:val="D4D4D4"/>
+                <w:sz w:val="21"/>
+                <w:szCs w:val="21"/>
+                <w:lang w:val="en-US"/>
+              </w:rPr>
+            </w:pPr>
+            <w:r>
+              <w:rPr>
+                <w:rFonts w:ascii="Consolas" w:eastAsia="Times New Roman" w:hAnsi="Consolas" w:cs="Times New Roman"/>
+                <w:noProof w:val="0"/>
+                <w:color w:val="D4D4D4"/>
+                <w:sz w:val="21"/>
+                <w:szCs w:val="21"/>
+                <w:lang w:val="en-US"/>
+              </w:rPr>
+              <w:t>    </w:t>
+            </w:r>
+            <w:r>
+              <w:rPr>
+                <w:rFonts w:ascii="Consolas" w:eastAsia="Times New Roman" w:hAnsi="Consolas" w:cs="Times New Roman"/>
+                <w:noProof w:val="0"/>
+                <w:color w:val="9CDCFE"/>
+                <w:sz w:val="21"/>
+                <w:szCs w:val="21"/>
+                <w:lang w:val="en-US"/>
+              </w:rPr>
+              <w:t>id:</w:t>
+            </w:r>
+            <w:r>
+              <w:rPr>
+                <w:rFonts w:ascii="Consolas" w:eastAsia="Times New Roman" w:hAnsi="Consolas" w:cs="Times New Roman"/>
+                <w:noProof w:val="0"/>
+                <w:color w:val="D4D4D4"/>
+                <w:sz w:val="21"/>
+                <w:szCs w:val="21"/>
+                <w:lang w:val="en-US"/>
+              </w:rPr>
+              <w:t> </w:t>
+            </w:r>
+            <w:r>
+              <w:rPr>
+                <w:rFonts w:ascii="Consolas" w:eastAsia="Times New Roman" w:hAnsi="Consolas" w:cs="Times New Roman"/>
+                <w:noProof w:val="0"/>
+                <w:color w:val="B5CEA8"/>
+                <w:sz w:val="21"/>
+                <w:szCs w:val="21"/>
+                <w:lang w:val="en-US"/>
+              </w:rPr>
+              <w:t>1</w:t>
+            </w:r>
+            <w:r>
+              <w:rPr>
+                <w:rFonts w:ascii="Consolas" w:eastAsia="Times New Roman" w:hAnsi="Consolas" w:cs="Times New Roman"/>
+                <w:noProof w:val="0"/>
+                <w:color w:val="D4D4D4"/>
+                <w:sz w:val="21"/>
+                <w:szCs w:val="21"/>
+                <w:lang w:val="en-US"/>
+              </w:rPr>
+              <w:t>,</w:t>
+            </w:r>
+          </w:p>
+          <w:p>
+            <w:pPr>
+              <w:shd w:val="clear" w:color="auto" w:fill="1E1E1E"/>
+              <w:spacing w:line="285" w:lineRule="atLeast"/>
+              <w:rPr>
+                <w:rFonts w:ascii="Consolas" w:eastAsia="Times New Roman" w:hAnsi="Consolas" w:cs="Times New Roman"/>
+                <w:noProof w:val="0"/>
+                <w:color w:val="D4D4D4"/>
+                <w:sz w:val="21"/>
+                <w:szCs w:val="21"/>
+                <w:lang w:val="en-US"/>
+              </w:rPr>
+            </w:pPr>
+            <w:r>
+              <w:rPr>
+                <w:rFonts w:ascii="Consolas" w:eastAsia="Times New Roman" w:hAnsi="Consolas" w:cs="Times New Roman"/>
+                <w:noProof w:val="0"/>
+                <w:color w:val="D4D4D4"/>
+                <w:sz w:val="21"/>
+                <w:szCs w:val="21"/>
+                <w:lang w:val="en-US"/>
+              </w:rPr>
+              <w:t>    </w:t>
+            </w:r>
+            <w:r>
+              <w:rPr>
+                <w:rFonts w:ascii="Consolas" w:eastAsia="Times New Roman" w:hAnsi="Consolas" w:cs="Times New Roman"/>
+                <w:noProof w:val="0"/>
+                <w:color w:val="9CDCFE"/>
+                <w:sz w:val="21"/>
+                <w:szCs w:val="21"/>
+                <w:lang w:val="en-US"/>
+              </w:rPr>
+              <w:t>name:</w:t>
+            </w:r>
+            <w:r>
+              <w:rPr>
+                <w:rFonts w:ascii="Consolas" w:eastAsia="Times New Roman" w:hAnsi="Consolas" w:cs="Times New Roman"/>
+                <w:noProof w:val="0"/>
+                <w:color w:val="D4D4D4"/>
+                <w:sz w:val="21"/>
+                <w:szCs w:val="21"/>
+                <w:lang w:val="en-US"/>
+              </w:rPr>
+              <w:t> </w:t>
+            </w:r>
+            <w:r>
+              <w:rPr>
+                <w:rFonts w:ascii="Consolas" w:eastAsia="Times New Roman" w:hAnsi="Consolas" w:cs="Times New Roman"/>
+                <w:noProof w:val="0"/>
+                <w:color w:val="CE9178"/>
+                <w:sz w:val="21"/>
+                <w:szCs w:val="21"/>
+                <w:lang w:val="en-US"/>
+              </w:rPr>
+              <w:t>'Windstorm'</w:t>
+            </w:r>
+          </w:p>
+          <w:p>
+            <w:pPr>
+              <w:shd w:val="clear" w:color="auto" w:fill="1E1E1E"/>
+              <w:spacing w:line="285" w:lineRule="atLeast"/>
+              <w:rPr>
+                <w:rFonts w:ascii="Consolas" w:eastAsia="Times New Roman" w:hAnsi="Consolas" w:cs="Times New Roman"/>
+                <w:noProof w:val="0"/>
+                <w:color w:val="D4D4D4"/>
+                <w:sz w:val="21"/>
+                <w:szCs w:val="21"/>
+                <w:lang w:val="en-US"/>
+              </w:rPr>
+            </w:pPr>
+            <w:r>
+              <w:rPr>
+                <w:rFonts w:ascii="Consolas" w:eastAsia="Times New Roman" w:hAnsi="Consolas" w:cs="Times New Roman"/>
+                <w:noProof w:val="0"/>
+                <w:color w:val="D4D4D4"/>
+                <w:sz w:val="21"/>
+                <w:szCs w:val="21"/>
+                <w:lang w:val="en-US"/>
+              </w:rPr>
+              <w:t>  };</w:t>
+            </w:r>
+          </w:p>
+          <w:p>
+            <w:pPr>
+              <w:rPr>
+                <w:rFonts w:cstheme="minorHAnsi"/>
+                <w:sz w:val="24"/>
+                <w:szCs w:val="24"/>
+                <w:lang w:val="en-US"/>
+              </w:rPr>
+            </w:pPr>
+          </w:p>
+          <w:p>
+            <w:pPr>
+              <w:shd w:val="clear" w:color="auto" w:fill="1E1E1E"/>
+              <w:spacing w:line="285" w:lineRule="atLeast"/>
+              <w:rPr>
+                <w:rFonts w:ascii="Consolas" w:eastAsia="Times New Roman" w:hAnsi="Consolas" w:cs="Times New Roman"/>
+                <w:noProof w:val="0"/>
+                <w:color w:val="D4D4D4"/>
+                <w:sz w:val="21"/>
+                <w:szCs w:val="21"/>
+                <w:lang w:val="en-US"/>
+              </w:rPr>
+            </w:pPr>
+            <w:r>
+              <w:rPr>
+                <w:rFonts w:ascii="Consolas" w:eastAsia="Times New Roman" w:hAnsi="Consolas" w:cs="Times New Roman"/>
+                <w:noProof w:val="0"/>
+                <w:color w:val="C586C0"/>
+                <w:sz w:val="21"/>
+                <w:szCs w:val="21"/>
+                <w:lang w:val="en-US"/>
+              </w:rPr>
+              <w:t>export</w:t>
+            </w:r>
+            <w:r>
+              <w:rPr>
+                <w:rFonts w:ascii="Consolas" w:eastAsia="Times New Roman" w:hAnsi="Consolas" w:cs="Times New Roman"/>
+                <w:noProof w:val="0"/>
+                <w:color w:val="D4D4D4"/>
+                <w:sz w:val="21"/>
+                <w:szCs w:val="21"/>
+                <w:lang w:val="en-US"/>
+              </w:rPr>
+              <w:t> </w:t>
+            </w:r>
+            <w:r>
+              <w:rPr>
+                <w:rFonts w:ascii="Consolas" w:eastAsia="Times New Roman" w:hAnsi="Consolas" w:cs="Times New Roman"/>
+                <w:noProof w:val="0"/>
+                <w:color w:val="569CD6"/>
+                <w:sz w:val="21"/>
+                <w:szCs w:val="21"/>
+                <w:lang w:val="en-US"/>
+              </w:rPr>
+              <w:t>const</w:t>
+            </w:r>
+            <w:r>
+              <w:rPr>
+                <w:rFonts w:ascii="Consolas" w:eastAsia="Times New Roman" w:hAnsi="Consolas" w:cs="Times New Roman"/>
+                <w:noProof w:val="0"/>
+                <w:color w:val="D4D4D4"/>
+                <w:sz w:val="21"/>
+                <w:szCs w:val="21"/>
+                <w:lang w:val="en-US"/>
+              </w:rPr>
+              <w:t> </w:t>
+            </w:r>
+            <w:r>
+              <w:rPr>
+                <w:rFonts w:ascii="Consolas" w:eastAsia="Times New Roman" w:hAnsi="Consolas" w:cs="Times New Roman"/>
+                <w:noProof w:val="0"/>
+                <w:color w:val="9CDCFE"/>
+                <w:sz w:val="21"/>
+                <w:szCs w:val="21"/>
+                <w:lang w:val="en-US"/>
+              </w:rPr>
+              <w:t>HEROES</w:t>
+            </w:r>
+            <w:r>
+              <w:rPr>
+                <w:rFonts w:ascii="Consolas" w:eastAsia="Times New Roman" w:hAnsi="Consolas" w:cs="Times New Roman"/>
+                <w:noProof w:val="0"/>
+                <w:color w:val="D4D4D4"/>
+                <w:sz w:val="21"/>
+                <w:szCs w:val="21"/>
+                <w:lang w:val="en-US"/>
+              </w:rPr>
+              <w:t>: </w:t>
+            </w:r>
+            <w:proofErr w:type="gramStart"/>
+            <w:r>
+              <w:rPr>
+                <w:rFonts w:ascii="Consolas" w:eastAsia="Times New Roman" w:hAnsi="Consolas" w:cs="Times New Roman"/>
+                <w:noProof w:val="0"/>
+                <w:color w:val="4EC9B0"/>
+                <w:sz w:val="21"/>
+                <w:szCs w:val="21"/>
+                <w:lang w:val="en-US"/>
+              </w:rPr>
+              <w:t>Hero</w:t>
+            </w:r>
+            <w:r>
+              <w:rPr>
+                <w:rFonts w:ascii="Consolas" w:eastAsia="Times New Roman" w:hAnsi="Consolas" w:cs="Times New Roman"/>
+                <w:noProof w:val="0"/>
+                <w:color w:val="D4D4D4"/>
+                <w:sz w:val="21"/>
+                <w:szCs w:val="21"/>
+                <w:lang w:val="en-US"/>
+              </w:rPr>
+              <w:t>[</w:t>
+            </w:r>
+            <w:proofErr w:type="gramEnd"/>
+            <w:r>
+              <w:rPr>
+                <w:rFonts w:ascii="Consolas" w:eastAsia="Times New Roman" w:hAnsi="Consolas" w:cs="Times New Roman"/>
+                <w:noProof w:val="0"/>
+                <w:color w:val="D4D4D4"/>
+                <w:sz w:val="21"/>
+                <w:szCs w:val="21"/>
+                <w:lang w:val="en-US"/>
+              </w:rPr>
+              <w:t>] = [</w:t>
+            </w:r>
+          </w:p>
+          <w:p>
+            <w:pPr>
+              <w:shd w:val="clear" w:color="auto" w:fill="1E1E1E"/>
+              <w:spacing w:line="285" w:lineRule="atLeast"/>
+              <w:rPr>
+                <w:rFonts w:ascii="Consolas" w:eastAsia="Times New Roman" w:hAnsi="Consolas" w:cs="Times New Roman"/>
+                <w:noProof w:val="0"/>
+                <w:color w:val="D4D4D4"/>
+                <w:sz w:val="21"/>
+                <w:szCs w:val="21"/>
+                <w:lang w:val="en-US"/>
+              </w:rPr>
+            </w:pPr>
+            <w:r>
+              <w:rPr>
+                <w:rFonts w:ascii="Consolas" w:eastAsia="Times New Roman" w:hAnsi="Consolas" w:cs="Times New Roman"/>
+                <w:noProof w:val="0"/>
+                <w:color w:val="D4D4D4"/>
+                <w:sz w:val="21"/>
+                <w:szCs w:val="21"/>
+                <w:lang w:val="en-US"/>
+              </w:rPr>
+              <w:t>  </w:t>
+            </w:r>
+            <w:proofErr w:type="gramStart"/>
+            <w:r>
+              <w:rPr>
+                <w:rFonts w:ascii="Consolas" w:eastAsia="Times New Roman" w:hAnsi="Consolas" w:cs="Times New Roman"/>
+                <w:noProof w:val="0"/>
+                <w:color w:val="D4D4D4"/>
+                <w:sz w:val="21"/>
+                <w:szCs w:val="21"/>
+                <w:lang w:val="en-US"/>
+              </w:rPr>
+              <w:t>{ </w:t>
+            </w:r>
+            <w:r>
+              <w:rPr>
+                <w:rFonts w:ascii="Consolas" w:eastAsia="Times New Roman" w:hAnsi="Consolas" w:cs="Times New Roman"/>
+                <w:noProof w:val="0"/>
+                <w:color w:val="9CDCFE"/>
+                <w:sz w:val="21"/>
+                <w:szCs w:val="21"/>
+                <w:lang w:val="en-US"/>
+              </w:rPr>
+              <w:t>id</w:t>
+            </w:r>
+            <w:proofErr w:type="gramEnd"/>
+            <w:r>
+              <w:rPr>
+                <w:rFonts w:ascii="Consolas" w:eastAsia="Times New Roman" w:hAnsi="Consolas" w:cs="Times New Roman"/>
+                <w:noProof w:val="0"/>
+                <w:color w:val="9CDCFE"/>
+                <w:sz w:val="21"/>
+                <w:szCs w:val="21"/>
+                <w:lang w:val="en-US"/>
+              </w:rPr>
+              <w:t>:</w:t>
+            </w:r>
+            <w:r>
+              <w:rPr>
+                <w:rFonts w:ascii="Consolas" w:eastAsia="Times New Roman" w:hAnsi="Consolas" w:cs="Times New Roman"/>
+                <w:noProof w:val="0"/>
+                <w:color w:val="D4D4D4"/>
+                <w:sz w:val="21"/>
+                <w:szCs w:val="21"/>
+                <w:lang w:val="en-US"/>
+              </w:rPr>
+              <w:t> </w:t>
+            </w:r>
+            <w:r>
+              <w:rPr>
+                <w:rFonts w:ascii="Consolas" w:eastAsia="Times New Roman" w:hAnsi="Consolas" w:cs="Times New Roman"/>
+                <w:noProof w:val="0"/>
+                <w:color w:val="B5CEA8"/>
+                <w:sz w:val="21"/>
+                <w:szCs w:val="21"/>
+                <w:lang w:val="en-US"/>
+              </w:rPr>
+              <w:t>11</w:t>
+            </w:r>
+            <w:r>
+              <w:rPr>
+                <w:rFonts w:ascii="Consolas" w:eastAsia="Times New Roman" w:hAnsi="Consolas" w:cs="Times New Roman"/>
+                <w:noProof w:val="0"/>
+                <w:color w:val="D4D4D4"/>
+                <w:sz w:val="21"/>
+                <w:szCs w:val="21"/>
+                <w:lang w:val="en-US"/>
+              </w:rPr>
+              <w:t>, </w:t>
+            </w:r>
+            <w:r>
+              <w:rPr>
+                <w:rFonts w:ascii="Consolas" w:eastAsia="Times New Roman" w:hAnsi="Consolas" w:cs="Times New Roman"/>
+                <w:noProof w:val="0"/>
+                <w:color w:val="9CDCFE"/>
+                <w:sz w:val="21"/>
+                <w:szCs w:val="21"/>
+                <w:lang w:val="en-US"/>
+              </w:rPr>
+              <w:t>name:</w:t>
+            </w:r>
+            <w:r>
+              <w:rPr>
+                <w:rFonts w:ascii="Consolas" w:eastAsia="Times New Roman" w:hAnsi="Consolas" w:cs="Times New Roman"/>
+                <w:noProof w:val="0"/>
+                <w:color w:val="D4D4D4"/>
+                <w:sz w:val="21"/>
+                <w:szCs w:val="21"/>
+                <w:lang w:val="en-US"/>
+              </w:rPr>
+              <w:t> </w:t>
+            </w:r>
+            <w:r>
+              <w:rPr>
+                <w:rFonts w:ascii="Consolas" w:eastAsia="Times New Roman" w:hAnsi="Consolas" w:cs="Times New Roman"/>
+                <w:noProof w:val="0"/>
+                <w:color w:val="CE9178"/>
+                <w:sz w:val="21"/>
+                <w:szCs w:val="21"/>
+                <w:lang w:val="en-US"/>
+              </w:rPr>
+              <w:t>'Dr Nice'</w:t>
+            </w:r>
+            <w:r>
+              <w:rPr>
+                <w:rFonts w:ascii="Consolas" w:eastAsia="Times New Roman" w:hAnsi="Consolas" w:cs="Times New Roman"/>
+                <w:noProof w:val="0"/>
+                <w:color w:val="D4D4D4"/>
+                <w:sz w:val="21"/>
+                <w:szCs w:val="21"/>
+                <w:lang w:val="en-US"/>
+              </w:rPr>
+              <w:t> },</w:t>
+            </w:r>
+          </w:p>
+          <w:p>
+            <w:pPr>
+              <w:shd w:val="clear" w:color="auto" w:fill="1E1E1E"/>
+              <w:spacing w:line="285" w:lineRule="atLeast"/>
+              <w:rPr>
+                <w:rFonts w:ascii="Consolas" w:eastAsia="Times New Roman" w:hAnsi="Consolas" w:cs="Times New Roman"/>
+                <w:noProof w:val="0"/>
+                <w:color w:val="D4D4D4"/>
+                <w:sz w:val="21"/>
+                <w:szCs w:val="21"/>
+                <w:lang w:val="en-US"/>
+              </w:rPr>
+            </w:pPr>
+            <w:r>
+              <w:rPr>
+                <w:rFonts w:ascii="Consolas" w:eastAsia="Times New Roman" w:hAnsi="Consolas" w:cs="Times New Roman"/>
+                <w:noProof w:val="0"/>
+                <w:color w:val="D4D4D4"/>
+                <w:sz w:val="21"/>
+                <w:szCs w:val="21"/>
+                <w:lang w:val="en-US"/>
+              </w:rPr>
+              <w:t>  </w:t>
+            </w:r>
+            <w:proofErr w:type="gramStart"/>
+            <w:r>
+              <w:rPr>
+                <w:rFonts w:ascii="Consolas" w:eastAsia="Times New Roman" w:hAnsi="Consolas" w:cs="Times New Roman"/>
+                <w:noProof w:val="0"/>
+                <w:color w:val="D4D4D4"/>
+                <w:sz w:val="21"/>
+                <w:szCs w:val="21"/>
+                <w:lang w:val="en-US"/>
+              </w:rPr>
+              <w:t>{ </w:t>
+            </w:r>
+            <w:r>
+              <w:rPr>
+                <w:rFonts w:ascii="Consolas" w:eastAsia="Times New Roman" w:hAnsi="Consolas" w:cs="Times New Roman"/>
+                <w:noProof w:val="0"/>
+                <w:color w:val="9CDCFE"/>
+                <w:sz w:val="21"/>
+                <w:szCs w:val="21"/>
+                <w:lang w:val="en-US"/>
+              </w:rPr>
+              <w:t>id</w:t>
+            </w:r>
+            <w:proofErr w:type="gramEnd"/>
+            <w:r>
+              <w:rPr>
+                <w:rFonts w:ascii="Consolas" w:eastAsia="Times New Roman" w:hAnsi="Consolas" w:cs="Times New Roman"/>
+                <w:noProof w:val="0"/>
+                <w:color w:val="9CDCFE"/>
+                <w:sz w:val="21"/>
+                <w:szCs w:val="21"/>
+                <w:lang w:val="en-US"/>
+              </w:rPr>
+              <w:t>:</w:t>
+            </w:r>
+            <w:r>
+              <w:rPr>
+                <w:rFonts w:ascii="Consolas" w:eastAsia="Times New Roman" w:hAnsi="Consolas" w:cs="Times New Roman"/>
+                <w:noProof w:val="0"/>
+                <w:color w:val="D4D4D4"/>
+                <w:sz w:val="21"/>
+                <w:szCs w:val="21"/>
+                <w:lang w:val="en-US"/>
+              </w:rPr>
+              <w:t> </w:t>
+            </w:r>
+            <w:r>
+              <w:rPr>
+                <w:rFonts w:ascii="Consolas" w:eastAsia="Times New Roman" w:hAnsi="Consolas" w:cs="Times New Roman"/>
+                <w:noProof w:val="0"/>
+                <w:color w:val="B5CEA8"/>
+                <w:sz w:val="21"/>
+                <w:szCs w:val="21"/>
+                <w:lang w:val="en-US"/>
+              </w:rPr>
+              <w:t>12</w:t>
+            </w:r>
+            <w:r>
+              <w:rPr>
+                <w:rFonts w:ascii="Consolas" w:eastAsia="Times New Roman" w:hAnsi="Consolas" w:cs="Times New Roman"/>
+                <w:noProof w:val="0"/>
+                <w:color w:val="D4D4D4"/>
+                <w:sz w:val="21"/>
+                <w:szCs w:val="21"/>
+                <w:lang w:val="en-US"/>
+              </w:rPr>
+              <w:t>, </w:t>
+            </w:r>
+            <w:r>
+              <w:rPr>
+                <w:rFonts w:ascii="Consolas" w:eastAsia="Times New Roman" w:hAnsi="Consolas" w:cs="Times New Roman"/>
+                <w:noProof w:val="0"/>
+                <w:color w:val="9CDCFE"/>
+                <w:sz w:val="21"/>
+                <w:szCs w:val="21"/>
+                <w:lang w:val="en-US"/>
+              </w:rPr>
+              <w:t>name:</w:t>
+            </w:r>
+            <w:r>
+              <w:rPr>
+                <w:rFonts w:ascii="Consolas" w:eastAsia="Times New Roman" w:hAnsi="Consolas" w:cs="Times New Roman"/>
+                <w:noProof w:val="0"/>
+                <w:color w:val="D4D4D4"/>
+                <w:sz w:val="21"/>
+                <w:szCs w:val="21"/>
+                <w:lang w:val="en-US"/>
+              </w:rPr>
+              <w:t> </w:t>
+            </w:r>
+            <w:r>
+              <w:rPr>
+                <w:rFonts w:ascii="Consolas" w:eastAsia="Times New Roman" w:hAnsi="Consolas" w:cs="Times New Roman"/>
+                <w:noProof w:val="0"/>
+                <w:color w:val="CE9178"/>
+                <w:sz w:val="21"/>
+                <w:szCs w:val="21"/>
+                <w:lang w:val="en-US"/>
+              </w:rPr>
+              <w:t>'</w:t>
+            </w:r>
+            <w:proofErr w:type="spellStart"/>
+            <w:r>
+              <w:rPr>
+                <w:rFonts w:ascii="Consolas" w:eastAsia="Times New Roman" w:hAnsi="Consolas" w:cs="Times New Roman"/>
+                <w:noProof w:val="0"/>
+                <w:color w:val="CE9178"/>
+                <w:sz w:val="21"/>
+                <w:szCs w:val="21"/>
+                <w:lang w:val="en-US"/>
+              </w:rPr>
+              <w:t>Narco</w:t>
+            </w:r>
+            <w:proofErr w:type="spellEnd"/>
+            <w:r>
+              <w:rPr>
+                <w:rFonts w:ascii="Consolas" w:eastAsia="Times New Roman" w:hAnsi="Consolas" w:cs="Times New Roman"/>
+                <w:noProof w:val="0"/>
+                <w:color w:val="CE9178"/>
+                <w:sz w:val="21"/>
+                <w:szCs w:val="21"/>
+                <w:lang w:val="en-US"/>
+              </w:rPr>
+              <w:t>'</w:t>
+            </w:r>
+            <w:r>
+              <w:rPr>
+                <w:rFonts w:ascii="Consolas" w:eastAsia="Times New Roman" w:hAnsi="Consolas" w:cs="Times New Roman"/>
+                <w:noProof w:val="0"/>
+                <w:color w:val="D4D4D4"/>
+                <w:sz w:val="21"/>
+                <w:szCs w:val="21"/>
+                <w:lang w:val="en-US"/>
+              </w:rPr>
+              <w:t> },</w:t>
+            </w:r>
+          </w:p>
+          <w:p>
+            <w:pPr>
+              <w:shd w:val="clear" w:color="auto" w:fill="1E1E1E"/>
+              <w:spacing w:line="285" w:lineRule="atLeast"/>
+              <w:rPr>
+                <w:rFonts w:ascii="Consolas" w:eastAsia="Times New Roman" w:hAnsi="Consolas" w:cs="Times New Roman"/>
+                <w:noProof w:val="0"/>
+                <w:color w:val="D4D4D4"/>
+                <w:sz w:val="21"/>
+                <w:szCs w:val="21"/>
+                <w:lang w:val="en-US"/>
+              </w:rPr>
+            </w:pPr>
+            <w:r>
+              <w:rPr>
+                <w:rFonts w:ascii="Consolas" w:eastAsia="Times New Roman" w:hAnsi="Consolas" w:cs="Times New Roman"/>
+                <w:noProof w:val="0"/>
+                <w:color w:val="D4D4D4"/>
+                <w:sz w:val="21"/>
+                <w:szCs w:val="21"/>
+                <w:lang w:val="en-US"/>
+              </w:rPr>
+              <w:t>  </w:t>
+            </w:r>
+            <w:proofErr w:type="gramStart"/>
+            <w:r>
+              <w:rPr>
+                <w:rFonts w:ascii="Consolas" w:eastAsia="Times New Roman" w:hAnsi="Consolas" w:cs="Times New Roman"/>
+                <w:noProof w:val="0"/>
+                <w:color w:val="D4D4D4"/>
+                <w:sz w:val="21"/>
+                <w:szCs w:val="21"/>
+                <w:lang w:val="en-US"/>
+              </w:rPr>
+              <w:t>{ </w:t>
+            </w:r>
+            <w:r>
+              <w:rPr>
+                <w:rFonts w:ascii="Consolas" w:eastAsia="Times New Roman" w:hAnsi="Consolas" w:cs="Times New Roman"/>
+                <w:noProof w:val="0"/>
+                <w:color w:val="9CDCFE"/>
+                <w:sz w:val="21"/>
+                <w:szCs w:val="21"/>
+                <w:lang w:val="en-US"/>
+              </w:rPr>
+              <w:t>id</w:t>
+            </w:r>
+            <w:proofErr w:type="gramEnd"/>
+            <w:r>
+              <w:rPr>
+                <w:rFonts w:ascii="Consolas" w:eastAsia="Times New Roman" w:hAnsi="Consolas" w:cs="Times New Roman"/>
+                <w:noProof w:val="0"/>
+                <w:color w:val="9CDCFE"/>
+                <w:sz w:val="21"/>
+                <w:szCs w:val="21"/>
+                <w:lang w:val="en-US"/>
+              </w:rPr>
+              <w:t>:</w:t>
+            </w:r>
+            <w:r>
+              <w:rPr>
+                <w:rFonts w:ascii="Consolas" w:eastAsia="Times New Roman" w:hAnsi="Consolas" w:cs="Times New Roman"/>
+                <w:noProof w:val="0"/>
+                <w:color w:val="D4D4D4"/>
+                <w:sz w:val="21"/>
+                <w:szCs w:val="21"/>
+                <w:lang w:val="en-US"/>
+              </w:rPr>
+              <w:t> </w:t>
+            </w:r>
+            <w:r>
+              <w:rPr>
+                <w:rFonts w:ascii="Consolas" w:eastAsia="Times New Roman" w:hAnsi="Consolas" w:cs="Times New Roman"/>
+                <w:noProof w:val="0"/>
+                <w:color w:val="B5CEA8"/>
+                <w:sz w:val="21"/>
+                <w:szCs w:val="21"/>
+                <w:lang w:val="en-US"/>
+              </w:rPr>
+              <w:t>13</w:t>
+            </w:r>
+            <w:r>
+              <w:rPr>
+                <w:rFonts w:ascii="Consolas" w:eastAsia="Times New Roman" w:hAnsi="Consolas" w:cs="Times New Roman"/>
+                <w:noProof w:val="0"/>
+                <w:color w:val="D4D4D4"/>
+                <w:sz w:val="21"/>
+                <w:szCs w:val="21"/>
+                <w:lang w:val="en-US"/>
+              </w:rPr>
+              <w:t>, </w:t>
+            </w:r>
+            <w:r>
+              <w:rPr>
+                <w:rFonts w:ascii="Consolas" w:eastAsia="Times New Roman" w:hAnsi="Consolas" w:cs="Times New Roman"/>
+                <w:noProof w:val="0"/>
+                <w:color w:val="9CDCFE"/>
+                <w:sz w:val="21"/>
+                <w:szCs w:val="21"/>
+                <w:lang w:val="en-US"/>
+              </w:rPr>
+              <w:t>name:</w:t>
+            </w:r>
+            <w:r>
+              <w:rPr>
+                <w:rFonts w:ascii="Consolas" w:eastAsia="Times New Roman" w:hAnsi="Consolas" w:cs="Times New Roman"/>
+                <w:noProof w:val="0"/>
+                <w:color w:val="D4D4D4"/>
+                <w:sz w:val="21"/>
+                <w:szCs w:val="21"/>
+                <w:lang w:val="en-US"/>
+              </w:rPr>
+              <w:t> </w:t>
+            </w:r>
+            <w:r>
+              <w:rPr>
+                <w:rFonts w:ascii="Consolas" w:eastAsia="Times New Roman" w:hAnsi="Consolas" w:cs="Times New Roman"/>
+                <w:noProof w:val="0"/>
+                <w:color w:val="CE9178"/>
+                <w:sz w:val="21"/>
+                <w:szCs w:val="21"/>
+                <w:lang w:val="en-US"/>
+              </w:rPr>
+              <w:t>'</w:t>
+            </w:r>
+            <w:proofErr w:type="spellStart"/>
+            <w:r>
+              <w:rPr>
+                <w:rFonts w:ascii="Consolas" w:eastAsia="Times New Roman" w:hAnsi="Consolas" w:cs="Times New Roman"/>
+                <w:noProof w:val="0"/>
+                <w:color w:val="CE9178"/>
+                <w:sz w:val="21"/>
+                <w:szCs w:val="21"/>
+                <w:lang w:val="en-US"/>
+              </w:rPr>
+              <w:t>Bombasto</w:t>
+            </w:r>
+            <w:proofErr w:type="spellEnd"/>
+            <w:r>
+              <w:rPr>
+                <w:rFonts w:ascii="Consolas" w:eastAsia="Times New Roman" w:hAnsi="Consolas" w:cs="Times New Roman"/>
+                <w:noProof w:val="0"/>
+                <w:color w:val="CE9178"/>
+                <w:sz w:val="21"/>
+                <w:szCs w:val="21"/>
+                <w:lang w:val="en-US"/>
+              </w:rPr>
+              <w:t>'</w:t>
+            </w:r>
+            <w:r>
+              <w:rPr>
+                <w:rFonts w:ascii="Consolas" w:eastAsia="Times New Roman" w:hAnsi="Consolas" w:cs="Times New Roman"/>
+                <w:noProof w:val="0"/>
+                <w:color w:val="D4D4D4"/>
+                <w:sz w:val="21"/>
+                <w:szCs w:val="21"/>
+                <w:lang w:val="en-US"/>
+              </w:rPr>
+              <w:t> },</w:t>
+            </w:r>
+          </w:p>
+          <w:p>
+            <w:pPr>
+              <w:shd w:val="clear" w:color="auto" w:fill="1E1E1E"/>
+              <w:spacing w:line="285" w:lineRule="atLeast"/>
+              <w:rPr>
+                <w:rFonts w:ascii="Consolas" w:eastAsia="Times New Roman" w:hAnsi="Consolas" w:cs="Times New Roman"/>
+                <w:noProof w:val="0"/>
+                <w:color w:val="D4D4D4"/>
+                <w:sz w:val="21"/>
+                <w:szCs w:val="21"/>
+                <w:lang w:val="en-US"/>
+              </w:rPr>
+            </w:pPr>
+            <w:r>
+              <w:rPr>
+                <w:rFonts w:ascii="Consolas" w:eastAsia="Times New Roman" w:hAnsi="Consolas" w:cs="Times New Roman"/>
+                <w:noProof w:val="0"/>
+                <w:color w:val="D4D4D4"/>
+                <w:sz w:val="21"/>
+                <w:szCs w:val="21"/>
+                <w:lang w:val="en-US"/>
+              </w:rPr>
+              <w:t>  </w:t>
+            </w:r>
+            <w:proofErr w:type="gramStart"/>
+            <w:r>
+              <w:rPr>
+                <w:rFonts w:ascii="Consolas" w:eastAsia="Times New Roman" w:hAnsi="Consolas" w:cs="Times New Roman"/>
+                <w:noProof w:val="0"/>
+                <w:color w:val="D4D4D4"/>
+                <w:sz w:val="21"/>
+                <w:szCs w:val="21"/>
+                <w:lang w:val="en-US"/>
+              </w:rPr>
+              <w:t>{ </w:t>
+            </w:r>
+            <w:r>
+              <w:rPr>
+                <w:rFonts w:ascii="Consolas" w:eastAsia="Times New Roman" w:hAnsi="Consolas" w:cs="Times New Roman"/>
+                <w:noProof w:val="0"/>
+                <w:color w:val="9CDCFE"/>
+                <w:sz w:val="21"/>
+                <w:szCs w:val="21"/>
+                <w:lang w:val="en-US"/>
+              </w:rPr>
+              <w:t>id</w:t>
+            </w:r>
+            <w:proofErr w:type="gramEnd"/>
+            <w:r>
+              <w:rPr>
+                <w:rFonts w:ascii="Consolas" w:eastAsia="Times New Roman" w:hAnsi="Consolas" w:cs="Times New Roman"/>
+                <w:noProof w:val="0"/>
+                <w:color w:val="9CDCFE"/>
+                <w:sz w:val="21"/>
+                <w:szCs w:val="21"/>
+                <w:lang w:val="en-US"/>
+              </w:rPr>
+              <w:t>:</w:t>
+            </w:r>
+            <w:r>
+              <w:rPr>
+                <w:rFonts w:ascii="Consolas" w:eastAsia="Times New Roman" w:hAnsi="Consolas" w:cs="Times New Roman"/>
+                <w:noProof w:val="0"/>
+                <w:color w:val="D4D4D4"/>
+                <w:sz w:val="21"/>
+                <w:szCs w:val="21"/>
+                <w:lang w:val="en-US"/>
+              </w:rPr>
+              <w:t> </w:t>
+            </w:r>
+            <w:r>
+              <w:rPr>
+                <w:rFonts w:ascii="Consolas" w:eastAsia="Times New Roman" w:hAnsi="Consolas" w:cs="Times New Roman"/>
+                <w:noProof w:val="0"/>
+                <w:color w:val="B5CEA8"/>
+                <w:sz w:val="21"/>
+                <w:szCs w:val="21"/>
+                <w:lang w:val="en-US"/>
+              </w:rPr>
+              <w:t>14</w:t>
+            </w:r>
+            <w:r>
+              <w:rPr>
+                <w:rFonts w:ascii="Consolas" w:eastAsia="Times New Roman" w:hAnsi="Consolas" w:cs="Times New Roman"/>
+                <w:noProof w:val="0"/>
+                <w:color w:val="D4D4D4"/>
+                <w:sz w:val="21"/>
+                <w:szCs w:val="21"/>
+                <w:lang w:val="en-US"/>
+              </w:rPr>
+              <w:t>, </w:t>
+            </w:r>
+            <w:r>
+              <w:rPr>
+                <w:rFonts w:ascii="Consolas" w:eastAsia="Times New Roman" w:hAnsi="Consolas" w:cs="Times New Roman"/>
+                <w:noProof w:val="0"/>
+                <w:color w:val="9CDCFE"/>
+                <w:sz w:val="21"/>
+                <w:szCs w:val="21"/>
+                <w:lang w:val="en-US"/>
+              </w:rPr>
+              <w:t>name:</w:t>
+            </w:r>
+            <w:r>
+              <w:rPr>
+                <w:rFonts w:ascii="Consolas" w:eastAsia="Times New Roman" w:hAnsi="Consolas" w:cs="Times New Roman"/>
+                <w:noProof w:val="0"/>
+                <w:color w:val="D4D4D4"/>
+                <w:sz w:val="21"/>
+                <w:szCs w:val="21"/>
+                <w:lang w:val="en-US"/>
+              </w:rPr>
+              <w:t> </w:t>
+            </w:r>
+            <w:r>
+              <w:rPr>
+                <w:rFonts w:ascii="Consolas" w:eastAsia="Times New Roman" w:hAnsi="Consolas" w:cs="Times New Roman"/>
+                <w:noProof w:val="0"/>
+                <w:color w:val="CE9178"/>
+                <w:sz w:val="21"/>
+                <w:szCs w:val="21"/>
+                <w:lang w:val="en-US"/>
+              </w:rPr>
+              <w:t>'</w:t>
+            </w:r>
+            <w:proofErr w:type="spellStart"/>
+            <w:r>
+              <w:rPr>
+                <w:rFonts w:ascii="Consolas" w:eastAsia="Times New Roman" w:hAnsi="Consolas" w:cs="Times New Roman"/>
+                <w:noProof w:val="0"/>
+                <w:color w:val="CE9178"/>
+                <w:sz w:val="21"/>
+                <w:szCs w:val="21"/>
+                <w:lang w:val="en-US"/>
+              </w:rPr>
+              <w:t>Celeritas</w:t>
+            </w:r>
+            <w:proofErr w:type="spellEnd"/>
+            <w:r>
+              <w:rPr>
+                <w:rFonts w:ascii="Consolas" w:eastAsia="Times New Roman" w:hAnsi="Consolas" w:cs="Times New Roman"/>
+                <w:noProof w:val="0"/>
+                <w:color w:val="CE9178"/>
+                <w:sz w:val="21"/>
+                <w:szCs w:val="21"/>
+                <w:lang w:val="en-US"/>
+              </w:rPr>
+              <w:t>'</w:t>
+            </w:r>
+            <w:r>
+              <w:rPr>
+                <w:rFonts w:ascii="Consolas" w:eastAsia="Times New Roman" w:hAnsi="Consolas" w:cs="Times New Roman"/>
+                <w:noProof w:val="0"/>
+                <w:color w:val="D4D4D4"/>
+                <w:sz w:val="21"/>
+                <w:szCs w:val="21"/>
+                <w:lang w:val="en-US"/>
+              </w:rPr>
+              <w:t> },</w:t>
+            </w:r>
+          </w:p>
+          <w:p>
+            <w:pPr>
+              <w:shd w:val="clear" w:color="auto" w:fill="1E1E1E"/>
+              <w:spacing w:line="285" w:lineRule="atLeast"/>
+              <w:rPr>
+                <w:rFonts w:ascii="Consolas" w:eastAsia="Times New Roman" w:hAnsi="Consolas" w:cs="Times New Roman"/>
+                <w:noProof w:val="0"/>
+                <w:color w:val="D4D4D4"/>
+                <w:sz w:val="21"/>
+                <w:szCs w:val="21"/>
+                <w:lang w:val="en-US"/>
+              </w:rPr>
+            </w:pPr>
+            <w:r>
+              <w:rPr>
+                <w:rFonts w:ascii="Consolas" w:eastAsia="Times New Roman" w:hAnsi="Consolas" w:cs="Times New Roman"/>
+                <w:noProof w:val="0"/>
+                <w:color w:val="D4D4D4"/>
+                <w:sz w:val="21"/>
+                <w:szCs w:val="21"/>
+                <w:lang w:val="en-US"/>
+              </w:rPr>
+              <w:t>  </w:t>
+            </w:r>
+            <w:proofErr w:type="gramStart"/>
+            <w:r>
+              <w:rPr>
+                <w:rFonts w:ascii="Consolas" w:eastAsia="Times New Roman" w:hAnsi="Consolas" w:cs="Times New Roman"/>
+                <w:noProof w:val="0"/>
+                <w:color w:val="D4D4D4"/>
+                <w:sz w:val="21"/>
+                <w:szCs w:val="21"/>
+                <w:lang w:val="en-US"/>
+              </w:rPr>
+              <w:t>{ </w:t>
+            </w:r>
+            <w:r>
+              <w:rPr>
+                <w:rFonts w:ascii="Consolas" w:eastAsia="Times New Roman" w:hAnsi="Consolas" w:cs="Times New Roman"/>
+                <w:noProof w:val="0"/>
+                <w:color w:val="9CDCFE"/>
+                <w:sz w:val="21"/>
+                <w:szCs w:val="21"/>
+                <w:lang w:val="en-US"/>
+              </w:rPr>
+              <w:t>id</w:t>
+            </w:r>
+            <w:proofErr w:type="gramEnd"/>
+            <w:r>
+              <w:rPr>
+                <w:rFonts w:ascii="Consolas" w:eastAsia="Times New Roman" w:hAnsi="Consolas" w:cs="Times New Roman"/>
+                <w:noProof w:val="0"/>
+                <w:color w:val="9CDCFE"/>
+                <w:sz w:val="21"/>
+                <w:szCs w:val="21"/>
+                <w:lang w:val="en-US"/>
+              </w:rPr>
+              <w:t>:</w:t>
+            </w:r>
+            <w:r>
+              <w:rPr>
+                <w:rFonts w:ascii="Consolas" w:eastAsia="Times New Roman" w:hAnsi="Consolas" w:cs="Times New Roman"/>
+                <w:noProof w:val="0"/>
+                <w:color w:val="D4D4D4"/>
+                <w:sz w:val="21"/>
+                <w:szCs w:val="21"/>
+                <w:lang w:val="en-US"/>
+              </w:rPr>
+              <w:t> </w:t>
+            </w:r>
+            <w:r>
+              <w:rPr>
+                <w:rFonts w:ascii="Consolas" w:eastAsia="Times New Roman" w:hAnsi="Consolas" w:cs="Times New Roman"/>
+                <w:noProof w:val="0"/>
+                <w:color w:val="B5CEA8"/>
+                <w:sz w:val="21"/>
+                <w:szCs w:val="21"/>
+                <w:lang w:val="en-US"/>
+              </w:rPr>
+              <w:t>15</w:t>
+            </w:r>
+            <w:r>
+              <w:rPr>
+                <w:rFonts w:ascii="Consolas" w:eastAsia="Times New Roman" w:hAnsi="Consolas" w:cs="Times New Roman"/>
+                <w:noProof w:val="0"/>
+                <w:color w:val="D4D4D4"/>
+                <w:sz w:val="21"/>
+                <w:szCs w:val="21"/>
+                <w:lang w:val="en-US"/>
+              </w:rPr>
+              <w:t>, </w:t>
+            </w:r>
+            <w:r>
+              <w:rPr>
+                <w:rFonts w:ascii="Consolas" w:eastAsia="Times New Roman" w:hAnsi="Consolas" w:cs="Times New Roman"/>
+                <w:noProof w:val="0"/>
+                <w:color w:val="9CDCFE"/>
+                <w:sz w:val="21"/>
+                <w:szCs w:val="21"/>
+                <w:lang w:val="en-US"/>
+              </w:rPr>
+              <w:t>name:</w:t>
+            </w:r>
+            <w:r>
+              <w:rPr>
+                <w:rFonts w:ascii="Consolas" w:eastAsia="Times New Roman" w:hAnsi="Consolas" w:cs="Times New Roman"/>
+                <w:noProof w:val="0"/>
+                <w:color w:val="D4D4D4"/>
+                <w:sz w:val="21"/>
+                <w:szCs w:val="21"/>
+                <w:lang w:val="en-US"/>
+              </w:rPr>
+              <w:t> </w:t>
+            </w:r>
+            <w:r>
+              <w:rPr>
+                <w:rFonts w:ascii="Consolas" w:eastAsia="Times New Roman" w:hAnsi="Consolas" w:cs="Times New Roman"/>
+                <w:noProof w:val="0"/>
+                <w:color w:val="CE9178"/>
+                <w:sz w:val="21"/>
+                <w:szCs w:val="21"/>
+                <w:lang w:val="en-US"/>
+              </w:rPr>
+              <w:t>'</w:t>
+            </w:r>
+            <w:proofErr w:type="spellStart"/>
+            <w:r>
+              <w:rPr>
+                <w:rFonts w:ascii="Consolas" w:eastAsia="Times New Roman" w:hAnsi="Consolas" w:cs="Times New Roman"/>
+                <w:noProof w:val="0"/>
+                <w:color w:val="CE9178"/>
+                <w:sz w:val="21"/>
+                <w:szCs w:val="21"/>
+                <w:lang w:val="en-US"/>
+              </w:rPr>
+              <w:t>Magneta</w:t>
+            </w:r>
+            <w:proofErr w:type="spellEnd"/>
+            <w:r>
+              <w:rPr>
+                <w:rFonts w:ascii="Consolas" w:eastAsia="Times New Roman" w:hAnsi="Consolas" w:cs="Times New Roman"/>
+                <w:noProof w:val="0"/>
+                <w:color w:val="CE9178"/>
+                <w:sz w:val="21"/>
+                <w:szCs w:val="21"/>
+                <w:lang w:val="en-US"/>
+              </w:rPr>
+              <w:t>'</w:t>
+            </w:r>
+            <w:r>
+              <w:rPr>
+                <w:rFonts w:ascii="Consolas" w:eastAsia="Times New Roman" w:hAnsi="Consolas" w:cs="Times New Roman"/>
+                <w:noProof w:val="0"/>
+                <w:color w:val="D4D4D4"/>
+                <w:sz w:val="21"/>
+                <w:szCs w:val="21"/>
+                <w:lang w:val="en-US"/>
+              </w:rPr>
+              <w:t> },</w:t>
+            </w:r>
+          </w:p>
+          <w:p>
+            <w:pPr>
+              <w:shd w:val="clear" w:color="auto" w:fill="1E1E1E"/>
+              <w:spacing w:line="285" w:lineRule="atLeast"/>
+              <w:rPr>
+                <w:rFonts w:ascii="Consolas" w:eastAsia="Times New Roman" w:hAnsi="Consolas" w:cs="Times New Roman"/>
+                <w:noProof w:val="0"/>
+                <w:color w:val="D4D4D4"/>
+                <w:sz w:val="21"/>
+                <w:szCs w:val="21"/>
+                <w:lang w:val="en-US"/>
+              </w:rPr>
+            </w:pPr>
+            <w:r>
+              <w:rPr>
+                <w:rFonts w:ascii="Consolas" w:eastAsia="Times New Roman" w:hAnsi="Consolas" w:cs="Times New Roman"/>
+                <w:noProof w:val="0"/>
+                <w:color w:val="D4D4D4"/>
+                <w:sz w:val="21"/>
+                <w:szCs w:val="21"/>
+                <w:lang w:val="en-US"/>
+              </w:rPr>
+              <w:t>  </w:t>
+            </w:r>
+            <w:proofErr w:type="gramStart"/>
+            <w:r>
+              <w:rPr>
+                <w:rFonts w:ascii="Consolas" w:eastAsia="Times New Roman" w:hAnsi="Consolas" w:cs="Times New Roman"/>
+                <w:noProof w:val="0"/>
+                <w:color w:val="D4D4D4"/>
+                <w:sz w:val="21"/>
+                <w:szCs w:val="21"/>
+                <w:lang w:val="en-US"/>
+              </w:rPr>
+              <w:t>{ </w:t>
+            </w:r>
+            <w:r>
+              <w:rPr>
+                <w:rFonts w:ascii="Consolas" w:eastAsia="Times New Roman" w:hAnsi="Consolas" w:cs="Times New Roman"/>
+                <w:noProof w:val="0"/>
+                <w:color w:val="9CDCFE"/>
+                <w:sz w:val="21"/>
+                <w:szCs w:val="21"/>
+                <w:lang w:val="en-US"/>
+              </w:rPr>
+              <w:t>id</w:t>
+            </w:r>
+            <w:proofErr w:type="gramEnd"/>
+            <w:r>
+              <w:rPr>
+                <w:rFonts w:ascii="Consolas" w:eastAsia="Times New Roman" w:hAnsi="Consolas" w:cs="Times New Roman"/>
+                <w:noProof w:val="0"/>
+                <w:color w:val="9CDCFE"/>
+                <w:sz w:val="21"/>
+                <w:szCs w:val="21"/>
+                <w:lang w:val="en-US"/>
+              </w:rPr>
+              <w:t>:</w:t>
+            </w:r>
+            <w:r>
+              <w:rPr>
+                <w:rFonts w:ascii="Consolas" w:eastAsia="Times New Roman" w:hAnsi="Consolas" w:cs="Times New Roman"/>
+                <w:noProof w:val="0"/>
+                <w:color w:val="D4D4D4"/>
+                <w:sz w:val="21"/>
+                <w:szCs w:val="21"/>
+                <w:lang w:val="en-US"/>
+              </w:rPr>
+              <w:t> </w:t>
+            </w:r>
+            <w:r>
+              <w:rPr>
+                <w:rFonts w:ascii="Consolas" w:eastAsia="Times New Roman" w:hAnsi="Consolas" w:cs="Times New Roman"/>
+                <w:noProof w:val="0"/>
+                <w:color w:val="B5CEA8"/>
+                <w:sz w:val="21"/>
+                <w:szCs w:val="21"/>
+                <w:lang w:val="en-US"/>
+              </w:rPr>
+              <w:t>16</w:t>
+            </w:r>
+            <w:r>
+              <w:rPr>
+                <w:rFonts w:ascii="Consolas" w:eastAsia="Times New Roman" w:hAnsi="Consolas" w:cs="Times New Roman"/>
+                <w:noProof w:val="0"/>
+                <w:color w:val="D4D4D4"/>
+                <w:sz w:val="21"/>
+                <w:szCs w:val="21"/>
+                <w:lang w:val="en-US"/>
+              </w:rPr>
+              <w:t>, </w:t>
+            </w:r>
+            <w:r>
+              <w:rPr>
+                <w:rFonts w:ascii="Consolas" w:eastAsia="Times New Roman" w:hAnsi="Consolas" w:cs="Times New Roman"/>
+                <w:noProof w:val="0"/>
+                <w:color w:val="9CDCFE"/>
+                <w:sz w:val="21"/>
+                <w:szCs w:val="21"/>
+                <w:lang w:val="en-US"/>
+              </w:rPr>
+              <w:t>name:</w:t>
+            </w:r>
+            <w:r>
+              <w:rPr>
+                <w:rFonts w:ascii="Consolas" w:eastAsia="Times New Roman" w:hAnsi="Consolas" w:cs="Times New Roman"/>
+                <w:noProof w:val="0"/>
+                <w:color w:val="D4D4D4"/>
+                <w:sz w:val="21"/>
+                <w:szCs w:val="21"/>
+                <w:lang w:val="en-US"/>
+              </w:rPr>
+              <w:t> </w:t>
+            </w:r>
+            <w:r>
+              <w:rPr>
+                <w:rFonts w:ascii="Consolas" w:eastAsia="Times New Roman" w:hAnsi="Consolas" w:cs="Times New Roman"/>
+                <w:noProof w:val="0"/>
+                <w:color w:val="CE9178"/>
+                <w:sz w:val="21"/>
+                <w:szCs w:val="21"/>
+                <w:lang w:val="en-US"/>
+              </w:rPr>
+              <w:t>'</w:t>
+            </w:r>
+            <w:proofErr w:type="spellStart"/>
+            <w:r>
+              <w:rPr>
+                <w:rFonts w:ascii="Consolas" w:eastAsia="Times New Roman" w:hAnsi="Consolas" w:cs="Times New Roman"/>
+                <w:noProof w:val="0"/>
+                <w:color w:val="CE9178"/>
+                <w:sz w:val="21"/>
+                <w:szCs w:val="21"/>
+                <w:lang w:val="en-US"/>
+              </w:rPr>
+              <w:t>RubberMan</w:t>
+            </w:r>
+            <w:proofErr w:type="spellEnd"/>
+            <w:r>
+              <w:rPr>
+                <w:rFonts w:ascii="Consolas" w:eastAsia="Times New Roman" w:hAnsi="Consolas" w:cs="Times New Roman"/>
+                <w:noProof w:val="0"/>
+                <w:color w:val="CE9178"/>
+                <w:sz w:val="21"/>
+                <w:szCs w:val="21"/>
+                <w:lang w:val="en-US"/>
+              </w:rPr>
+              <w:t>'</w:t>
+            </w:r>
+            <w:r>
+              <w:rPr>
+                <w:rFonts w:ascii="Consolas" w:eastAsia="Times New Roman" w:hAnsi="Consolas" w:cs="Times New Roman"/>
+                <w:noProof w:val="0"/>
+                <w:color w:val="D4D4D4"/>
+                <w:sz w:val="21"/>
+                <w:szCs w:val="21"/>
+                <w:lang w:val="en-US"/>
+              </w:rPr>
+              <w:t> },</w:t>
+            </w:r>
+          </w:p>
+          <w:p>
+            <w:pPr>
+              <w:shd w:val="clear" w:color="auto" w:fill="1E1E1E"/>
+              <w:spacing w:line="285" w:lineRule="atLeast"/>
+              <w:rPr>
+                <w:rFonts w:ascii="Consolas" w:eastAsia="Times New Roman" w:hAnsi="Consolas" w:cs="Times New Roman"/>
+                <w:noProof w:val="0"/>
+                <w:color w:val="D4D4D4"/>
+                <w:sz w:val="21"/>
+                <w:szCs w:val="21"/>
+                <w:lang w:val="en-US"/>
+              </w:rPr>
+            </w:pPr>
+            <w:r>
+              <w:rPr>
+                <w:rFonts w:ascii="Consolas" w:eastAsia="Times New Roman" w:hAnsi="Consolas" w:cs="Times New Roman"/>
+                <w:noProof w:val="0"/>
+                <w:color w:val="D4D4D4"/>
+                <w:sz w:val="21"/>
+                <w:szCs w:val="21"/>
+                <w:lang w:val="en-US"/>
+              </w:rPr>
+              <w:t>  </w:t>
+            </w:r>
+            <w:proofErr w:type="gramStart"/>
+            <w:r>
+              <w:rPr>
+                <w:rFonts w:ascii="Consolas" w:eastAsia="Times New Roman" w:hAnsi="Consolas" w:cs="Times New Roman"/>
+                <w:noProof w:val="0"/>
+                <w:color w:val="D4D4D4"/>
+                <w:sz w:val="21"/>
+                <w:szCs w:val="21"/>
+                <w:lang w:val="en-US"/>
+              </w:rPr>
+              <w:t>{ </w:t>
+            </w:r>
+            <w:r>
+              <w:rPr>
+                <w:rFonts w:ascii="Consolas" w:eastAsia="Times New Roman" w:hAnsi="Consolas" w:cs="Times New Roman"/>
+                <w:noProof w:val="0"/>
+                <w:color w:val="9CDCFE"/>
+                <w:sz w:val="21"/>
+                <w:szCs w:val="21"/>
+                <w:lang w:val="en-US"/>
+              </w:rPr>
+              <w:t>id</w:t>
+            </w:r>
+            <w:proofErr w:type="gramEnd"/>
+            <w:r>
+              <w:rPr>
+                <w:rFonts w:ascii="Consolas" w:eastAsia="Times New Roman" w:hAnsi="Consolas" w:cs="Times New Roman"/>
+                <w:noProof w:val="0"/>
+                <w:color w:val="9CDCFE"/>
+                <w:sz w:val="21"/>
+                <w:szCs w:val="21"/>
+                <w:lang w:val="en-US"/>
+              </w:rPr>
+              <w:t>:</w:t>
+            </w:r>
+            <w:r>
+              <w:rPr>
+                <w:rFonts w:ascii="Consolas" w:eastAsia="Times New Roman" w:hAnsi="Consolas" w:cs="Times New Roman"/>
+                <w:noProof w:val="0"/>
+                <w:color w:val="D4D4D4"/>
+                <w:sz w:val="21"/>
+                <w:szCs w:val="21"/>
+                <w:lang w:val="en-US"/>
+              </w:rPr>
+              <w:t> </w:t>
+            </w:r>
+            <w:r>
+              <w:rPr>
+                <w:rFonts w:ascii="Consolas" w:eastAsia="Times New Roman" w:hAnsi="Consolas" w:cs="Times New Roman"/>
+                <w:noProof w:val="0"/>
+                <w:color w:val="B5CEA8"/>
+                <w:sz w:val="21"/>
+                <w:szCs w:val="21"/>
+                <w:lang w:val="en-US"/>
+              </w:rPr>
+              <w:t>17</w:t>
+            </w:r>
+            <w:r>
+              <w:rPr>
+                <w:rFonts w:ascii="Consolas" w:eastAsia="Times New Roman" w:hAnsi="Consolas" w:cs="Times New Roman"/>
+                <w:noProof w:val="0"/>
+                <w:color w:val="D4D4D4"/>
+                <w:sz w:val="21"/>
+                <w:szCs w:val="21"/>
+                <w:lang w:val="en-US"/>
+              </w:rPr>
+              <w:t>, </w:t>
+            </w:r>
+            <w:r>
+              <w:rPr>
+                <w:rFonts w:ascii="Consolas" w:eastAsia="Times New Roman" w:hAnsi="Consolas" w:cs="Times New Roman"/>
+                <w:noProof w:val="0"/>
+                <w:color w:val="9CDCFE"/>
+                <w:sz w:val="21"/>
+                <w:szCs w:val="21"/>
+                <w:lang w:val="en-US"/>
+              </w:rPr>
+              <w:t>name:</w:t>
+            </w:r>
+            <w:r>
+              <w:rPr>
+                <w:rFonts w:ascii="Consolas" w:eastAsia="Times New Roman" w:hAnsi="Consolas" w:cs="Times New Roman"/>
+                <w:noProof w:val="0"/>
+                <w:color w:val="D4D4D4"/>
+                <w:sz w:val="21"/>
+                <w:szCs w:val="21"/>
+                <w:lang w:val="en-US"/>
+              </w:rPr>
+              <w:t> </w:t>
+            </w:r>
+            <w:r>
+              <w:rPr>
+                <w:rFonts w:ascii="Consolas" w:eastAsia="Times New Roman" w:hAnsi="Consolas" w:cs="Times New Roman"/>
+                <w:noProof w:val="0"/>
+                <w:color w:val="CE9178"/>
+                <w:sz w:val="21"/>
+                <w:szCs w:val="21"/>
+                <w:lang w:val="en-US"/>
+              </w:rPr>
+              <w:t>'</w:t>
+            </w:r>
+            <w:proofErr w:type="spellStart"/>
+            <w:r>
+              <w:rPr>
+                <w:rFonts w:ascii="Consolas" w:eastAsia="Times New Roman" w:hAnsi="Consolas" w:cs="Times New Roman"/>
+                <w:noProof w:val="0"/>
+                <w:color w:val="CE9178"/>
+                <w:sz w:val="21"/>
+                <w:szCs w:val="21"/>
+                <w:lang w:val="en-US"/>
+              </w:rPr>
+              <w:t>Dynama</w:t>
+            </w:r>
+            <w:proofErr w:type="spellEnd"/>
+            <w:r>
+              <w:rPr>
+                <w:rFonts w:ascii="Consolas" w:eastAsia="Times New Roman" w:hAnsi="Consolas" w:cs="Times New Roman"/>
+                <w:noProof w:val="0"/>
+                <w:color w:val="CE9178"/>
+                <w:sz w:val="21"/>
+                <w:szCs w:val="21"/>
+                <w:lang w:val="en-US"/>
+              </w:rPr>
+              <w:t>'</w:t>
+            </w:r>
+            <w:r>
+              <w:rPr>
+                <w:rFonts w:ascii="Consolas" w:eastAsia="Times New Roman" w:hAnsi="Consolas" w:cs="Times New Roman"/>
+                <w:noProof w:val="0"/>
+                <w:color w:val="D4D4D4"/>
+                <w:sz w:val="21"/>
+                <w:szCs w:val="21"/>
+                <w:lang w:val="en-US"/>
+              </w:rPr>
+              <w:t> },</w:t>
+            </w:r>
+          </w:p>
+          <w:p>
+            <w:pPr>
+              <w:shd w:val="clear" w:color="auto" w:fill="1E1E1E"/>
+              <w:spacing w:line="285" w:lineRule="atLeast"/>
+              <w:rPr>
+                <w:rFonts w:ascii="Consolas" w:eastAsia="Times New Roman" w:hAnsi="Consolas" w:cs="Times New Roman"/>
+                <w:noProof w:val="0"/>
+                <w:color w:val="D4D4D4"/>
+                <w:sz w:val="21"/>
+                <w:szCs w:val="21"/>
+                <w:lang w:val="en-US"/>
+              </w:rPr>
+            </w:pPr>
+            <w:r>
+              <w:rPr>
+                <w:rFonts w:ascii="Consolas" w:eastAsia="Times New Roman" w:hAnsi="Consolas" w:cs="Times New Roman"/>
+                <w:noProof w:val="0"/>
+                <w:color w:val="D4D4D4"/>
+                <w:sz w:val="21"/>
+                <w:szCs w:val="21"/>
+                <w:lang w:val="en-US"/>
+              </w:rPr>
+              <w:t>  </w:t>
+            </w:r>
+            <w:proofErr w:type="gramStart"/>
+            <w:r>
+              <w:rPr>
+                <w:rFonts w:ascii="Consolas" w:eastAsia="Times New Roman" w:hAnsi="Consolas" w:cs="Times New Roman"/>
+                <w:noProof w:val="0"/>
+                <w:color w:val="D4D4D4"/>
+                <w:sz w:val="21"/>
+                <w:szCs w:val="21"/>
+                <w:lang w:val="en-US"/>
+              </w:rPr>
+              <w:t>{ </w:t>
+            </w:r>
+            <w:r>
+              <w:rPr>
+                <w:rFonts w:ascii="Consolas" w:eastAsia="Times New Roman" w:hAnsi="Consolas" w:cs="Times New Roman"/>
+                <w:noProof w:val="0"/>
+                <w:color w:val="9CDCFE"/>
+                <w:sz w:val="21"/>
+                <w:szCs w:val="21"/>
+                <w:lang w:val="en-US"/>
+              </w:rPr>
+              <w:t>id</w:t>
+            </w:r>
+            <w:proofErr w:type="gramEnd"/>
+            <w:r>
+              <w:rPr>
+                <w:rFonts w:ascii="Consolas" w:eastAsia="Times New Roman" w:hAnsi="Consolas" w:cs="Times New Roman"/>
+                <w:noProof w:val="0"/>
+                <w:color w:val="9CDCFE"/>
+                <w:sz w:val="21"/>
+                <w:szCs w:val="21"/>
+                <w:lang w:val="en-US"/>
+              </w:rPr>
+              <w:t>:</w:t>
+            </w:r>
+            <w:r>
+              <w:rPr>
+                <w:rFonts w:ascii="Consolas" w:eastAsia="Times New Roman" w:hAnsi="Consolas" w:cs="Times New Roman"/>
+                <w:noProof w:val="0"/>
+                <w:color w:val="D4D4D4"/>
+                <w:sz w:val="21"/>
+                <w:szCs w:val="21"/>
+                <w:lang w:val="en-US"/>
+              </w:rPr>
+              <w:t> </w:t>
+            </w:r>
+            <w:r>
+              <w:rPr>
+                <w:rFonts w:ascii="Consolas" w:eastAsia="Times New Roman" w:hAnsi="Consolas" w:cs="Times New Roman"/>
+                <w:noProof w:val="0"/>
+                <w:color w:val="B5CEA8"/>
+                <w:sz w:val="21"/>
+                <w:szCs w:val="21"/>
+                <w:lang w:val="en-US"/>
+              </w:rPr>
+              <w:t>18</w:t>
+            </w:r>
+            <w:r>
+              <w:rPr>
+                <w:rFonts w:ascii="Consolas" w:eastAsia="Times New Roman" w:hAnsi="Consolas" w:cs="Times New Roman"/>
+                <w:noProof w:val="0"/>
+                <w:color w:val="D4D4D4"/>
+                <w:sz w:val="21"/>
+                <w:szCs w:val="21"/>
+                <w:lang w:val="en-US"/>
+              </w:rPr>
+              <w:t>, </w:t>
+            </w:r>
+            <w:r>
+              <w:rPr>
+                <w:rFonts w:ascii="Consolas" w:eastAsia="Times New Roman" w:hAnsi="Consolas" w:cs="Times New Roman"/>
+                <w:noProof w:val="0"/>
+                <w:color w:val="9CDCFE"/>
+                <w:sz w:val="21"/>
+                <w:szCs w:val="21"/>
+                <w:lang w:val="en-US"/>
+              </w:rPr>
+              <w:t>name:</w:t>
+            </w:r>
+            <w:r>
+              <w:rPr>
+                <w:rFonts w:ascii="Consolas" w:eastAsia="Times New Roman" w:hAnsi="Consolas" w:cs="Times New Roman"/>
+                <w:noProof w:val="0"/>
+                <w:color w:val="D4D4D4"/>
+                <w:sz w:val="21"/>
+                <w:szCs w:val="21"/>
+                <w:lang w:val="en-US"/>
+              </w:rPr>
+              <w:t> </w:t>
+            </w:r>
+            <w:r>
+              <w:rPr>
+                <w:rFonts w:ascii="Consolas" w:eastAsia="Times New Roman" w:hAnsi="Consolas" w:cs="Times New Roman"/>
+                <w:noProof w:val="0"/>
+                <w:color w:val="CE9178"/>
+                <w:sz w:val="21"/>
+                <w:szCs w:val="21"/>
+                <w:lang w:val="en-US"/>
+              </w:rPr>
+              <w:t>'Dr IQ'</w:t>
+            </w:r>
+            <w:r>
+              <w:rPr>
+                <w:rFonts w:ascii="Consolas" w:eastAsia="Times New Roman" w:hAnsi="Consolas" w:cs="Times New Roman"/>
+                <w:noProof w:val="0"/>
+                <w:color w:val="D4D4D4"/>
+                <w:sz w:val="21"/>
+                <w:szCs w:val="21"/>
+                <w:lang w:val="en-US"/>
+              </w:rPr>
+              <w:t> },</w:t>
+            </w:r>
+          </w:p>
+          <w:p>
+            <w:pPr>
+              <w:shd w:val="clear" w:color="auto" w:fill="1E1E1E"/>
+              <w:spacing w:line="285" w:lineRule="atLeast"/>
+              <w:rPr>
+                <w:rFonts w:ascii="Consolas" w:eastAsia="Times New Roman" w:hAnsi="Consolas" w:cs="Times New Roman"/>
+                <w:noProof w:val="0"/>
+                <w:color w:val="D4D4D4"/>
+                <w:sz w:val="21"/>
+                <w:szCs w:val="21"/>
+                <w:lang w:val="en-US"/>
+              </w:rPr>
+            </w:pPr>
+            <w:r>
+              <w:rPr>
+                <w:rFonts w:ascii="Consolas" w:eastAsia="Times New Roman" w:hAnsi="Consolas" w:cs="Times New Roman"/>
+                <w:noProof w:val="0"/>
+                <w:color w:val="D4D4D4"/>
+                <w:sz w:val="21"/>
+                <w:szCs w:val="21"/>
+                <w:lang w:val="en-US"/>
+              </w:rPr>
+              <w:t>  </w:t>
+            </w:r>
+            <w:proofErr w:type="gramStart"/>
+            <w:r>
+              <w:rPr>
+                <w:rFonts w:ascii="Consolas" w:eastAsia="Times New Roman" w:hAnsi="Consolas" w:cs="Times New Roman"/>
+                <w:noProof w:val="0"/>
+                <w:color w:val="D4D4D4"/>
+                <w:sz w:val="21"/>
+                <w:szCs w:val="21"/>
+                <w:lang w:val="en-US"/>
+              </w:rPr>
+              <w:t>{ </w:t>
+            </w:r>
+            <w:r>
+              <w:rPr>
+                <w:rFonts w:ascii="Consolas" w:eastAsia="Times New Roman" w:hAnsi="Consolas" w:cs="Times New Roman"/>
+                <w:noProof w:val="0"/>
+                <w:color w:val="9CDCFE"/>
+                <w:sz w:val="21"/>
+                <w:szCs w:val="21"/>
+                <w:lang w:val="en-US"/>
+              </w:rPr>
+              <w:t>id</w:t>
+            </w:r>
+            <w:proofErr w:type="gramEnd"/>
+            <w:r>
+              <w:rPr>
+                <w:rFonts w:ascii="Consolas" w:eastAsia="Times New Roman" w:hAnsi="Consolas" w:cs="Times New Roman"/>
+                <w:noProof w:val="0"/>
+                <w:color w:val="9CDCFE"/>
+                <w:sz w:val="21"/>
+                <w:szCs w:val="21"/>
+                <w:lang w:val="en-US"/>
+              </w:rPr>
+              <w:t>:</w:t>
+            </w:r>
+            <w:r>
+              <w:rPr>
+                <w:rFonts w:ascii="Consolas" w:eastAsia="Times New Roman" w:hAnsi="Consolas" w:cs="Times New Roman"/>
+                <w:noProof w:val="0"/>
+                <w:color w:val="D4D4D4"/>
+                <w:sz w:val="21"/>
+                <w:szCs w:val="21"/>
+                <w:lang w:val="en-US"/>
+              </w:rPr>
+              <w:t> </w:t>
+            </w:r>
+            <w:r>
+              <w:rPr>
+                <w:rFonts w:ascii="Consolas" w:eastAsia="Times New Roman" w:hAnsi="Consolas" w:cs="Times New Roman"/>
+                <w:noProof w:val="0"/>
+                <w:color w:val="B5CEA8"/>
+                <w:sz w:val="21"/>
+                <w:szCs w:val="21"/>
+                <w:lang w:val="en-US"/>
+              </w:rPr>
+              <w:t>19</w:t>
+            </w:r>
+            <w:r>
+              <w:rPr>
+                <w:rFonts w:ascii="Consolas" w:eastAsia="Times New Roman" w:hAnsi="Consolas" w:cs="Times New Roman"/>
+                <w:noProof w:val="0"/>
+                <w:color w:val="D4D4D4"/>
+                <w:sz w:val="21"/>
+                <w:szCs w:val="21"/>
+                <w:lang w:val="en-US"/>
+              </w:rPr>
+              <w:t>, </w:t>
+            </w:r>
+            <w:r>
+              <w:rPr>
+                <w:rFonts w:ascii="Consolas" w:eastAsia="Times New Roman" w:hAnsi="Consolas" w:cs="Times New Roman"/>
+                <w:noProof w:val="0"/>
+                <w:color w:val="9CDCFE"/>
+                <w:sz w:val="21"/>
+                <w:szCs w:val="21"/>
+                <w:lang w:val="en-US"/>
+              </w:rPr>
+              <w:t>name:</w:t>
+            </w:r>
+            <w:r>
+              <w:rPr>
+                <w:rFonts w:ascii="Consolas" w:eastAsia="Times New Roman" w:hAnsi="Consolas" w:cs="Times New Roman"/>
+                <w:noProof w:val="0"/>
+                <w:color w:val="D4D4D4"/>
+                <w:sz w:val="21"/>
+                <w:szCs w:val="21"/>
+                <w:lang w:val="en-US"/>
+              </w:rPr>
+              <w:t> </w:t>
+            </w:r>
+            <w:r>
+              <w:rPr>
+                <w:rFonts w:ascii="Consolas" w:eastAsia="Times New Roman" w:hAnsi="Consolas" w:cs="Times New Roman"/>
+                <w:noProof w:val="0"/>
+                <w:color w:val="CE9178"/>
+                <w:sz w:val="21"/>
+                <w:szCs w:val="21"/>
+                <w:lang w:val="en-US"/>
+              </w:rPr>
+              <w:t>'Magma'</w:t>
+            </w:r>
+            <w:r>
+              <w:rPr>
+                <w:rFonts w:ascii="Consolas" w:eastAsia="Times New Roman" w:hAnsi="Consolas" w:cs="Times New Roman"/>
+                <w:noProof w:val="0"/>
+                <w:color w:val="D4D4D4"/>
+                <w:sz w:val="21"/>
+                <w:szCs w:val="21"/>
+                <w:lang w:val="en-US"/>
+              </w:rPr>
+              <w:t> },</w:t>
+            </w:r>
+          </w:p>
+          <w:p>
+            <w:pPr>
+              <w:shd w:val="clear" w:color="auto" w:fill="1E1E1E"/>
+              <w:spacing w:line="285" w:lineRule="atLeast"/>
+              <w:rPr>
+                <w:rFonts w:ascii="Consolas" w:eastAsia="Times New Roman" w:hAnsi="Consolas" w:cs="Times New Roman"/>
+                <w:noProof w:val="0"/>
+                <w:color w:val="D4D4D4"/>
+                <w:sz w:val="21"/>
+                <w:szCs w:val="21"/>
+                <w:lang w:val="en-US"/>
+              </w:rPr>
+            </w:pPr>
+            <w:r>
+              <w:rPr>
+                <w:rFonts w:ascii="Consolas" w:eastAsia="Times New Roman" w:hAnsi="Consolas" w:cs="Times New Roman"/>
+                <w:noProof w:val="0"/>
+                <w:color w:val="D4D4D4"/>
+                <w:sz w:val="21"/>
+                <w:szCs w:val="21"/>
+                <w:lang w:val="en-US"/>
+              </w:rPr>
+              <w:t>  </w:t>
+            </w:r>
+            <w:proofErr w:type="gramStart"/>
+            <w:r>
+              <w:rPr>
+                <w:rFonts w:ascii="Consolas" w:eastAsia="Times New Roman" w:hAnsi="Consolas" w:cs="Times New Roman"/>
+                <w:noProof w:val="0"/>
+                <w:color w:val="D4D4D4"/>
+                <w:sz w:val="21"/>
+                <w:szCs w:val="21"/>
+                <w:lang w:val="en-US"/>
+              </w:rPr>
+              <w:t>{ </w:t>
+            </w:r>
+            <w:r>
+              <w:rPr>
+                <w:rFonts w:ascii="Consolas" w:eastAsia="Times New Roman" w:hAnsi="Consolas" w:cs="Times New Roman"/>
+                <w:noProof w:val="0"/>
+                <w:color w:val="9CDCFE"/>
+                <w:sz w:val="21"/>
+                <w:szCs w:val="21"/>
+                <w:lang w:val="en-US"/>
+              </w:rPr>
+              <w:t>id</w:t>
+            </w:r>
+            <w:proofErr w:type="gramEnd"/>
+            <w:r>
+              <w:rPr>
+                <w:rFonts w:ascii="Consolas" w:eastAsia="Times New Roman" w:hAnsi="Consolas" w:cs="Times New Roman"/>
+                <w:noProof w:val="0"/>
+                <w:color w:val="9CDCFE"/>
+                <w:sz w:val="21"/>
+                <w:szCs w:val="21"/>
+                <w:lang w:val="en-US"/>
+              </w:rPr>
+              <w:t>:</w:t>
+            </w:r>
+            <w:r>
+              <w:rPr>
+                <w:rFonts w:ascii="Consolas" w:eastAsia="Times New Roman" w:hAnsi="Consolas" w:cs="Times New Roman"/>
+                <w:noProof w:val="0"/>
+                <w:color w:val="D4D4D4"/>
+                <w:sz w:val="21"/>
+                <w:szCs w:val="21"/>
+                <w:lang w:val="en-US"/>
+              </w:rPr>
+              <w:t> </w:t>
+            </w:r>
+            <w:r>
+              <w:rPr>
+                <w:rFonts w:ascii="Consolas" w:eastAsia="Times New Roman" w:hAnsi="Consolas" w:cs="Times New Roman"/>
+                <w:noProof w:val="0"/>
+                <w:color w:val="B5CEA8"/>
+                <w:sz w:val="21"/>
+                <w:szCs w:val="21"/>
+                <w:lang w:val="en-US"/>
+              </w:rPr>
+              <w:t>20</w:t>
+            </w:r>
+            <w:r>
+              <w:rPr>
+                <w:rFonts w:ascii="Consolas" w:eastAsia="Times New Roman" w:hAnsi="Consolas" w:cs="Times New Roman"/>
+                <w:noProof w:val="0"/>
+                <w:color w:val="D4D4D4"/>
+                <w:sz w:val="21"/>
+                <w:szCs w:val="21"/>
+                <w:lang w:val="en-US"/>
+              </w:rPr>
+              <w:t>, </w:t>
+            </w:r>
+            <w:r>
+              <w:rPr>
+                <w:rFonts w:ascii="Consolas" w:eastAsia="Times New Roman" w:hAnsi="Consolas" w:cs="Times New Roman"/>
+                <w:noProof w:val="0"/>
+                <w:color w:val="9CDCFE"/>
+                <w:sz w:val="21"/>
+                <w:szCs w:val="21"/>
+                <w:lang w:val="en-US"/>
+              </w:rPr>
+              <w:t>name:</w:t>
+            </w:r>
+            <w:r>
+              <w:rPr>
+                <w:rFonts w:ascii="Consolas" w:eastAsia="Times New Roman" w:hAnsi="Consolas" w:cs="Times New Roman"/>
+                <w:noProof w:val="0"/>
+                <w:color w:val="D4D4D4"/>
+                <w:sz w:val="21"/>
+                <w:szCs w:val="21"/>
+                <w:lang w:val="en-US"/>
+              </w:rPr>
+              <w:t> </w:t>
+            </w:r>
+            <w:r>
+              <w:rPr>
+                <w:rFonts w:ascii="Consolas" w:eastAsia="Times New Roman" w:hAnsi="Consolas" w:cs="Times New Roman"/>
+                <w:noProof w:val="0"/>
+                <w:color w:val="CE9178"/>
+                <w:sz w:val="21"/>
+                <w:szCs w:val="21"/>
+                <w:lang w:val="en-US"/>
+              </w:rPr>
+              <w:t>'Tornado'</w:t>
+            </w:r>
+            <w:r>
+              <w:rPr>
+                <w:rFonts w:ascii="Consolas" w:eastAsia="Times New Roman" w:hAnsi="Consolas" w:cs="Times New Roman"/>
+                <w:noProof w:val="0"/>
+                <w:color w:val="D4D4D4"/>
+                <w:sz w:val="21"/>
+                <w:szCs w:val="21"/>
+                <w:lang w:val="en-US"/>
+              </w:rPr>
+              <w:t> },</w:t>
+            </w:r>
+          </w:p>
+          <w:p>
+            <w:pPr>
+              <w:shd w:val="clear" w:color="auto" w:fill="1E1E1E"/>
+              <w:spacing w:line="285" w:lineRule="atLeast"/>
+              <w:rPr>
+                <w:rFonts w:ascii="Consolas" w:eastAsia="Times New Roman" w:hAnsi="Consolas" w:cs="Times New Roman"/>
+                <w:noProof w:val="0"/>
+                <w:color w:val="D4D4D4"/>
+                <w:sz w:val="21"/>
+                <w:szCs w:val="21"/>
+                <w:lang w:val="en-US"/>
+              </w:rPr>
+            </w:pPr>
+            <w:r>
+              <w:rPr>
+                <w:rFonts w:ascii="Consolas" w:eastAsia="Times New Roman" w:hAnsi="Consolas" w:cs="Times New Roman"/>
+                <w:noProof w:val="0"/>
+                <w:color w:val="D4D4D4"/>
+                <w:sz w:val="21"/>
+                <w:szCs w:val="21"/>
+                <w:lang w:val="en-US"/>
+              </w:rPr>
+              <w:t>];</w:t>
+            </w:r>
+          </w:p>
+          <w:p>
+            <w:pPr>
+              <w:rPr>
+                <w:rFonts w:cstheme="minorHAnsi"/>
+                <w:sz w:val="24"/>
+                <w:szCs w:val="24"/>
+                <w:lang w:val="en-US"/>
+              </w:rPr>
+            </w:pPr>
+          </w:p>
+          <w:p>
+            <w:pPr>
+              <w:shd w:val="clear" w:color="auto" w:fill="1E1E1E"/>
+              <w:spacing w:line="285" w:lineRule="atLeast"/>
+              <w:rPr>
+                <w:rFonts w:ascii="Consolas" w:eastAsia="Times New Roman" w:hAnsi="Consolas" w:cs="Times New Roman"/>
+                <w:noProof w:val="0"/>
+                <w:color w:val="D4D4D4"/>
+                <w:sz w:val="21"/>
+                <w:szCs w:val="21"/>
+                <w:lang w:val="en-US"/>
+              </w:rPr>
+            </w:pPr>
+            <w:r>
+              <w:rPr>
+                <w:rFonts w:ascii="Consolas" w:eastAsia="Times New Roman" w:hAnsi="Consolas" w:cs="Times New Roman"/>
+                <w:noProof w:val="0"/>
+                <w:color w:val="C586C0"/>
+                <w:sz w:val="21"/>
+                <w:szCs w:val="21"/>
+                <w:lang w:val="en-US"/>
+              </w:rPr>
+              <w:t>export</w:t>
+            </w:r>
+            <w:r>
+              <w:rPr>
+                <w:rFonts w:ascii="Consolas" w:eastAsia="Times New Roman" w:hAnsi="Consolas" w:cs="Times New Roman"/>
+                <w:noProof w:val="0"/>
+                <w:color w:val="D4D4D4"/>
+                <w:sz w:val="21"/>
+                <w:szCs w:val="21"/>
+                <w:lang w:val="en-US"/>
+              </w:rPr>
+              <w:t> </w:t>
+            </w:r>
+            <w:r>
+              <w:rPr>
+                <w:rFonts w:ascii="Consolas" w:eastAsia="Times New Roman" w:hAnsi="Consolas" w:cs="Times New Roman"/>
+                <w:noProof w:val="0"/>
+                <w:color w:val="569CD6"/>
+                <w:sz w:val="21"/>
+                <w:szCs w:val="21"/>
+                <w:lang w:val="en-US"/>
+              </w:rPr>
+              <w:t>class</w:t>
+            </w:r>
+            <w:r>
+              <w:rPr>
+                <w:rFonts w:ascii="Consolas" w:eastAsia="Times New Roman" w:hAnsi="Consolas" w:cs="Times New Roman"/>
+                <w:noProof w:val="0"/>
+                <w:color w:val="D4D4D4"/>
+                <w:sz w:val="21"/>
+                <w:szCs w:val="21"/>
+                <w:lang w:val="en-US"/>
+              </w:rPr>
+              <w:t> </w:t>
+            </w:r>
+            <w:proofErr w:type="spellStart"/>
+            <w:r>
+              <w:rPr>
+                <w:rFonts w:ascii="Consolas" w:eastAsia="Times New Roman" w:hAnsi="Consolas" w:cs="Times New Roman"/>
+                <w:noProof w:val="0"/>
+                <w:color w:val="4EC9B0"/>
+                <w:sz w:val="21"/>
+                <w:szCs w:val="21"/>
+                <w:lang w:val="en-US"/>
+              </w:rPr>
+              <w:t>HeroesComponent</w:t>
+            </w:r>
+            <w:proofErr w:type="spellEnd"/>
+            <w:r>
+              <w:rPr>
+                <w:rFonts w:ascii="Consolas" w:eastAsia="Times New Roman" w:hAnsi="Consolas" w:cs="Times New Roman"/>
+                <w:noProof w:val="0"/>
+                <w:color w:val="D4D4D4"/>
+                <w:sz w:val="21"/>
+                <w:szCs w:val="21"/>
+                <w:lang w:val="en-US"/>
+              </w:rPr>
+              <w:t> </w:t>
+            </w:r>
+            <w:r>
+              <w:rPr>
+                <w:rFonts w:ascii="Consolas" w:eastAsia="Times New Roman" w:hAnsi="Consolas" w:cs="Times New Roman"/>
+                <w:noProof w:val="0"/>
+                <w:color w:val="569CD6"/>
+                <w:sz w:val="21"/>
+                <w:szCs w:val="21"/>
+                <w:lang w:val="en-US"/>
+              </w:rPr>
+              <w:t>implements</w:t>
+            </w:r>
+            <w:r>
+              <w:rPr>
+                <w:rFonts w:ascii="Consolas" w:eastAsia="Times New Roman" w:hAnsi="Consolas" w:cs="Times New Roman"/>
+                <w:noProof w:val="0"/>
+                <w:color w:val="D4D4D4"/>
+                <w:sz w:val="21"/>
+                <w:szCs w:val="21"/>
+                <w:lang w:val="en-US"/>
+              </w:rPr>
+              <w:t> </w:t>
+            </w:r>
+            <w:proofErr w:type="spellStart"/>
+            <w:r>
+              <w:rPr>
+                <w:rFonts w:ascii="Consolas" w:eastAsia="Times New Roman" w:hAnsi="Consolas" w:cs="Times New Roman"/>
+                <w:noProof w:val="0"/>
+                <w:color w:val="4EC9B0"/>
+                <w:sz w:val="21"/>
+                <w:szCs w:val="21"/>
+                <w:lang w:val="en-US"/>
+              </w:rPr>
+              <w:t>OnInit</w:t>
+            </w:r>
+            <w:proofErr w:type="spellEnd"/>
+            <w:r>
+              <w:rPr>
+                <w:rFonts w:ascii="Consolas" w:eastAsia="Times New Roman" w:hAnsi="Consolas" w:cs="Times New Roman"/>
+                <w:noProof w:val="0"/>
+                <w:color w:val="D4D4D4"/>
+                <w:sz w:val="21"/>
+                <w:szCs w:val="21"/>
+                <w:lang w:val="en-US"/>
+              </w:rPr>
+              <w:t> {</w:t>
+            </w:r>
+          </w:p>
+          <w:p>
+            <w:pPr>
+              <w:shd w:val="clear" w:color="auto" w:fill="1E1E1E"/>
+              <w:spacing w:line="285" w:lineRule="atLeast"/>
+              <w:rPr>
+                <w:rFonts w:ascii="Consolas" w:eastAsia="Times New Roman" w:hAnsi="Consolas" w:cs="Times New Roman"/>
+                <w:noProof w:val="0"/>
+                <w:color w:val="D4D4D4"/>
+                <w:sz w:val="21"/>
+                <w:szCs w:val="21"/>
+                <w:lang w:val="en-US"/>
+              </w:rPr>
+            </w:pPr>
+            <w:r>
+              <w:rPr>
+                <w:rFonts w:ascii="Consolas" w:eastAsia="Times New Roman" w:hAnsi="Consolas" w:cs="Times New Roman"/>
+                <w:noProof w:val="0"/>
+                <w:color w:val="D4D4D4"/>
+                <w:sz w:val="21"/>
+                <w:szCs w:val="21"/>
+                <w:lang w:val="en-US"/>
+              </w:rPr>
+              <w:t>  </w:t>
+            </w:r>
+            <w:proofErr w:type="spellStart"/>
+            <w:r>
+              <w:rPr>
+                <w:rFonts w:ascii="Consolas" w:eastAsia="Times New Roman" w:hAnsi="Consolas" w:cs="Times New Roman"/>
+                <w:noProof w:val="0"/>
+                <w:color w:val="9CDCFE"/>
+                <w:sz w:val="21"/>
+                <w:szCs w:val="21"/>
+                <w:lang w:val="en-US"/>
+              </w:rPr>
+              <w:t>selectedHero</w:t>
+            </w:r>
+            <w:proofErr w:type="spellEnd"/>
+            <w:r>
+              <w:rPr>
+                <w:rFonts w:ascii="Consolas" w:eastAsia="Times New Roman" w:hAnsi="Consolas" w:cs="Times New Roman"/>
+                <w:noProof w:val="0"/>
+                <w:color w:val="D4D4D4"/>
+                <w:sz w:val="21"/>
+                <w:szCs w:val="21"/>
+                <w:lang w:val="en-US"/>
+              </w:rPr>
+              <w:t>: </w:t>
+            </w:r>
+            <w:r>
+              <w:rPr>
+                <w:rFonts w:ascii="Consolas" w:eastAsia="Times New Roman" w:hAnsi="Consolas" w:cs="Times New Roman"/>
+                <w:noProof w:val="0"/>
+                <w:color w:val="4EC9B0"/>
+                <w:sz w:val="21"/>
+                <w:szCs w:val="21"/>
+                <w:lang w:val="en-US"/>
+              </w:rPr>
+              <w:t>Hero</w:t>
+            </w:r>
+            <w:r>
+              <w:rPr>
+                <w:rFonts w:ascii="Consolas" w:eastAsia="Times New Roman" w:hAnsi="Consolas" w:cs="Times New Roman"/>
+                <w:noProof w:val="0"/>
+                <w:color w:val="D4D4D4"/>
+                <w:sz w:val="21"/>
+                <w:szCs w:val="21"/>
+                <w:lang w:val="en-US"/>
+              </w:rPr>
+              <w:t>;</w:t>
+            </w:r>
+          </w:p>
+          <w:p>
+            <w:pPr>
+              <w:shd w:val="clear" w:color="auto" w:fill="1E1E1E"/>
+              <w:spacing w:line="285" w:lineRule="atLeast"/>
+              <w:rPr>
+                <w:rFonts w:ascii="Consolas" w:eastAsia="Times New Roman" w:hAnsi="Consolas" w:cs="Times New Roman"/>
+                <w:noProof w:val="0"/>
+                <w:color w:val="D4D4D4"/>
+                <w:sz w:val="21"/>
+                <w:szCs w:val="21"/>
+                <w:lang w:val="en-US"/>
+              </w:rPr>
+            </w:pPr>
+          </w:p>
+          <w:p>
+            <w:pPr>
+              <w:shd w:val="clear" w:color="auto" w:fill="1E1E1E"/>
+              <w:spacing w:line="285" w:lineRule="atLeast"/>
+              <w:rPr>
+                <w:rFonts w:ascii="Consolas" w:eastAsia="Times New Roman" w:hAnsi="Consolas" w:cs="Times New Roman"/>
+                <w:noProof w:val="0"/>
+                <w:color w:val="D4D4D4"/>
+                <w:sz w:val="21"/>
+                <w:szCs w:val="21"/>
+                <w:lang w:val="en-US"/>
+              </w:rPr>
+            </w:pPr>
+            <w:r>
+              <w:rPr>
+                <w:rFonts w:ascii="Consolas" w:eastAsia="Times New Roman" w:hAnsi="Consolas" w:cs="Times New Roman"/>
+                <w:noProof w:val="0"/>
+                <w:color w:val="D4D4D4"/>
+                <w:sz w:val="21"/>
+                <w:szCs w:val="21"/>
+                <w:lang w:val="en-US"/>
+              </w:rPr>
+              <w:t>  </w:t>
+            </w:r>
+            <w:proofErr w:type="spellStart"/>
+            <w:proofErr w:type="gramStart"/>
+            <w:r>
+              <w:rPr>
+                <w:rFonts w:ascii="Consolas" w:eastAsia="Times New Roman" w:hAnsi="Consolas" w:cs="Times New Roman"/>
+                <w:noProof w:val="0"/>
+                <w:color w:val="DCDCAA"/>
+                <w:sz w:val="21"/>
+                <w:szCs w:val="21"/>
+                <w:lang w:val="en-US"/>
+              </w:rPr>
+              <w:t>onSelect</w:t>
+            </w:r>
+            <w:proofErr w:type="spellEnd"/>
+            <w:r>
+              <w:rPr>
+                <w:rFonts w:ascii="Consolas" w:eastAsia="Times New Roman" w:hAnsi="Consolas" w:cs="Times New Roman"/>
+                <w:noProof w:val="0"/>
+                <w:color w:val="D4D4D4"/>
+                <w:sz w:val="21"/>
+                <w:szCs w:val="21"/>
+                <w:lang w:val="en-US"/>
+              </w:rPr>
+              <w:t>(</w:t>
+            </w:r>
+            <w:proofErr w:type="gramEnd"/>
+            <w:r>
+              <w:rPr>
+                <w:rFonts w:ascii="Consolas" w:eastAsia="Times New Roman" w:hAnsi="Consolas" w:cs="Times New Roman"/>
+                <w:noProof w:val="0"/>
+                <w:color w:val="9CDCFE"/>
+                <w:sz w:val="21"/>
+                <w:szCs w:val="21"/>
+                <w:lang w:val="en-US"/>
+              </w:rPr>
+              <w:t>hero</w:t>
+            </w:r>
+            <w:r>
+              <w:rPr>
+                <w:rFonts w:ascii="Consolas" w:eastAsia="Times New Roman" w:hAnsi="Consolas" w:cs="Times New Roman"/>
+                <w:noProof w:val="0"/>
+                <w:color w:val="D4D4D4"/>
+                <w:sz w:val="21"/>
+                <w:szCs w:val="21"/>
+                <w:lang w:val="en-US"/>
+              </w:rPr>
+              <w:t>: </w:t>
+            </w:r>
+            <w:r>
+              <w:rPr>
+                <w:rFonts w:ascii="Consolas" w:eastAsia="Times New Roman" w:hAnsi="Consolas" w:cs="Times New Roman"/>
+                <w:noProof w:val="0"/>
+                <w:color w:val="4EC9B0"/>
+                <w:sz w:val="21"/>
+                <w:szCs w:val="21"/>
+                <w:lang w:val="en-US"/>
+              </w:rPr>
+              <w:t>Hero</w:t>
+            </w:r>
+            <w:r>
+              <w:rPr>
+                <w:rFonts w:ascii="Consolas" w:eastAsia="Times New Roman" w:hAnsi="Consolas" w:cs="Times New Roman"/>
+                <w:noProof w:val="0"/>
+                <w:color w:val="D4D4D4"/>
+                <w:sz w:val="21"/>
+                <w:szCs w:val="21"/>
+                <w:lang w:val="en-US"/>
+              </w:rPr>
+              <w:t>): </w:t>
+            </w:r>
+            <w:r>
+              <w:rPr>
+                <w:rFonts w:ascii="Consolas" w:eastAsia="Times New Roman" w:hAnsi="Consolas" w:cs="Times New Roman"/>
+                <w:noProof w:val="0"/>
+                <w:color w:val="4EC9B0"/>
+                <w:sz w:val="21"/>
+                <w:szCs w:val="21"/>
+                <w:lang w:val="en-US"/>
+              </w:rPr>
+              <w:t>void</w:t>
+            </w:r>
+            <w:r>
+              <w:rPr>
+                <w:rFonts w:ascii="Consolas" w:eastAsia="Times New Roman" w:hAnsi="Consolas" w:cs="Times New Roman"/>
+                <w:noProof w:val="0"/>
+                <w:color w:val="D4D4D4"/>
+                <w:sz w:val="21"/>
+                <w:szCs w:val="21"/>
+                <w:lang w:val="en-US"/>
+              </w:rPr>
+              <w:t> {</w:t>
+            </w:r>
+          </w:p>
+          <w:p>
+            <w:pPr>
+              <w:shd w:val="clear" w:color="auto" w:fill="1E1E1E"/>
+              <w:spacing w:line="285" w:lineRule="atLeast"/>
+              <w:rPr>
+                <w:rFonts w:ascii="Consolas" w:eastAsia="Times New Roman" w:hAnsi="Consolas" w:cs="Times New Roman"/>
+                <w:noProof w:val="0"/>
+                <w:color w:val="D4D4D4"/>
+                <w:sz w:val="21"/>
+                <w:szCs w:val="21"/>
+                <w:lang w:val="en-US"/>
+              </w:rPr>
+            </w:pPr>
+            <w:r>
+              <w:rPr>
+                <w:rFonts w:ascii="Consolas" w:eastAsia="Times New Roman" w:hAnsi="Consolas" w:cs="Times New Roman"/>
+                <w:noProof w:val="0"/>
+                <w:color w:val="D4D4D4"/>
+                <w:sz w:val="21"/>
+                <w:szCs w:val="21"/>
+                <w:lang w:val="en-US"/>
+              </w:rPr>
+              <w:t>    </w:t>
+            </w:r>
+            <w:proofErr w:type="spellStart"/>
+            <w:proofErr w:type="gramStart"/>
+            <w:r>
+              <w:rPr>
+                <w:rFonts w:ascii="Consolas" w:eastAsia="Times New Roman" w:hAnsi="Consolas" w:cs="Times New Roman"/>
+                <w:noProof w:val="0"/>
+                <w:color w:val="569CD6"/>
+                <w:sz w:val="21"/>
+                <w:szCs w:val="21"/>
+                <w:lang w:val="en-US"/>
+              </w:rPr>
+              <w:t>this</w:t>
+            </w:r>
+            <w:r>
+              <w:rPr>
+                <w:rFonts w:ascii="Consolas" w:eastAsia="Times New Roman" w:hAnsi="Consolas" w:cs="Times New Roman"/>
+                <w:noProof w:val="0"/>
+                <w:color w:val="D4D4D4"/>
+                <w:sz w:val="21"/>
+                <w:szCs w:val="21"/>
+                <w:lang w:val="en-US"/>
+              </w:rPr>
+              <w:t>.</w:t>
+            </w:r>
+            <w:r>
+              <w:rPr>
+                <w:rFonts w:ascii="Consolas" w:eastAsia="Times New Roman" w:hAnsi="Consolas" w:cs="Times New Roman"/>
+                <w:noProof w:val="0"/>
+                <w:color w:val="9CDCFE"/>
+                <w:sz w:val="21"/>
+                <w:szCs w:val="21"/>
+                <w:lang w:val="en-US"/>
+              </w:rPr>
+              <w:t>selectedHero</w:t>
+            </w:r>
+            <w:proofErr w:type="spellEnd"/>
+            <w:proofErr w:type="gramEnd"/>
+            <w:r>
+              <w:rPr>
+                <w:rFonts w:ascii="Consolas" w:eastAsia="Times New Roman" w:hAnsi="Consolas" w:cs="Times New Roman"/>
+                <w:noProof w:val="0"/>
+                <w:color w:val="D4D4D4"/>
+                <w:sz w:val="21"/>
+                <w:szCs w:val="21"/>
+                <w:lang w:val="en-US"/>
+              </w:rPr>
+              <w:t> = </w:t>
+            </w:r>
+            <w:r>
+              <w:rPr>
+                <w:rFonts w:ascii="Consolas" w:eastAsia="Times New Roman" w:hAnsi="Consolas" w:cs="Times New Roman"/>
+                <w:noProof w:val="0"/>
+                <w:color w:val="9CDCFE"/>
+                <w:sz w:val="21"/>
+                <w:szCs w:val="21"/>
+                <w:lang w:val="en-US"/>
+              </w:rPr>
+              <w:t>hero</w:t>
+            </w:r>
+            <w:r>
+              <w:rPr>
+                <w:rFonts w:ascii="Consolas" w:eastAsia="Times New Roman" w:hAnsi="Consolas" w:cs="Times New Roman"/>
+                <w:noProof w:val="0"/>
+                <w:color w:val="D4D4D4"/>
+                <w:sz w:val="21"/>
+                <w:szCs w:val="21"/>
+                <w:lang w:val="en-US"/>
+              </w:rPr>
+              <w:t>;</w:t>
+            </w:r>
+          </w:p>
+          <w:p>
+            <w:pPr>
+              <w:shd w:val="clear" w:color="auto" w:fill="1E1E1E"/>
+              <w:spacing w:line="285" w:lineRule="atLeast"/>
+              <w:rPr>
+                <w:rFonts w:ascii="Consolas" w:eastAsia="Times New Roman" w:hAnsi="Consolas" w:cs="Times New Roman"/>
+                <w:noProof w:val="0"/>
+                <w:color w:val="D4D4D4"/>
+                <w:sz w:val="21"/>
+                <w:szCs w:val="21"/>
+                <w:lang w:val="en-US"/>
+              </w:rPr>
+            </w:pPr>
+            <w:r>
+              <w:rPr>
+                <w:rFonts w:ascii="Consolas" w:eastAsia="Times New Roman" w:hAnsi="Consolas" w:cs="Times New Roman"/>
+                <w:noProof w:val="0"/>
+                <w:color w:val="D4D4D4"/>
+                <w:sz w:val="21"/>
+                <w:szCs w:val="21"/>
+                <w:lang w:val="en-US"/>
+              </w:rPr>
+              <w:t>  }</w:t>
+            </w:r>
+          </w:p>
+          <w:p>
+            <w:pPr>
+              <w:shd w:val="clear" w:color="auto" w:fill="1E1E1E"/>
+              <w:spacing w:line="285" w:lineRule="atLeast"/>
+              <w:rPr>
+                <w:rFonts w:ascii="Consolas" w:eastAsia="Times New Roman" w:hAnsi="Consolas" w:cs="Times New Roman"/>
+                <w:noProof w:val="0"/>
+                <w:color w:val="D4D4D4"/>
+                <w:sz w:val="21"/>
+                <w:szCs w:val="21"/>
+                <w:lang w:val="en-US"/>
+              </w:rPr>
+            </w:pPr>
+            <w:r>
+              <w:rPr>
+                <w:rFonts w:ascii="Consolas" w:eastAsia="Times New Roman" w:hAnsi="Consolas" w:cs="Times New Roman"/>
+                <w:noProof w:val="0"/>
+                <w:color w:val="D4D4D4"/>
+                <w:sz w:val="21"/>
+                <w:szCs w:val="21"/>
+                <w:lang w:val="en-US"/>
+              </w:rPr>
+              <w:t>}</w:t>
+            </w:r>
+          </w:p>
+        </w:tc>
+      </w:tr>
+      <w:tr>
+        <w:trPr>
+          <w:jc w:val="center"/>
+        </w:trPr>
+        <w:tc>
+          <w:tcPr>
+            <w:tcW w:w="0" w:type="auto"/>
+          </w:tcPr>
+          <w:p>
+            <w:pPr>
+              <w:rPr>
+                <w:rFonts w:cstheme="minorHAnsi"/>
+                <w:sz w:val="24"/>
+                <w:szCs w:val="24"/>
+                <w:lang w:val="en-US"/>
+              </w:rPr>
+            </w:pPr>
+            <w:r>
+              <w:rPr>
+                <w:rFonts w:cstheme="minorHAnsi"/>
+                <w:sz w:val="24"/>
+                <w:szCs w:val="24"/>
+                <w:lang w:val="en-US"/>
+              </w:rPr>
+              <w:t xml:space="preserve">Observable data by </w:t>
+            </w:r>
+            <w:r>
+              <w:rPr>
+                <w:rFonts w:cstheme="minorHAnsi"/>
+                <w:b/>
+                <w:sz w:val="24"/>
+                <w:szCs w:val="24"/>
+                <w:lang w:val="en-US"/>
+              </w:rPr>
+              <w:t>RxJS</w:t>
+            </w:r>
+            <w:r>
+              <w:rPr>
+                <w:rFonts w:cstheme="minorHAnsi"/>
+                <w:sz w:val="24"/>
+                <w:szCs w:val="24"/>
+                <w:lang w:val="en-US"/>
+              </w:rPr>
+              <w:t xml:space="preserve"> library</w:t>
+            </w:r>
+          </w:p>
+        </w:tc>
+        <w:tc>
+          <w:tcPr>
+            <w:tcW w:w="0" w:type="auto"/>
+          </w:tcPr>
+          <w:p>
+            <w:pPr>
+              <w:shd w:val="clear" w:color="auto" w:fill="1E1E1E"/>
+              <w:spacing w:line="285" w:lineRule="atLeast"/>
+              <w:rPr>
+                <w:rFonts w:ascii="Consolas" w:eastAsia="Times New Roman" w:hAnsi="Consolas" w:cs="Times New Roman"/>
+                <w:noProof w:val="0"/>
+                <w:color w:val="C586C0"/>
+                <w:sz w:val="21"/>
+                <w:szCs w:val="21"/>
+                <w:lang w:val="en-US"/>
+              </w:rPr>
+            </w:pPr>
+            <w:r>
+              <w:drawing>
+                <wp:inline distT="0" distB="0" distL="0" distR="0" wp14:anchorId="39FE7AAE" wp14:editId="2CEA96C9">
+                  <wp:extent cx="8477250" cy="3543300"/>
+                  <wp:effectExtent l="0" t="0" r="0" b="0"/>
+                  <wp:docPr id="3" name="Picture 3"/>
+                  <wp:cNvGraphicFramePr>
+                    <a:graphicFrameLocks xmlns:a="http://schemas.openxmlformats.org/drawingml/2006/main" noChangeAspect="1"/>
+                  </wp:cNvGraphicFramePr>
+                  <a:graphic xmlns:a="http://schemas.openxmlformats.org/drawingml/2006/main">
+                    <a:graphicData uri="http://schemas.openxmlformats.org/drawingml/2006/picture">
+                      <pic:pic xmlns:pic="http://schemas.openxmlformats.org/drawingml/2006/picture">
+                        <pic:nvPicPr>
+                          <pic:cNvPr id="1" name=""/>
+                          <pic:cNvPicPr/>
+                        </pic:nvPicPr>
+                        <pic:blipFill>
+                          <a:blip r:embed="rId73"/>
+                          <a:stretch>
+                            <a:fillRect/>
+                          </a:stretch>
+                        </pic:blipFill>
+                        <pic:spPr>
+                          <a:xfrm>
+                            <a:off x="0" y="0"/>
+                            <a:ext cx="8477250" cy="3543300"/>
+                          </a:xfrm>
+                          <a:prstGeom prst="rect">
+                            <a:avLst/>
+                          </a:prstGeom>
+                        </pic:spPr>
+                      </pic:pic>
+                    </a:graphicData>
+                  </a:graphic>
+                </wp:inline>
+              </w:drawing>
+            </w:r>
+          </w:p>
+          <w:p>
+            <w:pPr>
+              <w:rPr>
+                <w:rFonts w:cstheme="minorHAnsi"/>
+                <w:sz w:val="24"/>
+                <w:szCs w:val="24"/>
+                <w:lang w:val="en-US"/>
+              </w:rPr>
+            </w:pPr>
+          </w:p>
+          <w:p>
+            <w:pPr>
+              <w:shd w:val="clear" w:color="auto" w:fill="1E1E1E"/>
+              <w:spacing w:line="285" w:lineRule="atLeast"/>
+              <w:rPr>
+                <w:rFonts w:ascii="Consolas" w:eastAsia="Times New Roman" w:hAnsi="Consolas" w:cs="Times New Roman"/>
+                <w:noProof w:val="0"/>
+                <w:color w:val="C586C0"/>
+                <w:sz w:val="21"/>
+                <w:szCs w:val="21"/>
+                <w:lang w:val="en-US"/>
+              </w:rPr>
+            </w:pPr>
+            <w:r>
+              <w:drawing>
+                <wp:inline distT="0" distB="0" distL="0" distR="0" wp14:anchorId="5324327C" wp14:editId="71736968">
+                  <wp:extent cx="8877300" cy="5924550"/>
+                  <wp:effectExtent l="0" t="0" r="0" b="0"/>
+                  <wp:docPr id="4" name="Picture 4"/>
+                  <wp:cNvGraphicFramePr>
+                    <a:graphicFrameLocks xmlns:a="http://schemas.openxmlformats.org/drawingml/2006/main" noChangeAspect="1"/>
+                  </wp:cNvGraphicFramePr>
+                  <a:graphic xmlns:a="http://schemas.openxmlformats.org/drawingml/2006/main">
+                    <a:graphicData uri="http://schemas.openxmlformats.org/drawingml/2006/picture">
+                      <pic:pic xmlns:pic="http://schemas.openxmlformats.org/drawingml/2006/picture">
+                        <pic:nvPicPr>
+                          <pic:cNvPr id="1" name=""/>
+                          <pic:cNvPicPr/>
+                        </pic:nvPicPr>
+                        <pic:blipFill>
+                          <a:blip r:embed="rId74"/>
+                          <a:stretch>
+                            <a:fillRect/>
+                          </a:stretch>
+                        </pic:blipFill>
+                        <pic:spPr>
+                          <a:xfrm>
+                            <a:off x="0" y="0"/>
+                            <a:ext cx="8877300" cy="5924550"/>
+                          </a:xfrm>
+                          <a:prstGeom prst="rect">
+                            <a:avLst/>
+                          </a:prstGeom>
+                        </pic:spPr>
+                      </pic:pic>
+                    </a:graphicData>
+                  </a:graphic>
+                </wp:inline>
+              </w:drawing>
+            </w:r>
+          </w:p>
+        </w:tc>
+      </w:tr>
+      <w:tr>
+        <w:trPr>
+          <w:jc w:val="center"/>
+        </w:trPr>
+        <w:tc>
+          <w:tcPr>
+            <w:tcW w:w="0" w:type="auto"/>
+          </w:tcPr>
+          <w:p>
+            <w:pPr>
+              <w:rPr>
+                <w:rFonts w:cstheme="minorHAnsi"/>
+                <w:sz w:val="24"/>
+                <w:szCs w:val="24"/>
+                <w:lang w:val="en-US"/>
+              </w:rPr>
+            </w:pPr>
+          </w:p>
+        </w:tc>
+        <w:tc>
+          <w:tcPr>
+            <w:tcW w:w="0" w:type="auto"/>
+          </w:tcPr>
+          <w:p>
+            <w:pPr>
+              <w:shd w:val="clear" w:color="auto" w:fill="1E1E1E"/>
+              <w:spacing w:line="285" w:lineRule="atLeast"/>
+              <w:rPr>
+                <w:rFonts w:ascii="Consolas" w:eastAsia="Times New Roman" w:hAnsi="Consolas" w:cs="Times New Roman"/>
+                <w:noProof w:val="0"/>
+                <w:color w:val="C586C0"/>
+                <w:sz w:val="21"/>
+                <w:szCs w:val="21"/>
+                <w:lang w:val="en-US"/>
+              </w:rPr>
+            </w:pPr>
+          </w:p>
+        </w:tc>
+      </w:tr>
+    </w:tbl>
+    <w:p>
+      <w:pPr>
+        <w:rPr>
+          <w:rFonts w:cstheme="minorHAnsi"/>
+          <w:sz w:val="24"/>
+          <w:szCs w:val="24"/>
+          <w:lang w:val="en-US"/>
+        </w:rPr>
+      </w:pPr>
+    </w:p>
+    <w:p>
+      <w:pPr>
+        <w:jc w:val="center"/>
+        <w:rPr>
+          <w:rFonts w:cstheme="minorHAnsi"/>
+          <w:sz w:val="24"/>
+          <w:szCs w:val="24"/>
+          <w:lang w:val="en-US"/>
+        </w:rPr>
+      </w:pPr>
+    </w:p>
     <w:sectPr>
       <w:pgSz w:w="12240" w:h="15840"/>
       <w:pgMar w:top="90" w:right="180" w:bottom="90" w:left="180" w:header="720" w:footer="720" w:gutter="0"/>
@@ -14047,7 +17888,7 @@
 <w:numbering xmlns:wpc="http://schemas.microsoft.com/office/word/2010/wordprocessingCanvas" xmlns:cx="http://schemas.microsoft.com/office/drawing/2014/chartex" xmlns:cx1="http://schemas.microsoft.com/office/drawing/2015/9/8/chartex" xmlns:cx2="http://schemas.microsoft.com/office/drawing/2015/10/21/chartex" xmlns:cx3="http://schemas.microsoft.com/office/drawing/2016/5/9/chartex" xmlns:cx4="http://schemas.microsoft.com/office/drawing/2016/5/10/chartex" xmlns:cx5="http://schemas.microsoft.com/office/drawing/2016/5/11/chartex" xmlns:cx6="http://schemas.microsoft.com/office/drawing/2016/5/12/chartex" xmlns:cx7="http://schemas.microsoft.com/office/drawing/2016/5/13/chartex" xmlns:cx8="http://schemas.microsoft.com/office/drawing/2016/5/14/chartex" xmlns:mc="http://schemas.openxmlformats.org/markup-compatibility/2006" xmlns:aink="http://schemas.microsoft.com/office/drawing/2016/ink" xmlns:am3d="http://schemas.microsoft.com/office/drawing/2017/model3d" xmlns:o="urn:schemas-microsoft-com:office:office" xmlns:r="http://schemas.openxmlformats.org/officeDocument/2006/relationships" xmlns:m="http://schemas.openxmlformats.org/officeDocument/2006/math" xmlns:v="urn:schemas-microsoft-com:vml" xmlns:wp14="http://schemas.microsoft.com/office/word/2010/wordprocessingDrawing" xmlns:wp="http://schemas.openxmlformats.org/drawingml/2006/wordprocessingDrawing" xmlns:w10="urn:schemas-microsoft-com:office:word" xmlns:w="http://schemas.openxmlformats.org/wordprocessingml/2006/main" xmlns:w14="http://schemas.microsoft.com/office/word/2010/wordml" xmlns:w15="http://schemas.microsoft.com/office/word/2012/wordml" xmlns:w16cid="http://schemas.microsoft.com/office/word/2016/wordml/cid" xmlns:w16se="http://schemas.microsoft.com/office/word/2015/wordml/symex" xmlns:wpg="http://schemas.microsoft.com/office/word/2010/wordprocessingGroup" xmlns:wpi="http://schemas.microsoft.com/office/word/2010/wordprocessingInk" xmlns:wne="http://schemas.microsoft.com/office/word/2006/wordml" xmlns:wps="http://schemas.microsoft.com/office/word/2010/wordprocessingShape" mc:Ignorable="w14 w15 w16se w16cid wp14">
   <w:numPicBullet w:numPicBulletId="0">
     <w:pict>
-      <v:rect id="_x0000_i1052" style="width:0;height:1.5pt" o:hralign="center" o:bullet="t" o:hrstd="t" o:hr="t" fillcolor="#a0a0a0" stroked="f"/>
+      <v:rect id="_x0000_i1161" style="width:0;height:1.5pt" o:hralign="center" o:bullet="t" o:hrstd="t" o:hr="t" fillcolor="#a0a0a0" stroked="f"/>
     </w:pict>
   </w:numPicBullet>
   <w:numPicBullet w:numPicBulletId="1">
@@ -14071,7 +17912,7 @@
         <v:path o:extrusionok="f" gradientshapeok="t" o:connecttype="rect"/>
         <o:lock v:ext="edit" aspectratio="t"/>
       </v:shapetype>
-      <v:shape id="_x0000_i1053" type="#_x0000_t75" style="width:11.25pt;height:11.25pt" o:bullet="t">
+      <v:shape id="_x0000_i1162" type="#_x0000_t75" style="width:11.25pt;height:11.25pt" o:bullet="t">
         <v:imagedata r:id="rId1" o:title="mso817E"/>
       </v:shape>
     </w:pict>
@@ -15271,6 +19112,119 @@
     </w:lvl>
   </w:abstractNum>
   <w:abstractNum w:abstractNumId="10" w15:restartNumberingAfterBreak="0">
+    <w:nsid w:val="20312779"/>
+    <w:multiLevelType w:val="hybridMultilevel"/>
+    <w:tmpl w:val="01AC908C"/>
+    <w:lvl w:ilvl="0" w:tplc="04090001">
+      <w:start w:val="1"/>
+      <w:numFmt w:val="bullet"/>
+      <w:lvlText w:val=""/>
+      <w:lvlJc w:val="left"/>
+      <w:pPr>
+        <w:ind w:left="720" w:hanging="360"/>
+      </w:pPr>
+      <w:rPr>
+        <w:rFonts w:ascii="Symbol" w:hAnsi="Symbol" w:hint="default"/>
+      </w:rPr>
+    </w:lvl>
+    <w:lvl w:ilvl="1" w:tplc="04090003" w:tentative="1">
+      <w:start w:val="1"/>
+      <w:numFmt w:val="bullet"/>
+      <w:lvlText w:val="o"/>
+      <w:lvlJc w:val="left"/>
+      <w:pPr>
+        <w:ind w:left="1440" w:hanging="360"/>
+      </w:pPr>
+      <w:rPr>
+        <w:rFonts w:ascii="Courier New" w:hAnsi="Courier New" w:cs="Courier New" w:hint="default"/>
+      </w:rPr>
+    </w:lvl>
+    <w:lvl w:ilvl="2" w:tplc="04090005" w:tentative="1">
+      <w:start w:val="1"/>
+      <w:numFmt w:val="bullet"/>
+      <w:lvlText w:val=""/>
+      <w:lvlJc w:val="left"/>
+      <w:pPr>
+        <w:ind w:left="2160" w:hanging="360"/>
+      </w:pPr>
+      <w:rPr>
+        <w:rFonts w:ascii="Wingdings" w:hAnsi="Wingdings" w:hint="default"/>
+      </w:rPr>
+    </w:lvl>
+    <w:lvl w:ilvl="3" w:tplc="04090001" w:tentative="1">
+      <w:start w:val="1"/>
+      <w:numFmt w:val="bullet"/>
+      <w:lvlText w:val=""/>
+      <w:lvlJc w:val="left"/>
+      <w:pPr>
+        <w:ind w:left="2880" w:hanging="360"/>
+      </w:pPr>
+      <w:rPr>
+        <w:rFonts w:ascii="Symbol" w:hAnsi="Symbol" w:hint="default"/>
+      </w:rPr>
+    </w:lvl>
+    <w:lvl w:ilvl="4" w:tplc="04090003" w:tentative="1">
+      <w:start w:val="1"/>
+      <w:numFmt w:val="bullet"/>
+      <w:lvlText w:val="o"/>
+      <w:lvlJc w:val="left"/>
+      <w:pPr>
+        <w:ind w:left="3600" w:hanging="360"/>
+      </w:pPr>
+      <w:rPr>
+        <w:rFonts w:ascii="Courier New" w:hAnsi="Courier New" w:cs="Courier New" w:hint="default"/>
+      </w:rPr>
+    </w:lvl>
+    <w:lvl w:ilvl="5" w:tplc="04090005" w:tentative="1">
+      <w:start w:val="1"/>
+      <w:numFmt w:val="bullet"/>
+      <w:lvlText w:val=""/>
+      <w:lvlJc w:val="left"/>
+      <w:pPr>
+        <w:ind w:left="4320" w:hanging="360"/>
+      </w:pPr>
+      <w:rPr>
+        <w:rFonts w:ascii="Wingdings" w:hAnsi="Wingdings" w:hint="default"/>
+      </w:rPr>
+    </w:lvl>
+    <w:lvl w:ilvl="6" w:tplc="04090001" w:tentative="1">
+      <w:start w:val="1"/>
+      <w:numFmt w:val="bullet"/>
+      <w:lvlText w:val=""/>
+      <w:lvlJc w:val="left"/>
+      <w:pPr>
+        <w:ind w:left="5040" w:hanging="360"/>
+      </w:pPr>
+      <w:rPr>
+        <w:rFonts w:ascii="Symbol" w:hAnsi="Symbol" w:hint="default"/>
+      </w:rPr>
+    </w:lvl>
+    <w:lvl w:ilvl="7" w:tplc="04090003" w:tentative="1">
+      <w:start w:val="1"/>
+      <w:numFmt w:val="bullet"/>
+      <w:lvlText w:val="o"/>
+      <w:lvlJc w:val="left"/>
+      <w:pPr>
+        <w:ind w:left="5760" w:hanging="360"/>
+      </w:pPr>
+      <w:rPr>
+        <w:rFonts w:ascii="Courier New" w:hAnsi="Courier New" w:cs="Courier New" w:hint="default"/>
+      </w:rPr>
+    </w:lvl>
+    <w:lvl w:ilvl="8" w:tplc="04090005" w:tentative="1">
+      <w:start w:val="1"/>
+      <w:numFmt w:val="bullet"/>
+      <w:lvlText w:val=""/>
+      <w:lvlJc w:val="left"/>
+      <w:pPr>
+        <w:ind w:left="6480" w:hanging="360"/>
+      </w:pPr>
+      <w:rPr>
+        <w:rFonts w:ascii="Wingdings" w:hAnsi="Wingdings" w:hint="default"/>
+      </w:rPr>
+    </w:lvl>
+  </w:abstractNum>
+  <w:abstractNum w:abstractNumId="11" w15:restartNumberingAfterBreak="0">
     <w:nsid w:val="21434A97"/>
     <w:multiLevelType w:val="multilevel"/>
     <w:tmpl w:val="6B505B28"/>
@@ -15383,7 +19337,7 @@
       </w:rPr>
     </w:lvl>
   </w:abstractNum>
-  <w:abstractNum w:abstractNumId="11" w15:restartNumberingAfterBreak="0">
+  <w:abstractNum w:abstractNumId="12" w15:restartNumberingAfterBreak="0">
     <w:nsid w:val="22BE7C08"/>
     <w:multiLevelType w:val="multilevel"/>
     <w:tmpl w:val="8876AD28"/>
@@ -15496,7 +19450,7 @@
       </w:rPr>
     </w:lvl>
   </w:abstractNum>
-  <w:abstractNum w:abstractNumId="12" w15:restartNumberingAfterBreak="0">
+  <w:abstractNum w:abstractNumId="13" w15:restartNumberingAfterBreak="0">
     <w:nsid w:val="26FB2B2D"/>
     <w:multiLevelType w:val="hybridMultilevel"/>
     <w:tmpl w:val="3334A53C"/>
@@ -15609,7 +19563,7 @@
       </w:rPr>
     </w:lvl>
   </w:abstractNum>
-  <w:abstractNum w:abstractNumId="13" w15:restartNumberingAfterBreak="0">
+  <w:abstractNum w:abstractNumId="14" w15:restartNumberingAfterBreak="0">
     <w:nsid w:val="29A13F51"/>
     <w:multiLevelType w:val="multilevel"/>
     <w:tmpl w:val="C1380EF8"/>
@@ -15738,7 +19692,7 @@
       </w:rPr>
     </w:lvl>
   </w:abstractNum>
-  <w:abstractNum w:abstractNumId="14" w15:restartNumberingAfterBreak="0">
+  <w:abstractNum w:abstractNumId="15" w15:restartNumberingAfterBreak="0">
     <w:nsid w:val="2B7F5EB3"/>
     <w:multiLevelType w:val="hybridMultilevel"/>
     <w:tmpl w:val="73EA472C"/>
@@ -15851,7 +19805,7 @@
       </w:rPr>
     </w:lvl>
   </w:abstractNum>
-  <w:abstractNum w:abstractNumId="15" w15:restartNumberingAfterBreak="0">
+  <w:abstractNum w:abstractNumId="16" w15:restartNumberingAfterBreak="0">
     <w:nsid w:val="307A6DC3"/>
     <w:multiLevelType w:val="hybridMultilevel"/>
     <w:tmpl w:val="844830E8"/>
@@ -15964,7 +19918,7 @@
       </w:rPr>
     </w:lvl>
   </w:abstractNum>
-  <w:abstractNum w:abstractNumId="16" w15:restartNumberingAfterBreak="0">
+  <w:abstractNum w:abstractNumId="17" w15:restartNumberingAfterBreak="0">
     <w:nsid w:val="35582544"/>
     <w:multiLevelType w:val="hybridMultilevel"/>
     <w:tmpl w:val="BAC0E706"/>
@@ -16077,7 +20031,7 @@
       </w:rPr>
     </w:lvl>
   </w:abstractNum>
-  <w:abstractNum w:abstractNumId="17" w15:restartNumberingAfterBreak="0">
+  <w:abstractNum w:abstractNumId="18" w15:restartNumberingAfterBreak="0">
     <w:nsid w:val="3DB75A89"/>
     <w:multiLevelType w:val="hybridMultilevel"/>
     <w:tmpl w:val="0246B994"/>
@@ -16190,7 +20144,7 @@
       </w:rPr>
     </w:lvl>
   </w:abstractNum>
-  <w:abstractNum w:abstractNumId="18" w15:restartNumberingAfterBreak="0">
+  <w:abstractNum w:abstractNumId="19" w15:restartNumberingAfterBreak="0">
     <w:nsid w:val="3FD058A3"/>
     <w:multiLevelType w:val="hybridMultilevel"/>
     <w:tmpl w:val="53CAD8D0"/>
@@ -16303,7 +20257,7 @@
       </w:rPr>
     </w:lvl>
   </w:abstractNum>
-  <w:abstractNum w:abstractNumId="19" w15:restartNumberingAfterBreak="0">
+  <w:abstractNum w:abstractNumId="20" w15:restartNumberingAfterBreak="0">
     <w:nsid w:val="47567945"/>
     <w:multiLevelType w:val="hybridMultilevel"/>
     <w:tmpl w:val="49AE010E"/>
@@ -16416,7 +20370,7 @@
       </w:rPr>
     </w:lvl>
   </w:abstractNum>
-  <w:abstractNum w:abstractNumId="20" w15:restartNumberingAfterBreak="0">
+  <w:abstractNum w:abstractNumId="21" w15:restartNumberingAfterBreak="0">
     <w:nsid w:val="4B2A4B13"/>
     <w:multiLevelType w:val="multilevel"/>
     <w:tmpl w:val="6B505B28"/>
@@ -16529,7 +20483,7 @@
       </w:rPr>
     </w:lvl>
   </w:abstractNum>
-  <w:abstractNum w:abstractNumId="21" w15:restartNumberingAfterBreak="0">
+  <w:abstractNum w:abstractNumId="22" w15:restartNumberingAfterBreak="0">
     <w:nsid w:val="4B4E2166"/>
     <w:multiLevelType w:val="hybridMultilevel"/>
     <w:tmpl w:val="018A5F4E"/>
@@ -16642,7 +20596,7 @@
       </w:rPr>
     </w:lvl>
   </w:abstractNum>
-  <w:abstractNum w:abstractNumId="22" w15:restartNumberingAfterBreak="0">
+  <w:abstractNum w:abstractNumId="23" w15:restartNumberingAfterBreak="0">
     <w:nsid w:val="4E387AFC"/>
     <w:multiLevelType w:val="hybridMultilevel"/>
     <w:tmpl w:val="CBC6FEAA"/>
@@ -16755,7 +20709,7 @@
       </w:rPr>
     </w:lvl>
   </w:abstractNum>
-  <w:abstractNum w:abstractNumId="23" w15:restartNumberingAfterBreak="0">
+  <w:abstractNum w:abstractNumId="24" w15:restartNumberingAfterBreak="0">
     <w:nsid w:val="51E91145"/>
     <w:multiLevelType w:val="multilevel"/>
     <w:tmpl w:val="6324D88A"/>
@@ -16904,7 +20858,7 @@
       </w:rPr>
     </w:lvl>
   </w:abstractNum>
-  <w:abstractNum w:abstractNumId="24" w15:restartNumberingAfterBreak="0">
+  <w:abstractNum w:abstractNumId="25" w15:restartNumberingAfterBreak="0">
     <w:nsid w:val="54D41C37"/>
     <w:multiLevelType w:val="multilevel"/>
     <w:tmpl w:val="64A2006C"/>
@@ -17017,7 +20971,7 @@
       </w:rPr>
     </w:lvl>
   </w:abstractNum>
-  <w:abstractNum w:abstractNumId="25" w15:restartNumberingAfterBreak="0">
+  <w:abstractNum w:abstractNumId="26" w15:restartNumberingAfterBreak="0">
     <w:nsid w:val="56681CEB"/>
     <w:multiLevelType w:val="multilevel"/>
     <w:tmpl w:val="5C709FD2"/>
@@ -17146,7 +21100,7 @@
       </w:rPr>
     </w:lvl>
   </w:abstractNum>
-  <w:abstractNum w:abstractNumId="26" w15:restartNumberingAfterBreak="0">
+  <w:abstractNum w:abstractNumId="27" w15:restartNumberingAfterBreak="0">
     <w:nsid w:val="5A0F45ED"/>
     <w:multiLevelType w:val="multilevel"/>
     <w:tmpl w:val="8AF455C2"/>
@@ -17259,7 +21213,7 @@
       </w:rPr>
     </w:lvl>
   </w:abstractNum>
-  <w:abstractNum w:abstractNumId="27" w15:restartNumberingAfterBreak="0">
+  <w:abstractNum w:abstractNumId="28" w15:restartNumberingAfterBreak="0">
     <w:nsid w:val="5A274C49"/>
     <w:multiLevelType w:val="multilevel"/>
     <w:tmpl w:val="5C709FD2"/>
@@ -17388,7 +21342,7 @@
       </w:rPr>
     </w:lvl>
   </w:abstractNum>
-  <w:abstractNum w:abstractNumId="28" w15:restartNumberingAfterBreak="0">
+  <w:abstractNum w:abstractNumId="29" w15:restartNumberingAfterBreak="0">
     <w:nsid w:val="5D2050CA"/>
     <w:multiLevelType w:val="hybridMultilevel"/>
     <w:tmpl w:val="341A1AA4"/>
@@ -17501,7 +21455,7 @@
       </w:rPr>
     </w:lvl>
   </w:abstractNum>
-  <w:abstractNum w:abstractNumId="29" w15:restartNumberingAfterBreak="0">
+  <w:abstractNum w:abstractNumId="30" w15:restartNumberingAfterBreak="0">
     <w:nsid w:val="5E2910BB"/>
     <w:multiLevelType w:val="hybridMultilevel"/>
     <w:tmpl w:val="3800A902"/>
@@ -17614,7 +21568,7 @@
       </w:rPr>
     </w:lvl>
   </w:abstractNum>
-  <w:abstractNum w:abstractNumId="30" w15:restartNumberingAfterBreak="0">
+  <w:abstractNum w:abstractNumId="31" w15:restartNumberingAfterBreak="0">
     <w:nsid w:val="5F5F7DF4"/>
     <w:multiLevelType w:val="multilevel"/>
     <w:tmpl w:val="64A2006C"/>
@@ -17727,7 +21681,7 @@
       </w:rPr>
     </w:lvl>
   </w:abstractNum>
-  <w:abstractNum w:abstractNumId="31" w15:restartNumberingAfterBreak="0">
+  <w:abstractNum w:abstractNumId="32" w15:restartNumberingAfterBreak="0">
     <w:nsid w:val="611239B4"/>
     <w:multiLevelType w:val="multilevel"/>
     <w:tmpl w:val="EE06EEF4"/>
@@ -17876,7 +21830,7 @@
       </w:rPr>
     </w:lvl>
   </w:abstractNum>
-  <w:abstractNum w:abstractNumId="32" w15:restartNumberingAfterBreak="0">
+  <w:abstractNum w:abstractNumId="33" w15:restartNumberingAfterBreak="0">
     <w:nsid w:val="68654012"/>
     <w:multiLevelType w:val="hybridMultilevel"/>
     <w:tmpl w:val="681202CE"/>
@@ -17989,7 +21943,7 @@
       </w:rPr>
     </w:lvl>
   </w:abstractNum>
-  <w:abstractNum w:abstractNumId="33" w15:restartNumberingAfterBreak="0">
+  <w:abstractNum w:abstractNumId="34" w15:restartNumberingAfterBreak="0">
     <w:nsid w:val="6FF42160"/>
     <w:multiLevelType w:val="multilevel"/>
     <w:tmpl w:val="4AEA7C82"/>
@@ -18102,7 +22056,7 @@
       </w:rPr>
     </w:lvl>
   </w:abstractNum>
-  <w:abstractNum w:abstractNumId="34" w15:restartNumberingAfterBreak="0">
+  <w:abstractNum w:abstractNumId="35" w15:restartNumberingAfterBreak="0">
     <w:nsid w:val="73BB0D70"/>
     <w:multiLevelType w:val="hybridMultilevel"/>
     <w:tmpl w:val="638C4A66"/>
@@ -18215,7 +22169,7 @@
       </w:rPr>
     </w:lvl>
   </w:abstractNum>
-  <w:abstractNum w:abstractNumId="35" w15:restartNumberingAfterBreak="0">
+  <w:abstractNum w:abstractNumId="36" w15:restartNumberingAfterBreak="0">
     <w:nsid w:val="74286A94"/>
     <w:multiLevelType w:val="hybridMultilevel"/>
     <w:tmpl w:val="7B2A61A8"/>
@@ -18328,7 +22282,7 @@
       </w:rPr>
     </w:lvl>
   </w:abstractNum>
-  <w:abstractNum w:abstractNumId="36" w15:restartNumberingAfterBreak="0">
+  <w:abstractNum w:abstractNumId="37" w15:restartNumberingAfterBreak="0">
     <w:nsid w:val="7CB03A5F"/>
     <w:multiLevelType w:val="hybridMultilevel"/>
     <w:tmpl w:val="3EBAD162"/>
@@ -18445,49 +22399,49 @@
     <w:abstractNumId w:val="9"/>
   </w:num>
   <w:num w:numId="2">
-    <w:abstractNumId w:val="22"/>
+    <w:abstractNumId w:val="23"/>
   </w:num>
   <w:num w:numId="3">
-    <w:abstractNumId w:val="16"/>
+    <w:abstractNumId w:val="17"/>
   </w:num>
   <w:num w:numId="4">
-    <w:abstractNumId w:val="34"/>
+    <w:abstractNumId w:val="35"/>
   </w:num>
   <w:num w:numId="5">
-    <w:abstractNumId w:val="14"/>
+    <w:abstractNumId w:val="15"/>
   </w:num>
   <w:num w:numId="6">
-    <w:abstractNumId w:val="19"/>
+    <w:abstractNumId w:val="20"/>
   </w:num>
   <w:num w:numId="7">
     <w:abstractNumId w:val="6"/>
   </w:num>
   <w:num w:numId="8">
-    <w:abstractNumId w:val="13"/>
+    <w:abstractNumId w:val="14"/>
   </w:num>
   <w:num w:numId="9">
-    <w:abstractNumId w:val="15"/>
+    <w:abstractNumId w:val="16"/>
   </w:num>
   <w:num w:numId="10">
-    <w:abstractNumId w:val="29"/>
+    <w:abstractNumId w:val="30"/>
   </w:num>
   <w:num w:numId="11">
-    <w:abstractNumId w:val="12"/>
+    <w:abstractNumId w:val="13"/>
   </w:num>
   <w:num w:numId="12">
     <w:abstractNumId w:val="2"/>
   </w:num>
   <w:num w:numId="13">
-    <w:abstractNumId w:val="17"/>
+    <w:abstractNumId w:val="18"/>
   </w:num>
   <w:num w:numId="14">
-    <w:abstractNumId w:val="21"/>
+    <w:abstractNumId w:val="22"/>
   </w:num>
   <w:num w:numId="15">
-    <w:abstractNumId w:val="36"/>
+    <w:abstractNumId w:val="37"/>
   </w:num>
   <w:num w:numId="16">
-    <w:abstractNumId w:val="32"/>
+    <w:abstractNumId w:val="33"/>
   </w:num>
   <w:num w:numId="17">
     <w:abstractNumId w:val="3"/>
@@ -18496,31 +22450,31 @@
     <w:abstractNumId w:val="0"/>
   </w:num>
   <w:num w:numId="19">
-    <w:abstractNumId w:val="11"/>
+    <w:abstractNumId w:val="12"/>
   </w:num>
   <w:num w:numId="20">
-    <w:abstractNumId w:val="27"/>
+    <w:abstractNumId w:val="28"/>
   </w:num>
   <w:num w:numId="21">
-    <w:abstractNumId w:val="25"/>
+    <w:abstractNumId w:val="26"/>
   </w:num>
   <w:num w:numId="22">
     <w:abstractNumId w:val="4"/>
   </w:num>
   <w:num w:numId="23">
-    <w:abstractNumId w:val="10"/>
+    <w:abstractNumId w:val="11"/>
   </w:num>
   <w:num w:numId="24">
-    <w:abstractNumId w:val="20"/>
+    <w:abstractNumId w:val="21"/>
   </w:num>
   <w:num w:numId="25">
-    <w:abstractNumId w:val="24"/>
+    <w:abstractNumId w:val="25"/>
   </w:num>
   <w:num w:numId="26">
     <w:abstractNumId w:val="5"/>
   </w:num>
   <w:num w:numId="27">
-    <w:abstractNumId w:val="26"/>
+    <w:abstractNumId w:val="27"/>
   </w:num>
   <w:num w:numId="28">
     <w:abstractNumId w:val="8"/>
@@ -18529,28 +22483,31 @@
     <w:abstractNumId w:val="1"/>
   </w:num>
   <w:num w:numId="30">
-    <w:abstractNumId w:val="30"/>
+    <w:abstractNumId w:val="31"/>
   </w:num>
   <w:num w:numId="31">
     <w:abstractNumId w:val="7"/>
   </w:num>
   <w:num w:numId="32">
-    <w:abstractNumId w:val="33"/>
+    <w:abstractNumId w:val="34"/>
   </w:num>
   <w:num w:numId="33">
-    <w:abstractNumId w:val="28"/>
+    <w:abstractNumId w:val="29"/>
   </w:num>
   <w:num w:numId="34">
-    <w:abstractNumId w:val="35"/>
+    <w:abstractNumId w:val="36"/>
   </w:num>
   <w:num w:numId="35">
-    <w:abstractNumId w:val="31"/>
+    <w:abstractNumId w:val="32"/>
   </w:num>
   <w:num w:numId="36">
-    <w:abstractNumId w:val="23"/>
+    <w:abstractNumId w:val="24"/>
   </w:num>
   <w:num w:numId="37">
-    <w:abstractNumId w:val="18"/>
+    <w:abstractNumId w:val="19"/>
+  </w:num>
+  <w:num w:numId="38">
+    <w:abstractNumId w:val="10"/>
   </w:num>
   <w:numIdMacAtCleanup w:val="15"/>
 </w:numbering>
@@ -18679,6 +22636,7 @@
     <w:lsdException w:name="HTML Sample" w:semiHidden="1" w:unhideWhenUsed="1"/>
     <w:lsdException w:name="HTML Typewriter" w:semiHidden="1" w:unhideWhenUsed="1"/>
     <w:lsdException w:name="HTML Variable" w:semiHidden="1" w:unhideWhenUsed="1"/>
+    <w:lsdException w:name="Normal Table" w:semiHidden="1" w:unhideWhenUsed="1"/>
     <w:lsdException w:name="annotation subject" w:semiHidden="1" w:unhideWhenUsed="1"/>
     <w:lsdException w:name="No List" w:semiHidden="1" w:unhideWhenUsed="1"/>
     <w:lsdException w:name="Outline List 1" w:semiHidden="1" w:unhideWhenUsed="1"/>
@@ -18722,8 +22680,10 @@
     <w:lsdException w:name="Table Elegant" w:semiHidden="1" w:unhideWhenUsed="1"/>
     <w:lsdException w:name="Table Professional" w:semiHidden="1" w:unhideWhenUsed="1"/>
     <w:lsdException w:name="Table Subtle 1" w:semiHidden="1" w:unhideWhenUsed="1"/>
+    <w:lsdException w:name="Table Subtle 2" w:semiHidden="1" w:unhideWhenUsed="1"/>
     <w:lsdException w:name="Table Web 1" w:semiHidden="1" w:unhideWhenUsed="1"/>
     <w:lsdException w:name="Table Web 2" w:semiHidden="1" w:unhideWhenUsed="1"/>
+    <w:lsdException w:name="Table Web 3" w:semiHidden="1" w:unhideWhenUsed="1"/>
     <w:lsdException w:name="Balloon Text" w:semiHidden="1" w:unhideWhenUsed="1"/>
     <w:lsdException w:name="Table Grid" w:uiPriority="39"/>
     <w:lsdException w:name="Table Theme" w:semiHidden="1" w:unhideWhenUsed="1"/>
@@ -19107,7 +23067,6 @@
   <w:style w:type="character" w:default="1" w:styleId="DefaultParagraphFont">
     <w:name w:val="Default Paragraph Font"/>
     <w:uiPriority w:val="1"/>
-    <w:semiHidden/>
     <w:unhideWhenUsed/>
   </w:style>
   <w:style w:type="table" w:default="1" w:styleId="TableNormal">
@@ -19525,6 +23484,18 @@
     <w:name w:val="atv"/>
     <w:basedOn w:val="DefaultParagraphFont"/>
     <w:rsid w:val="00ED485F"/>
+  </w:style>
+  <w:style w:type="character" w:styleId="UnresolvedMention">
+    <w:name w:val="Unresolved Mention"/>
+    <w:basedOn w:val="DefaultParagraphFont"/>
+    <w:uiPriority w:val="99"/>
+    <w:semiHidden/>
+    <w:unhideWhenUsed/>
+    <w:rsid w:val="006B2B81"/>
+    <w:rPr>
+      <w:color w:val="605E5C"/>
+      <w:shd w:val="clear" w:color="auto" w:fill="E1DFDD"/>
+    </w:rPr>
   </w:style>
 </w:styles>
 </file>
@@ -19795,7 +23766,7 @@
 </file>
 
 <file path=customXml/itemProps1.xml><?xml version="1.0" encoding="utf-8"?>
-<ds:datastoreItem xmlns:ds="http://schemas.openxmlformats.org/officeDocument/2006/customXml" ds:itemID="{CF5F5CEF-6839-47BA-B9FE-1794B5F44DFC}">
+<ds:datastoreItem xmlns:ds="http://schemas.openxmlformats.org/officeDocument/2006/customXml" ds:itemID="{AB6D5F09-73C9-4B2F-AAE3-57E89301E9A1}">
   <ds:schemaRefs>
     <ds:schemaRef ds:uri="http://schemas.openxmlformats.org/officeDocument/2006/bibliography"/>
   </ds:schemaRefs>

</xml_diff>

<commit_message>
[5. Add In-app Navigation] dashboard view & routing
</commit_message>
<xml_diff>
--- a/zAngular7.docx
+++ b/zAngular7.docx
@@ -1110,8 +1110,8 @@
         <w:tblLook w:val="04A0" w:firstRow="1" w:lastRow="0" w:firstColumn="1" w:lastColumn="0" w:noHBand="0" w:noVBand="1"/>
       </w:tblPr>
       <w:tblGrid>
-        <w:gridCol w:w="3286"/>
-        <w:gridCol w:w="4508"/>
+        <w:gridCol w:w="5428"/>
+        <w:gridCol w:w="7316"/>
       </w:tblGrid>
       <w:tr>
         <w:tc>
@@ -1610,6 +1610,116 @@
                 <w:lang w:val="en-US"/>
               </w:rPr>
               <w:t>service</w:t>
+            </w:r>
+          </w:p>
+        </w:tc>
+      </w:tr>
+      <w:tr>
+        <w:tc>
+          <w:tcPr>
+            <w:tcW w:w="0" w:type="auto"/>
+          </w:tcPr>
+          <w:p>
+            <w:pPr>
+              <w:rPr>
+                <w:rFonts w:cstheme="minorHAnsi"/>
+                <w:b/>
+                <w:sz w:val="24"/>
+                <w:szCs w:val="24"/>
+                <w:lang w:val="en-US"/>
+              </w:rPr>
+            </w:pPr>
+            <w:r>
+              <w:rPr>
+                <w:rFonts w:cstheme="minorHAnsi"/>
+                <w:b/>
+                <w:sz w:val="24"/>
+                <w:szCs w:val="24"/>
+                <w:lang w:val="en-US"/>
+              </w:rPr>
+              <w:t xml:space="preserve">ng generate module </w:t>
+            </w:r>
+            <w:r>
+              <w:rPr>
+                <w:rFonts w:cstheme="minorHAnsi"/>
+                <w:sz w:val="24"/>
+                <w:szCs w:val="24"/>
+                <w:lang w:val="en-US"/>
+              </w:rPr>
+              <w:t>app-routing</w:t>
+            </w:r>
+            <w:r>
+              <w:rPr>
+                <w:rFonts w:cstheme="minorHAnsi"/>
+                <w:b/>
+                <w:sz w:val="24"/>
+                <w:szCs w:val="24"/>
+                <w:lang w:val="en-US"/>
+              </w:rPr>
+              <w:t xml:space="preserve"> --flat --module=app</w:t>
+            </w:r>
+          </w:p>
+        </w:tc>
+        <w:tc>
+          <w:tcPr>
+            <w:tcW w:w="0" w:type="auto"/>
+          </w:tcPr>
+          <w:p>
+            <w:r>
+              <w:t>generate a new</w:t>
+            </w:r>
+            <w:r>
+              <w:rPr>
+                <w:lang w:val="en-US"/>
+              </w:rPr>
+              <w:t xml:space="preserve"> ”</w:t>
+            </w:r>
+            <w:r>
+              <w:rPr>
+                <w:rFonts w:cstheme="minorHAnsi"/>
+                <w:sz w:val="24"/>
+                <w:szCs w:val="24"/>
+                <w:lang w:val="en-US"/>
+              </w:rPr>
+              <w:t>app-routing</w:t>
+            </w:r>
+            <w:r>
+              <w:rPr>
+                <w:lang w:val="en-US"/>
+              </w:rPr>
+              <w:t>”</w:t>
+            </w:r>
+            <w:r>
+              <w:t xml:space="preserve"> </w:t>
+            </w:r>
+            <w:r>
+              <w:rPr>
+                <w:b/>
+                <w:lang w:val="en-US"/>
+              </w:rPr>
+              <w:t>module</w:t>
+            </w:r>
+          </w:p>
+          <w:p>
+            <w:r>
+              <w:rPr>
+                <w:b/>
+              </w:rPr>
+              <w:t>--flat</w:t>
+            </w:r>
+            <w:r>
+              <w:t xml:space="preserve"> puts the file in src/app instead of its own folder.</w:t>
+            </w:r>
+          </w:p>
+          <w:p>
+            <w:r>
+              <w:rPr>
+                <w:b/>
+              </w:rPr>
+              <w:t>--module=app</w:t>
+            </w:r>
+            <w:r>
+              <w:t xml:space="preserve"> tells the CLI to register it in the imports array of the AppModule.</w:t>
             </w:r>
           </w:p>
         </w:tc>
@@ -2164,6 +2274,24 @@
               <w:t>&lt;/a&gt;</w:t>
             </w:r>
           </w:p>
+          <w:p>
+            <w:pPr>
+              <w:rPr>
+                <w:rFonts w:cstheme="minorHAnsi"/>
+                <w:sz w:val="24"/>
+                <w:szCs w:val="24"/>
+                <w:lang w:val="en-US"/>
+              </w:rPr>
+            </w:pPr>
+            <w:hyperlink r:id="rId26" w:history="1">
+              <w:r>
+                <w:rPr>
+                  <w:rStyle w:val="Hyperlink"/>
+                </w:rPr>
+                <w:t>https://angular.io/api/router/RouterLink</w:t>
+              </w:r>
+            </w:hyperlink>
+          </w:p>
         </w:tc>
       </w:tr>
       <w:tr>
@@ -2184,7 +2312,7 @@
                 <w:lang w:val="en-US"/>
               </w:rPr>
             </w:pPr>
-            <w:hyperlink r:id="rId26" w:history="1">
+            <w:hyperlink r:id="rId27" w:history="1">
               <w:r>
                 <w:rPr>
                   <w:rStyle w:val="Hyperlink"/>
@@ -2327,7 +2455,7 @@
                 <w:lang w:val="en-US"/>
               </w:rPr>
             </w:pPr>
-            <w:hyperlink r:id="rId27" w:anchor="the-pipe-operator-" w:history="1">
+            <w:hyperlink r:id="rId28" w:anchor="the-pipe-operator-" w:history="1">
               <w:r>
                 <w:rPr>
                   <w:rStyle w:val="Hyperlink"/>
@@ -2337,7 +2465,7 @@
             </w:hyperlink>
           </w:p>
           <w:p>
-            <w:hyperlink r:id="rId28" w:history="1">
+            <w:hyperlink r:id="rId29" w:history="1">
               <w:r>
                 <w:rPr>
                   <w:rStyle w:val="Hyperlink"/>
@@ -2352,7 +2480,7 @@
                 <w:rStyle w:val="Hyperlink"/>
               </w:rPr>
             </w:pPr>
-            <w:hyperlink r:id="rId29" w:history="1">
+            <w:hyperlink r:id="rId30" w:history="1">
               <w:r>
                 <w:rPr>
                   <w:rStyle w:val="Hyperlink"/>
@@ -2370,7 +2498,7 @@
                 <w:lang w:val="en-US"/>
               </w:rPr>
             </w:pPr>
-            <w:hyperlink r:id="rId30" w:history="1">
+            <w:hyperlink r:id="rId31" w:history="1">
               <w:r>
                 <w:rPr>
                   <w:rStyle w:val="Hyperlink"/>
@@ -2517,7 +2645,7 @@
                 <w:lang w:val="en-US"/>
               </w:rPr>
             </w:pPr>
-            <w:hyperlink r:id="rId31" w:history="1">
+            <w:hyperlink r:id="rId32" w:history="1">
               <w:r>
                 <w:rPr>
                   <w:rStyle w:val="Hyperlink"/>
@@ -2709,7 +2837,7 @@
               </w:rPr>
               <w:t xml:space="preserve"> </w:t>
             </w:r>
-            <w:hyperlink r:id="rId32" w:history="1">
+            <w:hyperlink r:id="rId33" w:history="1">
               <w:r>
                 <w:rPr>
                   <w:rStyle w:val="typ"/>
@@ -2863,7 +2991,7 @@
               </w:rPr>
               <w:t xml:space="preserve"> </w:t>
             </w:r>
-            <w:hyperlink r:id="rId33" w:history="1">
+            <w:hyperlink r:id="rId34" w:history="1">
               <w:r>
                 <w:rPr>
                   <w:rStyle w:val="typ"/>
@@ -2906,7 +3034,7 @@
               </w:rPr>
               <w:t xml:space="preserve"> </w:t>
             </w:r>
-            <w:hyperlink r:id="rId34" w:history="1">
+            <w:hyperlink r:id="rId35" w:history="1">
               <w:r>
                 <w:rPr>
                   <w:rStyle w:val="typ"/>
@@ -3086,7 +3214,7 @@
                 <w:lang w:val="en-US"/>
               </w:rPr>
             </w:pPr>
-            <w:hyperlink r:id="rId35" w:anchor="class-binding" w:history="1">
+            <w:hyperlink r:id="rId36" w:anchor="class-binding" w:history="1">
               <w:r>
                 <w:rPr>
                   <w:rStyle w:val="Hyperlink"/>
@@ -3792,7 +3920,7 @@
                 <w:lang w:val="en-US"/>
               </w:rPr>
             </w:pPr>
-            <w:hyperlink r:id="rId36" w:anchor="event-binding" w:history="1">
+            <w:hyperlink r:id="rId37" w:anchor="event-binding" w:history="1">
               <w:r>
                 <w:rPr>
                   <w:rStyle w:val="Hyperlink"/>
@@ -3910,8 +4038,6 @@
           <w:lang w:val="en-US"/>
         </w:rPr>
       </w:pPr>
-      <w:bookmarkStart w:id="0" w:name="_GoBack"/>
-      <w:bookmarkEnd w:id="0"/>
     </w:p>
     <w:p>
       <w:pPr>
@@ -4001,7 +4127,7 @@
           <w:lang w:val="en-US"/>
         </w:rPr>
       </w:pPr>
-      <w:hyperlink r:id="rId37" w:anchor="input" w:history="1">
+      <w:hyperlink r:id="rId38" w:anchor="input" w:history="1">
         <w:r>
           <w:rPr>
             <w:rStyle w:val="Hyperlink"/>
@@ -4045,7 +4171,7 @@
           <w:lang w:val="en-US"/>
         </w:rPr>
       </w:pPr>
-      <w:hyperlink r:id="rId38" w:anchor="how-to-use-input" w:history="1">
+      <w:hyperlink r:id="rId39" w:anchor="how-to-use-input" w:history="1">
         <w:r>
           <w:rPr>
             <w:rStyle w:val="Hyperlink"/>
@@ -4064,7 +4190,7 @@
           <w:lang w:val="en-US"/>
         </w:rPr>
       </w:pPr>
-      <w:hyperlink r:id="rId39" w:anchor="input-and-output-properties" w:history="1">
+      <w:hyperlink r:id="rId40" w:anchor="input-and-output-properties" w:history="1">
         <w:r>
           <w:rPr>
             <w:rStyle w:val="Hyperlink"/>
@@ -4108,7 +4234,7 @@
         </w:rPr>
         <w:t>@</w:t>
       </w:r>
-      <w:hyperlink r:id="rId40" w:history="1">
+      <w:hyperlink r:id="rId41" w:history="1">
         <w:r>
           <w:rPr>
             <w:rStyle w:val="Hyperlink"/>
@@ -4250,7 +4376,7 @@
               </w:rPr>
               <w:t xml:space="preserve"> </w:t>
             </w:r>
-            <w:hyperlink r:id="rId41" w:history="1">
+            <w:hyperlink r:id="rId42" w:history="1">
               <w:r>
                 <w:rPr>
                   <w:rStyle w:val="typ"/>
@@ -4375,7 +4501,7 @@
               </w:rPr>
               <w:t>@</w:t>
             </w:r>
-            <w:hyperlink r:id="rId42" w:history="1">
+            <w:hyperlink r:id="rId43" w:history="1">
               <w:r>
                 <w:rPr>
                   <w:rStyle w:val="lit"/>
@@ -4500,7 +4626,7 @@
               </w:rPr>
               <w:t xml:space="preserve"> *</w:t>
             </w:r>
-            <w:hyperlink r:id="rId43" w:history="1">
+            <w:hyperlink r:id="rId44" w:history="1">
               <w:r>
                 <w:rPr>
                   <w:rStyle w:val="atn"/>
@@ -4852,7 +4978,7 @@
           <w:lang w:val="en-US"/>
         </w:rPr>
       </w:pPr>
-      <w:hyperlink r:id="rId44" w:anchor="output" w:history="1">
+      <w:hyperlink r:id="rId45" w:anchor="output" w:history="1">
         <w:r>
           <w:rPr>
             <w:rStyle w:val="Hyperlink"/>
@@ -4884,7 +5010,7 @@
       <w:pPr>
         <w:pStyle w:val="ListParagraph"/>
       </w:pPr>
-      <w:hyperlink r:id="rId45" w:anchor="how-to-use-output" w:history="1">
+      <w:hyperlink r:id="rId46" w:anchor="how-to-use-output" w:history="1">
         <w:r>
           <w:rPr>
             <w:rStyle w:val="Hyperlink"/>
@@ -4902,7 +5028,7 @@
           <w:lang w:val="en-US"/>
         </w:rPr>
       </w:pPr>
-      <w:hyperlink r:id="rId46" w:anchor="input-and-output-properties" w:history="1">
+      <w:hyperlink r:id="rId47" w:anchor="input-and-output-properties" w:history="1">
         <w:r>
           <w:rPr>
             <w:rStyle w:val="Hyperlink"/>
@@ -5064,7 +5190,7 @@
               </w:rPr>
               <w:t xml:space="preserve"> </w:t>
             </w:r>
-            <w:hyperlink r:id="rId47" w:history="1">
+            <w:hyperlink r:id="rId48" w:history="1">
               <w:r>
                 <w:rPr>
                   <w:rStyle w:val="typ"/>
@@ -5099,7 +5225,7 @@
               </w:rPr>
               <w:t xml:space="preserve"> </w:t>
             </w:r>
-            <w:hyperlink r:id="rId48" w:history="1">
+            <w:hyperlink r:id="rId49" w:history="1">
               <w:r>
                 <w:rPr>
                   <w:rStyle w:val="typ"/>
@@ -5225,7 +5351,7 @@
               </w:rPr>
               <w:t>@</w:t>
             </w:r>
-            <w:hyperlink r:id="rId49" w:history="1">
+            <w:hyperlink r:id="rId50" w:history="1">
               <w:r>
                 <w:rPr>
                   <w:rStyle w:val="lit"/>
@@ -5327,7 +5453,7 @@
               </w:rPr>
               <w:t xml:space="preserve"> </w:t>
             </w:r>
-            <w:hyperlink r:id="rId50" w:history="1">
+            <w:hyperlink r:id="rId51" w:history="1">
               <w:r>
                 <w:rPr>
                   <w:rStyle w:val="typ"/>
@@ -6034,13 +6160,14 @@
       <w:pPr>
         <w:pStyle w:val="ListParagraph"/>
         <w:rPr>
+          <w:rStyle w:val="Hyperlink"/>
           <w:rFonts w:cstheme="minorHAnsi"/>
           <w:sz w:val="24"/>
           <w:szCs w:val="24"/>
           <w:lang w:val="en-US"/>
         </w:rPr>
       </w:pPr>
-      <w:hyperlink r:id="rId51" w:history="1">
+      <w:hyperlink r:id="rId52" w:history="1">
         <w:r>
           <w:rPr>
             <w:rStyle w:val="Hyperlink"/>
@@ -6050,6 +6177,38 @@
             <w:lang w:val="en-US"/>
           </w:rPr>
           <w:t>Getting Started / Routing</w:t>
+        </w:r>
+      </w:hyperlink>
+    </w:p>
+    <w:p>
+      <w:pPr>
+        <w:pStyle w:val="ListParagraph"/>
+      </w:pPr>
+      <w:hyperlink r:id="rId53" w:history="1">
+        <w:r>
+          <w:rPr>
+            <w:rStyle w:val="Hyperlink"/>
+          </w:rPr>
+          <w:t>https://angular.io/api/router/RouterModule</w:t>
+        </w:r>
+      </w:hyperlink>
+    </w:p>
+    <w:p>
+      <w:pPr>
+        <w:pStyle w:val="ListParagraph"/>
+        <w:rPr>
+          <w:rFonts w:cstheme="minorHAnsi"/>
+          <w:sz w:val="24"/>
+          <w:szCs w:val="24"/>
+          <w:lang w:val="en-US"/>
+        </w:rPr>
+      </w:pPr>
+      <w:hyperlink r:id="rId54" w:history="1">
+        <w:r>
+          <w:rPr>
+            <w:rStyle w:val="Hyperlink"/>
+          </w:rPr>
+          <w:t>https://angular.io/api/router/RouterOutlet</w:t>
         </w:r>
       </w:hyperlink>
     </w:p>
@@ -6558,7 +6717,7 @@
               </w:rPr>
               <w:t xml:space="preserve"> </w:t>
             </w:r>
-            <w:hyperlink r:id="rId52" w:history="1">
+            <w:hyperlink r:id="rId55" w:history="1">
               <w:r>
                 <w:rPr>
                   <w:rStyle w:val="typ"/>
@@ -6761,7 +6920,7 @@
               </w:rPr>
               <w:t xml:space="preserve"> </w:t>
             </w:r>
-            <w:hyperlink r:id="rId53" w:history="1">
+            <w:hyperlink r:id="rId56" w:history="1">
               <w:r>
                 <w:rPr>
                   <w:rStyle w:val="typ"/>
@@ -7095,7 +7254,7 @@
           <w:lang w:val="en-US"/>
         </w:rPr>
       </w:pPr>
-      <w:hyperlink r:id="rId54" w:anchor="services" w:history="1">
+      <w:hyperlink r:id="rId57" w:anchor="services" w:history="1">
         <w:r>
           <w:rPr>
             <w:rStyle w:val="Hyperlink"/>
@@ -7129,7 +7288,7 @@
           <w:lang w:val="en-US"/>
         </w:rPr>
       </w:pPr>
-      <w:hyperlink r:id="rId55" w:history="1">
+      <w:hyperlink r:id="rId58" w:history="1">
         <w:r>
           <w:rPr>
             <w:rStyle w:val="Hyperlink"/>
@@ -7298,7 +7457,7 @@
               </w:rPr>
               <w:t xml:space="preserve"> </w:t>
             </w:r>
-            <w:hyperlink r:id="rId56" w:history="1">
+            <w:hyperlink r:id="rId59" w:history="1">
               <w:r>
                 <w:rPr>
                   <w:rStyle w:val="typ"/>
@@ -8986,7 +9145,7 @@
           <w:lang w:val="en-US"/>
         </w:rPr>
       </w:pPr>
-      <w:hyperlink r:id="rId57" w:anchor="services" w:history="1">
+      <w:hyperlink r:id="rId60" w:anchor="services" w:history="1">
         <w:r>
           <w:rPr>
             <w:rStyle w:val="Hyperlink"/>
@@ -9026,7 +9185,7 @@
           <w:rStyle w:val="Hyperlink"/>
         </w:rPr>
       </w:pPr>
-      <w:hyperlink r:id="rId58" w:history="1">
+      <w:hyperlink r:id="rId61" w:history="1">
         <w:r>
           <w:rPr>
             <w:rStyle w:val="Hyperlink"/>
@@ -9490,7 +9649,7 @@
               </w:rPr>
               <w:t xml:space="preserve"> </w:t>
             </w:r>
-            <w:hyperlink r:id="rId59" w:history="1">
+            <w:hyperlink r:id="rId62" w:history="1">
               <w:r>
                 <w:rPr>
                   <w:rStyle w:val="typ"/>
@@ -9569,7 +9728,7 @@
               </w:rPr>
               <w:t>'@angular/common/</w:t>
             </w:r>
-            <w:hyperlink r:id="rId60" w:history="1">
+            <w:hyperlink r:id="rId63" w:history="1">
               <w:r>
                 <w:rPr>
                   <w:rStyle w:val="str"/>
@@ -9971,7 +10130,7 @@
               </w:rPr>
               <w:t xml:space="preserve"> </w:t>
             </w:r>
-            <w:hyperlink r:id="rId61" w:history="1">
+            <w:hyperlink r:id="rId64" w:history="1">
               <w:r>
                 <w:rPr>
                   <w:rStyle w:val="typ"/>
@@ -10050,7 +10209,7 @@
               </w:rPr>
               <w:t>'@angular/common/</w:t>
             </w:r>
-            <w:hyperlink r:id="rId62" w:history="1">
+            <w:hyperlink r:id="rId65" w:history="1">
               <w:r>
                 <w:rPr>
                   <w:rStyle w:val="str"/>
@@ -10164,7 +10323,7 @@
               </w:rPr>
               <w:t xml:space="preserve"> </w:t>
             </w:r>
-            <w:hyperlink r:id="rId63" w:history="1">
+            <w:hyperlink r:id="rId66" w:history="1">
               <w:r>
                 <w:rPr>
                   <w:rStyle w:val="pln"/>
@@ -10200,7 +10359,7 @@
               </w:rPr>
               <w:t xml:space="preserve"> </w:t>
             </w:r>
-            <w:hyperlink r:id="rId64" w:history="1">
+            <w:hyperlink r:id="rId67" w:history="1">
               <w:r>
                 <w:rPr>
                   <w:rStyle w:val="typ"/>
@@ -11188,7 +11347,7 @@
           <w:szCs w:val="24"/>
         </w:rPr>
       </w:pPr>
-      <w:hyperlink r:id="rId65" w:anchor="define-the-checkout-form-model" w:history="1">
+      <w:hyperlink r:id="rId68" w:anchor="define-the-checkout-form-model" w:history="1">
         <w:r>
           <w:rPr>
             <w:rStyle w:val="Hyperlink"/>
@@ -11260,7 +11419,7 @@
           <w:lang w:val="en-US"/>
         </w:rPr>
       </w:pPr>
-      <w:hyperlink r:id="rId66" w:history="1">
+      <w:hyperlink r:id="rId69" w:history="1">
         <w:r>
           <w:rPr>
             <w:rStyle w:val="Hyperlink"/>
@@ -11282,7 +11441,7 @@
           <w:lang w:val="en-US"/>
         </w:rPr>
       </w:pPr>
-      <w:hyperlink r:id="rId67" w:history="1">
+      <w:hyperlink r:id="rId70" w:history="1">
         <w:r>
           <w:rPr>
             <w:rStyle w:val="Hyperlink"/>
@@ -11295,7 +11454,7 @@
       <w:pPr>
         <w:pStyle w:val="ListParagraph"/>
       </w:pPr>
-      <w:hyperlink r:id="rId68" w:history="1">
+      <w:hyperlink r:id="rId71" w:history="1">
         <w:r>
           <w:rPr>
             <w:rStyle w:val="Hyperlink"/>
@@ -11396,7 +11555,7 @@
               </w:rPr>
               <w:t xml:space="preserve"> </w:t>
             </w:r>
-            <w:hyperlink r:id="rId69" w:history="1">
+            <w:hyperlink r:id="rId72" w:history="1">
               <w:r>
                 <w:rPr>
                   <w:rStyle w:val="typ"/>
@@ -14294,19 +14453,7 @@
           <w:highlight w:val="yellow"/>
           <w:lang w:val="en-US"/>
         </w:rPr>
-        <w:t>constructor</w:t>
-      </w:r>
-      <w:r>
-        <w:rPr>
-          <w:rFonts w:ascii="Helvetica" w:eastAsia="Times New Roman" w:hAnsi="Helvetica" w:cs="Helvetica"/>
-          <w:noProof w:val="0"/>
-          <w:color w:val="FF0000"/>
-          <w:sz w:val="21"/>
-          <w:szCs w:val="21"/>
-          <w:highlight w:val="yellow"/>
-          <w:lang w:val="en-US"/>
-        </w:rPr>
-        <w:t>(</w:t>
+        <w:t>constructor(</w:t>
       </w:r>
       <w:proofErr w:type="gramEnd"/>
       <w:r>
@@ -14738,7 +14885,7 @@
           <w:lang w:val="en-US"/>
         </w:rPr>
       </w:pPr>
-      <w:hyperlink r:id="rId70" w:history="1">
+      <w:hyperlink r:id="rId73" w:history="1">
         <w:r>
           <w:rPr>
             <w:rStyle w:val="Hyperlink"/>
@@ -14748,7 +14895,7 @@
       </w:hyperlink>
     </w:p>
     <w:p>
-      <w:hyperlink r:id="rId71" w:history="1">
+      <w:hyperlink r:id="rId74" w:history="1">
         <w:r>
           <w:rPr>
             <w:rStyle w:val="Hyperlink"/>
@@ -14789,7 +14936,7 @@
                     </pic:cNvPicPr>
                   </pic:nvPicPr>
                   <pic:blipFill>
-                    <a:blip r:embed="rId72">
+                    <a:blip r:embed="rId75">
                       <a:extLst>
                         <a:ext uri="{28A0092B-C50C-407E-A947-70E740481C1C}">
                           <a14:useLocalDpi xmlns:a14="http://schemas.microsoft.com/office/drawing/2010/main" val="0"/>
@@ -14848,7 +14995,7 @@
         <w:tblLook w:val="04A0" w:firstRow="1" w:lastRow="0" w:firstColumn="1" w:lastColumn="0" w:noHBand="0" w:noVBand="1"/>
       </w:tblPr>
       <w:tblGrid>
-        <w:gridCol w:w="1089"/>
+        <w:gridCol w:w="3273"/>
         <w:gridCol w:w="14196"/>
       </w:tblGrid>
       <w:tr>
@@ -17729,7 +17876,7 @@
                           <pic:cNvPicPr/>
                         </pic:nvPicPr>
                         <pic:blipFill>
-                          <a:blip r:embed="rId73"/>
+                          <a:blip r:embed="rId76"/>
                           <a:stretch>
                             <a:fillRect/>
                           </a:stretch>
@@ -17790,7 +17937,7 @@
                           <pic:cNvPicPr/>
                         </pic:nvPicPr>
                         <pic:blipFill>
-                          <a:blip r:embed="rId74"/>
+                          <a:blip r:embed="rId77"/>
                           <a:stretch>
                             <a:fillRect/>
                           </a:stretch>
@@ -17830,6 +17977,15 @@
                 <w:lang w:val="en-US"/>
               </w:rPr>
             </w:pPr>
+            <w:r>
+              <w:rPr>
+                <w:rFonts w:cstheme="minorHAnsi"/>
+                <w:sz w:val="24"/>
+                <w:szCs w:val="24"/>
+                <w:lang w:val="en-US"/>
+              </w:rPr>
+              <w:t xml:space="preserve">Routing </w:t>
+            </w:r>
           </w:p>
         </w:tc>
         <w:tc>
@@ -17843,7 +17999,651 @@
               <w:rPr>
                 <w:rFonts w:ascii="Consolas" w:eastAsia="Times New Roman" w:hAnsi="Consolas" w:cs="Times New Roman"/>
                 <w:noProof w:val="0"/>
-                <w:color w:val="C586C0"/>
+                <w:color w:val="D4D4D4"/>
+                <w:sz w:val="21"/>
+                <w:szCs w:val="21"/>
+                <w:lang w:val="en-US"/>
+              </w:rPr>
+            </w:pPr>
+            <w:r>
+              <w:rPr>
+                <w:rFonts w:ascii="Consolas" w:eastAsia="Times New Roman" w:hAnsi="Consolas" w:cs="Times New Roman"/>
+                <w:noProof w:val="0"/>
+                <w:color w:val="569CD6"/>
+                <w:sz w:val="21"/>
+                <w:szCs w:val="21"/>
+                <w:lang w:val="en-US"/>
+              </w:rPr>
+              <w:t>const</w:t>
+            </w:r>
+            <w:r>
+              <w:rPr>
+                <w:rFonts w:ascii="Consolas" w:eastAsia="Times New Roman" w:hAnsi="Consolas" w:cs="Times New Roman"/>
+                <w:noProof w:val="0"/>
+                <w:color w:val="D4D4D4"/>
+                <w:sz w:val="21"/>
+                <w:szCs w:val="21"/>
+                <w:lang w:val="en-US"/>
+              </w:rPr>
+              <w:t> </w:t>
+            </w:r>
+            <w:r>
+              <w:rPr>
+                <w:rFonts w:ascii="Consolas" w:eastAsia="Times New Roman" w:hAnsi="Consolas" w:cs="Times New Roman"/>
+                <w:noProof w:val="0"/>
+                <w:color w:val="9CDCFE"/>
+                <w:sz w:val="21"/>
+                <w:szCs w:val="21"/>
+                <w:lang w:val="en-US"/>
+              </w:rPr>
+              <w:t>routes</w:t>
+            </w:r>
+            <w:r>
+              <w:rPr>
+                <w:rFonts w:ascii="Consolas" w:eastAsia="Times New Roman" w:hAnsi="Consolas" w:cs="Times New Roman"/>
+                <w:noProof w:val="0"/>
+                <w:color w:val="D4D4D4"/>
+                <w:sz w:val="21"/>
+                <w:szCs w:val="21"/>
+                <w:lang w:val="en-US"/>
+              </w:rPr>
+              <w:t>: </w:t>
+            </w:r>
+            <w:r>
+              <w:rPr>
+                <w:rFonts w:ascii="Consolas" w:eastAsia="Times New Roman" w:hAnsi="Consolas" w:cs="Times New Roman"/>
+                <w:noProof w:val="0"/>
+                <w:color w:val="4EC9B0"/>
+                <w:sz w:val="21"/>
+                <w:szCs w:val="21"/>
+                <w:lang w:val="en-US"/>
+              </w:rPr>
+              <w:t>Routes</w:t>
+            </w:r>
+            <w:r>
+              <w:rPr>
+                <w:rFonts w:ascii="Consolas" w:eastAsia="Times New Roman" w:hAnsi="Consolas" w:cs="Times New Roman"/>
+                <w:noProof w:val="0"/>
+                <w:color w:val="D4D4D4"/>
+                <w:sz w:val="21"/>
+                <w:szCs w:val="21"/>
+                <w:lang w:val="en-US"/>
+              </w:rPr>
+              <w:t> = [</w:t>
+            </w:r>
+          </w:p>
+          <w:p>
+            <w:pPr>
+              <w:shd w:val="clear" w:color="auto" w:fill="1E1E1E"/>
+              <w:spacing w:line="285" w:lineRule="atLeast"/>
+              <w:rPr>
+                <w:rFonts w:ascii="Consolas" w:eastAsia="Times New Roman" w:hAnsi="Consolas" w:cs="Times New Roman"/>
+                <w:noProof w:val="0"/>
+                <w:color w:val="D4D4D4"/>
+                <w:sz w:val="21"/>
+                <w:szCs w:val="21"/>
+                <w:lang w:val="en-US"/>
+              </w:rPr>
+            </w:pPr>
+            <w:r>
+              <w:rPr>
+                <w:rFonts w:ascii="Consolas" w:eastAsia="Times New Roman" w:hAnsi="Consolas" w:cs="Times New Roman"/>
+                <w:noProof w:val="0"/>
+                <w:color w:val="D4D4D4"/>
+                <w:sz w:val="21"/>
+                <w:szCs w:val="21"/>
+                <w:lang w:val="en-US"/>
+              </w:rPr>
+              <w:t>  </w:t>
+            </w:r>
+            <w:proofErr w:type="gramStart"/>
+            <w:r>
+              <w:rPr>
+                <w:rFonts w:ascii="Consolas" w:eastAsia="Times New Roman" w:hAnsi="Consolas" w:cs="Times New Roman"/>
+                <w:noProof w:val="0"/>
+                <w:color w:val="D4D4D4"/>
+                <w:sz w:val="21"/>
+                <w:szCs w:val="21"/>
+                <w:highlight w:val="yellow"/>
+                <w:lang w:val="en-US"/>
+              </w:rPr>
+              <w:t>{ </w:t>
+            </w:r>
+            <w:r>
+              <w:rPr>
+                <w:rFonts w:ascii="Consolas" w:eastAsia="Times New Roman" w:hAnsi="Consolas" w:cs="Times New Roman"/>
+                <w:noProof w:val="0"/>
+                <w:color w:val="9CDCFE"/>
+                <w:sz w:val="21"/>
+                <w:szCs w:val="21"/>
+                <w:highlight w:val="yellow"/>
+                <w:lang w:val="en-US"/>
+              </w:rPr>
+              <w:t>path</w:t>
+            </w:r>
+            <w:proofErr w:type="gramEnd"/>
+            <w:r>
+              <w:rPr>
+                <w:rFonts w:ascii="Consolas" w:eastAsia="Times New Roman" w:hAnsi="Consolas" w:cs="Times New Roman"/>
+                <w:noProof w:val="0"/>
+                <w:color w:val="9CDCFE"/>
+                <w:sz w:val="21"/>
+                <w:szCs w:val="21"/>
+                <w:highlight w:val="yellow"/>
+                <w:lang w:val="en-US"/>
+              </w:rPr>
+              <w:t>:</w:t>
+            </w:r>
+            <w:r>
+              <w:rPr>
+                <w:rFonts w:ascii="Consolas" w:eastAsia="Times New Roman" w:hAnsi="Consolas" w:cs="Times New Roman"/>
+                <w:noProof w:val="0"/>
+                <w:color w:val="D4D4D4"/>
+                <w:sz w:val="21"/>
+                <w:szCs w:val="21"/>
+                <w:highlight w:val="yellow"/>
+                <w:lang w:val="en-US"/>
+              </w:rPr>
+              <w:t> </w:t>
+            </w:r>
+            <w:r>
+              <w:rPr>
+                <w:rFonts w:ascii="Consolas" w:eastAsia="Times New Roman" w:hAnsi="Consolas" w:cs="Times New Roman"/>
+                <w:noProof w:val="0"/>
+                <w:color w:val="CE9178"/>
+                <w:sz w:val="21"/>
+                <w:szCs w:val="21"/>
+                <w:highlight w:val="yellow"/>
+                <w:lang w:val="en-US"/>
+              </w:rPr>
+              <w:t>''</w:t>
+            </w:r>
+            <w:r>
+              <w:rPr>
+                <w:rFonts w:ascii="Consolas" w:eastAsia="Times New Roman" w:hAnsi="Consolas" w:cs="Times New Roman"/>
+                <w:noProof w:val="0"/>
+                <w:color w:val="D4D4D4"/>
+                <w:sz w:val="21"/>
+                <w:szCs w:val="21"/>
+                <w:highlight w:val="yellow"/>
+                <w:lang w:val="en-US"/>
+              </w:rPr>
+              <w:t>, </w:t>
+            </w:r>
+            <w:r>
+              <w:rPr>
+                <w:rFonts w:ascii="Consolas" w:eastAsia="Times New Roman" w:hAnsi="Consolas" w:cs="Times New Roman"/>
+                <w:noProof w:val="0"/>
+                <w:color w:val="9CDCFE"/>
+                <w:sz w:val="21"/>
+                <w:szCs w:val="21"/>
+                <w:highlight w:val="yellow"/>
+                <w:lang w:val="en-US"/>
+              </w:rPr>
+              <w:t>redirectTo:</w:t>
+            </w:r>
+            <w:r>
+              <w:rPr>
+                <w:rFonts w:ascii="Consolas" w:eastAsia="Times New Roman" w:hAnsi="Consolas" w:cs="Times New Roman"/>
+                <w:noProof w:val="0"/>
+                <w:color w:val="D4D4D4"/>
+                <w:sz w:val="21"/>
+                <w:szCs w:val="21"/>
+                <w:highlight w:val="yellow"/>
+                <w:lang w:val="en-US"/>
+              </w:rPr>
+              <w:t> </w:t>
+            </w:r>
+            <w:r>
+              <w:rPr>
+                <w:rFonts w:ascii="Consolas" w:eastAsia="Times New Roman" w:hAnsi="Consolas" w:cs="Times New Roman"/>
+                <w:noProof w:val="0"/>
+                <w:color w:val="CE9178"/>
+                <w:sz w:val="21"/>
+                <w:szCs w:val="21"/>
+                <w:highlight w:val="yellow"/>
+                <w:lang w:val="en-US"/>
+              </w:rPr>
+              <w:t>'/dashboard'</w:t>
+            </w:r>
+            <w:r>
+              <w:rPr>
+                <w:rFonts w:ascii="Consolas" w:eastAsia="Times New Roman" w:hAnsi="Consolas" w:cs="Times New Roman"/>
+                <w:noProof w:val="0"/>
+                <w:color w:val="D4D4D4"/>
+                <w:sz w:val="21"/>
+                <w:szCs w:val="21"/>
+                <w:highlight w:val="yellow"/>
+                <w:lang w:val="en-US"/>
+              </w:rPr>
+              <w:t>, </w:t>
+            </w:r>
+            <w:r>
+              <w:rPr>
+                <w:rFonts w:ascii="Consolas" w:eastAsia="Times New Roman" w:hAnsi="Consolas" w:cs="Times New Roman"/>
+                <w:noProof w:val="0"/>
+                <w:color w:val="9CDCFE"/>
+                <w:sz w:val="21"/>
+                <w:szCs w:val="21"/>
+                <w:highlight w:val="yellow"/>
+                <w:lang w:val="en-US"/>
+              </w:rPr>
+              <w:t>pathMatch:</w:t>
+            </w:r>
+            <w:r>
+              <w:rPr>
+                <w:rFonts w:ascii="Consolas" w:eastAsia="Times New Roman" w:hAnsi="Consolas" w:cs="Times New Roman"/>
+                <w:noProof w:val="0"/>
+                <w:color w:val="D4D4D4"/>
+                <w:sz w:val="21"/>
+                <w:szCs w:val="21"/>
+                <w:highlight w:val="yellow"/>
+                <w:lang w:val="en-US"/>
+              </w:rPr>
+              <w:t> </w:t>
+            </w:r>
+            <w:r>
+              <w:rPr>
+                <w:rFonts w:ascii="Consolas" w:eastAsia="Times New Roman" w:hAnsi="Consolas" w:cs="Times New Roman"/>
+                <w:noProof w:val="0"/>
+                <w:color w:val="CE9178"/>
+                <w:sz w:val="21"/>
+                <w:szCs w:val="21"/>
+                <w:highlight w:val="yellow"/>
+                <w:lang w:val="en-US"/>
+              </w:rPr>
+              <w:t>'full'</w:t>
+            </w:r>
+            <w:r>
+              <w:rPr>
+                <w:rFonts w:ascii="Consolas" w:eastAsia="Times New Roman" w:hAnsi="Consolas" w:cs="Times New Roman"/>
+                <w:noProof w:val="0"/>
+                <w:color w:val="D4D4D4"/>
+                <w:sz w:val="21"/>
+                <w:szCs w:val="21"/>
+                <w:highlight w:val="yellow"/>
+                <w:lang w:val="en-US"/>
+              </w:rPr>
+              <w:t> },</w:t>
+            </w:r>
+            <w:r>
+              <w:rPr>
+                <w:rFonts w:ascii="Consolas" w:eastAsia="Times New Roman" w:hAnsi="Consolas" w:cs="Times New Roman"/>
+                <w:noProof w:val="0"/>
+                <w:color w:val="D4D4D4"/>
+                <w:sz w:val="21"/>
+                <w:szCs w:val="21"/>
+                <w:lang w:val="en-US"/>
+              </w:rPr>
+              <w:t> </w:t>
+            </w:r>
+            <w:r>
+              <w:rPr>
+                <w:rFonts w:ascii="Consolas" w:eastAsia="Times New Roman" w:hAnsi="Consolas" w:cs="Times New Roman"/>
+                <w:noProof w:val="0"/>
+                <w:color w:val="6A9955"/>
+                <w:sz w:val="21"/>
+                <w:szCs w:val="21"/>
+                <w:lang w:val="en-US"/>
+              </w:rPr>
+              <w:t>// auto navigate to dashboa</w:t>
+            </w:r>
+            <w:bookmarkStart w:id="0" w:name="_GoBack"/>
+            <w:bookmarkEnd w:id="0"/>
+            <w:r>
+              <w:rPr>
+                <w:rFonts w:ascii="Consolas" w:eastAsia="Times New Roman" w:hAnsi="Consolas" w:cs="Times New Roman"/>
+                <w:noProof w:val="0"/>
+                <w:color w:val="6A9955"/>
+                <w:sz w:val="21"/>
+                <w:szCs w:val="21"/>
+                <w:lang w:val="en-US"/>
+              </w:rPr>
+              <w:t>rd &amp; change '/' path to '/dashboard'</w:t>
+            </w:r>
+          </w:p>
+          <w:p>
+            <w:pPr>
+              <w:shd w:val="clear" w:color="auto" w:fill="1E1E1E"/>
+              <w:spacing w:line="285" w:lineRule="atLeast"/>
+              <w:rPr>
+                <w:rFonts w:ascii="Consolas" w:eastAsia="Times New Roman" w:hAnsi="Consolas" w:cs="Times New Roman"/>
+                <w:noProof w:val="0"/>
+                <w:color w:val="D4D4D4"/>
+                <w:sz w:val="21"/>
+                <w:szCs w:val="21"/>
+                <w:lang w:val="en-US"/>
+              </w:rPr>
+            </w:pPr>
+            <w:r>
+              <w:rPr>
+                <w:rFonts w:ascii="Consolas" w:eastAsia="Times New Roman" w:hAnsi="Consolas" w:cs="Times New Roman"/>
+                <w:noProof w:val="0"/>
+                <w:color w:val="D4D4D4"/>
+                <w:sz w:val="21"/>
+                <w:szCs w:val="21"/>
+                <w:lang w:val="en-US"/>
+              </w:rPr>
+              <w:t>  </w:t>
+            </w:r>
+            <w:proofErr w:type="gramStart"/>
+            <w:r>
+              <w:rPr>
+                <w:rFonts w:ascii="Consolas" w:eastAsia="Times New Roman" w:hAnsi="Consolas" w:cs="Times New Roman"/>
+                <w:noProof w:val="0"/>
+                <w:color w:val="D4D4D4"/>
+                <w:sz w:val="21"/>
+                <w:szCs w:val="21"/>
+                <w:lang w:val="en-US"/>
+              </w:rPr>
+              <w:t>{ </w:t>
+            </w:r>
+            <w:r>
+              <w:rPr>
+                <w:rFonts w:ascii="Consolas" w:eastAsia="Times New Roman" w:hAnsi="Consolas" w:cs="Times New Roman"/>
+                <w:noProof w:val="0"/>
+                <w:color w:val="9CDCFE"/>
+                <w:sz w:val="21"/>
+                <w:szCs w:val="21"/>
+                <w:lang w:val="en-US"/>
+              </w:rPr>
+              <w:t>path</w:t>
+            </w:r>
+            <w:proofErr w:type="gramEnd"/>
+            <w:r>
+              <w:rPr>
+                <w:rFonts w:ascii="Consolas" w:eastAsia="Times New Roman" w:hAnsi="Consolas" w:cs="Times New Roman"/>
+                <w:noProof w:val="0"/>
+                <w:color w:val="9CDCFE"/>
+                <w:sz w:val="21"/>
+                <w:szCs w:val="21"/>
+                <w:lang w:val="en-US"/>
+              </w:rPr>
+              <w:t>:</w:t>
+            </w:r>
+            <w:r>
+              <w:rPr>
+                <w:rFonts w:ascii="Consolas" w:eastAsia="Times New Roman" w:hAnsi="Consolas" w:cs="Times New Roman"/>
+                <w:noProof w:val="0"/>
+                <w:color w:val="D4D4D4"/>
+                <w:sz w:val="21"/>
+                <w:szCs w:val="21"/>
+                <w:lang w:val="en-US"/>
+              </w:rPr>
+              <w:t> </w:t>
+            </w:r>
+            <w:r>
+              <w:rPr>
+                <w:rFonts w:ascii="Consolas" w:eastAsia="Times New Roman" w:hAnsi="Consolas" w:cs="Times New Roman"/>
+                <w:noProof w:val="0"/>
+                <w:color w:val="CE9178"/>
+                <w:sz w:val="21"/>
+                <w:szCs w:val="21"/>
+                <w:lang w:val="en-US"/>
+              </w:rPr>
+              <w:t>'dashboard'</w:t>
+            </w:r>
+            <w:r>
+              <w:rPr>
+                <w:rFonts w:ascii="Consolas" w:eastAsia="Times New Roman" w:hAnsi="Consolas" w:cs="Times New Roman"/>
+                <w:noProof w:val="0"/>
+                <w:color w:val="D4D4D4"/>
+                <w:sz w:val="21"/>
+                <w:szCs w:val="21"/>
+                <w:lang w:val="en-US"/>
+              </w:rPr>
+              <w:t>, </w:t>
+            </w:r>
+            <w:r>
+              <w:rPr>
+                <w:rFonts w:ascii="Consolas" w:eastAsia="Times New Roman" w:hAnsi="Consolas" w:cs="Times New Roman"/>
+                <w:noProof w:val="0"/>
+                <w:color w:val="4EC9B0"/>
+                <w:sz w:val="21"/>
+                <w:szCs w:val="21"/>
+                <w:lang w:val="en-US"/>
+              </w:rPr>
+              <w:t>component</w:t>
+            </w:r>
+            <w:r>
+              <w:rPr>
+                <w:rFonts w:ascii="Consolas" w:eastAsia="Times New Roman" w:hAnsi="Consolas" w:cs="Times New Roman"/>
+                <w:noProof w:val="0"/>
+                <w:color w:val="9CDCFE"/>
+                <w:sz w:val="21"/>
+                <w:szCs w:val="21"/>
+                <w:lang w:val="en-US"/>
+              </w:rPr>
+              <w:t>:</w:t>
+            </w:r>
+            <w:r>
+              <w:rPr>
+                <w:rFonts w:ascii="Consolas" w:eastAsia="Times New Roman" w:hAnsi="Consolas" w:cs="Times New Roman"/>
+                <w:noProof w:val="0"/>
+                <w:color w:val="D4D4D4"/>
+                <w:sz w:val="21"/>
+                <w:szCs w:val="21"/>
+                <w:lang w:val="en-US"/>
+              </w:rPr>
+              <w:t> </w:t>
+            </w:r>
+            <w:proofErr w:type="spellStart"/>
+            <w:r>
+              <w:rPr>
+                <w:rFonts w:ascii="Consolas" w:eastAsia="Times New Roman" w:hAnsi="Consolas" w:cs="Times New Roman"/>
+                <w:noProof w:val="0"/>
+                <w:color w:val="4EC9B0"/>
+                <w:sz w:val="21"/>
+                <w:szCs w:val="21"/>
+                <w:lang w:val="en-US"/>
+              </w:rPr>
+              <w:t>DashboardComponent</w:t>
+            </w:r>
+            <w:proofErr w:type="spellEnd"/>
+            <w:r>
+              <w:rPr>
+                <w:rFonts w:ascii="Consolas" w:eastAsia="Times New Roman" w:hAnsi="Consolas" w:cs="Times New Roman"/>
+                <w:noProof w:val="0"/>
+                <w:color w:val="D4D4D4"/>
+                <w:sz w:val="21"/>
+                <w:szCs w:val="21"/>
+                <w:lang w:val="en-US"/>
+              </w:rPr>
+              <w:t> },</w:t>
+            </w:r>
+          </w:p>
+          <w:p>
+            <w:pPr>
+              <w:shd w:val="clear" w:color="auto" w:fill="1E1E1E"/>
+              <w:spacing w:line="285" w:lineRule="atLeast"/>
+              <w:rPr>
+                <w:rFonts w:ascii="Consolas" w:eastAsia="Times New Roman" w:hAnsi="Consolas" w:cs="Times New Roman"/>
+                <w:noProof w:val="0"/>
+                <w:color w:val="D4D4D4"/>
+                <w:sz w:val="21"/>
+                <w:szCs w:val="21"/>
+                <w:lang w:val="en-US"/>
+              </w:rPr>
+            </w:pPr>
+            <w:r>
+              <w:rPr>
+                <w:rFonts w:ascii="Consolas" w:eastAsia="Times New Roman" w:hAnsi="Consolas" w:cs="Times New Roman"/>
+                <w:noProof w:val="0"/>
+                <w:color w:val="D4D4D4"/>
+                <w:sz w:val="21"/>
+                <w:szCs w:val="21"/>
+                <w:lang w:val="en-US"/>
+              </w:rPr>
+              <w:t>  </w:t>
+            </w:r>
+            <w:proofErr w:type="gramStart"/>
+            <w:r>
+              <w:rPr>
+                <w:rFonts w:ascii="Consolas" w:eastAsia="Times New Roman" w:hAnsi="Consolas" w:cs="Times New Roman"/>
+                <w:noProof w:val="0"/>
+                <w:color w:val="D4D4D4"/>
+                <w:sz w:val="21"/>
+                <w:szCs w:val="21"/>
+                <w:lang w:val="en-US"/>
+              </w:rPr>
+              <w:t>{ </w:t>
+            </w:r>
+            <w:r>
+              <w:rPr>
+                <w:rFonts w:ascii="Consolas" w:eastAsia="Times New Roman" w:hAnsi="Consolas" w:cs="Times New Roman"/>
+                <w:noProof w:val="0"/>
+                <w:color w:val="9CDCFE"/>
+                <w:sz w:val="21"/>
+                <w:szCs w:val="21"/>
+                <w:lang w:val="en-US"/>
+              </w:rPr>
+              <w:t>path</w:t>
+            </w:r>
+            <w:proofErr w:type="gramEnd"/>
+            <w:r>
+              <w:rPr>
+                <w:rFonts w:ascii="Consolas" w:eastAsia="Times New Roman" w:hAnsi="Consolas" w:cs="Times New Roman"/>
+                <w:noProof w:val="0"/>
+                <w:color w:val="9CDCFE"/>
+                <w:sz w:val="21"/>
+                <w:szCs w:val="21"/>
+                <w:lang w:val="en-US"/>
+              </w:rPr>
+              <w:t>:</w:t>
+            </w:r>
+            <w:r>
+              <w:rPr>
+                <w:rFonts w:ascii="Consolas" w:eastAsia="Times New Roman" w:hAnsi="Consolas" w:cs="Times New Roman"/>
+                <w:noProof w:val="0"/>
+                <w:color w:val="D4D4D4"/>
+                <w:sz w:val="21"/>
+                <w:szCs w:val="21"/>
+                <w:lang w:val="en-US"/>
+              </w:rPr>
+              <w:t> </w:t>
+            </w:r>
+            <w:r>
+              <w:rPr>
+                <w:rFonts w:ascii="Consolas" w:eastAsia="Times New Roman" w:hAnsi="Consolas" w:cs="Times New Roman"/>
+                <w:noProof w:val="0"/>
+                <w:color w:val="CE9178"/>
+                <w:sz w:val="21"/>
+                <w:szCs w:val="21"/>
+                <w:lang w:val="en-US"/>
+              </w:rPr>
+              <w:t>'heroes'</w:t>
+            </w:r>
+            <w:r>
+              <w:rPr>
+                <w:rFonts w:ascii="Consolas" w:eastAsia="Times New Roman" w:hAnsi="Consolas" w:cs="Times New Roman"/>
+                <w:noProof w:val="0"/>
+                <w:color w:val="D4D4D4"/>
+                <w:sz w:val="21"/>
+                <w:szCs w:val="21"/>
+                <w:lang w:val="en-US"/>
+              </w:rPr>
+              <w:t>, </w:t>
+            </w:r>
+            <w:r>
+              <w:rPr>
+                <w:rFonts w:ascii="Consolas" w:eastAsia="Times New Roman" w:hAnsi="Consolas" w:cs="Times New Roman"/>
+                <w:noProof w:val="0"/>
+                <w:color w:val="4EC9B0"/>
+                <w:sz w:val="21"/>
+                <w:szCs w:val="21"/>
+                <w:lang w:val="en-US"/>
+              </w:rPr>
+              <w:t>component</w:t>
+            </w:r>
+            <w:r>
+              <w:rPr>
+                <w:rFonts w:ascii="Consolas" w:eastAsia="Times New Roman" w:hAnsi="Consolas" w:cs="Times New Roman"/>
+                <w:noProof w:val="0"/>
+                <w:color w:val="9CDCFE"/>
+                <w:sz w:val="21"/>
+                <w:szCs w:val="21"/>
+                <w:lang w:val="en-US"/>
+              </w:rPr>
+              <w:t>:</w:t>
+            </w:r>
+            <w:r>
+              <w:rPr>
+                <w:rFonts w:ascii="Consolas" w:eastAsia="Times New Roman" w:hAnsi="Consolas" w:cs="Times New Roman"/>
+                <w:noProof w:val="0"/>
+                <w:color w:val="D4D4D4"/>
+                <w:sz w:val="21"/>
+                <w:szCs w:val="21"/>
+                <w:lang w:val="en-US"/>
+              </w:rPr>
+              <w:t> </w:t>
+            </w:r>
+            <w:r>
+              <w:rPr>
+                <w:rFonts w:ascii="Consolas" w:eastAsia="Times New Roman" w:hAnsi="Consolas" w:cs="Times New Roman"/>
+                <w:noProof w:val="0"/>
+                <w:color w:val="4EC9B0"/>
+                <w:sz w:val="21"/>
+                <w:szCs w:val="21"/>
+                <w:lang w:val="en-US"/>
+              </w:rPr>
+              <w:t>HeroesComponent</w:t>
+            </w:r>
+            <w:r>
+              <w:rPr>
+                <w:rFonts w:ascii="Consolas" w:eastAsia="Times New Roman" w:hAnsi="Consolas" w:cs="Times New Roman"/>
+                <w:noProof w:val="0"/>
+                <w:color w:val="D4D4D4"/>
+                <w:sz w:val="21"/>
+                <w:szCs w:val="21"/>
+                <w:lang w:val="en-US"/>
+              </w:rPr>
+              <w:t> }, </w:t>
+            </w:r>
+            <w:r>
+              <w:rPr>
+                <w:rFonts w:ascii="Consolas" w:eastAsia="Times New Roman" w:hAnsi="Consolas" w:cs="Times New Roman"/>
+                <w:noProof w:val="0"/>
+                <w:color w:val="6A9955"/>
+                <w:sz w:val="21"/>
+                <w:szCs w:val="21"/>
+                <w:lang w:val="en-US"/>
+              </w:rPr>
+              <w:t>// tells the router to match that URL to path: 'heroes' and display the HeroesComponent when the URL is something like localhost:4200/heroes</w:t>
+            </w:r>
+          </w:p>
+          <w:p>
+            <w:pPr>
+              <w:shd w:val="clear" w:color="auto" w:fill="1E1E1E"/>
+              <w:spacing w:line="285" w:lineRule="atLeast"/>
+              <w:rPr>
+                <w:rFonts w:ascii="Consolas" w:eastAsia="Times New Roman" w:hAnsi="Consolas" w:cs="Times New Roman"/>
+                <w:noProof w:val="0"/>
+                <w:color w:val="D4D4D4"/>
+                <w:sz w:val="21"/>
+                <w:szCs w:val="21"/>
+                <w:lang w:val="en-US"/>
+              </w:rPr>
+            </w:pPr>
+            <w:r>
+              <w:rPr>
+                <w:rFonts w:ascii="Consolas" w:eastAsia="Times New Roman" w:hAnsi="Consolas" w:cs="Times New Roman"/>
+                <w:noProof w:val="0"/>
+                <w:color w:val="D4D4D4"/>
+                <w:sz w:val="21"/>
+                <w:szCs w:val="21"/>
+                <w:lang w:val="en-US"/>
+              </w:rPr>
+              <w:t>];</w:t>
+            </w:r>
+          </w:p>
+          <w:p>
+            <w:pPr>
+              <w:shd w:val="clear" w:color="auto" w:fill="1E1E1E"/>
+              <w:spacing w:line="285" w:lineRule="atLeast"/>
+              <w:rPr>
+                <w:rFonts w:ascii="Consolas" w:eastAsia="Times New Roman" w:hAnsi="Consolas" w:cs="Times New Roman"/>
+                <w:noProof w:val="0"/>
+                <w:color w:val="D4D4D4"/>
                 <w:sz w:val="21"/>
                 <w:szCs w:val="21"/>
                 <w:lang w:val="en-US"/>
@@ -17888,7 +18688,7 @@
 <w:numbering xmlns:wpc="http://schemas.microsoft.com/office/word/2010/wordprocessingCanvas" xmlns:cx="http://schemas.microsoft.com/office/drawing/2014/chartex" xmlns:cx1="http://schemas.microsoft.com/office/drawing/2015/9/8/chartex" xmlns:cx2="http://schemas.microsoft.com/office/drawing/2015/10/21/chartex" xmlns:cx3="http://schemas.microsoft.com/office/drawing/2016/5/9/chartex" xmlns:cx4="http://schemas.microsoft.com/office/drawing/2016/5/10/chartex" xmlns:cx5="http://schemas.microsoft.com/office/drawing/2016/5/11/chartex" xmlns:cx6="http://schemas.microsoft.com/office/drawing/2016/5/12/chartex" xmlns:cx7="http://schemas.microsoft.com/office/drawing/2016/5/13/chartex" xmlns:cx8="http://schemas.microsoft.com/office/drawing/2016/5/14/chartex" xmlns:mc="http://schemas.openxmlformats.org/markup-compatibility/2006" xmlns:aink="http://schemas.microsoft.com/office/drawing/2016/ink" xmlns:am3d="http://schemas.microsoft.com/office/drawing/2017/model3d" xmlns:o="urn:schemas-microsoft-com:office:office" xmlns:r="http://schemas.openxmlformats.org/officeDocument/2006/relationships" xmlns:m="http://schemas.openxmlformats.org/officeDocument/2006/math" xmlns:v="urn:schemas-microsoft-com:vml" xmlns:wp14="http://schemas.microsoft.com/office/word/2010/wordprocessingDrawing" xmlns:wp="http://schemas.openxmlformats.org/drawingml/2006/wordprocessingDrawing" xmlns:w10="urn:schemas-microsoft-com:office:word" xmlns:w="http://schemas.openxmlformats.org/wordprocessingml/2006/main" xmlns:w14="http://schemas.microsoft.com/office/word/2010/wordml" xmlns:w15="http://schemas.microsoft.com/office/word/2012/wordml" xmlns:w16cid="http://schemas.microsoft.com/office/word/2016/wordml/cid" xmlns:w16se="http://schemas.microsoft.com/office/word/2015/wordml/symex" xmlns:wpg="http://schemas.microsoft.com/office/word/2010/wordprocessingGroup" xmlns:wpi="http://schemas.microsoft.com/office/word/2010/wordprocessingInk" xmlns:wne="http://schemas.microsoft.com/office/word/2006/wordml" xmlns:wps="http://schemas.microsoft.com/office/word/2010/wordprocessingShape" mc:Ignorable="w14 w15 w16se w16cid wp14">
   <w:numPicBullet w:numPicBulletId="0">
     <w:pict>
-      <v:rect id="_x0000_i1161" style="width:0;height:1.5pt" o:hralign="center" o:bullet="t" o:hrstd="t" o:hr="t" fillcolor="#a0a0a0" stroked="f"/>
+      <v:rect id="_x0000_i1104" style="width:0;height:1.5pt" o:hralign="center" o:bullet="t" o:hrstd="t" o:hr="t" fillcolor="#a0a0a0" stroked="f"/>
     </w:pict>
   </w:numPicBullet>
   <w:numPicBullet w:numPicBulletId="1">
@@ -17912,7 +18712,7 @@
         <v:path o:extrusionok="f" gradientshapeok="t" o:connecttype="rect"/>
         <o:lock v:ext="edit" aspectratio="t"/>
       </v:shapetype>
-      <v:shape id="_x0000_i1162" type="#_x0000_t75" style="width:11.25pt;height:11.25pt" o:bullet="t">
+      <v:shape id="_x0000_i1105" type="#_x0000_t75" style="width:11.25pt;height:11.25pt" o:bullet="t">
         <v:imagedata r:id="rId1" o:title="mso817E"/>
       </v:shape>
     </w:pict>
@@ -23067,6 +23867,7 @@
   <w:style w:type="character" w:default="1" w:styleId="DefaultParagraphFont">
     <w:name w:val="Default Paragraph Font"/>
     <w:uiPriority w:val="1"/>
+    <w:semiHidden/>
     <w:unhideWhenUsed/>
   </w:style>
   <w:style w:type="table" w:default="1" w:styleId="TableNormal">
@@ -23766,7 +24567,7 @@
 </file>
 
 <file path=customXml/itemProps1.xml><?xml version="1.0" encoding="utf-8"?>
-<ds:datastoreItem xmlns:ds="http://schemas.openxmlformats.org/officeDocument/2006/customXml" ds:itemID="{AB6D5F09-73C9-4B2F-AAE3-57E89301E9A1}">
+<ds:datastoreItem xmlns:ds="http://schemas.openxmlformats.org/officeDocument/2006/customXml" ds:itemID="{034C594A-B7D4-47B5-825A-CE2D17C080F0}">
   <ds:schemaRefs>
     <ds:schemaRef ds:uri="http://schemas.openxmlformats.org/officeDocument/2006/bibliography"/>
   </ds:schemaRefs>

</xml_diff>

<commit_message>
[5. Add In-app Navigation] go back location
</commit_message>
<xml_diff>
--- a/zAngular7.docx
+++ b/zAngular7.docx
@@ -1041,6 +1041,70 @@
           </w:p>
         </w:tc>
       </w:tr>
+      <w:tr>
+        <w:tc>
+          <w:tcPr>
+            <w:tcW w:w="0" w:type="auto"/>
+          </w:tcPr>
+          <w:p>
+            <w:pPr>
+              <w:rPr>
+                <w:rFonts w:cstheme="minorHAnsi"/>
+                <w:sz w:val="24"/>
+                <w:szCs w:val="24"/>
+                <w:lang w:val="en-US"/>
+              </w:rPr>
+            </w:pPr>
+            <w:r>
+              <w:rPr>
+                <w:rFonts w:cstheme="minorHAnsi"/>
+                <w:sz w:val="24"/>
+                <w:szCs w:val="24"/>
+                <w:lang w:val="en-US"/>
+              </w:rPr>
+              <w:t xml:space="preserve">{{ </w:t>
+            </w:r>
+            <w:r>
+              <w:rPr>
+                <w:rFonts w:cstheme="minorHAnsi"/>
+                <w:sz w:val="24"/>
+                <w:szCs w:val="24"/>
+                <w:lang w:val="en-US"/>
+              </w:rPr>
+              <w:t>interpolation binding</w:t>
+            </w:r>
+            <w:r>
+              <w:rPr>
+                <w:rFonts w:cstheme="minorHAnsi"/>
+                <w:sz w:val="24"/>
+                <w:szCs w:val="24"/>
+                <w:lang w:val="en-US"/>
+              </w:rPr>
+              <w:t xml:space="preserve"> }}</w:t>
+            </w:r>
+          </w:p>
+        </w:tc>
+        <w:tc>
+          <w:tcPr>
+            <w:tcW w:w="0" w:type="auto"/>
+          </w:tcPr>
+          <w:p>
+            <w:pPr>
+              <w:rPr>
+                <w:rStyle w:val="Hyperlink"/>
+              </w:rPr>
+            </w:pPr>
+            <w:hyperlink r:id="rId23" w:anchor="interpolation" w:history="1">
+              <w:r>
+                <w:rPr>
+                  <w:rStyle w:val="Hyperlink"/>
+                </w:rPr>
+                <w:t>https://angular.io/guide/template-syntax#interpolation</w:t>
+              </w:r>
+            </w:hyperlink>
+          </w:p>
+        </w:tc>
+      </w:tr>
     </w:tbl>
     <w:p>
       <w:pPr>
@@ -1094,7 +1158,7 @@
           <w:lang w:val="en-US"/>
         </w:rPr>
       </w:pPr>
-      <w:hyperlink r:id="rId23" w:history="1">
+      <w:hyperlink r:id="rId24" w:history="1">
         <w:r>
           <w:rPr>
             <w:rStyle w:val="Hyperlink"/>
@@ -1411,7 +1475,7 @@
                 <w:lang w:val="en-US"/>
               </w:rPr>
             </w:pPr>
-            <w:hyperlink r:id="rId24" w:history="1">
+            <w:hyperlink r:id="rId25" w:history="1">
               <w:r>
                 <w:rPr>
                   <w:rStyle w:val="Hyperlink"/>
@@ -1843,7 +1907,7 @@
                 <w:lang w:val="en-US"/>
               </w:rPr>
             </w:pPr>
-            <w:hyperlink r:id="rId25" w:anchor="property-binding-property" w:history="1">
+            <w:hyperlink r:id="rId26" w:anchor="property-binding-property" w:history="1">
               <w:r>
                 <w:rPr>
                   <w:rStyle w:val="Hyperlink"/>
@@ -2283,7 +2347,7 @@
                 <w:lang w:val="en-US"/>
               </w:rPr>
             </w:pPr>
-            <w:hyperlink r:id="rId26" w:history="1">
+            <w:hyperlink r:id="rId27" w:history="1">
               <w:r>
                 <w:rPr>
                   <w:rStyle w:val="Hyperlink"/>
@@ -2312,7 +2376,7 @@
                 <w:lang w:val="en-US"/>
               </w:rPr>
             </w:pPr>
-            <w:hyperlink r:id="rId27" w:history="1">
+            <w:hyperlink r:id="rId28" w:history="1">
               <w:r>
                 <w:rPr>
                   <w:rStyle w:val="Hyperlink"/>
@@ -2455,7 +2519,7 @@
                 <w:lang w:val="en-US"/>
               </w:rPr>
             </w:pPr>
-            <w:hyperlink r:id="rId28" w:anchor="the-pipe-operator-" w:history="1">
+            <w:hyperlink r:id="rId29" w:anchor="the-pipe-operator-" w:history="1">
               <w:r>
                 <w:rPr>
                   <w:rStyle w:val="Hyperlink"/>
@@ -2465,7 +2529,7 @@
             </w:hyperlink>
           </w:p>
           <w:p>
-            <w:hyperlink r:id="rId29" w:history="1">
+            <w:hyperlink r:id="rId30" w:history="1">
               <w:r>
                 <w:rPr>
                   <w:rStyle w:val="Hyperlink"/>
@@ -2480,7 +2544,7 @@
                 <w:rStyle w:val="Hyperlink"/>
               </w:rPr>
             </w:pPr>
-            <w:hyperlink r:id="rId30" w:history="1">
+            <w:hyperlink r:id="rId31" w:history="1">
               <w:r>
                 <w:rPr>
                   <w:rStyle w:val="Hyperlink"/>
@@ -2498,7 +2562,7 @@
                 <w:lang w:val="en-US"/>
               </w:rPr>
             </w:pPr>
-            <w:hyperlink r:id="rId31" w:history="1">
+            <w:hyperlink r:id="rId32" w:history="1">
               <w:r>
                 <w:rPr>
                   <w:rStyle w:val="Hyperlink"/>
@@ -2645,7 +2709,7 @@
                 <w:lang w:val="en-US"/>
               </w:rPr>
             </w:pPr>
-            <w:hyperlink r:id="rId32" w:history="1">
+            <w:hyperlink r:id="rId33" w:history="1">
               <w:r>
                 <w:rPr>
                   <w:rStyle w:val="Hyperlink"/>
@@ -2837,7 +2901,7 @@
               </w:rPr>
               <w:t xml:space="preserve"> </w:t>
             </w:r>
-            <w:hyperlink r:id="rId33" w:history="1">
+            <w:hyperlink r:id="rId34" w:history="1">
               <w:r>
                 <w:rPr>
                   <w:rStyle w:val="typ"/>
@@ -2991,7 +3055,7 @@
               </w:rPr>
               <w:t xml:space="preserve"> </w:t>
             </w:r>
-            <w:hyperlink r:id="rId34" w:history="1">
+            <w:hyperlink r:id="rId35" w:history="1">
               <w:r>
                 <w:rPr>
                   <w:rStyle w:val="typ"/>
@@ -3034,7 +3098,7 @@
               </w:rPr>
               <w:t xml:space="preserve"> </w:t>
             </w:r>
-            <w:hyperlink r:id="rId35" w:history="1">
+            <w:hyperlink r:id="rId36" w:history="1">
               <w:r>
                 <w:rPr>
                   <w:rStyle w:val="typ"/>
@@ -3214,7 +3278,7 @@
                 <w:lang w:val="en-US"/>
               </w:rPr>
             </w:pPr>
-            <w:hyperlink r:id="rId36" w:anchor="class-binding" w:history="1">
+            <w:hyperlink r:id="rId37" w:anchor="class-binding" w:history="1">
               <w:r>
                 <w:rPr>
                   <w:rStyle w:val="Hyperlink"/>
@@ -3920,7 +3984,7 @@
                 <w:lang w:val="en-US"/>
               </w:rPr>
             </w:pPr>
-            <w:hyperlink r:id="rId37" w:anchor="event-binding" w:history="1">
+            <w:hyperlink r:id="rId38" w:anchor="event-binding" w:history="1">
               <w:r>
                 <w:rPr>
                   <w:rStyle w:val="Hyperlink"/>
@@ -4127,7 +4191,7 @@
           <w:lang w:val="en-US"/>
         </w:rPr>
       </w:pPr>
-      <w:hyperlink r:id="rId38" w:anchor="input" w:history="1">
+      <w:hyperlink r:id="rId39" w:anchor="input" w:history="1">
         <w:r>
           <w:rPr>
             <w:rStyle w:val="Hyperlink"/>
@@ -4171,7 +4235,7 @@
           <w:lang w:val="en-US"/>
         </w:rPr>
       </w:pPr>
-      <w:hyperlink r:id="rId39" w:anchor="how-to-use-input" w:history="1">
+      <w:hyperlink r:id="rId40" w:anchor="how-to-use-input" w:history="1">
         <w:r>
           <w:rPr>
             <w:rStyle w:val="Hyperlink"/>
@@ -4190,7 +4254,7 @@
           <w:lang w:val="en-US"/>
         </w:rPr>
       </w:pPr>
-      <w:hyperlink r:id="rId40" w:anchor="input-and-output-properties" w:history="1">
+      <w:hyperlink r:id="rId41" w:anchor="input-and-output-properties" w:history="1">
         <w:r>
           <w:rPr>
             <w:rStyle w:val="Hyperlink"/>
@@ -4234,7 +4298,7 @@
         </w:rPr>
         <w:t>@</w:t>
       </w:r>
-      <w:hyperlink r:id="rId41" w:history="1">
+      <w:hyperlink r:id="rId42" w:history="1">
         <w:r>
           <w:rPr>
             <w:rStyle w:val="Hyperlink"/>
@@ -4376,7 +4440,7 @@
               </w:rPr>
               <w:t xml:space="preserve"> </w:t>
             </w:r>
-            <w:hyperlink r:id="rId42" w:history="1">
+            <w:hyperlink r:id="rId43" w:history="1">
               <w:r>
                 <w:rPr>
                   <w:rStyle w:val="typ"/>
@@ -4501,7 +4565,7 @@
               </w:rPr>
               <w:t>@</w:t>
             </w:r>
-            <w:hyperlink r:id="rId43" w:history="1">
+            <w:hyperlink r:id="rId44" w:history="1">
               <w:r>
                 <w:rPr>
                   <w:rStyle w:val="lit"/>
@@ -4626,7 +4690,7 @@
               </w:rPr>
               <w:t xml:space="preserve"> *</w:t>
             </w:r>
-            <w:hyperlink r:id="rId44" w:history="1">
+            <w:hyperlink r:id="rId45" w:history="1">
               <w:r>
                 <w:rPr>
                   <w:rStyle w:val="atn"/>
@@ -4978,7 +5042,7 @@
           <w:lang w:val="en-US"/>
         </w:rPr>
       </w:pPr>
-      <w:hyperlink r:id="rId45" w:anchor="output" w:history="1">
+      <w:hyperlink r:id="rId46" w:anchor="output" w:history="1">
         <w:r>
           <w:rPr>
             <w:rStyle w:val="Hyperlink"/>
@@ -5010,7 +5074,7 @@
       <w:pPr>
         <w:pStyle w:val="ListParagraph"/>
       </w:pPr>
-      <w:hyperlink r:id="rId46" w:anchor="how-to-use-output" w:history="1">
+      <w:hyperlink r:id="rId47" w:anchor="how-to-use-output" w:history="1">
         <w:r>
           <w:rPr>
             <w:rStyle w:val="Hyperlink"/>
@@ -5028,7 +5092,7 @@
           <w:lang w:val="en-US"/>
         </w:rPr>
       </w:pPr>
-      <w:hyperlink r:id="rId47" w:anchor="input-and-output-properties" w:history="1">
+      <w:hyperlink r:id="rId48" w:anchor="input-and-output-properties" w:history="1">
         <w:r>
           <w:rPr>
             <w:rStyle w:val="Hyperlink"/>
@@ -5190,7 +5254,7 @@
               </w:rPr>
               <w:t xml:space="preserve"> </w:t>
             </w:r>
-            <w:hyperlink r:id="rId48" w:history="1">
+            <w:hyperlink r:id="rId49" w:history="1">
               <w:r>
                 <w:rPr>
                   <w:rStyle w:val="typ"/>
@@ -5225,7 +5289,7 @@
               </w:rPr>
               <w:t xml:space="preserve"> </w:t>
             </w:r>
-            <w:hyperlink r:id="rId49" w:history="1">
+            <w:hyperlink r:id="rId50" w:history="1">
               <w:r>
                 <w:rPr>
                   <w:rStyle w:val="typ"/>
@@ -5351,7 +5415,7 @@
               </w:rPr>
               <w:t>@</w:t>
             </w:r>
-            <w:hyperlink r:id="rId50" w:history="1">
+            <w:hyperlink r:id="rId51" w:history="1">
               <w:r>
                 <w:rPr>
                   <w:rStyle w:val="lit"/>
@@ -5453,7 +5517,7 @@
               </w:rPr>
               <w:t xml:space="preserve"> </w:t>
             </w:r>
-            <w:hyperlink r:id="rId51" w:history="1">
+            <w:hyperlink r:id="rId52" w:history="1">
               <w:r>
                 <w:rPr>
                   <w:rStyle w:val="typ"/>
@@ -6167,7 +6231,7 @@
           <w:lang w:val="en-US"/>
         </w:rPr>
       </w:pPr>
-      <w:hyperlink r:id="rId52" w:history="1">
+      <w:hyperlink r:id="rId53" w:history="1">
         <w:r>
           <w:rPr>
             <w:rStyle w:val="Hyperlink"/>
@@ -6184,7 +6248,7 @@
       <w:pPr>
         <w:pStyle w:val="ListParagraph"/>
       </w:pPr>
-      <w:hyperlink r:id="rId53" w:history="1">
+      <w:hyperlink r:id="rId54" w:history="1">
         <w:r>
           <w:rPr>
             <w:rStyle w:val="Hyperlink"/>
@@ -6203,7 +6267,7 @@
           <w:lang w:val="en-US"/>
         </w:rPr>
       </w:pPr>
-      <w:hyperlink r:id="rId54" w:history="1">
+      <w:hyperlink r:id="rId55" w:history="1">
         <w:r>
           <w:rPr>
             <w:rStyle w:val="Hyperlink"/>
@@ -6717,7 +6781,7 @@
               </w:rPr>
               <w:t xml:space="preserve"> </w:t>
             </w:r>
-            <w:hyperlink r:id="rId55" w:history="1">
+            <w:hyperlink r:id="rId56" w:history="1">
               <w:r>
                 <w:rPr>
                   <w:rStyle w:val="typ"/>
@@ -6920,7 +6984,7 @@
               </w:rPr>
               <w:t xml:space="preserve"> </w:t>
             </w:r>
-            <w:hyperlink r:id="rId56" w:history="1">
+            <w:hyperlink r:id="rId57" w:history="1">
               <w:r>
                 <w:rPr>
                   <w:rStyle w:val="typ"/>
@@ -7254,7 +7318,7 @@
           <w:lang w:val="en-US"/>
         </w:rPr>
       </w:pPr>
-      <w:hyperlink r:id="rId57" w:anchor="services" w:history="1">
+      <w:hyperlink r:id="rId58" w:anchor="services" w:history="1">
         <w:r>
           <w:rPr>
             <w:rStyle w:val="Hyperlink"/>
@@ -7288,7 +7352,7 @@
           <w:lang w:val="en-US"/>
         </w:rPr>
       </w:pPr>
-      <w:hyperlink r:id="rId58" w:history="1">
+      <w:hyperlink r:id="rId59" w:history="1">
         <w:r>
           <w:rPr>
             <w:rStyle w:val="Hyperlink"/>
@@ -7457,7 +7521,7 @@
               </w:rPr>
               <w:t xml:space="preserve"> </w:t>
             </w:r>
-            <w:hyperlink r:id="rId59" w:history="1">
+            <w:hyperlink r:id="rId60" w:history="1">
               <w:r>
                 <w:rPr>
                   <w:rStyle w:val="typ"/>
@@ -9145,7 +9209,7 @@
           <w:lang w:val="en-US"/>
         </w:rPr>
       </w:pPr>
-      <w:hyperlink r:id="rId60" w:anchor="services" w:history="1">
+      <w:hyperlink r:id="rId61" w:anchor="services" w:history="1">
         <w:r>
           <w:rPr>
             <w:rStyle w:val="Hyperlink"/>
@@ -9185,7 +9249,7 @@
           <w:rStyle w:val="Hyperlink"/>
         </w:rPr>
       </w:pPr>
-      <w:hyperlink r:id="rId61" w:history="1">
+      <w:hyperlink r:id="rId62" w:history="1">
         <w:r>
           <w:rPr>
             <w:rStyle w:val="Hyperlink"/>
@@ -9649,7 +9713,7 @@
               </w:rPr>
               <w:t xml:space="preserve"> </w:t>
             </w:r>
-            <w:hyperlink r:id="rId62" w:history="1">
+            <w:hyperlink r:id="rId63" w:history="1">
               <w:r>
                 <w:rPr>
                   <w:rStyle w:val="typ"/>
@@ -9728,7 +9792,7 @@
               </w:rPr>
               <w:t>'@angular/common/</w:t>
             </w:r>
-            <w:hyperlink r:id="rId63" w:history="1">
+            <w:hyperlink r:id="rId64" w:history="1">
               <w:r>
                 <w:rPr>
                   <w:rStyle w:val="str"/>
@@ -10130,7 +10194,7 @@
               </w:rPr>
               <w:t xml:space="preserve"> </w:t>
             </w:r>
-            <w:hyperlink r:id="rId64" w:history="1">
+            <w:hyperlink r:id="rId65" w:history="1">
               <w:r>
                 <w:rPr>
                   <w:rStyle w:val="typ"/>
@@ -10209,7 +10273,7 @@
               </w:rPr>
               <w:t>'@angular/common/</w:t>
             </w:r>
-            <w:hyperlink r:id="rId65" w:history="1">
+            <w:hyperlink r:id="rId66" w:history="1">
               <w:r>
                 <w:rPr>
                   <w:rStyle w:val="str"/>
@@ -10323,7 +10387,7 @@
               </w:rPr>
               <w:t xml:space="preserve"> </w:t>
             </w:r>
-            <w:hyperlink r:id="rId66" w:history="1">
+            <w:hyperlink r:id="rId67" w:history="1">
               <w:r>
                 <w:rPr>
                   <w:rStyle w:val="pln"/>
@@ -10359,7 +10423,7 @@
               </w:rPr>
               <w:t xml:space="preserve"> </w:t>
             </w:r>
-            <w:hyperlink r:id="rId67" w:history="1">
+            <w:hyperlink r:id="rId68" w:history="1">
               <w:r>
                 <w:rPr>
                   <w:rStyle w:val="typ"/>
@@ -11347,7 +11411,7 @@
           <w:szCs w:val="24"/>
         </w:rPr>
       </w:pPr>
-      <w:hyperlink r:id="rId68" w:anchor="define-the-checkout-form-model" w:history="1">
+      <w:hyperlink r:id="rId69" w:anchor="define-the-checkout-form-model" w:history="1">
         <w:r>
           <w:rPr>
             <w:rStyle w:val="Hyperlink"/>
@@ -11419,7 +11483,7 @@
           <w:lang w:val="en-US"/>
         </w:rPr>
       </w:pPr>
-      <w:hyperlink r:id="rId69" w:history="1">
+      <w:hyperlink r:id="rId70" w:history="1">
         <w:r>
           <w:rPr>
             <w:rStyle w:val="Hyperlink"/>
@@ -11441,7 +11505,7 @@
           <w:lang w:val="en-US"/>
         </w:rPr>
       </w:pPr>
-      <w:hyperlink r:id="rId70" w:history="1">
+      <w:hyperlink r:id="rId71" w:history="1">
         <w:r>
           <w:rPr>
             <w:rStyle w:val="Hyperlink"/>
@@ -11454,7 +11518,7 @@
       <w:pPr>
         <w:pStyle w:val="ListParagraph"/>
       </w:pPr>
-      <w:hyperlink r:id="rId71" w:history="1">
+      <w:hyperlink r:id="rId72" w:history="1">
         <w:r>
           <w:rPr>
             <w:rStyle w:val="Hyperlink"/>
@@ -11555,7 +11619,7 @@
               </w:rPr>
               <w:t xml:space="preserve"> </w:t>
             </w:r>
-            <w:hyperlink r:id="rId72" w:history="1">
+            <w:hyperlink r:id="rId73" w:history="1">
               <w:r>
                 <w:rPr>
                   <w:rStyle w:val="typ"/>
@@ -14885,7 +14949,7 @@
           <w:lang w:val="en-US"/>
         </w:rPr>
       </w:pPr>
-      <w:hyperlink r:id="rId73" w:history="1">
+      <w:hyperlink r:id="rId74" w:history="1">
         <w:r>
           <w:rPr>
             <w:rStyle w:val="Hyperlink"/>
@@ -14895,7 +14959,7 @@
       </w:hyperlink>
     </w:p>
     <w:p>
-      <w:hyperlink r:id="rId74" w:history="1">
+      <w:hyperlink r:id="rId75" w:history="1">
         <w:r>
           <w:rPr>
             <w:rStyle w:val="Hyperlink"/>
@@ -14936,7 +15000,7 @@
                     </pic:cNvPicPr>
                   </pic:nvPicPr>
                   <pic:blipFill>
-                    <a:blip r:embed="rId75">
+                    <a:blip r:embed="rId76">
                       <a:extLst>
                         <a:ext uri="{28A0092B-C50C-407E-A947-70E740481C1C}">
                           <a14:useLocalDpi xmlns:a14="http://schemas.microsoft.com/office/drawing/2010/main" val="0"/>
@@ -14995,8 +15059,8 @@
         <w:tblLook w:val="04A0" w:firstRow="1" w:lastRow="0" w:firstColumn="1" w:lastColumn="0" w:noHBand="0" w:noVBand="1"/>
       </w:tblPr>
       <w:tblGrid>
-        <w:gridCol w:w="3273"/>
-        <w:gridCol w:w="14196"/>
+        <w:gridCol w:w="1321"/>
+        <w:gridCol w:w="22066"/>
       </w:tblGrid>
       <w:tr>
         <w:trPr>
@@ -17865,67 +17929,6 @@
                   <wp:extent cx="8477250" cy="3543300"/>
                   <wp:effectExtent l="0" t="0" r="0" b="0"/>
                   <wp:docPr id="3" name="Picture 3"/>
-                  <wp:cNvGraphicFramePr>
-                    <a:graphicFrameLocks xmlns:a="http://schemas.openxmlformats.org/drawingml/2006/main" noChangeAspect="1"/>
-                  </wp:cNvGraphicFramePr>
-                  <a:graphic xmlns:a="http://schemas.openxmlformats.org/drawingml/2006/main">
-                    <a:graphicData uri="http://schemas.openxmlformats.org/drawingml/2006/picture">
-                      <pic:pic xmlns:pic="http://schemas.openxmlformats.org/drawingml/2006/picture">
-                        <pic:nvPicPr>
-                          <pic:cNvPr id="1" name=""/>
-                          <pic:cNvPicPr/>
-                        </pic:nvPicPr>
-                        <pic:blipFill>
-                          <a:blip r:embed="rId76"/>
-                          <a:stretch>
-                            <a:fillRect/>
-                          </a:stretch>
-                        </pic:blipFill>
-                        <pic:spPr>
-                          <a:xfrm>
-                            <a:off x="0" y="0"/>
-                            <a:ext cx="8477250" cy="3543300"/>
-                          </a:xfrm>
-                          <a:prstGeom prst="rect">
-                            <a:avLst/>
-                          </a:prstGeom>
-                        </pic:spPr>
-                      </pic:pic>
-                    </a:graphicData>
-                  </a:graphic>
-                </wp:inline>
-              </w:drawing>
-            </w:r>
-          </w:p>
-          <w:p>
-            <w:pPr>
-              <w:rPr>
-                <w:rFonts w:cstheme="minorHAnsi"/>
-                <w:sz w:val="24"/>
-                <w:szCs w:val="24"/>
-                <w:lang w:val="en-US"/>
-              </w:rPr>
-            </w:pPr>
-          </w:p>
-          <w:p>
-            <w:pPr>
-              <w:shd w:val="clear" w:color="auto" w:fill="1E1E1E"/>
-              <w:spacing w:line="285" w:lineRule="atLeast"/>
-              <w:rPr>
-                <w:rFonts w:ascii="Consolas" w:eastAsia="Times New Roman" w:hAnsi="Consolas" w:cs="Times New Roman"/>
-                <w:noProof w:val="0"/>
-                <w:color w:val="C586C0"/>
-                <w:sz w:val="21"/>
-                <w:szCs w:val="21"/>
-                <w:lang w:val="en-US"/>
-              </w:rPr>
-            </w:pPr>
-            <w:r>
-              <w:drawing>
-                <wp:inline distT="0" distB="0" distL="0" distR="0" wp14:anchorId="5324327C" wp14:editId="71736968">
-                  <wp:extent cx="8877300" cy="5924550"/>
-                  <wp:effectExtent l="0" t="0" r="0" b="0"/>
-                  <wp:docPr id="4" name="Picture 4"/>
                   <wp:cNvGraphicFramePr>
                     <a:graphicFrameLocks xmlns:a="http://schemas.openxmlformats.org/drawingml/2006/main" noChangeAspect="1"/>
                   </wp:cNvGraphicFramePr>
@@ -17945,6 +17948,67 @@
                         <pic:spPr>
                           <a:xfrm>
                             <a:off x="0" y="0"/>
+                            <a:ext cx="8477250" cy="3543300"/>
+                          </a:xfrm>
+                          <a:prstGeom prst="rect">
+                            <a:avLst/>
+                          </a:prstGeom>
+                        </pic:spPr>
+                      </pic:pic>
+                    </a:graphicData>
+                  </a:graphic>
+                </wp:inline>
+              </w:drawing>
+            </w:r>
+          </w:p>
+          <w:p>
+            <w:pPr>
+              <w:rPr>
+                <w:rFonts w:cstheme="minorHAnsi"/>
+                <w:sz w:val="24"/>
+                <w:szCs w:val="24"/>
+                <w:lang w:val="en-US"/>
+              </w:rPr>
+            </w:pPr>
+          </w:p>
+          <w:p>
+            <w:pPr>
+              <w:shd w:val="clear" w:color="auto" w:fill="1E1E1E"/>
+              <w:spacing w:line="285" w:lineRule="atLeast"/>
+              <w:rPr>
+                <w:rFonts w:ascii="Consolas" w:eastAsia="Times New Roman" w:hAnsi="Consolas" w:cs="Times New Roman"/>
+                <w:noProof w:val="0"/>
+                <w:color w:val="C586C0"/>
+                <w:sz w:val="21"/>
+                <w:szCs w:val="21"/>
+                <w:lang w:val="en-US"/>
+              </w:rPr>
+            </w:pPr>
+            <w:r>
+              <w:drawing>
+                <wp:inline distT="0" distB="0" distL="0" distR="0" wp14:anchorId="5324327C" wp14:editId="71736968">
+                  <wp:extent cx="8877300" cy="5924550"/>
+                  <wp:effectExtent l="0" t="0" r="0" b="0"/>
+                  <wp:docPr id="4" name="Picture 4"/>
+                  <wp:cNvGraphicFramePr>
+                    <a:graphicFrameLocks xmlns:a="http://schemas.openxmlformats.org/drawingml/2006/main" noChangeAspect="1"/>
+                  </wp:cNvGraphicFramePr>
+                  <a:graphic xmlns:a="http://schemas.openxmlformats.org/drawingml/2006/main">
+                    <a:graphicData uri="http://schemas.openxmlformats.org/drawingml/2006/picture">
+                      <pic:pic xmlns:pic="http://schemas.openxmlformats.org/drawingml/2006/picture">
+                        <pic:nvPicPr>
+                          <pic:cNvPr id="1" name=""/>
+                          <pic:cNvPicPr/>
+                        </pic:nvPicPr>
+                        <pic:blipFill>
+                          <a:blip r:embed="rId78"/>
+                          <a:stretch>
+                            <a:fillRect/>
+                          </a:stretch>
+                        </pic:blipFill>
+                        <pic:spPr>
+                          <a:xfrm>
+                            <a:off x="0" y="0"/>
                             <a:ext cx="8877300" cy="5924550"/>
                           </a:xfrm>
                           <a:prstGeom prst="rect">
@@ -18104,9 +18168,201 @@
                 <w:color w:val="D4D4D4"/>
                 <w:sz w:val="21"/>
                 <w:szCs w:val="21"/>
+                <w:lang w:val="en-US"/>
+              </w:rPr>
+              <w:t>{ </w:t>
+            </w:r>
+            <w:r>
+              <w:rPr>
+                <w:rFonts w:ascii="Consolas" w:eastAsia="Times New Roman" w:hAnsi="Consolas" w:cs="Times New Roman"/>
+                <w:noProof w:val="0"/>
+                <w:color w:val="9CDCFE"/>
+                <w:sz w:val="21"/>
+                <w:szCs w:val="21"/>
+                <w:lang w:val="en-US"/>
+              </w:rPr>
+              <w:t>path</w:t>
+            </w:r>
+            <w:proofErr w:type="gramEnd"/>
+            <w:r>
+              <w:rPr>
+                <w:rFonts w:ascii="Consolas" w:eastAsia="Times New Roman" w:hAnsi="Consolas" w:cs="Times New Roman"/>
+                <w:noProof w:val="0"/>
+                <w:color w:val="9CDCFE"/>
+                <w:sz w:val="21"/>
+                <w:szCs w:val="21"/>
+                <w:lang w:val="en-US"/>
+              </w:rPr>
+              <w:t>:</w:t>
+            </w:r>
+            <w:r>
+              <w:rPr>
+                <w:rFonts w:ascii="Consolas" w:eastAsia="Times New Roman" w:hAnsi="Consolas" w:cs="Times New Roman"/>
+                <w:noProof w:val="0"/>
+                <w:color w:val="D4D4D4"/>
+                <w:sz w:val="21"/>
+                <w:szCs w:val="21"/>
+                <w:lang w:val="en-US"/>
+              </w:rPr>
+              <w:t> </w:t>
+            </w:r>
+            <w:r>
+              <w:rPr>
+                <w:rFonts w:ascii="Consolas" w:eastAsia="Times New Roman" w:hAnsi="Consolas" w:cs="Times New Roman"/>
+                <w:noProof w:val="0"/>
+                <w:color w:val="CE9178"/>
+                <w:sz w:val="21"/>
+                <w:szCs w:val="21"/>
+                <w:lang w:val="en-US"/>
+              </w:rPr>
+              <w:t>''</w:t>
+            </w:r>
+            <w:r>
+              <w:rPr>
+                <w:rFonts w:ascii="Consolas" w:eastAsia="Times New Roman" w:hAnsi="Consolas" w:cs="Times New Roman"/>
+                <w:noProof w:val="0"/>
+                <w:color w:val="D4D4D4"/>
+                <w:sz w:val="21"/>
+                <w:szCs w:val="21"/>
+                <w:lang w:val="en-US"/>
+              </w:rPr>
+              <w:t>, </w:t>
+            </w:r>
+            <w:r>
+              <w:rPr>
+                <w:rFonts w:ascii="Consolas" w:eastAsia="Times New Roman" w:hAnsi="Consolas" w:cs="Times New Roman"/>
+                <w:noProof w:val="0"/>
+                <w:color w:val="9CDCFE"/>
+                <w:sz w:val="21"/>
+                <w:szCs w:val="21"/>
+                <w:lang w:val="en-US"/>
+              </w:rPr>
+              <w:t>redirectTo:</w:t>
+            </w:r>
+            <w:r>
+              <w:rPr>
+                <w:rFonts w:ascii="Consolas" w:eastAsia="Times New Roman" w:hAnsi="Consolas" w:cs="Times New Roman"/>
+                <w:noProof w:val="0"/>
+                <w:color w:val="D4D4D4"/>
+                <w:sz w:val="21"/>
+                <w:szCs w:val="21"/>
+                <w:lang w:val="en-US"/>
+              </w:rPr>
+              <w:t> </w:t>
+            </w:r>
+            <w:r>
+              <w:rPr>
+                <w:rFonts w:ascii="Consolas" w:eastAsia="Times New Roman" w:hAnsi="Consolas" w:cs="Times New Roman"/>
+                <w:noProof w:val="0"/>
+                <w:color w:val="CE9178"/>
+                <w:sz w:val="21"/>
+                <w:szCs w:val="21"/>
+                <w:lang w:val="en-US"/>
+              </w:rPr>
+              <w:t>'/dashboard'</w:t>
+            </w:r>
+            <w:r>
+              <w:rPr>
+                <w:rFonts w:ascii="Consolas" w:eastAsia="Times New Roman" w:hAnsi="Consolas" w:cs="Times New Roman"/>
+                <w:noProof w:val="0"/>
+                <w:color w:val="D4D4D4"/>
+                <w:sz w:val="21"/>
+                <w:szCs w:val="21"/>
+                <w:lang w:val="en-US"/>
+              </w:rPr>
+              <w:t>, </w:t>
+            </w:r>
+            <w:r>
+              <w:rPr>
+                <w:rFonts w:ascii="Consolas" w:eastAsia="Times New Roman" w:hAnsi="Consolas" w:cs="Times New Roman"/>
+                <w:noProof w:val="0"/>
+                <w:color w:val="9CDCFE"/>
+                <w:sz w:val="21"/>
+                <w:szCs w:val="21"/>
+                <w:lang w:val="en-US"/>
+              </w:rPr>
+              <w:t>pathMatch:</w:t>
+            </w:r>
+            <w:r>
+              <w:rPr>
+                <w:rFonts w:ascii="Consolas" w:eastAsia="Times New Roman" w:hAnsi="Consolas" w:cs="Times New Roman"/>
+                <w:noProof w:val="0"/>
+                <w:color w:val="D4D4D4"/>
+                <w:sz w:val="21"/>
+                <w:szCs w:val="21"/>
+                <w:lang w:val="en-US"/>
+              </w:rPr>
+              <w:t> </w:t>
+            </w:r>
+            <w:r>
+              <w:rPr>
+                <w:rFonts w:ascii="Consolas" w:eastAsia="Times New Roman" w:hAnsi="Consolas" w:cs="Times New Roman"/>
+                <w:noProof w:val="0"/>
+                <w:color w:val="CE9178"/>
+                <w:sz w:val="21"/>
+                <w:szCs w:val="21"/>
+                <w:lang w:val="en-US"/>
+              </w:rPr>
+              <w:t>'full'</w:t>
+            </w:r>
+            <w:r>
+              <w:rPr>
+                <w:rFonts w:ascii="Consolas" w:eastAsia="Times New Roman" w:hAnsi="Consolas" w:cs="Times New Roman"/>
+                <w:noProof w:val="0"/>
+                <w:color w:val="D4D4D4"/>
+                <w:sz w:val="21"/>
+                <w:szCs w:val="21"/>
+                <w:lang w:val="en-US"/>
+              </w:rPr>
+              <w:t> }, </w:t>
+            </w:r>
+            <w:r>
+              <w:rPr>
+                <w:rFonts w:ascii="Consolas" w:eastAsia="Times New Roman" w:hAnsi="Consolas" w:cs="Times New Roman"/>
+                <w:noProof w:val="0"/>
+                <w:color w:val="6A9955"/>
+                <w:sz w:val="21"/>
+                <w:szCs w:val="21"/>
                 <w:highlight w:val="yellow"/>
                 <w:lang w:val="en-US"/>
               </w:rPr>
+              <w:t>// auto navigate to dashboard &amp; change '/' path to '/dashboard'</w:t>
+            </w:r>
+          </w:p>
+          <w:p>
+            <w:pPr>
+              <w:shd w:val="clear" w:color="auto" w:fill="1E1E1E"/>
+              <w:spacing w:line="285" w:lineRule="atLeast"/>
+              <w:rPr>
+                <w:rFonts w:ascii="Consolas" w:eastAsia="Times New Roman" w:hAnsi="Consolas" w:cs="Times New Roman"/>
+                <w:noProof w:val="0"/>
+                <w:color w:val="D4D4D4"/>
+                <w:sz w:val="21"/>
+                <w:szCs w:val="21"/>
+                <w:lang w:val="en-US"/>
+              </w:rPr>
+            </w:pPr>
+            <w:r>
+              <w:rPr>
+                <w:rFonts w:ascii="Consolas" w:eastAsia="Times New Roman" w:hAnsi="Consolas" w:cs="Times New Roman"/>
+                <w:noProof w:val="0"/>
+                <w:color w:val="D4D4D4"/>
+                <w:sz w:val="21"/>
+                <w:szCs w:val="21"/>
+                <w:lang w:val="en-US"/>
+              </w:rPr>
+              <w:t>  </w:t>
+            </w:r>
+            <w:proofErr w:type="gramStart"/>
+            <w:r>
+              <w:rPr>
+                <w:rFonts w:ascii="Consolas" w:eastAsia="Times New Roman" w:hAnsi="Consolas" w:cs="Times New Roman"/>
+                <w:noProof w:val="0"/>
+                <w:color w:val="D4D4D4"/>
+                <w:sz w:val="21"/>
+                <w:szCs w:val="21"/>
+                <w:lang w:val="en-US"/>
+              </w:rPr>
               <w:t>{ </w:t>
             </w:r>
             <w:r>
@@ -18116,7 +18372,6 @@
                 <w:color w:val="9CDCFE"/>
                 <w:sz w:val="21"/>
                 <w:szCs w:val="21"/>
-                <w:highlight w:val="yellow"/>
                 <w:lang w:val="en-US"/>
               </w:rPr>
               <w:t>path</w:t>
@@ -18129,7 +18384,6 @@
                 <w:color w:val="9CDCFE"/>
                 <w:sz w:val="21"/>
                 <w:szCs w:val="21"/>
-                <w:highlight w:val="yellow"/>
                 <w:lang w:val="en-US"/>
               </w:rPr>
               <w:t>:</w:t>
@@ -18141,7 +18395,6 @@
                 <w:color w:val="D4D4D4"/>
                 <w:sz w:val="21"/>
                 <w:szCs w:val="21"/>
-                <w:highlight w:val="yellow"/>
                 <w:lang w:val="en-US"/>
               </w:rPr>
               <w:t> </w:t>
@@ -18153,10 +18406,9 @@
                 <w:color w:val="CE9178"/>
                 <w:sz w:val="21"/>
                 <w:szCs w:val="21"/>
-                <w:highlight w:val="yellow"/>
-                <w:lang w:val="en-US"/>
-              </w:rPr>
-              <w:t>''</w:t>
+                <w:lang w:val="en-US"/>
+              </w:rPr>
+              <w:t>'dashboard'</w:t>
             </w:r>
             <w:r>
               <w:rPr>
@@ -18165,7 +18417,6 @@
                 <w:color w:val="D4D4D4"/>
                 <w:sz w:val="21"/>
                 <w:szCs w:val="21"/>
-                <w:highlight w:val="yellow"/>
                 <w:lang w:val="en-US"/>
               </w:rPr>
               <w:t>, </w:t>
@@ -18174,13 +18425,23 @@
               <w:rPr>
                 <w:rFonts w:ascii="Consolas" w:eastAsia="Times New Roman" w:hAnsi="Consolas" w:cs="Times New Roman"/>
                 <w:noProof w:val="0"/>
+                <w:color w:val="4EC9B0"/>
+                <w:sz w:val="21"/>
+                <w:szCs w:val="21"/>
+                <w:lang w:val="en-US"/>
+              </w:rPr>
+              <w:t>component</w:t>
+            </w:r>
+            <w:r>
+              <w:rPr>
+                <w:rFonts w:ascii="Consolas" w:eastAsia="Times New Roman" w:hAnsi="Consolas" w:cs="Times New Roman"/>
+                <w:noProof w:val="0"/>
                 <w:color w:val="9CDCFE"/>
                 <w:sz w:val="21"/>
                 <w:szCs w:val="21"/>
-                <w:highlight w:val="yellow"/>
-                <w:lang w:val="en-US"/>
-              </w:rPr>
-              <w:t>redirectTo:</w:t>
+                <w:lang w:val="en-US"/>
+              </w:rPr>
+              <w:t>:</w:t>
             </w:r>
             <w:r>
               <w:rPr>
@@ -18189,11 +18450,105 @@
                 <w:color w:val="D4D4D4"/>
                 <w:sz w:val="21"/>
                 <w:szCs w:val="21"/>
-                <w:highlight w:val="yellow"/>
                 <w:lang w:val="en-US"/>
               </w:rPr>
               <w:t> </w:t>
             </w:r>
+            <w:proofErr w:type="spellStart"/>
+            <w:r>
+              <w:rPr>
+                <w:rFonts w:ascii="Consolas" w:eastAsia="Times New Roman" w:hAnsi="Consolas" w:cs="Times New Roman"/>
+                <w:noProof w:val="0"/>
+                <w:color w:val="4EC9B0"/>
+                <w:sz w:val="21"/>
+                <w:szCs w:val="21"/>
+                <w:lang w:val="en-US"/>
+              </w:rPr>
+              <w:t>DashboardComponent</w:t>
+            </w:r>
+            <w:proofErr w:type="spellEnd"/>
+            <w:r>
+              <w:rPr>
+                <w:rFonts w:ascii="Consolas" w:eastAsia="Times New Roman" w:hAnsi="Consolas" w:cs="Times New Roman"/>
+                <w:noProof w:val="0"/>
+                <w:color w:val="D4D4D4"/>
+                <w:sz w:val="21"/>
+                <w:szCs w:val="21"/>
+                <w:lang w:val="en-US"/>
+              </w:rPr>
+              <w:t> },</w:t>
+            </w:r>
+          </w:p>
+          <w:p>
+            <w:pPr>
+              <w:shd w:val="clear" w:color="auto" w:fill="1E1E1E"/>
+              <w:spacing w:line="285" w:lineRule="atLeast"/>
+              <w:rPr>
+                <w:rFonts w:ascii="Consolas" w:eastAsia="Times New Roman" w:hAnsi="Consolas" w:cs="Times New Roman"/>
+                <w:noProof w:val="0"/>
+                <w:color w:val="D4D4D4"/>
+                <w:sz w:val="21"/>
+                <w:szCs w:val="21"/>
+                <w:lang w:val="en-US"/>
+              </w:rPr>
+            </w:pPr>
+            <w:r>
+              <w:rPr>
+                <w:rFonts w:ascii="Consolas" w:eastAsia="Times New Roman" w:hAnsi="Consolas" w:cs="Times New Roman"/>
+                <w:noProof w:val="0"/>
+                <w:color w:val="D4D4D4"/>
+                <w:sz w:val="21"/>
+                <w:szCs w:val="21"/>
+                <w:lang w:val="en-US"/>
+              </w:rPr>
+              <w:t>  </w:t>
+            </w:r>
+            <w:proofErr w:type="gramStart"/>
+            <w:r>
+              <w:rPr>
+                <w:rFonts w:ascii="Consolas" w:eastAsia="Times New Roman" w:hAnsi="Consolas" w:cs="Times New Roman"/>
+                <w:noProof w:val="0"/>
+                <w:color w:val="D4D4D4"/>
+                <w:sz w:val="21"/>
+                <w:szCs w:val="21"/>
+                <w:lang w:val="en-US"/>
+              </w:rPr>
+              <w:t>{ </w:t>
+            </w:r>
+            <w:r>
+              <w:rPr>
+                <w:rFonts w:ascii="Consolas" w:eastAsia="Times New Roman" w:hAnsi="Consolas" w:cs="Times New Roman"/>
+                <w:noProof w:val="0"/>
+                <w:color w:val="9CDCFE"/>
+                <w:sz w:val="21"/>
+                <w:szCs w:val="21"/>
+                <w:lang w:val="en-US"/>
+              </w:rPr>
+              <w:t>path</w:t>
+            </w:r>
+            <w:proofErr w:type="gramEnd"/>
+            <w:r>
+              <w:rPr>
+                <w:rFonts w:ascii="Consolas" w:eastAsia="Times New Roman" w:hAnsi="Consolas" w:cs="Times New Roman"/>
+                <w:noProof w:val="0"/>
+                <w:color w:val="9CDCFE"/>
+                <w:sz w:val="21"/>
+                <w:szCs w:val="21"/>
+                <w:lang w:val="en-US"/>
+              </w:rPr>
+              <w:t>:</w:t>
+            </w:r>
+            <w:r>
+              <w:rPr>
+                <w:rFonts w:ascii="Consolas" w:eastAsia="Times New Roman" w:hAnsi="Consolas" w:cs="Times New Roman"/>
+                <w:noProof w:val="0"/>
+                <w:color w:val="D4D4D4"/>
+                <w:sz w:val="21"/>
+                <w:szCs w:val="21"/>
+                <w:lang w:val="en-US"/>
+              </w:rPr>
+              <w:t> </w:t>
+            </w:r>
             <w:r>
               <w:rPr>
                 <w:rFonts w:ascii="Consolas" w:eastAsia="Times New Roman" w:hAnsi="Consolas" w:cs="Times New Roman"/>
@@ -18201,10 +18556,9 @@
                 <w:color w:val="CE9178"/>
                 <w:sz w:val="21"/>
                 <w:szCs w:val="21"/>
-                <w:highlight w:val="yellow"/>
-                <w:lang w:val="en-US"/>
-              </w:rPr>
-              <w:t>'/dashboard'</w:t>
+                <w:lang w:val="en-US"/>
+              </w:rPr>
+              <w:t>'heroes'</w:t>
             </w:r>
             <w:r>
               <w:rPr>
@@ -18213,7 +18567,6 @@
                 <w:color w:val="D4D4D4"/>
                 <w:sz w:val="21"/>
                 <w:szCs w:val="21"/>
-                <w:highlight w:val="yellow"/>
                 <w:lang w:val="en-US"/>
               </w:rPr>
               <w:t>, </w:t>
@@ -18222,13 +18575,23 @@
               <w:rPr>
                 <w:rFonts w:ascii="Consolas" w:eastAsia="Times New Roman" w:hAnsi="Consolas" w:cs="Times New Roman"/>
                 <w:noProof w:val="0"/>
+                <w:color w:val="4EC9B0"/>
+                <w:sz w:val="21"/>
+                <w:szCs w:val="21"/>
+                <w:lang w:val="en-US"/>
+              </w:rPr>
+              <w:t>component</w:t>
+            </w:r>
+            <w:r>
+              <w:rPr>
+                <w:rFonts w:ascii="Consolas" w:eastAsia="Times New Roman" w:hAnsi="Consolas" w:cs="Times New Roman"/>
+                <w:noProof w:val="0"/>
                 <w:color w:val="9CDCFE"/>
                 <w:sz w:val="21"/>
                 <w:szCs w:val="21"/>
-                <w:highlight w:val="yellow"/>
-                <w:lang w:val="en-US"/>
-              </w:rPr>
-              <w:t>pathMatch:</w:t>
+                <w:lang w:val="en-US"/>
+              </w:rPr>
+              <w:t>:</w:t>
             </w:r>
             <w:r>
               <w:rPr>
@@ -18237,7 +18600,6 @@
                 <w:color w:val="D4D4D4"/>
                 <w:sz w:val="21"/>
                 <w:szCs w:val="21"/>
-                <w:highlight w:val="yellow"/>
                 <w:lang w:val="en-US"/>
               </w:rPr>
               <w:t> </w:t>
@@ -18246,13 +18608,116 @@
               <w:rPr>
                 <w:rFonts w:ascii="Consolas" w:eastAsia="Times New Roman" w:hAnsi="Consolas" w:cs="Times New Roman"/>
                 <w:noProof w:val="0"/>
+                <w:color w:val="4EC9B0"/>
+                <w:sz w:val="21"/>
+                <w:szCs w:val="21"/>
+                <w:lang w:val="en-US"/>
+              </w:rPr>
+              <w:t>HeroesComponent</w:t>
+            </w:r>
+            <w:r>
+              <w:rPr>
+                <w:rFonts w:ascii="Consolas" w:eastAsia="Times New Roman" w:hAnsi="Consolas" w:cs="Times New Roman"/>
+                <w:noProof w:val="0"/>
+                <w:color w:val="D4D4D4"/>
+                <w:sz w:val="21"/>
+                <w:szCs w:val="21"/>
+                <w:lang w:val="en-US"/>
+              </w:rPr>
+              <w:t> }, </w:t>
+            </w:r>
+            <w:r>
+              <w:rPr>
+                <w:rFonts w:ascii="Consolas" w:eastAsia="Times New Roman" w:hAnsi="Consolas" w:cs="Times New Roman"/>
+                <w:noProof w:val="0"/>
+                <w:color w:val="6A9955"/>
+                <w:sz w:val="21"/>
+                <w:szCs w:val="21"/>
+                <w:lang w:val="en-US"/>
+              </w:rPr>
+              <w:t>// tells the router to match that URL to path: 'heroes' and display the HeroesComponent when the URL is something like localhost:4200/heroes</w:t>
+            </w:r>
+          </w:p>
+          <w:p>
+            <w:pPr>
+              <w:shd w:val="clear" w:color="auto" w:fill="1E1E1E"/>
+              <w:spacing w:line="285" w:lineRule="atLeast"/>
+              <w:rPr>
+                <w:rFonts w:ascii="Consolas" w:eastAsia="Times New Roman" w:hAnsi="Consolas" w:cs="Times New Roman"/>
+                <w:noProof w:val="0"/>
+                <w:color w:val="D4D4D4"/>
+                <w:sz w:val="21"/>
+                <w:szCs w:val="21"/>
+                <w:lang w:val="en-US"/>
+              </w:rPr>
+            </w:pPr>
+            <w:r>
+              <w:rPr>
+                <w:rFonts w:ascii="Consolas" w:eastAsia="Times New Roman" w:hAnsi="Consolas" w:cs="Times New Roman"/>
+                <w:noProof w:val="0"/>
+                <w:color w:val="D4D4D4"/>
+                <w:sz w:val="21"/>
+                <w:szCs w:val="21"/>
+                <w:lang w:val="en-US"/>
+              </w:rPr>
+              <w:t>  </w:t>
+            </w:r>
+            <w:proofErr w:type="gramStart"/>
+            <w:r>
+              <w:rPr>
+                <w:rFonts w:ascii="Consolas" w:eastAsia="Times New Roman" w:hAnsi="Consolas" w:cs="Times New Roman"/>
+                <w:noProof w:val="0"/>
+                <w:color w:val="D4D4D4"/>
+                <w:sz w:val="21"/>
+                <w:szCs w:val="21"/>
+                <w:lang w:val="en-US"/>
+              </w:rPr>
+              <w:t>{ </w:t>
+            </w:r>
+            <w:r>
+              <w:rPr>
+                <w:rFonts w:ascii="Consolas" w:eastAsia="Times New Roman" w:hAnsi="Consolas" w:cs="Times New Roman"/>
+                <w:noProof w:val="0"/>
+                <w:color w:val="9CDCFE"/>
+                <w:sz w:val="21"/>
+                <w:szCs w:val="21"/>
+                <w:lang w:val="en-US"/>
+              </w:rPr>
+              <w:t>path</w:t>
+            </w:r>
+            <w:proofErr w:type="gramEnd"/>
+            <w:r>
+              <w:rPr>
+                <w:rFonts w:ascii="Consolas" w:eastAsia="Times New Roman" w:hAnsi="Consolas" w:cs="Times New Roman"/>
+                <w:noProof w:val="0"/>
+                <w:color w:val="9CDCFE"/>
+                <w:sz w:val="21"/>
+                <w:szCs w:val="21"/>
+                <w:lang w:val="en-US"/>
+              </w:rPr>
+              <w:t>:</w:t>
+            </w:r>
+            <w:r>
+              <w:rPr>
+                <w:rFonts w:ascii="Consolas" w:eastAsia="Times New Roman" w:hAnsi="Consolas" w:cs="Times New Roman"/>
+                <w:noProof w:val="0"/>
+                <w:color w:val="D4D4D4"/>
+                <w:sz w:val="21"/>
+                <w:szCs w:val="21"/>
+                <w:lang w:val="en-US"/>
+              </w:rPr>
+              <w:t> </w:t>
+            </w:r>
+            <w:r>
+              <w:rPr>
+                <w:rFonts w:ascii="Consolas" w:eastAsia="Times New Roman" w:hAnsi="Consolas" w:cs="Times New Roman"/>
+                <w:noProof w:val="0"/>
                 <w:color w:val="CE9178"/>
                 <w:sz w:val="21"/>
                 <w:szCs w:val="21"/>
-                <w:highlight w:val="yellow"/>
-                <w:lang w:val="en-US"/>
-              </w:rPr>
-              <w:t>'full'</w:t>
+                <w:lang w:val="en-US"/>
+              </w:rPr>
+              <w:t>'detail/:id'</w:t>
             </w:r>
             <w:r>
               <w:rPr>
@@ -18261,10 +18726,31 @@
                 <w:color w:val="D4D4D4"/>
                 <w:sz w:val="21"/>
                 <w:szCs w:val="21"/>
-                <w:highlight w:val="yellow"/>
-                <w:lang w:val="en-US"/>
-              </w:rPr>
-              <w:t> },</w:t>
+                <w:lang w:val="en-US"/>
+              </w:rPr>
+              <w:t>, </w:t>
+            </w:r>
+            <w:r>
+              <w:rPr>
+                <w:rFonts w:ascii="Consolas" w:eastAsia="Times New Roman" w:hAnsi="Consolas" w:cs="Times New Roman"/>
+                <w:noProof w:val="0"/>
+                <w:color w:val="4EC9B0"/>
+                <w:sz w:val="21"/>
+                <w:szCs w:val="21"/>
+                <w:lang w:val="en-US"/>
+              </w:rPr>
+              <w:t>component</w:t>
+            </w:r>
+            <w:r>
+              <w:rPr>
+                <w:rFonts w:ascii="Consolas" w:eastAsia="Times New Roman" w:hAnsi="Consolas" w:cs="Times New Roman"/>
+                <w:noProof w:val="0"/>
+                <w:color w:val="9CDCFE"/>
+                <w:sz w:val="21"/>
+                <w:szCs w:val="21"/>
+                <w:lang w:val="en-US"/>
+              </w:rPr>
+              <w:t>:</w:t>
             </w:r>
             <w:r>
               <w:rPr>
@@ -18281,27 +18767,116 @@
               <w:rPr>
                 <w:rFonts w:ascii="Consolas" w:eastAsia="Times New Roman" w:hAnsi="Consolas" w:cs="Times New Roman"/>
                 <w:noProof w:val="0"/>
+                <w:color w:val="4EC9B0"/>
+                <w:sz w:val="21"/>
+                <w:szCs w:val="21"/>
+                <w:lang w:val="en-US"/>
+              </w:rPr>
+              <w:t>HeroDetailComponent</w:t>
+            </w:r>
+            <w:r>
+              <w:rPr>
+                <w:rFonts w:ascii="Consolas" w:eastAsia="Times New Roman" w:hAnsi="Consolas" w:cs="Times New Roman"/>
+                <w:noProof w:val="0"/>
+                <w:color w:val="D4D4D4"/>
+                <w:sz w:val="21"/>
+                <w:szCs w:val="21"/>
+                <w:lang w:val="en-US"/>
+              </w:rPr>
+              <w:t> }, </w:t>
+            </w:r>
+            <w:r>
+              <w:rPr>
+                <w:rFonts w:ascii="Consolas" w:eastAsia="Times New Roman" w:hAnsi="Consolas" w:cs="Times New Roman"/>
+                <w:noProof w:val="0"/>
                 <w:color w:val="6A9955"/>
                 <w:sz w:val="21"/>
                 <w:szCs w:val="21"/>
                 <w:lang w:val="en-US"/>
               </w:rPr>
-              <w:t>// auto navigate to dashboa</w:t>
+              <w:t>// :id is a placeholder for a specific hero id</w:t>
+            </w:r>
+          </w:p>
+          <w:p>
+            <w:pPr>
+              <w:shd w:val="clear" w:color="auto" w:fill="1E1E1E"/>
+              <w:spacing w:line="285" w:lineRule="atLeast"/>
+              <w:rPr>
+                <w:rFonts w:ascii="Consolas" w:eastAsia="Times New Roman" w:hAnsi="Consolas" w:cs="Times New Roman"/>
+                <w:noProof w:val="0"/>
+                <w:color w:val="D4D4D4"/>
+                <w:sz w:val="21"/>
+                <w:szCs w:val="21"/>
+                <w:lang w:val="en-US"/>
+              </w:rPr>
+            </w:pPr>
+            <w:r>
+              <w:rPr>
+                <w:rFonts w:ascii="Consolas" w:eastAsia="Times New Roman" w:hAnsi="Consolas" w:cs="Times New Roman"/>
+                <w:noProof w:val="0"/>
+                <w:color w:val="D4D4D4"/>
+                <w:sz w:val="21"/>
+                <w:szCs w:val="21"/>
+                <w:lang w:val="en-US"/>
+              </w:rPr>
+              <w:t>];</w:t>
+            </w:r>
+          </w:p>
+        </w:tc>
+      </w:tr>
+      <w:tr>
+        <w:trPr>
+          <w:jc w:val="center"/>
+        </w:trPr>
+        <w:tc>
+          <w:tcPr>
+            <w:tcW w:w="0" w:type="auto"/>
+          </w:tcPr>
+          <w:p>
+            <w:pPr>
+              <w:rPr>
+                <w:rFonts w:cstheme="minorHAnsi"/>
+                <w:sz w:val="24"/>
+                <w:szCs w:val="24"/>
+                <w:lang w:val="en-US"/>
+              </w:rPr>
+            </w:pPr>
+            <w:r>
+              <w:rPr>
+                <w:rFonts w:cstheme="minorHAnsi"/>
+                <w:sz w:val="24"/>
+                <w:szCs w:val="24"/>
+                <w:lang w:val="en-US"/>
+              </w:rPr>
+              <w:t>Get id</w:t>
+            </w:r>
+          </w:p>
+          <w:p>
+            <w:pPr>
+              <w:rPr>
+                <w:rFonts w:cstheme="minorHAnsi"/>
+                <w:sz w:val="24"/>
+                <w:szCs w:val="24"/>
+                <w:lang w:val="en-US"/>
+              </w:rPr>
+            </w:pPr>
+            <w:r>
+              <w:rPr>
+                <w:rFonts w:cstheme="minorHAnsi"/>
+                <w:sz w:val="24"/>
+                <w:szCs w:val="24"/>
+                <w:lang w:val="en-US"/>
+              </w:rPr>
+              <w:t>From URL</w:t>
             </w:r>
             <w:bookmarkStart w:id="0" w:name="_GoBack"/>
             <w:bookmarkEnd w:id="0"/>
-            <w:r>
-              <w:rPr>
-                <w:rFonts w:ascii="Consolas" w:eastAsia="Times New Roman" w:hAnsi="Consolas" w:cs="Times New Roman"/>
-                <w:noProof w:val="0"/>
-                <w:color w:val="6A9955"/>
-                <w:sz w:val="21"/>
-                <w:szCs w:val="21"/>
-                <w:lang w:val="en-US"/>
-              </w:rPr>
-              <w:t>rd &amp; change '/' path to '/dashboard'</w:t>
-            </w:r>
-          </w:p>
+          </w:p>
+        </w:tc>
+        <w:tc>
+          <w:tcPr>
+            <w:tcW w:w="0" w:type="auto"/>
+          </w:tcPr>
           <w:p>
             <w:pPr>
               <w:shd w:val="clear" w:color="auto" w:fill="1E1E1E"/>
@@ -18319,12 +18894,23 @@
               <w:rPr>
                 <w:rFonts w:ascii="Consolas" w:eastAsia="Times New Roman" w:hAnsi="Consolas" w:cs="Times New Roman"/>
                 <w:noProof w:val="0"/>
+                <w:color w:val="C586C0"/>
+                <w:sz w:val="21"/>
+                <w:szCs w:val="21"/>
+                <w:lang w:val="en-US"/>
+              </w:rPr>
+              <w:t>import</w:t>
+            </w:r>
+            <w:r>
+              <w:rPr>
+                <w:rFonts w:ascii="Consolas" w:eastAsia="Times New Roman" w:hAnsi="Consolas" w:cs="Times New Roman"/>
+                <w:noProof w:val="0"/>
                 <w:color w:val="D4D4D4"/>
                 <w:sz w:val="21"/>
                 <w:szCs w:val="21"/>
                 <w:lang w:val="en-US"/>
               </w:rPr>
-              <w:t>  </w:t>
+              <w:t> </w:t>
             </w:r>
             <w:proofErr w:type="gramStart"/>
             <w:r>
@@ -18338,6 +18924,7 @@
               </w:rPr>
               <w:t>{ </w:t>
             </w:r>
+            <w:proofErr w:type="spellStart"/>
             <w:r>
               <w:rPr>
                 <w:rFonts w:ascii="Consolas" w:eastAsia="Times New Roman" w:hAnsi="Consolas" w:cs="Times New Roman"/>
@@ -18347,29 +18934,41 @@
                 <w:szCs w:val="21"/>
                 <w:lang w:val="en-US"/>
               </w:rPr>
-              <w:t>path</w:t>
-            </w:r>
+              <w:t>ActivatedRoute</w:t>
+            </w:r>
+            <w:proofErr w:type="spellEnd"/>
             <w:proofErr w:type="gramEnd"/>
             <w:r>
               <w:rPr>
                 <w:rFonts w:ascii="Consolas" w:eastAsia="Times New Roman" w:hAnsi="Consolas" w:cs="Times New Roman"/>
                 <w:noProof w:val="0"/>
-                <w:color w:val="9CDCFE"/>
-                <w:sz w:val="21"/>
-                <w:szCs w:val="21"/>
-                <w:lang w:val="en-US"/>
-              </w:rPr>
-              <w:t>:</w:t>
-            </w:r>
-            <w:r>
-              <w:rPr>
-                <w:rFonts w:ascii="Consolas" w:eastAsia="Times New Roman" w:hAnsi="Consolas" w:cs="Times New Roman"/>
-                <w:noProof w:val="0"/>
                 <w:color w:val="D4D4D4"/>
                 <w:sz w:val="21"/>
                 <w:szCs w:val="21"/>
                 <w:lang w:val="en-US"/>
               </w:rPr>
+              <w:t> } </w:t>
+            </w:r>
+            <w:r>
+              <w:rPr>
+                <w:rFonts w:ascii="Consolas" w:eastAsia="Times New Roman" w:hAnsi="Consolas" w:cs="Times New Roman"/>
+                <w:noProof w:val="0"/>
+                <w:color w:val="C586C0"/>
+                <w:sz w:val="21"/>
+                <w:szCs w:val="21"/>
+                <w:lang w:val="en-US"/>
+              </w:rPr>
+              <w:t>from</w:t>
+            </w:r>
+            <w:r>
+              <w:rPr>
+                <w:rFonts w:ascii="Consolas" w:eastAsia="Times New Roman" w:hAnsi="Consolas" w:cs="Times New Roman"/>
+                <w:noProof w:val="0"/>
+                <w:color w:val="D4D4D4"/>
+                <w:sz w:val="21"/>
+                <w:szCs w:val="21"/>
+                <w:lang w:val="en-US"/>
+              </w:rPr>
               <w:t> </w:t>
             </w:r>
             <w:r>
@@ -18381,7 +18980,7 @@
                 <w:szCs w:val="21"/>
                 <w:lang w:val="en-US"/>
               </w:rPr>
-              <w:t>'dashboard'</w:t>
+              <w:t>'@angular/router'</w:t>
             </w:r>
             <w:r>
               <w:rPr>
@@ -18392,64 +18991,7 @@
                 <w:szCs w:val="21"/>
                 <w:lang w:val="en-US"/>
               </w:rPr>
-              <w:t>, </w:t>
-            </w:r>
-            <w:r>
-              <w:rPr>
-                <w:rFonts w:ascii="Consolas" w:eastAsia="Times New Roman" w:hAnsi="Consolas" w:cs="Times New Roman"/>
-                <w:noProof w:val="0"/>
-                <w:color w:val="4EC9B0"/>
-                <w:sz w:val="21"/>
-                <w:szCs w:val="21"/>
-                <w:lang w:val="en-US"/>
-              </w:rPr>
-              <w:t>component</w:t>
-            </w:r>
-            <w:r>
-              <w:rPr>
-                <w:rFonts w:ascii="Consolas" w:eastAsia="Times New Roman" w:hAnsi="Consolas" w:cs="Times New Roman"/>
-                <w:noProof w:val="0"/>
-                <w:color w:val="9CDCFE"/>
-                <w:sz w:val="21"/>
-                <w:szCs w:val="21"/>
-                <w:lang w:val="en-US"/>
-              </w:rPr>
-              <w:t>:</w:t>
-            </w:r>
-            <w:r>
-              <w:rPr>
-                <w:rFonts w:ascii="Consolas" w:eastAsia="Times New Roman" w:hAnsi="Consolas" w:cs="Times New Roman"/>
-                <w:noProof w:val="0"/>
-                <w:color w:val="D4D4D4"/>
-                <w:sz w:val="21"/>
-                <w:szCs w:val="21"/>
-                <w:lang w:val="en-US"/>
-              </w:rPr>
-              <w:t> </w:t>
-            </w:r>
-            <w:proofErr w:type="spellStart"/>
-            <w:r>
-              <w:rPr>
-                <w:rFonts w:ascii="Consolas" w:eastAsia="Times New Roman" w:hAnsi="Consolas" w:cs="Times New Roman"/>
-                <w:noProof w:val="0"/>
-                <w:color w:val="4EC9B0"/>
-                <w:sz w:val="21"/>
-                <w:szCs w:val="21"/>
-                <w:lang w:val="en-US"/>
-              </w:rPr>
-              <w:t>DashboardComponent</w:t>
-            </w:r>
-            <w:proofErr w:type="spellEnd"/>
-            <w:r>
-              <w:rPr>
-                <w:rFonts w:ascii="Consolas" w:eastAsia="Times New Roman" w:hAnsi="Consolas" w:cs="Times New Roman"/>
-                <w:noProof w:val="0"/>
-                <w:color w:val="D4D4D4"/>
-                <w:sz w:val="21"/>
-                <w:szCs w:val="21"/>
-                <w:lang w:val="en-US"/>
-              </w:rPr>
-              <w:t> },</w:t>
+              <w:t>;</w:t>
             </w:r>
           </w:p>
           <w:p>
@@ -18459,157 +19001,12 @@
               <w:rPr>
                 <w:rFonts w:ascii="Consolas" w:eastAsia="Times New Roman" w:hAnsi="Consolas" w:cs="Times New Roman"/>
                 <w:noProof w:val="0"/>
-                <w:color w:val="D4D4D4"/>
-                <w:sz w:val="21"/>
-                <w:szCs w:val="21"/>
-                <w:lang w:val="en-US"/>
-              </w:rPr>
-            </w:pPr>
-            <w:r>
-              <w:rPr>
-                <w:rFonts w:ascii="Consolas" w:eastAsia="Times New Roman" w:hAnsi="Consolas" w:cs="Times New Roman"/>
-                <w:noProof w:val="0"/>
-                <w:color w:val="D4D4D4"/>
-                <w:sz w:val="21"/>
-                <w:szCs w:val="21"/>
-                <w:lang w:val="en-US"/>
-              </w:rPr>
-              <w:t>  </w:t>
-            </w:r>
-            <w:proofErr w:type="gramStart"/>
-            <w:r>
-              <w:rPr>
-                <w:rFonts w:ascii="Consolas" w:eastAsia="Times New Roman" w:hAnsi="Consolas" w:cs="Times New Roman"/>
-                <w:noProof w:val="0"/>
-                <w:color w:val="D4D4D4"/>
-                <w:sz w:val="21"/>
-                <w:szCs w:val="21"/>
-                <w:lang w:val="en-US"/>
-              </w:rPr>
-              <w:t>{ </w:t>
-            </w:r>
-            <w:r>
-              <w:rPr>
-                <w:rFonts w:ascii="Consolas" w:eastAsia="Times New Roman" w:hAnsi="Consolas" w:cs="Times New Roman"/>
-                <w:noProof w:val="0"/>
-                <w:color w:val="9CDCFE"/>
-                <w:sz w:val="21"/>
-                <w:szCs w:val="21"/>
-                <w:lang w:val="en-US"/>
-              </w:rPr>
-              <w:t>path</w:t>
-            </w:r>
-            <w:proofErr w:type="gramEnd"/>
-            <w:r>
-              <w:rPr>
-                <w:rFonts w:ascii="Consolas" w:eastAsia="Times New Roman" w:hAnsi="Consolas" w:cs="Times New Roman"/>
-                <w:noProof w:val="0"/>
-                <w:color w:val="9CDCFE"/>
-                <w:sz w:val="21"/>
-                <w:szCs w:val="21"/>
-                <w:lang w:val="en-US"/>
-              </w:rPr>
-              <w:t>:</w:t>
-            </w:r>
-            <w:r>
-              <w:rPr>
-                <w:rFonts w:ascii="Consolas" w:eastAsia="Times New Roman" w:hAnsi="Consolas" w:cs="Times New Roman"/>
-                <w:noProof w:val="0"/>
-                <w:color w:val="D4D4D4"/>
-                <w:sz w:val="21"/>
-                <w:szCs w:val="21"/>
-                <w:lang w:val="en-US"/>
-              </w:rPr>
-              <w:t> </w:t>
-            </w:r>
-            <w:r>
-              <w:rPr>
-                <w:rFonts w:ascii="Consolas" w:eastAsia="Times New Roman" w:hAnsi="Consolas" w:cs="Times New Roman"/>
-                <w:noProof w:val="0"/>
-                <w:color w:val="CE9178"/>
-                <w:sz w:val="21"/>
-                <w:szCs w:val="21"/>
-                <w:lang w:val="en-US"/>
-              </w:rPr>
-              <w:t>'heroes'</w:t>
-            </w:r>
-            <w:r>
-              <w:rPr>
-                <w:rFonts w:ascii="Consolas" w:eastAsia="Times New Roman" w:hAnsi="Consolas" w:cs="Times New Roman"/>
-                <w:noProof w:val="0"/>
-                <w:color w:val="D4D4D4"/>
-                <w:sz w:val="21"/>
-                <w:szCs w:val="21"/>
-                <w:lang w:val="en-US"/>
-              </w:rPr>
-              <w:t>, </w:t>
-            </w:r>
-            <w:r>
-              <w:rPr>
-                <w:rFonts w:ascii="Consolas" w:eastAsia="Times New Roman" w:hAnsi="Consolas" w:cs="Times New Roman"/>
-                <w:noProof w:val="0"/>
-                <w:color w:val="4EC9B0"/>
-                <w:sz w:val="21"/>
-                <w:szCs w:val="21"/>
-                <w:lang w:val="en-US"/>
-              </w:rPr>
-              <w:t>component</w:t>
-            </w:r>
-            <w:r>
-              <w:rPr>
-                <w:rFonts w:ascii="Consolas" w:eastAsia="Times New Roman" w:hAnsi="Consolas" w:cs="Times New Roman"/>
-                <w:noProof w:val="0"/>
-                <w:color w:val="9CDCFE"/>
-                <w:sz w:val="21"/>
-                <w:szCs w:val="21"/>
-                <w:lang w:val="en-US"/>
-              </w:rPr>
-              <w:t>:</w:t>
-            </w:r>
-            <w:r>
-              <w:rPr>
-                <w:rFonts w:ascii="Consolas" w:eastAsia="Times New Roman" w:hAnsi="Consolas" w:cs="Times New Roman"/>
-                <w:noProof w:val="0"/>
-                <w:color w:val="D4D4D4"/>
-                <w:sz w:val="21"/>
-                <w:szCs w:val="21"/>
-                <w:lang w:val="en-US"/>
-              </w:rPr>
-              <w:t> </w:t>
-            </w:r>
-            <w:r>
-              <w:rPr>
-                <w:rFonts w:ascii="Consolas" w:eastAsia="Times New Roman" w:hAnsi="Consolas" w:cs="Times New Roman"/>
-                <w:noProof w:val="0"/>
-                <w:color w:val="4EC9B0"/>
-                <w:sz w:val="21"/>
-                <w:szCs w:val="21"/>
-                <w:lang w:val="en-US"/>
-              </w:rPr>
-              <w:t>HeroesComponent</w:t>
-            </w:r>
-            <w:r>
-              <w:rPr>
-                <w:rFonts w:ascii="Consolas" w:eastAsia="Times New Roman" w:hAnsi="Consolas" w:cs="Times New Roman"/>
-                <w:noProof w:val="0"/>
-                <w:color w:val="D4D4D4"/>
-                <w:sz w:val="21"/>
-                <w:szCs w:val="21"/>
-                <w:lang w:val="en-US"/>
-              </w:rPr>
-              <w:t> }, </w:t>
-            </w:r>
-            <w:r>
-              <w:rPr>
-                <w:rFonts w:ascii="Consolas" w:eastAsia="Times New Roman" w:hAnsi="Consolas" w:cs="Times New Roman"/>
-                <w:noProof w:val="0"/>
-                <w:color w:val="6A9955"/>
-                <w:sz w:val="21"/>
-                <w:szCs w:val="21"/>
-                <w:lang w:val="en-US"/>
-              </w:rPr>
-              <w:t>// tells the router to match that URL to path: 'heroes' and display the HeroesComponent when the URL is something like localhost:4200/heroes</w:t>
-            </w:r>
+                <w:color w:val="569CD6"/>
+                <w:sz w:val="21"/>
+                <w:szCs w:val="21"/>
+                <w:lang w:val="en-US"/>
+              </w:rPr>
+            </w:pPr>
           </w:p>
           <w:p>
             <w:pPr>
@@ -18633,8 +19030,32 @@
                 <w:szCs w:val="21"/>
                 <w:lang w:val="en-US"/>
               </w:rPr>
-              <w:t>];</w:t>
-            </w:r>
+              <w:t>  </w:t>
+            </w:r>
+            <w:proofErr w:type="gramStart"/>
+            <w:r>
+              <w:rPr>
+                <w:rFonts w:ascii="Consolas" w:eastAsia="Times New Roman" w:hAnsi="Consolas" w:cs="Times New Roman"/>
+                <w:noProof w:val="0"/>
+                <w:color w:val="569CD6"/>
+                <w:sz w:val="21"/>
+                <w:szCs w:val="21"/>
+                <w:lang w:val="en-US"/>
+              </w:rPr>
+              <w:t>constructor</w:t>
+            </w:r>
+            <w:r>
+              <w:rPr>
+                <w:rFonts w:ascii="Consolas" w:eastAsia="Times New Roman" w:hAnsi="Consolas" w:cs="Times New Roman"/>
+                <w:noProof w:val="0"/>
+                <w:color w:val="D4D4D4"/>
+                <w:sz w:val="21"/>
+                <w:szCs w:val="21"/>
+                <w:lang w:val="en-US"/>
+              </w:rPr>
+              <w:t>(</w:t>
+            </w:r>
+            <w:proofErr w:type="gramEnd"/>
           </w:p>
           <w:p>
             <w:pPr>
@@ -18644,6 +19065,1102 @@
                 <w:rFonts w:ascii="Consolas" w:eastAsia="Times New Roman" w:hAnsi="Consolas" w:cs="Times New Roman"/>
                 <w:noProof w:val="0"/>
                 <w:color w:val="D4D4D4"/>
+                <w:sz w:val="21"/>
+                <w:szCs w:val="21"/>
+                <w:lang w:val="en-US"/>
+              </w:rPr>
+            </w:pPr>
+            <w:r>
+              <w:rPr>
+                <w:rFonts w:ascii="Consolas" w:eastAsia="Times New Roman" w:hAnsi="Consolas" w:cs="Times New Roman"/>
+                <w:noProof w:val="0"/>
+                <w:color w:val="D4D4D4"/>
+                <w:sz w:val="21"/>
+                <w:szCs w:val="21"/>
+                <w:lang w:val="en-US"/>
+              </w:rPr>
+              <w:t>    </w:t>
+            </w:r>
+            <w:r>
+              <w:rPr>
+                <w:rFonts w:ascii="Consolas" w:eastAsia="Times New Roman" w:hAnsi="Consolas" w:cs="Times New Roman"/>
+                <w:noProof w:val="0"/>
+                <w:color w:val="569CD6"/>
+                <w:sz w:val="21"/>
+                <w:szCs w:val="21"/>
+                <w:lang w:val="en-US"/>
+              </w:rPr>
+              <w:t>private</w:t>
+            </w:r>
+            <w:r>
+              <w:rPr>
+                <w:rFonts w:ascii="Consolas" w:eastAsia="Times New Roman" w:hAnsi="Consolas" w:cs="Times New Roman"/>
+                <w:noProof w:val="0"/>
+                <w:color w:val="D4D4D4"/>
+                <w:sz w:val="21"/>
+                <w:szCs w:val="21"/>
+                <w:lang w:val="en-US"/>
+              </w:rPr>
+              <w:t> </w:t>
+            </w:r>
+            <w:r>
+              <w:rPr>
+                <w:rFonts w:ascii="Consolas" w:eastAsia="Times New Roman" w:hAnsi="Consolas" w:cs="Times New Roman"/>
+                <w:noProof w:val="0"/>
+                <w:color w:val="9CDCFE"/>
+                <w:sz w:val="21"/>
+                <w:szCs w:val="21"/>
+                <w:lang w:val="en-US"/>
+              </w:rPr>
+              <w:t>route</w:t>
+            </w:r>
+            <w:r>
+              <w:rPr>
+                <w:rFonts w:ascii="Consolas" w:eastAsia="Times New Roman" w:hAnsi="Consolas" w:cs="Times New Roman"/>
+                <w:noProof w:val="0"/>
+                <w:color w:val="D4D4D4"/>
+                <w:sz w:val="21"/>
+                <w:szCs w:val="21"/>
+                <w:lang w:val="en-US"/>
+              </w:rPr>
+              <w:t>: </w:t>
+            </w:r>
+            <w:r>
+              <w:rPr>
+                <w:rFonts w:ascii="Consolas" w:eastAsia="Times New Roman" w:hAnsi="Consolas" w:cs="Times New Roman"/>
+                <w:noProof w:val="0"/>
+                <w:color w:val="4EC9B0"/>
+                <w:sz w:val="21"/>
+                <w:szCs w:val="21"/>
+                <w:lang w:val="en-US"/>
+              </w:rPr>
+              <w:t>ActivatedRoute</w:t>
+            </w:r>
+            <w:r>
+              <w:rPr>
+                <w:rFonts w:ascii="Consolas" w:eastAsia="Times New Roman" w:hAnsi="Consolas" w:cs="Times New Roman"/>
+                <w:noProof w:val="0"/>
+                <w:color w:val="D4D4D4"/>
+                <w:sz w:val="21"/>
+                <w:szCs w:val="21"/>
+                <w:lang w:val="en-US"/>
+              </w:rPr>
+              <w:t>, </w:t>
+            </w:r>
+            <w:r>
+              <w:rPr>
+                <w:rFonts w:ascii="Consolas" w:eastAsia="Times New Roman" w:hAnsi="Consolas" w:cs="Times New Roman"/>
+                <w:noProof w:val="0"/>
+                <w:color w:val="6A9955"/>
+                <w:sz w:val="21"/>
+                <w:szCs w:val="21"/>
+                <w:lang w:val="en-US"/>
+              </w:rPr>
+              <w:t>// holds parameter information of URL</w:t>
+            </w:r>
+          </w:p>
+          <w:p>
+            <w:pPr>
+              <w:shd w:val="clear" w:color="auto" w:fill="1E1E1E"/>
+              <w:spacing w:line="285" w:lineRule="atLeast"/>
+              <w:rPr>
+                <w:rFonts w:ascii="Consolas" w:eastAsia="Times New Roman" w:hAnsi="Consolas" w:cs="Times New Roman"/>
+                <w:noProof w:val="0"/>
+                <w:color w:val="D4D4D4"/>
+                <w:sz w:val="21"/>
+                <w:szCs w:val="21"/>
+                <w:lang w:val="en-US"/>
+              </w:rPr>
+            </w:pPr>
+            <w:r>
+              <w:rPr>
+                <w:rFonts w:ascii="Consolas" w:eastAsia="Times New Roman" w:hAnsi="Consolas" w:cs="Times New Roman"/>
+                <w:noProof w:val="0"/>
+                <w:color w:val="D4D4D4"/>
+                <w:sz w:val="21"/>
+                <w:szCs w:val="21"/>
+                <w:lang w:val="en-US"/>
+              </w:rPr>
+              <w:t>  ) { }</w:t>
+            </w:r>
+          </w:p>
+          <w:p>
+            <w:pPr>
+              <w:shd w:val="clear" w:color="auto" w:fill="1E1E1E"/>
+              <w:spacing w:line="285" w:lineRule="atLeast"/>
+              <w:rPr>
+                <w:rFonts w:ascii="Consolas" w:eastAsia="Times New Roman" w:hAnsi="Consolas" w:cs="Times New Roman"/>
+                <w:noProof w:val="0"/>
+                <w:color w:val="569CD6"/>
+                <w:sz w:val="21"/>
+                <w:szCs w:val="21"/>
+                <w:lang w:val="en-US"/>
+              </w:rPr>
+            </w:pPr>
+          </w:p>
+          <w:p>
+            <w:pPr>
+              <w:shd w:val="clear" w:color="auto" w:fill="1E1E1E"/>
+              <w:spacing w:line="285" w:lineRule="atLeast"/>
+              <w:rPr>
+                <w:rFonts w:ascii="Consolas" w:eastAsia="Times New Roman" w:hAnsi="Consolas" w:cs="Times New Roman"/>
+                <w:noProof w:val="0"/>
+                <w:color w:val="D4D4D4"/>
+                <w:sz w:val="21"/>
+                <w:szCs w:val="21"/>
+                <w:lang w:val="en-US"/>
+              </w:rPr>
+            </w:pPr>
+            <w:r>
+              <w:rPr>
+                <w:rFonts w:ascii="Consolas" w:eastAsia="Times New Roman" w:hAnsi="Consolas" w:cs="Times New Roman"/>
+                <w:noProof w:val="0"/>
+                <w:color w:val="D4D4D4"/>
+                <w:sz w:val="21"/>
+                <w:szCs w:val="21"/>
+                <w:lang w:val="en-US"/>
+              </w:rPr>
+              <w:t>    </w:t>
+            </w:r>
+            <w:r>
+              <w:rPr>
+                <w:rFonts w:ascii="Consolas" w:eastAsia="Times New Roman" w:hAnsi="Consolas" w:cs="Times New Roman"/>
+                <w:noProof w:val="0"/>
+                <w:color w:val="569CD6"/>
+                <w:sz w:val="21"/>
+                <w:szCs w:val="21"/>
+                <w:lang w:val="en-US"/>
+              </w:rPr>
+              <w:t>const</w:t>
+            </w:r>
+            <w:r>
+              <w:rPr>
+                <w:rFonts w:ascii="Consolas" w:eastAsia="Times New Roman" w:hAnsi="Consolas" w:cs="Times New Roman"/>
+                <w:noProof w:val="0"/>
+                <w:color w:val="D4D4D4"/>
+                <w:sz w:val="21"/>
+                <w:szCs w:val="21"/>
+                <w:lang w:val="en-US"/>
+              </w:rPr>
+              <w:t> </w:t>
+            </w:r>
+            <w:r>
+              <w:rPr>
+                <w:rFonts w:ascii="Consolas" w:eastAsia="Times New Roman" w:hAnsi="Consolas" w:cs="Times New Roman"/>
+                <w:noProof w:val="0"/>
+                <w:color w:val="9CDCFE"/>
+                <w:sz w:val="21"/>
+                <w:szCs w:val="21"/>
+                <w:lang w:val="en-US"/>
+              </w:rPr>
+              <w:t>id</w:t>
+            </w:r>
+            <w:r>
+              <w:rPr>
+                <w:rFonts w:ascii="Consolas" w:eastAsia="Times New Roman" w:hAnsi="Consolas" w:cs="Times New Roman"/>
+                <w:noProof w:val="0"/>
+                <w:color w:val="D4D4D4"/>
+                <w:sz w:val="21"/>
+                <w:szCs w:val="21"/>
+                <w:lang w:val="en-US"/>
+              </w:rPr>
+              <w:t> = +</w:t>
+            </w:r>
+            <w:proofErr w:type="spellStart"/>
+            <w:r>
+              <w:rPr>
+                <w:rFonts w:ascii="Consolas" w:eastAsia="Times New Roman" w:hAnsi="Consolas" w:cs="Times New Roman"/>
+                <w:noProof w:val="0"/>
+                <w:color w:val="569CD6"/>
+                <w:sz w:val="21"/>
+                <w:szCs w:val="21"/>
+                <w:lang w:val="en-US"/>
+              </w:rPr>
+              <w:t>this</w:t>
+            </w:r>
+            <w:r>
+              <w:rPr>
+                <w:rFonts w:ascii="Consolas" w:eastAsia="Times New Roman" w:hAnsi="Consolas" w:cs="Times New Roman"/>
+                <w:noProof w:val="0"/>
+                <w:color w:val="D4D4D4"/>
+                <w:sz w:val="21"/>
+                <w:szCs w:val="21"/>
+                <w:lang w:val="en-US"/>
+              </w:rPr>
+              <w:t>.</w:t>
+            </w:r>
+            <w:r>
+              <w:rPr>
+                <w:rFonts w:ascii="Consolas" w:eastAsia="Times New Roman" w:hAnsi="Consolas" w:cs="Times New Roman"/>
+                <w:noProof w:val="0"/>
+                <w:color w:val="9CDCFE"/>
+                <w:sz w:val="21"/>
+                <w:szCs w:val="21"/>
+                <w:lang w:val="en-US"/>
+              </w:rPr>
+              <w:t>route</w:t>
+            </w:r>
+            <w:r>
+              <w:rPr>
+                <w:rFonts w:ascii="Consolas" w:eastAsia="Times New Roman" w:hAnsi="Consolas" w:cs="Times New Roman"/>
+                <w:noProof w:val="0"/>
+                <w:color w:val="D4D4D4"/>
+                <w:sz w:val="21"/>
+                <w:szCs w:val="21"/>
+                <w:lang w:val="en-US"/>
+              </w:rPr>
+              <w:t>.</w:t>
+            </w:r>
+            <w:r>
+              <w:rPr>
+                <w:rFonts w:ascii="Consolas" w:eastAsia="Times New Roman" w:hAnsi="Consolas" w:cs="Times New Roman"/>
+                <w:noProof w:val="0"/>
+                <w:color w:val="9CDCFE"/>
+                <w:sz w:val="21"/>
+                <w:szCs w:val="21"/>
+                <w:lang w:val="en-US"/>
+              </w:rPr>
+              <w:t>snapshot</w:t>
+            </w:r>
+            <w:r>
+              <w:rPr>
+                <w:rFonts w:ascii="Consolas" w:eastAsia="Times New Roman" w:hAnsi="Consolas" w:cs="Times New Roman"/>
+                <w:noProof w:val="0"/>
+                <w:color w:val="D4D4D4"/>
+                <w:sz w:val="21"/>
+                <w:szCs w:val="21"/>
+                <w:lang w:val="en-US"/>
+              </w:rPr>
+              <w:t>.</w:t>
+            </w:r>
+            <w:r>
+              <w:rPr>
+                <w:rFonts w:ascii="Consolas" w:eastAsia="Times New Roman" w:hAnsi="Consolas" w:cs="Times New Roman"/>
+                <w:noProof w:val="0"/>
+                <w:color w:val="9CDCFE"/>
+                <w:sz w:val="21"/>
+                <w:szCs w:val="21"/>
+                <w:lang w:val="en-US"/>
+              </w:rPr>
+              <w:t>paramMap</w:t>
+            </w:r>
+            <w:r>
+              <w:rPr>
+                <w:rFonts w:ascii="Consolas" w:eastAsia="Times New Roman" w:hAnsi="Consolas" w:cs="Times New Roman"/>
+                <w:noProof w:val="0"/>
+                <w:color w:val="D4D4D4"/>
+                <w:sz w:val="21"/>
+                <w:szCs w:val="21"/>
+                <w:lang w:val="en-US"/>
+              </w:rPr>
+              <w:t>.</w:t>
+            </w:r>
+            <w:r>
+              <w:rPr>
+                <w:rFonts w:ascii="Consolas" w:eastAsia="Times New Roman" w:hAnsi="Consolas" w:cs="Times New Roman"/>
+                <w:noProof w:val="0"/>
+                <w:color w:val="DCDCAA"/>
+                <w:sz w:val="21"/>
+                <w:szCs w:val="21"/>
+                <w:lang w:val="en-US"/>
+              </w:rPr>
+              <w:t>get</w:t>
+            </w:r>
+            <w:proofErr w:type="spellEnd"/>
+            <w:r>
+              <w:rPr>
+                <w:rFonts w:ascii="Consolas" w:eastAsia="Times New Roman" w:hAnsi="Consolas" w:cs="Times New Roman"/>
+                <w:noProof w:val="0"/>
+                <w:color w:val="D4D4D4"/>
+                <w:sz w:val="21"/>
+                <w:szCs w:val="21"/>
+                <w:lang w:val="en-US"/>
+              </w:rPr>
+              <w:t>(</w:t>
+            </w:r>
+            <w:r>
+              <w:rPr>
+                <w:rFonts w:ascii="Consolas" w:eastAsia="Times New Roman" w:hAnsi="Consolas" w:cs="Times New Roman"/>
+                <w:noProof w:val="0"/>
+                <w:color w:val="CE9178"/>
+                <w:sz w:val="21"/>
+                <w:szCs w:val="21"/>
+                <w:lang w:val="en-US"/>
+              </w:rPr>
+              <w:t>'id'</w:t>
+            </w:r>
+            <w:r>
+              <w:rPr>
+                <w:rFonts w:ascii="Consolas" w:eastAsia="Times New Roman" w:hAnsi="Consolas" w:cs="Times New Roman"/>
+                <w:noProof w:val="0"/>
+                <w:color w:val="D4D4D4"/>
+                <w:sz w:val="21"/>
+                <w:szCs w:val="21"/>
+                <w:lang w:val="en-US"/>
+              </w:rPr>
+              <w:t>);</w:t>
+            </w:r>
+          </w:p>
+          <w:p>
+            <w:pPr>
+              <w:shd w:val="clear" w:color="auto" w:fill="1E1E1E"/>
+              <w:spacing w:line="285" w:lineRule="atLeast"/>
+              <w:rPr>
+                <w:rFonts w:ascii="Consolas" w:eastAsia="Times New Roman" w:hAnsi="Consolas" w:cs="Times New Roman"/>
+                <w:noProof w:val="0"/>
+                <w:color w:val="D4D4D4"/>
+                <w:sz w:val="21"/>
+                <w:szCs w:val="21"/>
+                <w:lang w:val="en-US"/>
+              </w:rPr>
+            </w:pPr>
+            <w:r>
+              <w:rPr>
+                <w:rFonts w:ascii="Consolas" w:eastAsia="Times New Roman" w:hAnsi="Consolas" w:cs="Times New Roman"/>
+                <w:noProof w:val="0"/>
+                <w:color w:val="D4D4D4"/>
+                <w:sz w:val="21"/>
+                <w:szCs w:val="21"/>
+                <w:lang w:val="en-US"/>
+              </w:rPr>
+              <w:t>    </w:t>
+            </w:r>
+            <w:r>
+              <w:rPr>
+                <w:rFonts w:ascii="Consolas" w:eastAsia="Times New Roman" w:hAnsi="Consolas" w:cs="Times New Roman"/>
+                <w:noProof w:val="0"/>
+                <w:color w:val="6A9955"/>
+                <w:sz w:val="21"/>
+                <w:szCs w:val="21"/>
+                <w:lang w:val="en-US"/>
+              </w:rPr>
+              <w:t>// route parameters are always </w:t>
+            </w:r>
+            <w:proofErr w:type="gramStart"/>
+            <w:r>
+              <w:rPr>
+                <w:rFonts w:ascii="Consolas" w:eastAsia="Times New Roman" w:hAnsi="Consolas" w:cs="Times New Roman"/>
+                <w:noProof w:val="0"/>
+                <w:color w:val="6A9955"/>
+                <w:sz w:val="21"/>
+                <w:szCs w:val="21"/>
+                <w:lang w:val="en-US"/>
+              </w:rPr>
+              <w:t>strings</w:t>
+            </w:r>
+            <w:proofErr w:type="gramEnd"/>
+          </w:p>
+          <w:p>
+            <w:pPr>
+              <w:shd w:val="clear" w:color="auto" w:fill="1E1E1E"/>
+              <w:spacing w:line="285" w:lineRule="atLeast"/>
+              <w:rPr>
+                <w:rFonts w:ascii="Consolas" w:eastAsia="Times New Roman" w:hAnsi="Consolas" w:cs="Times New Roman"/>
+                <w:noProof w:val="0"/>
+                <w:color w:val="D4D4D4"/>
+                <w:sz w:val="21"/>
+                <w:szCs w:val="21"/>
+                <w:lang w:val="en-US"/>
+              </w:rPr>
+            </w:pPr>
+            <w:r>
+              <w:rPr>
+                <w:rFonts w:ascii="Consolas" w:eastAsia="Times New Roman" w:hAnsi="Consolas" w:cs="Times New Roman"/>
+                <w:noProof w:val="0"/>
+                <w:color w:val="D4D4D4"/>
+                <w:sz w:val="21"/>
+                <w:szCs w:val="21"/>
+                <w:lang w:val="en-US"/>
+              </w:rPr>
+              <w:t>    </w:t>
+            </w:r>
+            <w:r>
+              <w:rPr>
+                <w:rFonts w:ascii="Consolas" w:eastAsia="Times New Roman" w:hAnsi="Consolas" w:cs="Times New Roman"/>
+                <w:noProof w:val="0"/>
+                <w:color w:val="6A9955"/>
+                <w:sz w:val="21"/>
+                <w:szCs w:val="21"/>
+                <w:lang w:val="en-US"/>
+              </w:rPr>
+              <w:t>// (+) operator converts the string to a number (which is what a hero id should be)</w:t>
+            </w:r>
+          </w:p>
+          <w:p>
+            <w:pPr>
+              <w:shd w:val="clear" w:color="auto" w:fill="1E1E1E"/>
+              <w:spacing w:line="285" w:lineRule="atLeast"/>
+              <w:rPr>
+                <w:rFonts w:ascii="Consolas" w:eastAsia="Times New Roman" w:hAnsi="Consolas" w:cs="Times New Roman"/>
+                <w:noProof w:val="0"/>
+                <w:color w:val="D4D4D4"/>
+                <w:sz w:val="21"/>
+                <w:szCs w:val="21"/>
+                <w:lang w:val="en-US"/>
+              </w:rPr>
+            </w:pPr>
+            <w:r>
+              <w:rPr>
+                <w:rFonts w:ascii="Consolas" w:eastAsia="Times New Roman" w:hAnsi="Consolas" w:cs="Times New Roman"/>
+                <w:noProof w:val="0"/>
+                <w:color w:val="D4D4D4"/>
+                <w:sz w:val="21"/>
+                <w:szCs w:val="21"/>
+                <w:lang w:val="en-US"/>
+              </w:rPr>
+              <w:t>    </w:t>
+            </w:r>
+            <w:r>
+              <w:rPr>
+                <w:rFonts w:ascii="Consolas" w:eastAsia="Times New Roman" w:hAnsi="Consolas" w:cs="Times New Roman"/>
+                <w:noProof w:val="0"/>
+                <w:color w:val="6A9955"/>
+                <w:sz w:val="21"/>
+                <w:szCs w:val="21"/>
+                <w:lang w:val="en-US"/>
+              </w:rPr>
+              <w:t>// </w:t>
+            </w:r>
+            <w:proofErr w:type="gramStart"/>
+            <w:r>
+              <w:rPr>
+                <w:rFonts w:ascii="Consolas" w:eastAsia="Times New Roman" w:hAnsi="Consolas" w:cs="Times New Roman"/>
+                <w:noProof w:val="0"/>
+                <w:color w:val="6A9955"/>
+                <w:sz w:val="21"/>
+                <w:szCs w:val="21"/>
+                <w:lang w:val="en-US"/>
+              </w:rPr>
+              <w:t>route.snapshot</w:t>
+            </w:r>
+            <w:proofErr w:type="gramEnd"/>
+            <w:r>
+              <w:rPr>
+                <w:rFonts w:ascii="Consolas" w:eastAsia="Times New Roman" w:hAnsi="Consolas" w:cs="Times New Roman"/>
+                <w:noProof w:val="0"/>
+                <w:color w:val="6A9955"/>
+                <w:sz w:val="21"/>
+                <w:szCs w:val="21"/>
+                <w:lang w:val="en-US"/>
+              </w:rPr>
+              <w:t> is a static image of the route information shortly after the component was created</w:t>
+            </w:r>
+          </w:p>
+          <w:p>
+            <w:pPr>
+              <w:shd w:val="clear" w:color="auto" w:fill="1E1E1E"/>
+              <w:spacing w:line="285" w:lineRule="atLeast"/>
+              <w:rPr>
+                <w:rFonts w:ascii="Consolas" w:eastAsia="Times New Roman" w:hAnsi="Consolas" w:cs="Times New Roman"/>
+                <w:noProof w:val="0"/>
+                <w:color w:val="D4D4D4"/>
+                <w:sz w:val="21"/>
+                <w:szCs w:val="21"/>
+                <w:lang w:val="en-US"/>
+              </w:rPr>
+            </w:pPr>
+            <w:r>
+              <w:rPr>
+                <w:rFonts w:ascii="Consolas" w:eastAsia="Times New Roman" w:hAnsi="Consolas" w:cs="Times New Roman"/>
+                <w:noProof w:val="0"/>
+                <w:color w:val="D4D4D4"/>
+                <w:sz w:val="21"/>
+                <w:szCs w:val="21"/>
+                <w:lang w:val="en-US"/>
+              </w:rPr>
+              <w:t>    </w:t>
+            </w:r>
+            <w:r>
+              <w:rPr>
+                <w:rFonts w:ascii="Consolas" w:eastAsia="Times New Roman" w:hAnsi="Consolas" w:cs="Times New Roman"/>
+                <w:noProof w:val="0"/>
+                <w:color w:val="6A9955"/>
+                <w:sz w:val="21"/>
+                <w:szCs w:val="21"/>
+                <w:lang w:val="en-US"/>
+              </w:rPr>
+              <w:t>// paramMap is a dictionary of route parameter values extracted from the URL. The "id" key returns the id of the hero to fetch</w:t>
+            </w:r>
+          </w:p>
+          <w:p>
+            <w:pPr>
+              <w:shd w:val="clear" w:color="auto" w:fill="1E1E1E"/>
+              <w:spacing w:line="285" w:lineRule="atLeast"/>
+              <w:rPr>
+                <w:rFonts w:ascii="Consolas" w:eastAsia="Times New Roman" w:hAnsi="Consolas" w:cs="Times New Roman"/>
+                <w:noProof w:val="0"/>
+                <w:color w:val="569CD6"/>
+                <w:sz w:val="21"/>
+                <w:szCs w:val="21"/>
+                <w:lang w:val="en-US"/>
+              </w:rPr>
+            </w:pPr>
+          </w:p>
+        </w:tc>
+      </w:tr>
+      <w:tr>
+        <w:trPr>
+          <w:jc w:val="center"/>
+        </w:trPr>
+        <w:tc>
+          <w:tcPr>
+            <w:tcW w:w="0" w:type="auto"/>
+          </w:tcPr>
+          <w:p>
+            <w:pPr>
+              <w:rPr>
+                <w:rFonts w:cstheme="minorHAnsi"/>
+                <w:sz w:val="24"/>
+                <w:szCs w:val="24"/>
+                <w:lang w:val="en-US"/>
+              </w:rPr>
+            </w:pPr>
+            <w:r>
+              <w:rPr>
+                <w:rFonts w:cstheme="minorHAnsi"/>
+                <w:sz w:val="24"/>
+                <w:szCs w:val="24"/>
+                <w:lang w:val="en-US"/>
+              </w:rPr>
+              <w:t>goBack()</w:t>
+            </w:r>
+          </w:p>
+        </w:tc>
+        <w:tc>
+          <w:tcPr>
+            <w:tcW w:w="0" w:type="auto"/>
+          </w:tcPr>
+          <w:p>
+            <w:pPr>
+              <w:shd w:val="clear" w:color="auto" w:fill="1E1E1E"/>
+              <w:spacing w:line="285" w:lineRule="atLeast"/>
+              <w:rPr>
+                <w:rFonts w:ascii="Consolas" w:eastAsia="Times New Roman" w:hAnsi="Consolas" w:cs="Times New Roman"/>
+                <w:noProof w:val="0"/>
+                <w:color w:val="D4D4D4"/>
+                <w:sz w:val="21"/>
+                <w:szCs w:val="21"/>
+                <w:lang w:val="en-US"/>
+              </w:rPr>
+            </w:pPr>
+            <w:r>
+              <w:rPr>
+                <w:rFonts w:ascii="Consolas" w:eastAsia="Times New Roman" w:hAnsi="Consolas" w:cs="Times New Roman"/>
+                <w:noProof w:val="0"/>
+                <w:color w:val="C586C0"/>
+                <w:sz w:val="21"/>
+                <w:szCs w:val="21"/>
+                <w:lang w:val="en-US"/>
+              </w:rPr>
+              <w:t>import</w:t>
+            </w:r>
+            <w:r>
+              <w:rPr>
+                <w:rFonts w:ascii="Consolas" w:eastAsia="Times New Roman" w:hAnsi="Consolas" w:cs="Times New Roman"/>
+                <w:noProof w:val="0"/>
+                <w:color w:val="D4D4D4"/>
+                <w:sz w:val="21"/>
+                <w:szCs w:val="21"/>
+                <w:lang w:val="en-US"/>
+              </w:rPr>
+              <w:t> </w:t>
+            </w:r>
+            <w:proofErr w:type="gramStart"/>
+            <w:r>
+              <w:rPr>
+                <w:rFonts w:ascii="Consolas" w:eastAsia="Times New Roman" w:hAnsi="Consolas" w:cs="Times New Roman"/>
+                <w:noProof w:val="0"/>
+                <w:color w:val="D4D4D4"/>
+                <w:sz w:val="21"/>
+                <w:szCs w:val="21"/>
+                <w:lang w:val="en-US"/>
+              </w:rPr>
+              <w:t>{ </w:t>
+            </w:r>
+            <w:r>
+              <w:rPr>
+                <w:rFonts w:ascii="Consolas" w:eastAsia="Times New Roman" w:hAnsi="Consolas" w:cs="Times New Roman"/>
+                <w:noProof w:val="0"/>
+                <w:color w:val="9CDCFE"/>
+                <w:sz w:val="21"/>
+                <w:szCs w:val="21"/>
+                <w:lang w:val="en-US"/>
+              </w:rPr>
+              <w:t>Location</w:t>
+            </w:r>
+            <w:proofErr w:type="gramEnd"/>
+            <w:r>
+              <w:rPr>
+                <w:rFonts w:ascii="Consolas" w:eastAsia="Times New Roman" w:hAnsi="Consolas" w:cs="Times New Roman"/>
+                <w:noProof w:val="0"/>
+                <w:color w:val="D4D4D4"/>
+                <w:sz w:val="21"/>
+                <w:szCs w:val="21"/>
+                <w:lang w:val="en-US"/>
+              </w:rPr>
+              <w:t> } </w:t>
+            </w:r>
+            <w:r>
+              <w:rPr>
+                <w:rFonts w:ascii="Consolas" w:eastAsia="Times New Roman" w:hAnsi="Consolas" w:cs="Times New Roman"/>
+                <w:noProof w:val="0"/>
+                <w:color w:val="C586C0"/>
+                <w:sz w:val="21"/>
+                <w:szCs w:val="21"/>
+                <w:lang w:val="en-US"/>
+              </w:rPr>
+              <w:t>from</w:t>
+            </w:r>
+            <w:r>
+              <w:rPr>
+                <w:rFonts w:ascii="Consolas" w:eastAsia="Times New Roman" w:hAnsi="Consolas" w:cs="Times New Roman"/>
+                <w:noProof w:val="0"/>
+                <w:color w:val="D4D4D4"/>
+                <w:sz w:val="21"/>
+                <w:szCs w:val="21"/>
+                <w:lang w:val="en-US"/>
+              </w:rPr>
+              <w:t> </w:t>
+            </w:r>
+            <w:r>
+              <w:rPr>
+                <w:rFonts w:ascii="Consolas" w:eastAsia="Times New Roman" w:hAnsi="Consolas" w:cs="Times New Roman"/>
+                <w:noProof w:val="0"/>
+                <w:color w:val="CE9178"/>
+                <w:sz w:val="21"/>
+                <w:szCs w:val="21"/>
+                <w:lang w:val="en-US"/>
+              </w:rPr>
+              <w:t>'@angular/common'</w:t>
+            </w:r>
+            <w:r>
+              <w:rPr>
+                <w:rFonts w:ascii="Consolas" w:eastAsia="Times New Roman" w:hAnsi="Consolas" w:cs="Times New Roman"/>
+                <w:noProof w:val="0"/>
+                <w:color w:val="D4D4D4"/>
+                <w:sz w:val="21"/>
+                <w:szCs w:val="21"/>
+                <w:lang w:val="en-US"/>
+              </w:rPr>
+              <w:t>;</w:t>
+            </w:r>
+          </w:p>
+          <w:p>
+            <w:pPr>
+              <w:shd w:val="clear" w:color="auto" w:fill="1E1E1E"/>
+              <w:spacing w:line="285" w:lineRule="atLeast"/>
+              <w:rPr>
+                <w:rFonts w:ascii="Consolas" w:eastAsia="Times New Roman" w:hAnsi="Consolas" w:cs="Times New Roman"/>
+                <w:noProof w:val="0"/>
+                <w:color w:val="569CD6"/>
+                <w:sz w:val="21"/>
+                <w:szCs w:val="21"/>
+                <w:lang w:val="en-US"/>
+              </w:rPr>
+            </w:pPr>
+          </w:p>
+          <w:p>
+            <w:pPr>
+              <w:shd w:val="clear" w:color="auto" w:fill="1E1E1E"/>
+              <w:spacing w:line="285" w:lineRule="atLeast"/>
+              <w:rPr>
+                <w:rFonts w:ascii="Consolas" w:eastAsia="Times New Roman" w:hAnsi="Consolas" w:cs="Times New Roman"/>
+                <w:noProof w:val="0"/>
+                <w:color w:val="D4D4D4"/>
+                <w:sz w:val="21"/>
+                <w:szCs w:val="21"/>
+                <w:lang w:val="en-US"/>
+              </w:rPr>
+            </w:pPr>
+            <w:r>
+              <w:rPr>
+                <w:rFonts w:ascii="Consolas" w:eastAsia="Times New Roman" w:hAnsi="Consolas" w:cs="Times New Roman"/>
+                <w:noProof w:val="0"/>
+                <w:color w:val="D4D4D4"/>
+                <w:sz w:val="21"/>
+                <w:szCs w:val="21"/>
+                <w:lang w:val="en-US"/>
+              </w:rPr>
+              <w:t>  </w:t>
+            </w:r>
+            <w:proofErr w:type="gramStart"/>
+            <w:r>
+              <w:rPr>
+                <w:rFonts w:ascii="Consolas" w:eastAsia="Times New Roman" w:hAnsi="Consolas" w:cs="Times New Roman"/>
+                <w:noProof w:val="0"/>
+                <w:color w:val="569CD6"/>
+                <w:sz w:val="21"/>
+                <w:szCs w:val="21"/>
+                <w:lang w:val="en-US"/>
+              </w:rPr>
+              <w:t>constructor</w:t>
+            </w:r>
+            <w:r>
+              <w:rPr>
+                <w:rFonts w:ascii="Consolas" w:eastAsia="Times New Roman" w:hAnsi="Consolas" w:cs="Times New Roman"/>
+                <w:noProof w:val="0"/>
+                <w:color w:val="D4D4D4"/>
+                <w:sz w:val="21"/>
+                <w:szCs w:val="21"/>
+                <w:lang w:val="en-US"/>
+              </w:rPr>
+              <w:t>(</w:t>
+            </w:r>
+            <w:proofErr w:type="gramEnd"/>
+          </w:p>
+          <w:p>
+            <w:pPr>
+              <w:shd w:val="clear" w:color="auto" w:fill="1E1E1E"/>
+              <w:spacing w:line="285" w:lineRule="atLeast"/>
+              <w:rPr>
+                <w:rFonts w:ascii="Consolas" w:eastAsia="Times New Roman" w:hAnsi="Consolas" w:cs="Times New Roman"/>
+                <w:noProof w:val="0"/>
+                <w:color w:val="D4D4D4"/>
+                <w:sz w:val="21"/>
+                <w:szCs w:val="21"/>
+                <w:lang w:val="en-US"/>
+              </w:rPr>
+            </w:pPr>
+            <w:r>
+              <w:rPr>
+                <w:rFonts w:ascii="Consolas" w:eastAsia="Times New Roman" w:hAnsi="Consolas" w:cs="Times New Roman"/>
+                <w:noProof w:val="0"/>
+                <w:color w:val="D4D4D4"/>
+                <w:sz w:val="21"/>
+                <w:szCs w:val="21"/>
+                <w:lang w:val="en-US"/>
+              </w:rPr>
+              <w:t>    </w:t>
+            </w:r>
+            <w:r>
+              <w:rPr>
+                <w:rFonts w:ascii="Consolas" w:eastAsia="Times New Roman" w:hAnsi="Consolas" w:cs="Times New Roman"/>
+                <w:noProof w:val="0"/>
+                <w:color w:val="569CD6"/>
+                <w:sz w:val="21"/>
+                <w:szCs w:val="21"/>
+                <w:lang w:val="en-US"/>
+              </w:rPr>
+              <w:t>private</w:t>
+            </w:r>
+            <w:r>
+              <w:rPr>
+                <w:rFonts w:ascii="Consolas" w:eastAsia="Times New Roman" w:hAnsi="Consolas" w:cs="Times New Roman"/>
+                <w:noProof w:val="0"/>
+                <w:color w:val="D4D4D4"/>
+                <w:sz w:val="21"/>
+                <w:szCs w:val="21"/>
+                <w:lang w:val="en-US"/>
+              </w:rPr>
+              <w:t> </w:t>
+            </w:r>
+            <w:r>
+              <w:rPr>
+                <w:rFonts w:ascii="Consolas" w:eastAsia="Times New Roman" w:hAnsi="Consolas" w:cs="Times New Roman"/>
+                <w:noProof w:val="0"/>
+                <w:color w:val="9CDCFE"/>
+                <w:sz w:val="21"/>
+                <w:szCs w:val="21"/>
+                <w:lang w:val="en-US"/>
+              </w:rPr>
+              <w:t>location</w:t>
+            </w:r>
+            <w:r>
+              <w:rPr>
+                <w:rFonts w:ascii="Consolas" w:eastAsia="Times New Roman" w:hAnsi="Consolas" w:cs="Times New Roman"/>
+                <w:noProof w:val="0"/>
+                <w:color w:val="D4D4D4"/>
+                <w:sz w:val="21"/>
+                <w:szCs w:val="21"/>
+                <w:lang w:val="en-US"/>
+              </w:rPr>
+              <w:t>: </w:t>
+            </w:r>
+            <w:r>
+              <w:rPr>
+                <w:rFonts w:ascii="Consolas" w:eastAsia="Times New Roman" w:hAnsi="Consolas" w:cs="Times New Roman"/>
+                <w:noProof w:val="0"/>
+                <w:color w:val="4EC9B0"/>
+                <w:sz w:val="21"/>
+                <w:szCs w:val="21"/>
+                <w:lang w:val="en-US"/>
+              </w:rPr>
+              <w:t>Location</w:t>
+            </w:r>
+            <w:r>
+              <w:rPr>
+                <w:rFonts w:ascii="Consolas" w:eastAsia="Times New Roman" w:hAnsi="Consolas" w:cs="Times New Roman"/>
+                <w:noProof w:val="0"/>
+                <w:color w:val="D4D4D4"/>
+                <w:sz w:val="21"/>
+                <w:szCs w:val="21"/>
+                <w:lang w:val="en-US"/>
+              </w:rPr>
+              <w:t>, </w:t>
+            </w:r>
+            <w:r>
+              <w:rPr>
+                <w:rFonts w:ascii="Consolas" w:eastAsia="Times New Roman" w:hAnsi="Consolas" w:cs="Times New Roman"/>
+                <w:noProof w:val="0"/>
+                <w:color w:val="6A9955"/>
+                <w:sz w:val="21"/>
+                <w:szCs w:val="21"/>
+                <w:lang w:val="en-US"/>
+              </w:rPr>
+              <w:t>// service for interacting with the browser; to navigate back to the view that navigated here</w:t>
+            </w:r>
+          </w:p>
+          <w:p>
+            <w:pPr>
+              <w:shd w:val="clear" w:color="auto" w:fill="1E1E1E"/>
+              <w:spacing w:line="285" w:lineRule="atLeast"/>
+              <w:rPr>
+                <w:rFonts w:ascii="Consolas" w:eastAsia="Times New Roman" w:hAnsi="Consolas" w:cs="Times New Roman"/>
+                <w:noProof w:val="0"/>
+                <w:color w:val="D4D4D4"/>
+                <w:sz w:val="21"/>
+                <w:szCs w:val="21"/>
+                <w:lang w:val="en-US"/>
+              </w:rPr>
+            </w:pPr>
+            <w:r>
+              <w:rPr>
+                <w:rFonts w:ascii="Consolas" w:eastAsia="Times New Roman" w:hAnsi="Consolas" w:cs="Times New Roman"/>
+                <w:noProof w:val="0"/>
+                <w:color w:val="D4D4D4"/>
+                <w:sz w:val="21"/>
+                <w:szCs w:val="21"/>
+                <w:lang w:val="en-US"/>
+              </w:rPr>
+              <w:t>  ) { }</w:t>
+            </w:r>
+          </w:p>
+          <w:p>
+            <w:pPr>
+              <w:shd w:val="clear" w:color="auto" w:fill="1E1E1E"/>
+              <w:spacing w:line="285" w:lineRule="atLeast"/>
+              <w:rPr>
+                <w:rFonts w:ascii="Consolas" w:eastAsia="Times New Roman" w:hAnsi="Consolas" w:cs="Times New Roman"/>
+                <w:noProof w:val="0"/>
+                <w:color w:val="569CD6"/>
+                <w:sz w:val="21"/>
+                <w:szCs w:val="21"/>
+                <w:lang w:val="en-US"/>
+              </w:rPr>
+            </w:pPr>
+          </w:p>
+          <w:p>
+            <w:pPr>
+              <w:shd w:val="clear" w:color="auto" w:fill="1E1E1E"/>
+              <w:spacing w:line="285" w:lineRule="atLeast"/>
+              <w:rPr>
+                <w:rFonts w:ascii="Consolas" w:eastAsia="Times New Roman" w:hAnsi="Consolas" w:cs="Times New Roman"/>
+                <w:noProof w:val="0"/>
+                <w:color w:val="D4D4D4"/>
+                <w:sz w:val="21"/>
+                <w:szCs w:val="21"/>
+                <w:lang w:val="en-US"/>
+              </w:rPr>
+            </w:pPr>
+            <w:r>
+              <w:rPr>
+                <w:rFonts w:ascii="Consolas" w:eastAsia="Times New Roman" w:hAnsi="Consolas" w:cs="Times New Roman"/>
+                <w:noProof w:val="0"/>
+                <w:color w:val="D4D4D4"/>
+                <w:sz w:val="21"/>
+                <w:szCs w:val="21"/>
+                <w:lang w:val="en-US"/>
+              </w:rPr>
+              <w:t>  </w:t>
+            </w:r>
+            <w:proofErr w:type="spellStart"/>
+            <w:proofErr w:type="gramStart"/>
+            <w:r>
+              <w:rPr>
+                <w:rFonts w:ascii="Consolas" w:eastAsia="Times New Roman" w:hAnsi="Consolas" w:cs="Times New Roman"/>
+                <w:noProof w:val="0"/>
+                <w:color w:val="DCDCAA"/>
+                <w:sz w:val="21"/>
+                <w:szCs w:val="21"/>
+                <w:lang w:val="en-US"/>
+              </w:rPr>
+              <w:t>goBack</w:t>
+            </w:r>
+            <w:proofErr w:type="spellEnd"/>
+            <w:r>
+              <w:rPr>
+                <w:rFonts w:ascii="Consolas" w:eastAsia="Times New Roman" w:hAnsi="Consolas" w:cs="Times New Roman"/>
+                <w:noProof w:val="0"/>
+                <w:color w:val="D4D4D4"/>
+                <w:sz w:val="21"/>
+                <w:szCs w:val="21"/>
+                <w:lang w:val="en-US"/>
+              </w:rPr>
+              <w:t>(</w:t>
+            </w:r>
+            <w:proofErr w:type="gramEnd"/>
+            <w:r>
+              <w:rPr>
+                <w:rFonts w:ascii="Consolas" w:eastAsia="Times New Roman" w:hAnsi="Consolas" w:cs="Times New Roman"/>
+                <w:noProof w:val="0"/>
+                <w:color w:val="D4D4D4"/>
+                <w:sz w:val="21"/>
+                <w:szCs w:val="21"/>
+                <w:lang w:val="en-US"/>
+              </w:rPr>
+              <w:t>): </w:t>
+            </w:r>
+            <w:r>
+              <w:rPr>
+                <w:rFonts w:ascii="Consolas" w:eastAsia="Times New Roman" w:hAnsi="Consolas" w:cs="Times New Roman"/>
+                <w:noProof w:val="0"/>
+                <w:color w:val="4EC9B0"/>
+                <w:sz w:val="21"/>
+                <w:szCs w:val="21"/>
+                <w:lang w:val="en-US"/>
+              </w:rPr>
+              <w:t>void</w:t>
+            </w:r>
+            <w:r>
+              <w:rPr>
+                <w:rFonts w:ascii="Consolas" w:eastAsia="Times New Roman" w:hAnsi="Consolas" w:cs="Times New Roman"/>
+                <w:noProof w:val="0"/>
+                <w:color w:val="D4D4D4"/>
+                <w:sz w:val="21"/>
+                <w:szCs w:val="21"/>
+                <w:lang w:val="en-US"/>
+              </w:rPr>
+              <w:t> {</w:t>
+            </w:r>
+          </w:p>
+          <w:p>
+            <w:pPr>
+              <w:shd w:val="clear" w:color="auto" w:fill="1E1E1E"/>
+              <w:spacing w:line="285" w:lineRule="atLeast"/>
+              <w:rPr>
+                <w:rFonts w:ascii="Consolas" w:eastAsia="Times New Roman" w:hAnsi="Consolas" w:cs="Times New Roman"/>
+                <w:noProof w:val="0"/>
+                <w:color w:val="D4D4D4"/>
+                <w:sz w:val="21"/>
+                <w:szCs w:val="21"/>
+                <w:lang w:val="en-US"/>
+              </w:rPr>
+            </w:pPr>
+            <w:r>
+              <w:rPr>
+                <w:rFonts w:ascii="Consolas" w:eastAsia="Times New Roman" w:hAnsi="Consolas" w:cs="Times New Roman"/>
+                <w:noProof w:val="0"/>
+                <w:color w:val="D4D4D4"/>
+                <w:sz w:val="21"/>
+                <w:szCs w:val="21"/>
+                <w:lang w:val="en-US"/>
+              </w:rPr>
+              <w:t>    </w:t>
+            </w:r>
+            <w:proofErr w:type="spellStart"/>
+            <w:proofErr w:type="gramStart"/>
+            <w:r>
+              <w:rPr>
+                <w:rFonts w:ascii="Consolas" w:eastAsia="Times New Roman" w:hAnsi="Consolas" w:cs="Times New Roman"/>
+                <w:noProof w:val="0"/>
+                <w:color w:val="569CD6"/>
+                <w:sz w:val="21"/>
+                <w:szCs w:val="21"/>
+                <w:lang w:val="en-US"/>
+              </w:rPr>
+              <w:t>this</w:t>
+            </w:r>
+            <w:r>
+              <w:rPr>
+                <w:rFonts w:ascii="Consolas" w:eastAsia="Times New Roman" w:hAnsi="Consolas" w:cs="Times New Roman"/>
+                <w:noProof w:val="0"/>
+                <w:color w:val="D4D4D4"/>
+                <w:sz w:val="21"/>
+                <w:szCs w:val="21"/>
+                <w:lang w:val="en-US"/>
+              </w:rPr>
+              <w:t>.</w:t>
+            </w:r>
+            <w:r>
+              <w:rPr>
+                <w:rFonts w:ascii="Consolas" w:eastAsia="Times New Roman" w:hAnsi="Consolas" w:cs="Times New Roman"/>
+                <w:noProof w:val="0"/>
+                <w:color w:val="9CDCFE"/>
+                <w:sz w:val="21"/>
+                <w:szCs w:val="21"/>
+                <w:lang w:val="en-US"/>
+              </w:rPr>
+              <w:t>location</w:t>
+            </w:r>
+            <w:proofErr w:type="gramEnd"/>
+            <w:r>
+              <w:rPr>
+                <w:rFonts w:ascii="Consolas" w:eastAsia="Times New Roman" w:hAnsi="Consolas" w:cs="Times New Roman"/>
+                <w:noProof w:val="0"/>
+                <w:color w:val="D4D4D4"/>
+                <w:sz w:val="21"/>
+                <w:szCs w:val="21"/>
+                <w:lang w:val="en-US"/>
+              </w:rPr>
+              <w:t>.</w:t>
+            </w:r>
+            <w:r>
+              <w:rPr>
+                <w:rFonts w:ascii="Consolas" w:eastAsia="Times New Roman" w:hAnsi="Consolas" w:cs="Times New Roman"/>
+                <w:noProof w:val="0"/>
+                <w:color w:val="DCDCAA"/>
+                <w:sz w:val="21"/>
+                <w:szCs w:val="21"/>
+                <w:lang w:val="en-US"/>
+              </w:rPr>
+              <w:t>back</w:t>
+            </w:r>
+            <w:proofErr w:type="spellEnd"/>
+            <w:r>
+              <w:rPr>
+                <w:rFonts w:ascii="Consolas" w:eastAsia="Times New Roman" w:hAnsi="Consolas" w:cs="Times New Roman"/>
+                <w:noProof w:val="0"/>
+                <w:color w:val="D4D4D4"/>
+                <w:sz w:val="21"/>
+                <w:szCs w:val="21"/>
+                <w:lang w:val="en-US"/>
+              </w:rPr>
+              <w:t>();</w:t>
+            </w:r>
+          </w:p>
+          <w:p>
+            <w:pPr>
+              <w:shd w:val="clear" w:color="auto" w:fill="1E1E1E"/>
+              <w:spacing w:line="285" w:lineRule="atLeast"/>
+              <w:rPr>
+                <w:rFonts w:ascii="Consolas" w:eastAsia="Times New Roman" w:hAnsi="Consolas" w:cs="Times New Roman"/>
+                <w:noProof w:val="0"/>
+                <w:color w:val="D4D4D4"/>
+                <w:sz w:val="21"/>
+                <w:szCs w:val="21"/>
+                <w:lang w:val="en-US"/>
+              </w:rPr>
+            </w:pPr>
+            <w:r>
+              <w:rPr>
+                <w:rFonts w:ascii="Consolas" w:eastAsia="Times New Roman" w:hAnsi="Consolas" w:cs="Times New Roman"/>
+                <w:noProof w:val="0"/>
+                <w:color w:val="D4D4D4"/>
+                <w:sz w:val="21"/>
+                <w:szCs w:val="21"/>
+                <w:lang w:val="en-US"/>
+              </w:rPr>
+              <w:t>  }</w:t>
+            </w:r>
+          </w:p>
+          <w:p>
+            <w:pPr>
+              <w:shd w:val="clear" w:color="auto" w:fill="1E1E1E"/>
+              <w:spacing w:line="285" w:lineRule="atLeast"/>
+              <w:rPr>
+                <w:rFonts w:ascii="Consolas" w:eastAsia="Times New Roman" w:hAnsi="Consolas" w:cs="Times New Roman"/>
+                <w:noProof w:val="0"/>
+                <w:color w:val="C586C0"/>
                 <w:sz w:val="21"/>
                 <w:szCs w:val="21"/>
                 <w:lang w:val="en-US"/>
@@ -18688,7 +20205,7 @@
 <w:numbering xmlns:wpc="http://schemas.microsoft.com/office/word/2010/wordprocessingCanvas" xmlns:cx="http://schemas.microsoft.com/office/drawing/2014/chartex" xmlns:cx1="http://schemas.microsoft.com/office/drawing/2015/9/8/chartex" xmlns:cx2="http://schemas.microsoft.com/office/drawing/2015/10/21/chartex" xmlns:cx3="http://schemas.microsoft.com/office/drawing/2016/5/9/chartex" xmlns:cx4="http://schemas.microsoft.com/office/drawing/2016/5/10/chartex" xmlns:cx5="http://schemas.microsoft.com/office/drawing/2016/5/11/chartex" xmlns:cx6="http://schemas.microsoft.com/office/drawing/2016/5/12/chartex" xmlns:cx7="http://schemas.microsoft.com/office/drawing/2016/5/13/chartex" xmlns:cx8="http://schemas.microsoft.com/office/drawing/2016/5/14/chartex" xmlns:mc="http://schemas.openxmlformats.org/markup-compatibility/2006" xmlns:aink="http://schemas.microsoft.com/office/drawing/2016/ink" xmlns:am3d="http://schemas.microsoft.com/office/drawing/2017/model3d" xmlns:o="urn:schemas-microsoft-com:office:office" xmlns:r="http://schemas.openxmlformats.org/officeDocument/2006/relationships" xmlns:m="http://schemas.openxmlformats.org/officeDocument/2006/math" xmlns:v="urn:schemas-microsoft-com:vml" xmlns:wp14="http://schemas.microsoft.com/office/word/2010/wordprocessingDrawing" xmlns:wp="http://schemas.openxmlformats.org/drawingml/2006/wordprocessingDrawing" xmlns:w10="urn:schemas-microsoft-com:office:word" xmlns:w="http://schemas.openxmlformats.org/wordprocessingml/2006/main" xmlns:w14="http://schemas.microsoft.com/office/word/2010/wordml" xmlns:w15="http://schemas.microsoft.com/office/word/2012/wordml" xmlns:w16cid="http://schemas.microsoft.com/office/word/2016/wordml/cid" xmlns:w16se="http://schemas.microsoft.com/office/word/2015/wordml/symex" xmlns:wpg="http://schemas.microsoft.com/office/word/2010/wordprocessingGroup" xmlns:wpi="http://schemas.microsoft.com/office/word/2010/wordprocessingInk" xmlns:wne="http://schemas.microsoft.com/office/word/2006/wordml" xmlns:wps="http://schemas.microsoft.com/office/word/2010/wordprocessingShape" mc:Ignorable="w14 w15 w16se w16cid wp14">
   <w:numPicBullet w:numPicBulletId="0">
     <w:pict>
-      <v:rect id="_x0000_i1104" style="width:0;height:1.5pt" o:hralign="center" o:bullet="t" o:hrstd="t" o:hr="t" fillcolor="#a0a0a0" stroked="f"/>
+      <v:rect id="_x0000_i1070" style="width:0;height:1.5pt" o:hralign="center" o:bullet="t" o:hrstd="t" o:hr="t" fillcolor="#a0a0a0" stroked="f"/>
     </w:pict>
   </w:numPicBullet>
   <w:numPicBullet w:numPicBulletId="1">
@@ -18712,7 +20229,7 @@
         <v:path o:extrusionok="f" gradientshapeok="t" o:connecttype="rect"/>
         <o:lock v:ext="edit" aspectratio="t"/>
       </v:shapetype>
-      <v:shape id="_x0000_i1105" type="#_x0000_t75" style="width:11.25pt;height:11.25pt" o:bullet="t">
+      <v:shape id="_x0000_i1071" type="#_x0000_t75" style="width:11.25pt;height:11.25pt" o:bullet="t">
         <v:imagedata r:id="rId1" o:title="mso817E"/>
       </v:shape>
     </w:pict>
@@ -24567,7 +26084,7 @@
 </file>
 
 <file path=customXml/itemProps1.xml><?xml version="1.0" encoding="utf-8"?>
-<ds:datastoreItem xmlns:ds="http://schemas.openxmlformats.org/officeDocument/2006/customXml" ds:itemID="{034C594A-B7D4-47B5-825A-CE2D17C080F0}">
+<ds:datastoreItem xmlns:ds="http://schemas.openxmlformats.org/officeDocument/2006/customXml" ds:itemID="{3636BDC2-2365-4CA7-B949-9F25283A6478}">
   <ds:schemaRefs>
     <ds:schemaRef ds:uri="http://schemas.openxmlformats.org/officeDocument/2006/bibliography"/>
   </ds:schemaRefs>

</xml_diff>